<commit_message>
Date: 29 Sept 2025
</commit_message>
<xml_diff>
--- a/Notes_SA2507019.docx
+++ b/Notes_SA2507019.docx
@@ -2970,6 +2970,28 @@
           <w:szCs w:val="22"/>
           <w:lang w:val="en-US"/>
         </w:rPr>
+        <w:br w:type="page"/>
+      </w:r>
+    </w:p>
+    <w:p>
+      <w:pPr>
+        <w:rPr>
+          <w:b/>
+          <w:bCs/>
+          <w:sz w:val="24"/>
+          <w:szCs w:val="22"/>
+          <w:lang w:val="en-US"/>
+        </w:rPr>
+      </w:pPr>
+      <w:r>
+        <w:rPr>
+          <w:b/>
+          <w:bCs/>
+          <w:sz w:val="24"/>
+          <w:szCs w:val="22"/>
+          <w:lang w:val="en-US"/>
+        </w:rPr>
+        <w:lastRenderedPageBreak/>
         <w:t>Software Testing</w:t>
       </w:r>
     </w:p>
@@ -3082,6 +3104,72 @@
       <w:pPr>
         <w:pStyle w:val="ListParagraph"/>
         <w:numPr>
+          <w:ilvl w:val="1"/>
+          <w:numId w:val="3"/>
+        </w:numPr>
+        <w:rPr>
+          <w:sz w:val="24"/>
+          <w:szCs w:val="22"/>
+          <w:lang w:val="en-US"/>
+        </w:rPr>
+      </w:pPr>
+      <w:r>
+        <w:rPr>
+          <w:sz w:val="24"/>
+          <w:szCs w:val="22"/>
+          <w:lang w:val="en-US"/>
+        </w:rPr>
+        <w:t>ECP</w:t>
+      </w:r>
+    </w:p>
+    <w:p>
+      <w:pPr>
+        <w:pStyle w:val="ListParagraph"/>
+        <w:numPr>
+          <w:ilvl w:val="1"/>
+          <w:numId w:val="3"/>
+        </w:numPr>
+        <w:rPr>
+          <w:sz w:val="24"/>
+          <w:szCs w:val="22"/>
+          <w:lang w:val="en-US"/>
+        </w:rPr>
+      </w:pPr>
+      <w:r>
+        <w:rPr>
+          <w:sz w:val="24"/>
+          <w:szCs w:val="22"/>
+          <w:lang w:val="en-US"/>
+        </w:rPr>
+        <w:t>BVA</w:t>
+      </w:r>
+    </w:p>
+    <w:p>
+      <w:pPr>
+        <w:pStyle w:val="ListParagraph"/>
+        <w:numPr>
+          <w:ilvl w:val="1"/>
+          <w:numId w:val="3"/>
+        </w:numPr>
+        <w:rPr>
+          <w:sz w:val="24"/>
+          <w:szCs w:val="22"/>
+          <w:lang w:val="en-US"/>
+        </w:rPr>
+      </w:pPr>
+      <w:r>
+        <w:rPr>
+          <w:sz w:val="24"/>
+          <w:szCs w:val="22"/>
+          <w:lang w:val="en-US"/>
+        </w:rPr>
+        <w:t>EG</w:t>
+      </w:r>
+    </w:p>
+    <w:p>
+      <w:pPr>
+        <w:pStyle w:val="ListParagraph"/>
+        <w:numPr>
           <w:ilvl w:val="0"/>
           <w:numId w:val="3"/>
         </w:numPr>
@@ -3286,15 +3374,43 @@
     </w:p>
     <w:p>
       <w:pPr>
-        <w:rPr>
-          <w:sz w:val="24"/>
-          <w:szCs w:val="22"/>
-          <w:lang w:val="en-US"/>
-        </w:rPr>
-      </w:pPr>
-    </w:p>
-    <w:p>
-      <w:pPr>
+        <w:pStyle w:val="ListParagraph"/>
+        <w:numPr>
+          <w:ilvl w:val="0"/>
+          <w:numId w:val="4"/>
+        </w:numPr>
+        <w:rPr>
+          <w:sz w:val="24"/>
+          <w:szCs w:val="22"/>
+          <w:lang w:val="en-US"/>
+        </w:rPr>
+      </w:pPr>
+      <w:r>
+        <w:rPr>
+          <w:sz w:val="24"/>
+          <w:szCs w:val="22"/>
+          <w:lang w:val="en-US"/>
+        </w:rPr>
+        <w:t>Mark the test case Pass or Fail</w:t>
+      </w:r>
+    </w:p>
+    <w:p>
+      <w:pPr>
+        <w:rPr>
+          <w:sz w:val="24"/>
+          <w:szCs w:val="22"/>
+          <w:lang w:val="en-US"/>
+        </w:rPr>
+      </w:pPr>
+      <w:r>
+        <w:rPr>
+          <w:sz w:val="24"/>
+          <w:szCs w:val="22"/>
+          <w:lang w:val="en-US"/>
+        </w:rPr>
+        <w:t xml:space="preserve">In manual testing tester uses their </w:t>
+      </w:r>
+      <w:r>
         <w:rPr>
           <w:b/>
           <w:bCs/>
@@ -3302,8 +3418,28 @@
           <w:szCs w:val="22"/>
           <w:lang w:val="en-US"/>
         </w:rPr>
-      </w:pPr>
-      <w:r>
+        <w:t xml:space="preserve">Hand-Eye-Brain </w:t>
+      </w:r>
+      <w:r>
+        <w:rPr>
+          <w:sz w:val="24"/>
+          <w:szCs w:val="22"/>
+          <w:lang w:val="en-US"/>
+        </w:rPr>
+        <w:t>Coordination.</w:t>
+      </w:r>
+    </w:p>
+    <w:p>
+      <w:pPr>
+        <w:rPr>
+          <w:sz w:val="24"/>
+          <w:szCs w:val="22"/>
+          <w:lang w:val="en-US"/>
+        </w:rPr>
+      </w:pPr>
+    </w:p>
+    <w:p>
+      <w:pPr>
         <w:rPr>
           <w:b/>
           <w:bCs/>
@@ -3311,6 +3447,15 @@
           <w:szCs w:val="22"/>
           <w:lang w:val="en-US"/>
         </w:rPr>
+      </w:pPr>
+      <w:r>
+        <w:rPr>
+          <w:b/>
+          <w:bCs/>
+          <w:sz w:val="24"/>
+          <w:szCs w:val="22"/>
+          <w:lang w:val="en-US"/>
+        </w:rPr>
         <w:t>What is Automation Testing?</w:t>
       </w:r>
     </w:p>
@@ -3355,7 +3500,23 @@
           <w:szCs w:val="22"/>
           <w:lang w:val="en-US"/>
         </w:rPr>
-        <w:t>Machine in this context is Test Automat Tool / Automation Testing Tool</w:t>
+        <w:t>Machine in this context is Test Automat</w:t>
+      </w:r>
+      <w:r>
+        <w:rPr>
+          <w:sz w:val="24"/>
+          <w:szCs w:val="22"/>
+          <w:lang w:val="en-US"/>
+        </w:rPr>
+        <w:t>ion</w:t>
+      </w:r>
+      <w:r>
+        <w:rPr>
+          <w:sz w:val="24"/>
+          <w:szCs w:val="22"/>
+          <w:lang w:val="en-US"/>
+        </w:rPr>
+        <w:t xml:space="preserve"> Tool / Automation Testing Tool</w:t>
       </w:r>
     </w:p>
     <w:p>
@@ -3404,6 +3565,28 @@
     </w:p>
     <w:p>
       <w:pPr>
+        <w:pStyle w:val="ListParagraph"/>
+        <w:numPr>
+          <w:ilvl w:val="0"/>
+          <w:numId w:val="2"/>
+        </w:numPr>
+        <w:rPr>
+          <w:sz w:val="24"/>
+          <w:szCs w:val="22"/>
+          <w:lang w:val="en-US"/>
+        </w:rPr>
+      </w:pPr>
+      <w:r>
+        <w:rPr>
+          <w:sz w:val="24"/>
+          <w:szCs w:val="22"/>
+          <w:lang w:val="en-US"/>
+        </w:rPr>
+        <w:t>You have to give the instructions using any one of the supported programming language.</w:t>
+      </w:r>
+    </w:p>
+    <w:p>
+      <w:pPr>
         <w:rPr>
           <w:b/>
           <w:bCs/>
@@ -3493,7 +3676,7 @@
           <w:szCs w:val="22"/>
           <w:lang w:val="en-US"/>
         </w:rPr>
-        <w:t>Saves time</w:t>
+        <w:t xml:space="preserve">Repetition </w:t>
       </w:r>
     </w:p>
     <w:p>
@@ -3515,7 +3698,7 @@
           <w:szCs w:val="22"/>
           <w:lang w:val="en-US"/>
         </w:rPr>
-        <w:t>Faster executing</w:t>
+        <w:t>Saves time</w:t>
       </w:r>
     </w:p>
     <w:p>
@@ -3537,7 +3720,7 @@
           <w:szCs w:val="22"/>
           <w:lang w:val="en-US"/>
         </w:rPr>
-        <w:t>Reduces human efforts</w:t>
+        <w:t>Faster executing</w:t>
       </w:r>
     </w:p>
     <w:p>
@@ -3559,7 +3742,7 @@
           <w:szCs w:val="22"/>
           <w:lang w:val="en-US"/>
         </w:rPr>
-        <w:t>Regression Testing</w:t>
+        <w:t>Reduces human efforts</w:t>
       </w:r>
     </w:p>
     <w:p>
@@ -3581,7 +3764,7 @@
           <w:szCs w:val="22"/>
           <w:lang w:val="en-US"/>
         </w:rPr>
-        <w:t>Less human errors</w:t>
+        <w:t>Regression Testing</w:t>
       </w:r>
     </w:p>
     <w:p>
@@ -3603,7 +3786,8 @@
           <w:szCs w:val="22"/>
           <w:lang w:val="en-US"/>
         </w:rPr>
-        <w:t>Reusability</w:t>
+        <w:lastRenderedPageBreak/>
+        <w:t>Less human errors</w:t>
       </w:r>
     </w:p>
     <w:p>
@@ -3625,7 +3809,7 @@
           <w:szCs w:val="22"/>
           <w:lang w:val="en-US"/>
         </w:rPr>
-        <w:t>Improve the quality</w:t>
+        <w:t>Reusability</w:t>
       </w:r>
     </w:p>
     <w:p>
@@ -3647,8 +3831,7 @@
           <w:szCs w:val="22"/>
           <w:lang w:val="en-US"/>
         </w:rPr>
-        <w:lastRenderedPageBreak/>
-        <w:t>100% Test Coverage</w:t>
+        <w:t>Improve the quality</w:t>
       </w:r>
     </w:p>
     <w:p>
@@ -3670,7 +3853,7 @@
           <w:szCs w:val="22"/>
           <w:lang w:val="en-US"/>
         </w:rPr>
-        <w:t>Compability Testing</w:t>
+        <w:t>100% Test Coverage</w:t>
       </w:r>
     </w:p>
     <w:p>
@@ -3692,7 +3875,37 @@
           <w:szCs w:val="22"/>
           <w:lang w:val="en-US"/>
         </w:rPr>
+        <w:t>Compability Testing</w:t>
+      </w:r>
+    </w:p>
+    <w:p>
+      <w:pPr>
+        <w:pStyle w:val="ListParagraph"/>
+        <w:numPr>
+          <w:ilvl w:val="0"/>
+          <w:numId w:val="5"/>
+        </w:numPr>
+        <w:rPr>
+          <w:sz w:val="24"/>
+          <w:szCs w:val="22"/>
+          <w:lang w:val="en-US"/>
+        </w:rPr>
+      </w:pPr>
+      <w:r>
+        <w:rPr>
+          <w:sz w:val="24"/>
+          <w:szCs w:val="22"/>
+          <w:lang w:val="en-US"/>
+        </w:rPr>
         <w:t>Huge amount of data</w:t>
+      </w:r>
+      <w:r>
+        <w:rPr>
+          <w:sz w:val="24"/>
+          <w:szCs w:val="22"/>
+          <w:lang w:val="en-US"/>
+        </w:rPr>
+        <w:t xml:space="preserve"> can be tested</w:t>
       </w:r>
     </w:p>
     <w:p>
@@ -4425,6 +4638,7 @@
           <w:szCs w:val="22"/>
           <w:lang w:val="en-US"/>
         </w:rPr>
+        <w:lastRenderedPageBreak/>
         <w:t>Execution</w:t>
       </w:r>
     </w:p>
@@ -4486,7 +4700,6 @@
           <w:szCs w:val="22"/>
           <w:lang w:val="en-US"/>
         </w:rPr>
-        <w:lastRenderedPageBreak/>
         <w:br w:type="page"/>
       </w:r>
     </w:p>
@@ -4731,7 +4944,23 @@
           <w:szCs w:val="22"/>
           <w:lang w:val="en-US"/>
         </w:rPr>
-        <w:t>It is the automation testing tool to test web based applications</w:t>
+        <w:t xml:space="preserve">It is </w:t>
+      </w:r>
+      <w:r>
+        <w:rPr>
+          <w:sz w:val="24"/>
+          <w:szCs w:val="22"/>
+          <w:lang w:val="en-US"/>
+        </w:rPr>
+        <w:t>an</w:t>
+      </w:r>
+      <w:r>
+        <w:rPr>
+          <w:sz w:val="24"/>
+          <w:szCs w:val="22"/>
+          <w:lang w:val="en-US"/>
+        </w:rPr>
+        <w:t xml:space="preserve"> automation testing tool to test web based applications</w:t>
       </w:r>
     </w:p>
     <w:p>
@@ -4873,6 +5102,14 @@
         </w:rPr>
         <w:t>Editor</w:t>
       </w:r>
+      <w:r>
+        <w:rPr>
+          <w:sz w:val="24"/>
+          <w:szCs w:val="22"/>
+          <w:lang w:val="en-US"/>
+        </w:rPr>
+        <w:t xml:space="preserve"> (IDE)</w:t>
+      </w:r>
     </w:p>
     <w:p>
       <w:pPr>
@@ -4937,6 +5174,14 @@
           <w:szCs w:val="22"/>
           <w:lang w:val="en-US"/>
         </w:rPr>
+        <w:t xml:space="preserve">At least one </w:t>
+      </w:r>
+      <w:r>
+        <w:rPr>
+          <w:sz w:val="24"/>
+          <w:szCs w:val="22"/>
+          <w:lang w:val="en-US"/>
+        </w:rPr>
         <w:t>Updated Browser</w:t>
       </w:r>
     </w:p>
@@ -4961,8 +5206,1141 @@
         </w:rPr>
         <w:t>Selenium Jar File</w:t>
       </w:r>
+    </w:p>
+    <w:p>
+      <w:pPr>
+        <w:rPr>
+          <w:sz w:val="24"/>
+          <w:szCs w:val="22"/>
+          <w:lang w:val="en-US"/>
+        </w:rPr>
+      </w:pPr>
+    </w:p>
+    <w:p>
+      <w:pPr>
+        <w:rPr>
+          <w:sz w:val="24"/>
+          <w:szCs w:val="22"/>
+          <w:lang w:val="en-US"/>
+        </w:rPr>
+      </w:pPr>
+      <w:r>
+        <w:rPr>
+          <w:noProof/>
+          <w:sz w:val="24"/>
+          <w:szCs w:val="22"/>
+          <w:lang w:eastAsia="en-IN"/>
+        </w:rPr>
+        <w:drawing>
+          <wp:inline distT="0" distB="0" distL="0" distR="0">
+            <wp:extent cx="5486400" cy="810883"/>
+            <wp:effectExtent l="19050" t="0" r="19050" b="0"/>
+            <wp:docPr id="1" name="Diagram 1"/>
+            <wp:cNvGraphicFramePr/>
+            <a:graphic xmlns:a="http://schemas.openxmlformats.org/drawingml/2006/main">
+              <a:graphicData uri="http://schemas.openxmlformats.org/drawingml/2006/diagram">
+                <dgm:relIds xmlns:dgm="http://schemas.openxmlformats.org/drawingml/2006/diagram" xmlns:r="http://schemas.openxmlformats.org/officeDocument/2006/relationships" r:dm="rId5" r:lo="rId6" r:qs="rId7" r:cs="rId8"/>
+              </a:graphicData>
+            </a:graphic>
+          </wp:inline>
+        </w:drawing>
+      </w:r>
+    </w:p>
+    <w:p>
+      <w:pPr>
+        <w:rPr>
+          <w:sz w:val="24"/>
+          <w:szCs w:val="22"/>
+          <w:lang w:val="en-US"/>
+        </w:rPr>
+      </w:pPr>
+    </w:p>
+    <w:p>
+      <w:pPr>
+        <w:rPr>
+          <w:b/>
+          <w:bCs/>
+          <w:sz w:val="24"/>
+          <w:szCs w:val="22"/>
+          <w:lang w:val="en-US"/>
+        </w:rPr>
+      </w:pPr>
+      <w:r>
+        <w:rPr>
+          <w:b/>
+          <w:bCs/>
+          <w:sz w:val="24"/>
+          <w:szCs w:val="22"/>
+          <w:lang w:val="en-US"/>
+        </w:rPr>
+        <w:t>Configuration</w:t>
+      </w:r>
+    </w:p>
+    <w:p>
+      <w:pPr>
+        <w:pStyle w:val="ListParagraph"/>
+        <w:numPr>
+          <w:ilvl w:val="0"/>
+          <w:numId w:val="12"/>
+        </w:numPr>
+        <w:rPr>
+          <w:sz w:val="24"/>
+          <w:szCs w:val="22"/>
+          <w:lang w:val="en-US"/>
+        </w:rPr>
+      </w:pPr>
+      <w:r>
+        <w:rPr>
+          <w:sz w:val="24"/>
+          <w:szCs w:val="22"/>
+          <w:lang w:val="en-US"/>
+        </w:rPr>
+        <w:t>Create 2 folders</w:t>
+      </w:r>
+    </w:p>
+    <w:p>
+      <w:pPr>
+        <w:pStyle w:val="ListParagraph"/>
+        <w:numPr>
+          <w:ilvl w:val="1"/>
+          <w:numId w:val="12"/>
+        </w:numPr>
+        <w:rPr>
+          <w:sz w:val="24"/>
+          <w:szCs w:val="22"/>
+          <w:lang w:val="en-US"/>
+        </w:rPr>
+      </w:pPr>
+      <w:r>
+        <w:rPr>
+          <w:sz w:val="24"/>
+          <w:szCs w:val="22"/>
+          <w:lang w:val="en-US"/>
+        </w:rPr>
+        <w:t xml:space="preserve">YourName_SeleniumDemos (Gaurav_SeleniumDemos) </w:t>
+      </w:r>
+      <w:r>
+        <w:rPr>
+          <w:sz w:val="24"/>
+          <w:szCs w:val="22"/>
+          <w:lang w:val="en-US"/>
+        </w:rPr>
+        <w:sym w:font="Wingdings" w:char="F0E0"/>
+      </w:r>
+      <w:r>
+        <w:rPr>
+          <w:sz w:val="24"/>
+          <w:szCs w:val="22"/>
+          <w:lang w:val="en-US"/>
+        </w:rPr>
+        <w:t xml:space="preserve"> To store all selenium demos</w:t>
+      </w:r>
+    </w:p>
+    <w:p>
+      <w:pPr>
+        <w:pStyle w:val="ListParagraph"/>
+        <w:numPr>
+          <w:ilvl w:val="1"/>
+          <w:numId w:val="12"/>
+        </w:numPr>
+        <w:rPr>
+          <w:sz w:val="24"/>
+          <w:szCs w:val="22"/>
+          <w:lang w:val="en-US"/>
+        </w:rPr>
+      </w:pPr>
+      <w:r>
+        <w:rPr>
+          <w:sz w:val="24"/>
+          <w:szCs w:val="22"/>
+          <w:lang w:val="en-US"/>
+        </w:rPr>
+        <w:t xml:space="preserve">Selenium Jar Files </w:t>
+      </w:r>
+      <w:r>
+        <w:rPr>
+          <w:sz w:val="24"/>
+          <w:szCs w:val="22"/>
+          <w:lang w:val="en-US"/>
+        </w:rPr>
+        <w:sym w:font="Wingdings" w:char="F0E0"/>
+      </w:r>
+      <w:r>
+        <w:rPr>
+          <w:sz w:val="24"/>
+          <w:szCs w:val="22"/>
+          <w:lang w:val="en-US"/>
+        </w:rPr>
+        <w:t xml:space="preserve"> To store all the jar files (libraries) required for Selenium</w:t>
+      </w:r>
+    </w:p>
+    <w:p>
+      <w:pPr>
+        <w:pStyle w:val="ListParagraph"/>
+        <w:numPr>
+          <w:ilvl w:val="0"/>
+          <w:numId w:val="12"/>
+        </w:numPr>
+        <w:rPr>
+          <w:sz w:val="24"/>
+          <w:szCs w:val="22"/>
+          <w:lang w:val="en-US"/>
+        </w:rPr>
+      </w:pPr>
+      <w:r>
+        <w:rPr>
+          <w:sz w:val="24"/>
+          <w:szCs w:val="22"/>
+          <w:lang w:val="en-US"/>
+        </w:rPr>
+        <w:t xml:space="preserve">Launch </w:t>
+      </w:r>
+      <w:hyperlink r:id="rId10" w:history="1">
+        <w:r>
+          <w:rPr>
+            <w:rStyle w:val="Hyperlink"/>
+            <w:sz w:val="24"/>
+            <w:szCs w:val="22"/>
+            <w:lang w:val="en-US"/>
+          </w:rPr>
+          <w:t>https://www.selenium.dev/</w:t>
+        </w:r>
+      </w:hyperlink>
+      <w:r>
+        <w:rPr>
+          <w:sz w:val="24"/>
+          <w:szCs w:val="22"/>
+          <w:lang w:val="en-US"/>
+        </w:rPr>
+        <w:t xml:space="preserve"> </w:t>
+      </w:r>
+    </w:p>
+    <w:p>
+      <w:pPr>
+        <w:pStyle w:val="ListParagraph"/>
+        <w:numPr>
+          <w:ilvl w:val="0"/>
+          <w:numId w:val="12"/>
+        </w:numPr>
+        <w:rPr>
+          <w:sz w:val="24"/>
+          <w:szCs w:val="22"/>
+          <w:lang w:val="en-US"/>
+        </w:rPr>
+      </w:pPr>
+      <w:r>
+        <w:rPr>
+          <w:sz w:val="24"/>
+          <w:szCs w:val="22"/>
+          <w:lang w:val="en-US"/>
+        </w:rPr>
+        <w:lastRenderedPageBreak/>
+        <w:t>Click on Downloads link</w:t>
+      </w:r>
+    </w:p>
+    <w:p>
+      <w:pPr>
+        <w:pStyle w:val="ListParagraph"/>
+        <w:numPr>
+          <w:ilvl w:val="0"/>
+          <w:numId w:val="12"/>
+        </w:numPr>
+        <w:rPr>
+          <w:sz w:val="24"/>
+          <w:szCs w:val="22"/>
+          <w:lang w:val="en-US"/>
+        </w:rPr>
+      </w:pPr>
+      <w:r>
+        <w:rPr>
+          <w:sz w:val="24"/>
+          <w:szCs w:val="22"/>
+          <w:lang w:val="en-US"/>
+        </w:rPr>
+        <w:t xml:space="preserve">To download the Selenium Jar file Click on </w:t>
+      </w:r>
+      <w:r>
+        <w:rPr>
+          <w:rFonts w:ascii="Segoe UI" w:hAnsi="Segoe UI" w:cs="Segoe UI"/>
+          <w:color w:val="6F757A"/>
+          <w:shd w:val="clear" w:color="auto" w:fill="FFFFFF"/>
+        </w:rPr>
+        <w:t>Latest stable version </w:t>
+      </w:r>
+      <w:hyperlink r:id="rId11" w:history="1">
+        <w:r>
+          <w:rPr>
+            <w:rStyle w:val="Hyperlink"/>
+            <w:rFonts w:ascii="Segoe UI" w:hAnsi="Segoe UI" w:cs="Segoe UI"/>
+            <w:shd w:val="clear" w:color="auto" w:fill="FFFFFF"/>
+          </w:rPr>
+          <w:t>4.35.0</w:t>
+        </w:r>
+      </w:hyperlink>
+    </w:p>
+    <w:p>
+      <w:pPr>
+        <w:pStyle w:val="ListParagraph"/>
+        <w:numPr>
+          <w:ilvl w:val="0"/>
+          <w:numId w:val="12"/>
+        </w:numPr>
+        <w:rPr>
+          <w:sz w:val="24"/>
+          <w:szCs w:val="22"/>
+          <w:lang w:val="en-US"/>
+        </w:rPr>
+      </w:pPr>
+      <w:r>
+        <w:rPr>
+          <w:sz w:val="24"/>
+          <w:szCs w:val="22"/>
+          <w:lang w:val="en-US"/>
+        </w:rPr>
+        <w:t>Open your Downloads folder (or where this file is downloaded)</w:t>
+      </w:r>
+    </w:p>
+    <w:p>
+      <w:pPr>
+        <w:pStyle w:val="ListParagraph"/>
+        <w:numPr>
+          <w:ilvl w:val="0"/>
+          <w:numId w:val="12"/>
+        </w:numPr>
+        <w:rPr>
+          <w:sz w:val="24"/>
+          <w:szCs w:val="22"/>
+          <w:lang w:val="en-US"/>
+        </w:rPr>
+      </w:pPr>
+      <w:r>
+        <w:rPr>
+          <w:sz w:val="24"/>
+          <w:szCs w:val="22"/>
+          <w:lang w:val="en-US"/>
+        </w:rPr>
+        <w:t>Copy this file and paste in 2</w:t>
+      </w:r>
+      <w:r>
+        <w:rPr>
+          <w:sz w:val="24"/>
+          <w:szCs w:val="22"/>
+          <w:vertAlign w:val="superscript"/>
+          <w:lang w:val="en-US"/>
+        </w:rPr>
+        <w:t>nd</w:t>
+      </w:r>
+      <w:r>
+        <w:rPr>
+          <w:sz w:val="24"/>
+          <w:szCs w:val="22"/>
+          <w:lang w:val="en-US"/>
+        </w:rPr>
+        <w:t xml:space="preserve"> folder</w:t>
+      </w:r>
+      <w:r>
+        <w:rPr>
+          <w:sz w:val="24"/>
+          <w:szCs w:val="22"/>
+          <w:lang w:val="en-US"/>
+        </w:rPr>
+        <w:t xml:space="preserve"> (Selenium Jar Files)</w:t>
+      </w:r>
+    </w:p>
+    <w:p>
+      <w:pPr>
+        <w:pStyle w:val="ListParagraph"/>
+        <w:numPr>
+          <w:ilvl w:val="0"/>
+          <w:numId w:val="12"/>
+        </w:numPr>
+        <w:rPr>
+          <w:sz w:val="24"/>
+          <w:szCs w:val="22"/>
+          <w:lang w:val="en-US"/>
+        </w:rPr>
+      </w:pPr>
+      <w:r>
+        <w:rPr>
+          <w:sz w:val="24"/>
+          <w:szCs w:val="22"/>
+          <w:lang w:val="en-US"/>
+        </w:rPr>
+        <w:t>Open Eclipse</w:t>
+      </w:r>
+    </w:p>
+    <w:p>
+      <w:pPr>
+        <w:pStyle w:val="ListParagraph"/>
+        <w:numPr>
+          <w:ilvl w:val="0"/>
+          <w:numId w:val="12"/>
+        </w:numPr>
+        <w:rPr>
+          <w:sz w:val="24"/>
+          <w:szCs w:val="22"/>
+          <w:lang w:val="en-US"/>
+        </w:rPr>
+      </w:pPr>
+      <w:r>
+        <w:rPr>
+          <w:sz w:val="24"/>
+          <w:szCs w:val="22"/>
+          <w:lang w:val="en-US"/>
+        </w:rPr>
+        <w:t>Click on Browse button and select the 1</w:t>
+      </w:r>
+      <w:r>
+        <w:rPr>
+          <w:sz w:val="24"/>
+          <w:szCs w:val="22"/>
+          <w:vertAlign w:val="superscript"/>
+          <w:lang w:val="en-US"/>
+        </w:rPr>
+        <w:t>st</w:t>
+      </w:r>
+      <w:r>
+        <w:rPr>
+          <w:sz w:val="24"/>
+          <w:szCs w:val="22"/>
+          <w:lang w:val="en-US"/>
+        </w:rPr>
+        <w:t xml:space="preserve"> folder which you have created in earlier steps.</w:t>
+      </w:r>
+    </w:p>
+    <w:p>
+      <w:pPr>
+        <w:pStyle w:val="ListParagraph"/>
+        <w:numPr>
+          <w:ilvl w:val="0"/>
+          <w:numId w:val="12"/>
+        </w:numPr>
+        <w:rPr>
+          <w:sz w:val="24"/>
+          <w:szCs w:val="22"/>
+          <w:lang w:val="en-US"/>
+        </w:rPr>
+      </w:pPr>
+      <w:r>
+        <w:rPr>
+          <w:sz w:val="24"/>
+          <w:szCs w:val="22"/>
+          <w:lang w:val="en-US"/>
+        </w:rPr>
+        <w:t>Click on Launch button</w:t>
+      </w:r>
+      <w:r>
+        <w:rPr>
+          <w:sz w:val="24"/>
+          <w:szCs w:val="22"/>
+          <w:lang w:val="en-US"/>
+        </w:rPr>
+        <w:t xml:space="preserve"> (Here we selected the workspace ie. Folder)</w:t>
+      </w:r>
+    </w:p>
+    <w:p>
+      <w:pPr>
+        <w:pStyle w:val="ListParagraph"/>
+        <w:numPr>
+          <w:ilvl w:val="0"/>
+          <w:numId w:val="12"/>
+        </w:numPr>
+        <w:rPr>
+          <w:sz w:val="24"/>
+          <w:szCs w:val="22"/>
+          <w:lang w:val="en-US"/>
+        </w:rPr>
+      </w:pPr>
+      <w:r>
+        <w:rPr>
+          <w:sz w:val="24"/>
+          <w:szCs w:val="22"/>
+          <w:lang w:val="en-US"/>
+        </w:rPr>
+        <w:t xml:space="preserve">Click on File </w:t>
+      </w:r>
+      <w:r>
+        <w:rPr>
+          <w:sz w:val="24"/>
+          <w:szCs w:val="22"/>
+          <w:lang w:val="en-US"/>
+        </w:rPr>
+        <w:sym w:font="Wingdings" w:char="F0E0"/>
+      </w:r>
+      <w:r>
+        <w:rPr>
+          <w:sz w:val="24"/>
+          <w:szCs w:val="22"/>
+          <w:lang w:val="en-US"/>
+        </w:rPr>
+        <w:t xml:space="preserve"> New </w:t>
+      </w:r>
+      <w:r>
+        <w:rPr>
+          <w:sz w:val="24"/>
+          <w:szCs w:val="22"/>
+          <w:lang w:val="en-US"/>
+        </w:rPr>
+        <w:sym w:font="Wingdings" w:char="F0E0"/>
+      </w:r>
+      <w:r>
+        <w:rPr>
+          <w:sz w:val="24"/>
+          <w:szCs w:val="22"/>
+          <w:lang w:val="en-US"/>
+        </w:rPr>
+        <w:t xml:space="preserve"> Java Project</w:t>
+      </w:r>
+    </w:p>
+    <w:p>
+      <w:pPr>
+        <w:pStyle w:val="ListParagraph"/>
+        <w:numPr>
+          <w:ilvl w:val="1"/>
+          <w:numId w:val="12"/>
+        </w:numPr>
+        <w:rPr>
+          <w:sz w:val="24"/>
+          <w:szCs w:val="22"/>
+          <w:lang w:val="en-US"/>
+        </w:rPr>
+      </w:pPr>
+      <w:r>
+        <w:rPr>
+          <w:sz w:val="24"/>
+          <w:szCs w:val="22"/>
+          <w:lang w:val="en-US"/>
+        </w:rPr>
+        <w:t>Give the name for project</w:t>
+      </w:r>
+      <w:r>
+        <w:rPr>
+          <w:sz w:val="24"/>
+          <w:szCs w:val="22"/>
+          <w:lang w:val="en-US"/>
+        </w:rPr>
+        <w:t xml:space="preserve"> (SeleniumAutomationProject)</w:t>
+      </w:r>
+    </w:p>
+    <w:p>
+      <w:pPr>
+        <w:pStyle w:val="ListParagraph"/>
+        <w:numPr>
+          <w:ilvl w:val="1"/>
+          <w:numId w:val="12"/>
+        </w:numPr>
+        <w:rPr>
+          <w:sz w:val="24"/>
+          <w:szCs w:val="22"/>
+          <w:lang w:val="en-US"/>
+        </w:rPr>
+      </w:pPr>
+      <w:r>
+        <w:rPr>
+          <w:sz w:val="24"/>
+          <w:szCs w:val="22"/>
+          <w:lang w:val="en-US"/>
+        </w:rPr>
+        <w:t>Select the Java version (only of it is showing less that 11)</w:t>
+      </w:r>
+    </w:p>
+    <w:p>
+      <w:pPr>
+        <w:pStyle w:val="ListParagraph"/>
+        <w:numPr>
+          <w:ilvl w:val="1"/>
+          <w:numId w:val="12"/>
+        </w:numPr>
+        <w:rPr>
+          <w:sz w:val="24"/>
+          <w:szCs w:val="22"/>
+          <w:lang w:val="en-US"/>
+        </w:rPr>
+      </w:pPr>
+      <w:r>
+        <w:rPr>
+          <w:sz w:val="24"/>
+          <w:szCs w:val="22"/>
+          <w:lang w:val="en-US"/>
+        </w:rPr>
+        <w:t xml:space="preserve">Uncheck </w:t>
+      </w:r>
+      <w:r>
+        <w:rPr>
+          <w:b/>
+          <w:bCs/>
+          <w:sz w:val="24"/>
+          <w:szCs w:val="22"/>
+          <w:lang w:val="en-US"/>
+        </w:rPr>
+        <w:t>Create module-info.java file</w:t>
+      </w:r>
+      <w:r>
+        <w:rPr>
+          <w:b/>
+          <w:bCs/>
+          <w:sz w:val="24"/>
+          <w:szCs w:val="22"/>
+          <w:lang w:val="en-US"/>
+        </w:rPr>
+        <w:t xml:space="preserve"> </w:t>
+      </w:r>
+      <w:r>
+        <w:rPr>
+          <w:sz w:val="24"/>
+          <w:szCs w:val="22"/>
+          <w:lang w:val="en-US"/>
+        </w:rPr>
+        <w:t>checkbox</w:t>
+      </w:r>
+    </w:p>
+    <w:p>
+      <w:pPr>
+        <w:pStyle w:val="ListParagraph"/>
+        <w:numPr>
+          <w:ilvl w:val="1"/>
+          <w:numId w:val="12"/>
+        </w:numPr>
+        <w:rPr>
+          <w:sz w:val="24"/>
+          <w:szCs w:val="22"/>
+          <w:lang w:val="en-US"/>
+        </w:rPr>
+      </w:pPr>
+      <w:r>
+        <w:rPr>
+          <w:sz w:val="24"/>
+          <w:szCs w:val="22"/>
+          <w:lang w:val="en-US"/>
+        </w:rPr>
+        <w:t>Click on Finish</w:t>
+      </w:r>
+    </w:p>
+    <w:p>
+      <w:pPr>
+        <w:pStyle w:val="ListParagraph"/>
+        <w:numPr>
+          <w:ilvl w:val="0"/>
+          <w:numId w:val="12"/>
+        </w:numPr>
+        <w:rPr>
+          <w:sz w:val="24"/>
+          <w:szCs w:val="22"/>
+          <w:lang w:val="en-US"/>
+        </w:rPr>
+      </w:pPr>
+      <w:r>
+        <w:rPr>
+          <w:sz w:val="24"/>
+          <w:szCs w:val="22"/>
+          <w:lang w:val="en-US"/>
+        </w:rPr>
+        <w:t>Create a package in this project. (com.WebDriverDemos)</w:t>
+      </w:r>
+    </w:p>
+    <w:p>
+      <w:pPr>
+        <w:pStyle w:val="ListParagraph"/>
+        <w:numPr>
+          <w:ilvl w:val="0"/>
+          <w:numId w:val="12"/>
+        </w:numPr>
+        <w:rPr>
+          <w:sz w:val="24"/>
+          <w:szCs w:val="22"/>
+          <w:lang w:val="en-US"/>
+        </w:rPr>
+      </w:pPr>
+      <w:r>
+        <w:rPr>
+          <w:sz w:val="24"/>
+          <w:szCs w:val="22"/>
+          <w:lang w:val="en-US"/>
+        </w:rPr>
+        <w:t>Create a class in this package.</w:t>
+      </w:r>
+      <w:r>
+        <w:rPr>
+          <w:sz w:val="24"/>
+          <w:szCs w:val="22"/>
+          <w:lang w:val="en-US"/>
+        </w:rPr>
+        <w:br/>
+      </w:r>
+      <w:r>
+        <w:rPr>
+          <w:b/>
+          <w:bCs/>
+          <w:sz w:val="24"/>
+          <w:szCs w:val="22"/>
+          <w:lang w:val="en-US"/>
+        </w:rPr>
+        <w:t>Selenium Configuration</w:t>
+      </w:r>
+    </w:p>
+    <w:p>
+      <w:pPr>
+        <w:pStyle w:val="ListParagraph"/>
+        <w:numPr>
+          <w:ilvl w:val="0"/>
+          <w:numId w:val="12"/>
+        </w:numPr>
+        <w:rPr>
+          <w:sz w:val="24"/>
+          <w:szCs w:val="22"/>
+          <w:lang w:val="en-US"/>
+        </w:rPr>
+      </w:pPr>
+      <w:r>
+        <w:rPr>
+          <w:sz w:val="24"/>
+          <w:szCs w:val="22"/>
+          <w:lang w:val="en-US"/>
+        </w:rPr>
+        <w:t xml:space="preserve">Right click on Project </w:t>
+      </w:r>
+      <w:r>
+        <w:rPr>
+          <w:sz w:val="24"/>
+          <w:szCs w:val="22"/>
+          <w:lang w:val="en-US"/>
+        </w:rPr>
+        <w:sym w:font="Wingdings" w:char="F0E0"/>
+      </w:r>
+      <w:r>
+        <w:rPr>
+          <w:sz w:val="24"/>
+          <w:szCs w:val="22"/>
+          <w:lang w:val="en-US"/>
+        </w:rPr>
+        <w:t xml:space="preserve"> Build Path </w:t>
+      </w:r>
+      <w:r>
+        <w:rPr>
+          <w:sz w:val="24"/>
+          <w:szCs w:val="22"/>
+          <w:lang w:val="en-US"/>
+        </w:rPr>
+        <w:sym w:font="Wingdings" w:char="F0E0"/>
+      </w:r>
+      <w:r>
+        <w:rPr>
+          <w:sz w:val="24"/>
+          <w:szCs w:val="22"/>
+          <w:lang w:val="en-US"/>
+        </w:rPr>
+        <w:t xml:space="preserve"> Configure Build Path</w:t>
+      </w:r>
+    </w:p>
+    <w:p>
+      <w:pPr>
+        <w:pStyle w:val="ListParagraph"/>
+        <w:numPr>
+          <w:ilvl w:val="0"/>
+          <w:numId w:val="12"/>
+        </w:numPr>
+        <w:rPr>
+          <w:sz w:val="24"/>
+          <w:szCs w:val="22"/>
+          <w:lang w:val="en-US"/>
+        </w:rPr>
+      </w:pPr>
+      <w:r>
+        <w:rPr>
+          <w:sz w:val="24"/>
+          <w:szCs w:val="22"/>
+          <w:lang w:val="en-US"/>
+        </w:rPr>
+        <w:t>Click on Libraries tab</w:t>
+      </w:r>
+    </w:p>
+    <w:p>
+      <w:pPr>
+        <w:pStyle w:val="ListParagraph"/>
+        <w:numPr>
+          <w:ilvl w:val="0"/>
+          <w:numId w:val="12"/>
+        </w:numPr>
+        <w:rPr>
+          <w:sz w:val="24"/>
+          <w:szCs w:val="22"/>
+          <w:lang w:val="en-US"/>
+        </w:rPr>
+      </w:pPr>
+      <w:r>
+        <w:rPr>
+          <w:sz w:val="24"/>
+          <w:szCs w:val="22"/>
+          <w:lang w:val="en-US"/>
+        </w:rPr>
+        <w:t>Click on Classpath</w:t>
+      </w:r>
+    </w:p>
+    <w:p>
+      <w:pPr>
+        <w:pStyle w:val="ListParagraph"/>
+        <w:numPr>
+          <w:ilvl w:val="0"/>
+          <w:numId w:val="12"/>
+        </w:numPr>
+        <w:rPr>
+          <w:sz w:val="24"/>
+          <w:szCs w:val="22"/>
+          <w:lang w:val="en-US"/>
+        </w:rPr>
+      </w:pPr>
+      <w:r>
+        <w:rPr>
+          <w:sz w:val="24"/>
+          <w:szCs w:val="22"/>
+          <w:lang w:val="en-US"/>
+        </w:rPr>
+        <w:t>Click on Add External JARs…</w:t>
+      </w:r>
+    </w:p>
+    <w:p>
+      <w:pPr>
+        <w:pStyle w:val="ListParagraph"/>
+        <w:numPr>
+          <w:ilvl w:val="0"/>
+          <w:numId w:val="12"/>
+        </w:numPr>
+        <w:rPr>
+          <w:sz w:val="24"/>
+          <w:szCs w:val="22"/>
+          <w:lang w:val="en-US"/>
+        </w:rPr>
+      </w:pPr>
+      <w:r>
+        <w:rPr>
+          <w:sz w:val="24"/>
+          <w:szCs w:val="22"/>
+          <w:lang w:val="en-US"/>
+        </w:rPr>
+        <w:t>Select the file which you downloaded and stored in 2</w:t>
+      </w:r>
+      <w:r>
+        <w:rPr>
+          <w:sz w:val="24"/>
+          <w:szCs w:val="22"/>
+          <w:vertAlign w:val="superscript"/>
+          <w:lang w:val="en-US"/>
+        </w:rPr>
+        <w:t>nd</w:t>
+      </w:r>
+      <w:r>
+        <w:rPr>
+          <w:sz w:val="24"/>
+          <w:szCs w:val="22"/>
+          <w:lang w:val="en-US"/>
+        </w:rPr>
+        <w:t xml:space="preserve"> folder</w:t>
+      </w:r>
+    </w:p>
+    <w:p>
+      <w:pPr>
+        <w:pStyle w:val="ListParagraph"/>
+        <w:numPr>
+          <w:ilvl w:val="0"/>
+          <w:numId w:val="12"/>
+        </w:numPr>
+        <w:rPr>
+          <w:sz w:val="24"/>
+          <w:szCs w:val="22"/>
+          <w:lang w:val="en-US"/>
+        </w:rPr>
+      </w:pPr>
+      <w:r>
+        <w:rPr>
+          <w:sz w:val="24"/>
+          <w:szCs w:val="22"/>
+          <w:lang w:val="en-US"/>
+        </w:rPr>
+        <w:t>Click on Open button</w:t>
+      </w:r>
+    </w:p>
+    <w:p>
+      <w:pPr>
+        <w:pStyle w:val="ListParagraph"/>
+        <w:numPr>
+          <w:ilvl w:val="0"/>
+          <w:numId w:val="12"/>
+        </w:numPr>
+        <w:rPr>
+          <w:sz w:val="24"/>
+          <w:szCs w:val="22"/>
+          <w:lang w:val="en-US"/>
+        </w:rPr>
+      </w:pPr>
+      <w:r>
+        <w:rPr>
+          <w:sz w:val="24"/>
+          <w:szCs w:val="22"/>
+          <w:lang w:val="en-US"/>
+        </w:rPr>
+        <w:t>Click on Apply and Close button</w:t>
+      </w:r>
+    </w:p>
+    <w:p>
+      <w:pPr>
+        <w:rPr>
+          <w:sz w:val="24"/>
+          <w:szCs w:val="22"/>
+          <w:lang w:val="en-US"/>
+        </w:rPr>
+      </w:pPr>
+      <w:r>
+        <w:rPr>
+          <w:sz w:val="24"/>
+          <w:szCs w:val="22"/>
+          <w:lang w:val="en-US"/>
+        </w:rPr>
+        <w:br w:type="page"/>
+      </w:r>
+    </w:p>
+    <w:p>
+      <w:pPr>
+        <w:rPr>
+          <w:b/>
+          <w:bCs/>
+          <w:sz w:val="24"/>
+          <w:szCs w:val="22"/>
+          <w:lang w:val="en-US"/>
+        </w:rPr>
+      </w:pPr>
+      <w:r>
+        <w:rPr>
+          <w:b/>
+          <w:bCs/>
+          <w:sz w:val="24"/>
+          <w:szCs w:val="22"/>
+          <w:lang w:val="en-US"/>
+        </w:rPr>
+        <w:lastRenderedPageBreak/>
+        <w:t>WebDriver Methods.</w:t>
+      </w:r>
+    </w:p>
+    <w:p>
+      <w:pPr>
+        <w:pStyle w:val="ListParagraph"/>
+        <w:numPr>
+          <w:ilvl w:val="0"/>
+          <w:numId w:val="13"/>
+        </w:numPr>
+        <w:rPr>
+          <w:sz w:val="24"/>
+          <w:szCs w:val="22"/>
+          <w:lang w:val="en-US"/>
+        </w:rPr>
+      </w:pPr>
+      <w:r>
+        <w:rPr>
+          <w:sz w:val="24"/>
+          <w:szCs w:val="22"/>
+          <w:lang w:val="en-US"/>
+        </w:rPr>
+        <w:t xml:space="preserve">Create object of WebDriver interface </w:t>
+      </w:r>
+      <w:r>
+        <w:rPr>
+          <w:sz w:val="24"/>
+          <w:szCs w:val="22"/>
+          <w:lang w:val="en-US"/>
+        </w:rPr>
+        <w:sym w:font="Wingdings" w:char="F0E0"/>
+      </w:r>
+      <w:r>
+        <w:rPr>
+          <w:sz w:val="24"/>
+          <w:szCs w:val="22"/>
+          <w:lang w:val="en-US"/>
+        </w:rPr>
+        <w:t xml:space="preserve"> Launch the blank browser window.</w:t>
+      </w:r>
+    </w:p>
+    <w:p>
+      <w:pPr>
+        <w:pStyle w:val="ListParagraph"/>
+        <w:numPr>
+          <w:ilvl w:val="0"/>
+          <w:numId w:val="13"/>
+        </w:numPr>
+        <w:rPr>
+          <w:sz w:val="24"/>
+          <w:szCs w:val="22"/>
+          <w:lang w:val="en-US"/>
+        </w:rPr>
+      </w:pPr>
+      <w:r>
+        <w:rPr>
+          <w:sz w:val="24"/>
+          <w:szCs w:val="22"/>
+          <w:lang w:val="en-US"/>
+        </w:rPr>
+        <w:t xml:space="preserve">get() </w:t>
+      </w:r>
+      <w:r>
+        <w:rPr>
+          <w:sz w:val="24"/>
+          <w:szCs w:val="22"/>
+          <w:lang w:val="en-US"/>
+        </w:rPr>
+        <w:sym w:font="Wingdings" w:char="F0E0"/>
+      </w:r>
+      <w:r>
+        <w:rPr>
+          <w:sz w:val="24"/>
+          <w:szCs w:val="22"/>
+          <w:lang w:val="en-US"/>
+        </w:rPr>
+        <w:t xml:space="preserve"> Open the URL. </w:t>
+      </w:r>
+    </w:p>
+    <w:p>
+      <w:pPr>
+        <w:pStyle w:val="ListParagraph"/>
+        <w:numPr>
+          <w:ilvl w:val="0"/>
+          <w:numId w:val="13"/>
+        </w:numPr>
+        <w:rPr>
+          <w:sz w:val="24"/>
+          <w:szCs w:val="22"/>
+          <w:lang w:val="en-US"/>
+        </w:rPr>
+      </w:pPr>
+      <w:r>
+        <w:rPr>
+          <w:sz w:val="24"/>
+          <w:szCs w:val="22"/>
+          <w:lang w:val="en-US"/>
+        </w:rPr>
+        <w:t xml:space="preserve">driver.manage().window().maximize() </w:t>
+      </w:r>
+      <w:r>
+        <w:rPr>
+          <w:sz w:val="24"/>
+          <w:szCs w:val="22"/>
+          <w:lang w:val="en-US"/>
+        </w:rPr>
+        <w:sym w:font="Wingdings" w:char="F0E0"/>
+      </w:r>
+      <w:r>
+        <w:rPr>
+          <w:sz w:val="24"/>
+          <w:szCs w:val="22"/>
+          <w:lang w:val="en-US"/>
+        </w:rPr>
+        <w:t xml:space="preserve"> Will maximize the browser window.</w:t>
+      </w:r>
+    </w:p>
+    <w:p>
+      <w:pPr>
+        <w:pStyle w:val="ListParagraph"/>
+        <w:numPr>
+          <w:ilvl w:val="0"/>
+          <w:numId w:val="13"/>
+        </w:numPr>
+        <w:rPr>
+          <w:sz w:val="24"/>
+          <w:szCs w:val="22"/>
+          <w:lang w:val="en-US"/>
+        </w:rPr>
+      </w:pPr>
+      <w:r>
+        <w:rPr>
+          <w:sz w:val="24"/>
+          <w:szCs w:val="22"/>
+          <w:lang w:val="en-US"/>
+        </w:rPr>
+        <w:t xml:space="preserve">close() </w:t>
+      </w:r>
+      <w:r>
+        <w:rPr>
+          <w:sz w:val="24"/>
+          <w:szCs w:val="22"/>
+          <w:lang w:val="en-US"/>
+        </w:rPr>
+        <w:sym w:font="Wingdings" w:char="F0E0"/>
+      </w:r>
+      <w:r>
+        <w:rPr>
+          <w:sz w:val="24"/>
+          <w:szCs w:val="22"/>
+          <w:lang w:val="en-US"/>
+        </w:rPr>
+        <w:t xml:space="preserve"> Will close the current browser window.</w:t>
+      </w:r>
       <w:bookmarkStart w:id="0" w:name="_GoBack"/>
       <w:bookmarkEnd w:id="0"/>
+    </w:p>
+    <w:p>
+      <w:pPr>
+        <w:rPr>
+          <w:sz w:val="24"/>
+          <w:szCs w:val="22"/>
+          <w:lang w:val="en-US"/>
+        </w:rPr>
+      </w:pPr>
+    </w:p>
+    <w:p>
+      <w:pPr>
+        <w:rPr>
+          <w:b/>
+          <w:bCs/>
+          <w:sz w:val="24"/>
+          <w:szCs w:val="22"/>
+          <w:lang w:val="en-US"/>
+        </w:rPr>
+      </w:pPr>
+      <w:r>
+        <w:rPr>
+          <w:b/>
+          <w:bCs/>
+          <w:sz w:val="24"/>
+          <w:szCs w:val="22"/>
+          <w:lang w:val="en-US"/>
+        </w:rPr>
+        <w:t>Common Exceptions</w:t>
+      </w:r>
+    </w:p>
+    <w:p>
+      <w:pPr>
+        <w:pStyle w:val="ListParagraph"/>
+        <w:numPr>
+          <w:ilvl w:val="0"/>
+          <w:numId w:val="14"/>
+        </w:numPr>
+        <w:rPr>
+          <w:sz w:val="24"/>
+          <w:szCs w:val="22"/>
+          <w:lang w:val="en-US"/>
+        </w:rPr>
+      </w:pPr>
+      <w:r>
+        <w:rPr>
+          <w:sz w:val="24"/>
+          <w:szCs w:val="22"/>
+          <w:lang w:val="en-US"/>
+        </w:rPr>
+        <w:t xml:space="preserve">InvalidArgumentException </w:t>
+      </w:r>
+      <w:r>
+        <w:rPr>
+          <w:sz w:val="24"/>
+          <w:szCs w:val="22"/>
+          <w:lang w:val="en-US"/>
+        </w:rPr>
+        <w:sym w:font="Wingdings" w:char="F0E0"/>
+      </w:r>
+      <w:r>
+        <w:rPr>
+          <w:sz w:val="24"/>
+          <w:szCs w:val="22"/>
+          <w:lang w:val="en-US"/>
+        </w:rPr>
+        <w:t xml:space="preserve"> The URL is not in the correct format. URL should be absolute means should start with https / http</w:t>
+      </w:r>
     </w:p>
     <w:sectPr>
       <w:pgSz w:w="11906" w:h="16838"/>
@@ -5105,7 +6483,7 @@
         <w:rFonts w:hint="default"/>
       </w:rPr>
     </w:lvl>
-    <w:lvl w:ilvl="1" w:tplc="40090019" w:tentative="1">
+    <w:lvl w:ilvl="1" w:tplc="40090019">
       <w:start w:val="1"/>
       <w:numFmt w:val="lowerLetter"/>
       <w:lvlText w:val="%2."/>
@@ -5518,6 +6896,95 @@
     </w:lvl>
   </w:abstractNum>
   <w:abstractNum w:abstractNumId="5">
+    <w:nsid w:val="42F20D18"/>
+    <w:multiLevelType w:val="hybridMultilevel"/>
+    <w:tmpl w:val="268059E0"/>
+    <w:lvl w:ilvl="0" w:tplc="4009000F">
+      <w:start w:val="1"/>
+      <w:numFmt w:val="decimal"/>
+      <w:lvlText w:val="%1."/>
+      <w:lvlJc w:val="left"/>
+      <w:pPr>
+        <w:ind w:left="720" w:hanging="360"/>
+      </w:pPr>
+      <w:rPr>
+        <w:rFonts w:hint="default"/>
+      </w:rPr>
+    </w:lvl>
+    <w:lvl w:ilvl="1" w:tplc="40090019" w:tentative="1">
+      <w:start w:val="1"/>
+      <w:numFmt w:val="lowerLetter"/>
+      <w:lvlText w:val="%2."/>
+      <w:lvlJc w:val="left"/>
+      <w:pPr>
+        <w:ind w:left="1440" w:hanging="360"/>
+      </w:pPr>
+    </w:lvl>
+    <w:lvl w:ilvl="2" w:tplc="4009001B" w:tentative="1">
+      <w:start w:val="1"/>
+      <w:numFmt w:val="lowerRoman"/>
+      <w:lvlText w:val="%3."/>
+      <w:lvlJc w:val="right"/>
+      <w:pPr>
+        <w:ind w:left="2160" w:hanging="180"/>
+      </w:pPr>
+    </w:lvl>
+    <w:lvl w:ilvl="3" w:tplc="4009000F" w:tentative="1">
+      <w:start w:val="1"/>
+      <w:numFmt w:val="decimal"/>
+      <w:lvlText w:val="%4."/>
+      <w:lvlJc w:val="left"/>
+      <w:pPr>
+        <w:ind w:left="2880" w:hanging="360"/>
+      </w:pPr>
+    </w:lvl>
+    <w:lvl w:ilvl="4" w:tplc="40090019" w:tentative="1">
+      <w:start w:val="1"/>
+      <w:numFmt w:val="lowerLetter"/>
+      <w:lvlText w:val="%5."/>
+      <w:lvlJc w:val="left"/>
+      <w:pPr>
+        <w:ind w:left="3600" w:hanging="360"/>
+      </w:pPr>
+    </w:lvl>
+    <w:lvl w:ilvl="5" w:tplc="4009001B" w:tentative="1">
+      <w:start w:val="1"/>
+      <w:numFmt w:val="lowerRoman"/>
+      <w:lvlText w:val="%6."/>
+      <w:lvlJc w:val="right"/>
+      <w:pPr>
+        <w:ind w:left="4320" w:hanging="180"/>
+      </w:pPr>
+    </w:lvl>
+    <w:lvl w:ilvl="6" w:tplc="4009000F" w:tentative="1">
+      <w:start w:val="1"/>
+      <w:numFmt w:val="decimal"/>
+      <w:lvlText w:val="%7."/>
+      <w:lvlJc w:val="left"/>
+      <w:pPr>
+        <w:ind w:left="5040" w:hanging="360"/>
+      </w:pPr>
+    </w:lvl>
+    <w:lvl w:ilvl="7" w:tplc="40090019" w:tentative="1">
+      <w:start w:val="1"/>
+      <w:numFmt w:val="lowerLetter"/>
+      <w:lvlText w:val="%8."/>
+      <w:lvlJc w:val="left"/>
+      <w:pPr>
+        <w:ind w:left="5760" w:hanging="360"/>
+      </w:pPr>
+    </w:lvl>
+    <w:lvl w:ilvl="8" w:tplc="4009001B" w:tentative="1">
+      <w:start w:val="1"/>
+      <w:numFmt w:val="lowerRoman"/>
+      <w:lvlText w:val="%9."/>
+      <w:lvlJc w:val="right"/>
+      <w:pPr>
+        <w:ind w:left="6480" w:hanging="180"/>
+      </w:pPr>
+    </w:lvl>
+  </w:abstractNum>
+  <w:abstractNum w:abstractNumId="6">
     <w:nsid w:val="562D548B"/>
     <w:multiLevelType w:val="hybridMultilevel"/>
     <w:tmpl w:val="31B8F06A"/>
@@ -5603,7 +7070,96 @@
       </w:pPr>
     </w:lvl>
   </w:abstractNum>
-  <w:abstractNum w:abstractNumId="6">
+  <w:abstractNum w:abstractNumId="7">
+    <w:nsid w:val="569F5872"/>
+    <w:multiLevelType w:val="hybridMultilevel"/>
+    <w:tmpl w:val="19E0E6AA"/>
+    <w:lvl w:ilvl="0" w:tplc="4009000F">
+      <w:start w:val="1"/>
+      <w:numFmt w:val="decimal"/>
+      <w:lvlText w:val="%1."/>
+      <w:lvlJc w:val="left"/>
+      <w:pPr>
+        <w:ind w:left="720" w:hanging="360"/>
+      </w:pPr>
+      <w:rPr>
+        <w:rFonts w:hint="default"/>
+      </w:rPr>
+    </w:lvl>
+    <w:lvl w:ilvl="1" w:tplc="40090019" w:tentative="1">
+      <w:start w:val="1"/>
+      <w:numFmt w:val="lowerLetter"/>
+      <w:lvlText w:val="%2."/>
+      <w:lvlJc w:val="left"/>
+      <w:pPr>
+        <w:ind w:left="1440" w:hanging="360"/>
+      </w:pPr>
+    </w:lvl>
+    <w:lvl w:ilvl="2" w:tplc="4009001B" w:tentative="1">
+      <w:start w:val="1"/>
+      <w:numFmt w:val="lowerRoman"/>
+      <w:lvlText w:val="%3."/>
+      <w:lvlJc w:val="right"/>
+      <w:pPr>
+        <w:ind w:left="2160" w:hanging="180"/>
+      </w:pPr>
+    </w:lvl>
+    <w:lvl w:ilvl="3" w:tplc="4009000F" w:tentative="1">
+      <w:start w:val="1"/>
+      <w:numFmt w:val="decimal"/>
+      <w:lvlText w:val="%4."/>
+      <w:lvlJc w:val="left"/>
+      <w:pPr>
+        <w:ind w:left="2880" w:hanging="360"/>
+      </w:pPr>
+    </w:lvl>
+    <w:lvl w:ilvl="4" w:tplc="40090019" w:tentative="1">
+      <w:start w:val="1"/>
+      <w:numFmt w:val="lowerLetter"/>
+      <w:lvlText w:val="%5."/>
+      <w:lvlJc w:val="left"/>
+      <w:pPr>
+        <w:ind w:left="3600" w:hanging="360"/>
+      </w:pPr>
+    </w:lvl>
+    <w:lvl w:ilvl="5" w:tplc="4009001B" w:tentative="1">
+      <w:start w:val="1"/>
+      <w:numFmt w:val="lowerRoman"/>
+      <w:lvlText w:val="%6."/>
+      <w:lvlJc w:val="right"/>
+      <w:pPr>
+        <w:ind w:left="4320" w:hanging="180"/>
+      </w:pPr>
+    </w:lvl>
+    <w:lvl w:ilvl="6" w:tplc="4009000F" w:tentative="1">
+      <w:start w:val="1"/>
+      <w:numFmt w:val="decimal"/>
+      <w:lvlText w:val="%7."/>
+      <w:lvlJc w:val="left"/>
+      <w:pPr>
+        <w:ind w:left="5040" w:hanging="360"/>
+      </w:pPr>
+    </w:lvl>
+    <w:lvl w:ilvl="7" w:tplc="40090019" w:tentative="1">
+      <w:start w:val="1"/>
+      <w:numFmt w:val="lowerLetter"/>
+      <w:lvlText w:val="%8."/>
+      <w:lvlJc w:val="left"/>
+      <w:pPr>
+        <w:ind w:left="5760" w:hanging="360"/>
+      </w:pPr>
+    </w:lvl>
+    <w:lvl w:ilvl="8" w:tplc="4009001B" w:tentative="1">
+      <w:start w:val="1"/>
+      <w:numFmt w:val="lowerRoman"/>
+      <w:lvlText w:val="%9."/>
+      <w:lvlJc w:val="right"/>
+      <w:pPr>
+        <w:ind w:left="6480" w:hanging="180"/>
+      </w:pPr>
+    </w:lvl>
+  </w:abstractNum>
+  <w:abstractNum w:abstractNumId="8">
     <w:nsid w:val="5F243673"/>
     <w:multiLevelType w:val="hybridMultilevel"/>
     <w:tmpl w:val="F0F6B838"/>
@@ -5692,7 +7248,7 @@
       </w:pPr>
     </w:lvl>
   </w:abstractNum>
-  <w:abstractNum w:abstractNumId="7">
+  <w:abstractNum w:abstractNumId="9">
     <w:nsid w:val="623553AF"/>
     <w:multiLevelType w:val="hybridMultilevel"/>
     <w:tmpl w:val="3586E7C8"/>
@@ -5778,7 +7334,96 @@
       </w:pPr>
     </w:lvl>
   </w:abstractNum>
-  <w:abstractNum w:abstractNumId="8">
+  <w:abstractNum w:abstractNumId="10">
+    <w:nsid w:val="64CA60CF"/>
+    <w:multiLevelType w:val="hybridMultilevel"/>
+    <w:tmpl w:val="CE50784A"/>
+    <w:lvl w:ilvl="0" w:tplc="4009000F">
+      <w:start w:val="1"/>
+      <w:numFmt w:val="decimal"/>
+      <w:lvlText w:val="%1."/>
+      <w:lvlJc w:val="left"/>
+      <w:pPr>
+        <w:ind w:left="720" w:hanging="360"/>
+      </w:pPr>
+      <w:rPr>
+        <w:rFonts w:hint="default"/>
+      </w:rPr>
+    </w:lvl>
+    <w:lvl w:ilvl="1" w:tplc="40090019">
+      <w:start w:val="1"/>
+      <w:numFmt w:val="lowerLetter"/>
+      <w:lvlText w:val="%2."/>
+      <w:lvlJc w:val="left"/>
+      <w:pPr>
+        <w:ind w:left="1440" w:hanging="360"/>
+      </w:pPr>
+    </w:lvl>
+    <w:lvl w:ilvl="2" w:tplc="4009001B">
+      <w:start w:val="1"/>
+      <w:numFmt w:val="lowerRoman"/>
+      <w:lvlText w:val="%3."/>
+      <w:lvlJc w:val="right"/>
+      <w:pPr>
+        <w:ind w:left="2160" w:hanging="180"/>
+      </w:pPr>
+    </w:lvl>
+    <w:lvl w:ilvl="3" w:tplc="4009000F" w:tentative="1">
+      <w:start w:val="1"/>
+      <w:numFmt w:val="decimal"/>
+      <w:lvlText w:val="%4."/>
+      <w:lvlJc w:val="left"/>
+      <w:pPr>
+        <w:ind w:left="2880" w:hanging="360"/>
+      </w:pPr>
+    </w:lvl>
+    <w:lvl w:ilvl="4" w:tplc="40090019" w:tentative="1">
+      <w:start w:val="1"/>
+      <w:numFmt w:val="lowerLetter"/>
+      <w:lvlText w:val="%5."/>
+      <w:lvlJc w:val="left"/>
+      <w:pPr>
+        <w:ind w:left="3600" w:hanging="360"/>
+      </w:pPr>
+    </w:lvl>
+    <w:lvl w:ilvl="5" w:tplc="4009001B" w:tentative="1">
+      <w:start w:val="1"/>
+      <w:numFmt w:val="lowerRoman"/>
+      <w:lvlText w:val="%6."/>
+      <w:lvlJc w:val="right"/>
+      <w:pPr>
+        <w:ind w:left="4320" w:hanging="180"/>
+      </w:pPr>
+    </w:lvl>
+    <w:lvl w:ilvl="6" w:tplc="4009000F" w:tentative="1">
+      <w:start w:val="1"/>
+      <w:numFmt w:val="decimal"/>
+      <w:lvlText w:val="%7."/>
+      <w:lvlJc w:val="left"/>
+      <w:pPr>
+        <w:ind w:left="5040" w:hanging="360"/>
+      </w:pPr>
+    </w:lvl>
+    <w:lvl w:ilvl="7" w:tplc="40090019" w:tentative="1">
+      <w:start w:val="1"/>
+      <w:numFmt w:val="lowerLetter"/>
+      <w:lvlText w:val="%8."/>
+      <w:lvlJc w:val="left"/>
+      <w:pPr>
+        <w:ind w:left="5760" w:hanging="360"/>
+      </w:pPr>
+    </w:lvl>
+    <w:lvl w:ilvl="8" w:tplc="4009001B" w:tentative="1">
+      <w:start w:val="1"/>
+      <w:numFmt w:val="lowerRoman"/>
+      <w:lvlText w:val="%9."/>
+      <w:lvlJc w:val="right"/>
+      <w:pPr>
+        <w:ind w:left="6480" w:hanging="180"/>
+      </w:pPr>
+    </w:lvl>
+  </w:abstractNum>
+  <w:abstractNum w:abstractNumId="11">
     <w:nsid w:val="69662B15"/>
     <w:multiLevelType w:val="hybridMultilevel"/>
     <w:tmpl w:val="E5A22472"/>
@@ -5891,7 +7536,7 @@
       </w:rPr>
     </w:lvl>
   </w:abstractNum>
-  <w:abstractNum w:abstractNumId="9">
+  <w:abstractNum w:abstractNumId="12">
     <w:nsid w:val="6C35034C"/>
     <w:multiLevelType w:val="hybridMultilevel"/>
     <w:tmpl w:val="6AF6DE5C"/>
@@ -5977,7 +7622,7 @@
       </w:pPr>
     </w:lvl>
   </w:abstractNum>
-  <w:abstractNum w:abstractNumId="10">
+  <w:abstractNum w:abstractNumId="13">
     <w:nsid w:val="7576105D"/>
     <w:multiLevelType w:val="hybridMultilevel"/>
     <w:tmpl w:val="DA7C6020"/>
@@ -6091,7 +7736,7 @@
     </w:lvl>
   </w:abstractNum>
   <w:num w:numId="1">
-    <w:abstractNumId w:val="8"/>
+    <w:abstractNumId w:val="11"/>
   </w:num>
   <w:num w:numId="2">
     <w:abstractNumId w:val="2"/>
@@ -6100,28 +7745,37 @@
     <w:abstractNumId w:val="1"/>
   </w:num>
   <w:num w:numId="4">
-    <w:abstractNumId w:val="7"/>
+    <w:abstractNumId w:val="9"/>
   </w:num>
   <w:num w:numId="5">
     <w:abstractNumId w:val="3"/>
   </w:num>
   <w:num w:numId="6">
-    <w:abstractNumId w:val="10"/>
+    <w:abstractNumId w:val="13"/>
   </w:num>
   <w:num w:numId="7">
     <w:abstractNumId w:val="4"/>
   </w:num>
   <w:num w:numId="8">
-    <w:abstractNumId w:val="9"/>
+    <w:abstractNumId w:val="12"/>
   </w:num>
   <w:num w:numId="9">
-    <w:abstractNumId w:val="5"/>
+    <w:abstractNumId w:val="6"/>
   </w:num>
   <w:num w:numId="10">
     <w:abstractNumId w:val="0"/>
   </w:num>
   <w:num w:numId="11">
-    <w:abstractNumId w:val="6"/>
+    <w:abstractNumId w:val="8"/>
+  </w:num>
+  <w:num w:numId="12">
+    <w:abstractNumId w:val="10"/>
+  </w:num>
+  <w:num w:numId="13">
+    <w:abstractNumId w:val="5"/>
+  </w:num>
+  <w:num w:numId="14">
+    <w:abstractNumId w:val="7"/>
   </w:num>
 </w:numbering>
 </file>
@@ -6560,7 +8214,2773 @@
       <w:contextualSpacing/>
     </w:pPr>
   </w:style>
+  <w:style w:type="character" w:styleId="Hyperlink">
+    <w:name w:val="Hyperlink"/>
+    <w:basedOn w:val="DefaultParagraphFont"/>
+    <w:uiPriority w:val="99"/>
+    <w:unhideWhenUsed/>
+    <w:rsid w:val="001C7188"/>
+    <w:rPr>
+      <w:color w:val="0563C1" w:themeColor="hyperlink"/>
+      <w:u w:val="single"/>
+    </w:rPr>
+  </w:style>
 </w:styles>
+</file>
+
+<file path=word/diagrams/colors1.xml><?xml version="1.0" encoding="utf-8"?>
+<dgm:colorsDef xmlns:dgm="http://schemas.openxmlformats.org/drawingml/2006/diagram" xmlns:a="http://schemas.openxmlformats.org/drawingml/2006/main" uniqueId="urn:microsoft.com/office/officeart/2005/8/colors/colorful4">
+  <dgm:title val=""/>
+  <dgm:desc val=""/>
+  <dgm:catLst>
+    <dgm:cat type="colorful" pri="10400"/>
+  </dgm:catLst>
+  <dgm:styleLbl name="node0">
+    <dgm:fillClrLst meth="repeat">
+      <a:schemeClr val="accent3"/>
+    </dgm:fillClrLst>
+    <dgm:linClrLst meth="repeat">
+      <a:schemeClr val="lt1"/>
+    </dgm:linClrLst>
+    <dgm:effectClrLst/>
+    <dgm:txLinClrLst/>
+    <dgm:txFillClrLst/>
+    <dgm:txEffectClrLst/>
+  </dgm:styleLbl>
+  <dgm:styleLbl name="node1">
+    <dgm:fillClrLst>
+      <a:schemeClr val="accent4"/>
+      <a:schemeClr val="accent5"/>
+    </dgm:fillClrLst>
+    <dgm:linClrLst meth="repeat">
+      <a:schemeClr val="lt1"/>
+    </dgm:linClrLst>
+    <dgm:effectClrLst/>
+    <dgm:txLinClrLst/>
+    <dgm:txFillClrLst/>
+    <dgm:txEffectClrLst/>
+  </dgm:styleLbl>
+  <dgm:styleLbl name="alignNode1">
+    <dgm:fillClrLst>
+      <a:schemeClr val="accent4"/>
+      <a:schemeClr val="accent5"/>
+    </dgm:fillClrLst>
+    <dgm:linClrLst>
+      <a:schemeClr val="accent4"/>
+      <a:schemeClr val="accent5"/>
+    </dgm:linClrLst>
+    <dgm:effectClrLst/>
+    <dgm:txLinClrLst/>
+    <dgm:txFillClrLst/>
+    <dgm:txEffectClrLst/>
+  </dgm:styleLbl>
+  <dgm:styleLbl name="lnNode1">
+    <dgm:fillClrLst>
+      <a:schemeClr val="accent4"/>
+      <a:schemeClr val="accent5"/>
+    </dgm:fillClrLst>
+    <dgm:linClrLst meth="repeat">
+      <a:schemeClr val="lt1"/>
+    </dgm:linClrLst>
+    <dgm:effectClrLst/>
+    <dgm:txLinClrLst/>
+    <dgm:txFillClrLst/>
+    <dgm:txEffectClrLst/>
+  </dgm:styleLbl>
+  <dgm:styleLbl name="vennNode1">
+    <dgm:fillClrLst>
+      <a:schemeClr val="accent4">
+        <a:alpha val="50000"/>
+      </a:schemeClr>
+      <a:schemeClr val="accent5">
+        <a:alpha val="50000"/>
+      </a:schemeClr>
+    </dgm:fillClrLst>
+    <dgm:linClrLst meth="repeat">
+      <a:schemeClr val="lt1"/>
+    </dgm:linClrLst>
+    <dgm:effectClrLst/>
+    <dgm:txLinClrLst/>
+    <dgm:txFillClrLst/>
+    <dgm:txEffectClrLst/>
+  </dgm:styleLbl>
+  <dgm:styleLbl name="node2">
+    <dgm:fillClrLst>
+      <a:schemeClr val="accent5"/>
+    </dgm:fillClrLst>
+    <dgm:linClrLst meth="repeat">
+      <a:schemeClr val="lt1"/>
+    </dgm:linClrLst>
+    <dgm:effectClrLst/>
+    <dgm:txLinClrLst/>
+    <dgm:txFillClrLst/>
+    <dgm:txEffectClrLst/>
+  </dgm:styleLbl>
+  <dgm:styleLbl name="node3">
+    <dgm:fillClrLst>
+      <a:schemeClr val="accent6"/>
+    </dgm:fillClrLst>
+    <dgm:linClrLst meth="repeat">
+      <a:schemeClr val="lt1"/>
+    </dgm:linClrLst>
+    <dgm:effectClrLst/>
+    <dgm:txLinClrLst/>
+    <dgm:txFillClrLst/>
+    <dgm:txEffectClrLst/>
+  </dgm:styleLbl>
+  <dgm:styleLbl name="node4">
+    <dgm:fillClrLst>
+      <a:schemeClr val="accent1"/>
+    </dgm:fillClrLst>
+    <dgm:linClrLst meth="repeat">
+      <a:schemeClr val="lt1"/>
+    </dgm:linClrLst>
+    <dgm:effectClrLst/>
+    <dgm:txLinClrLst/>
+    <dgm:txFillClrLst/>
+    <dgm:txEffectClrLst/>
+  </dgm:styleLbl>
+  <dgm:styleLbl name="fgImgPlace1">
+    <dgm:fillClrLst>
+      <a:schemeClr val="accent4">
+        <a:tint val="50000"/>
+      </a:schemeClr>
+      <a:schemeClr val="accent5">
+        <a:tint val="50000"/>
+      </a:schemeClr>
+    </dgm:fillClrLst>
+    <dgm:linClrLst meth="repeat">
+      <a:schemeClr val="lt1"/>
+    </dgm:linClrLst>
+    <dgm:effectClrLst/>
+    <dgm:txLinClrLst/>
+    <dgm:txFillClrLst meth="repeat">
+      <a:schemeClr val="lt1"/>
+    </dgm:txFillClrLst>
+    <dgm:txEffectClrLst/>
+  </dgm:styleLbl>
+  <dgm:styleLbl name="alignImgPlace1">
+    <dgm:fillClrLst>
+      <a:schemeClr val="accent4">
+        <a:tint val="50000"/>
+      </a:schemeClr>
+      <a:schemeClr val="accent5">
+        <a:tint val="20000"/>
+      </a:schemeClr>
+    </dgm:fillClrLst>
+    <dgm:linClrLst meth="repeat">
+      <a:schemeClr val="lt1"/>
+    </dgm:linClrLst>
+    <dgm:effectClrLst/>
+    <dgm:txLinClrLst/>
+    <dgm:txFillClrLst meth="repeat">
+      <a:schemeClr val="lt1"/>
+    </dgm:txFillClrLst>
+    <dgm:txEffectClrLst/>
+  </dgm:styleLbl>
+  <dgm:styleLbl name="bgImgPlace1">
+    <dgm:fillClrLst>
+      <a:schemeClr val="accent4">
+        <a:tint val="50000"/>
+      </a:schemeClr>
+      <a:schemeClr val="accent5">
+        <a:tint val="20000"/>
+      </a:schemeClr>
+    </dgm:fillClrLst>
+    <dgm:linClrLst meth="repeat">
+      <a:schemeClr val="lt1"/>
+    </dgm:linClrLst>
+    <dgm:effectClrLst/>
+    <dgm:txLinClrLst/>
+    <dgm:txFillClrLst meth="repeat">
+      <a:schemeClr val="lt1"/>
+    </dgm:txFillClrLst>
+    <dgm:txEffectClrLst/>
+  </dgm:styleLbl>
+  <dgm:styleLbl name="sibTrans2D1">
+    <dgm:fillClrLst>
+      <a:schemeClr val="accent4"/>
+      <a:schemeClr val="accent5"/>
+    </dgm:fillClrLst>
+    <dgm:linClrLst meth="repeat">
+      <a:schemeClr val="lt1"/>
+    </dgm:linClrLst>
+    <dgm:effectClrLst/>
+    <dgm:txLinClrLst/>
+    <dgm:txFillClrLst/>
+    <dgm:txEffectClrLst/>
+  </dgm:styleLbl>
+  <dgm:styleLbl name="fgSibTrans2D1">
+    <dgm:fillClrLst>
+      <a:schemeClr val="accent4"/>
+      <a:schemeClr val="accent5"/>
+    </dgm:fillClrLst>
+    <dgm:linClrLst meth="repeat">
+      <a:schemeClr val="lt1"/>
+    </dgm:linClrLst>
+    <dgm:effectClrLst/>
+    <dgm:txLinClrLst/>
+    <dgm:txFillClrLst meth="repeat">
+      <a:schemeClr val="lt1"/>
+    </dgm:txFillClrLst>
+    <dgm:txEffectClrLst/>
+  </dgm:styleLbl>
+  <dgm:styleLbl name="bgSibTrans2D1">
+    <dgm:fillClrLst>
+      <a:schemeClr val="accent4"/>
+      <a:schemeClr val="accent5"/>
+    </dgm:fillClrLst>
+    <dgm:linClrLst meth="repeat">
+      <a:schemeClr val="lt1"/>
+    </dgm:linClrLst>
+    <dgm:effectClrLst/>
+    <dgm:txLinClrLst/>
+    <dgm:txFillClrLst meth="repeat">
+      <a:schemeClr val="lt1"/>
+    </dgm:txFillClrLst>
+    <dgm:txEffectClrLst/>
+  </dgm:styleLbl>
+  <dgm:styleLbl name="sibTrans1D1">
+    <dgm:fillClrLst/>
+    <dgm:linClrLst>
+      <a:schemeClr val="accent4"/>
+      <a:schemeClr val="accent5"/>
+    </dgm:linClrLst>
+    <dgm:effectClrLst/>
+    <dgm:txLinClrLst/>
+    <dgm:txFillClrLst meth="repeat">
+      <a:schemeClr val="tx1"/>
+    </dgm:txFillClrLst>
+    <dgm:txEffectClrLst/>
+  </dgm:styleLbl>
+  <dgm:styleLbl name="callout">
+    <dgm:fillClrLst meth="repeat">
+      <a:schemeClr val="accent4"/>
+    </dgm:fillClrLst>
+    <dgm:linClrLst meth="repeat">
+      <a:schemeClr val="accent4">
+        <a:tint val="50000"/>
+      </a:schemeClr>
+    </dgm:linClrLst>
+    <dgm:effectClrLst/>
+    <dgm:txLinClrLst/>
+    <dgm:txFillClrLst meth="repeat">
+      <a:schemeClr val="tx1"/>
+    </dgm:txFillClrLst>
+    <dgm:txEffectClrLst/>
+  </dgm:styleLbl>
+  <dgm:styleLbl name="asst0">
+    <dgm:fillClrLst meth="repeat">
+      <a:schemeClr val="accent4"/>
+    </dgm:fillClrLst>
+    <dgm:linClrLst meth="repeat">
+      <a:schemeClr val="lt1">
+        <a:shade val="80000"/>
+      </a:schemeClr>
+    </dgm:linClrLst>
+    <dgm:effectClrLst/>
+    <dgm:txLinClrLst/>
+    <dgm:txFillClrLst/>
+    <dgm:txEffectClrLst/>
+  </dgm:styleLbl>
+  <dgm:styleLbl name="asst1">
+    <dgm:fillClrLst meth="repeat">
+      <a:schemeClr val="accent5"/>
+    </dgm:fillClrLst>
+    <dgm:linClrLst meth="repeat">
+      <a:schemeClr val="lt1">
+        <a:shade val="80000"/>
+      </a:schemeClr>
+    </dgm:linClrLst>
+    <dgm:effectClrLst/>
+    <dgm:txLinClrLst/>
+    <dgm:txFillClrLst/>
+    <dgm:txEffectClrLst/>
+  </dgm:styleLbl>
+  <dgm:styleLbl name="asst2">
+    <dgm:fillClrLst>
+      <a:schemeClr val="accent6"/>
+    </dgm:fillClrLst>
+    <dgm:linClrLst meth="repeat">
+      <a:schemeClr val="lt1"/>
+    </dgm:linClrLst>
+    <dgm:effectClrLst/>
+    <dgm:txLinClrLst/>
+    <dgm:txFillClrLst/>
+    <dgm:txEffectClrLst/>
+  </dgm:styleLbl>
+  <dgm:styleLbl name="asst3">
+    <dgm:fillClrLst>
+      <a:schemeClr val="accent1"/>
+    </dgm:fillClrLst>
+    <dgm:linClrLst meth="repeat">
+      <a:schemeClr val="lt1"/>
+    </dgm:linClrLst>
+    <dgm:effectClrLst/>
+    <dgm:txLinClrLst/>
+    <dgm:txFillClrLst/>
+    <dgm:txEffectClrLst/>
+  </dgm:styleLbl>
+  <dgm:styleLbl name="asst4">
+    <dgm:fillClrLst>
+      <a:schemeClr val="accent2"/>
+    </dgm:fillClrLst>
+    <dgm:linClrLst meth="repeat">
+      <a:schemeClr val="lt1"/>
+    </dgm:linClrLst>
+    <dgm:effectClrLst/>
+    <dgm:txLinClrLst/>
+    <dgm:txFillClrLst/>
+    <dgm:txEffectClrLst/>
+  </dgm:styleLbl>
+  <dgm:styleLbl name="parChTrans2D1">
+    <dgm:fillClrLst meth="repeat">
+      <a:schemeClr val="accent4"/>
+    </dgm:fillClrLst>
+    <dgm:linClrLst meth="repeat">
+      <a:schemeClr val="lt1"/>
+    </dgm:linClrLst>
+    <dgm:effectClrLst/>
+    <dgm:txLinClrLst/>
+    <dgm:txFillClrLst meth="repeat">
+      <a:schemeClr val="lt1"/>
+    </dgm:txFillClrLst>
+    <dgm:txEffectClrLst/>
+  </dgm:styleLbl>
+  <dgm:styleLbl name="parChTrans2D2">
+    <dgm:fillClrLst meth="repeat">
+      <a:schemeClr val="accent5"/>
+    </dgm:fillClrLst>
+    <dgm:linClrLst meth="repeat">
+      <a:schemeClr val="lt1"/>
+    </dgm:linClrLst>
+    <dgm:effectClrLst/>
+    <dgm:txLinClrLst/>
+    <dgm:txFillClrLst/>
+    <dgm:txEffectClrLst/>
+  </dgm:styleLbl>
+  <dgm:styleLbl name="parChTrans2D3">
+    <dgm:fillClrLst meth="repeat">
+      <a:schemeClr val="accent5"/>
+    </dgm:fillClrLst>
+    <dgm:linClrLst meth="repeat">
+      <a:schemeClr val="lt1"/>
+    </dgm:linClrLst>
+    <dgm:effectClrLst/>
+    <dgm:txLinClrLst/>
+    <dgm:txFillClrLst/>
+    <dgm:txEffectClrLst/>
+  </dgm:styleLbl>
+  <dgm:styleLbl name="parChTrans2D4">
+    <dgm:fillClrLst meth="repeat">
+      <a:schemeClr val="accent6"/>
+    </dgm:fillClrLst>
+    <dgm:linClrLst meth="repeat">
+      <a:schemeClr val="lt1"/>
+    </dgm:linClrLst>
+    <dgm:effectClrLst/>
+    <dgm:txLinClrLst/>
+    <dgm:txFillClrLst meth="repeat">
+      <a:schemeClr val="lt1"/>
+    </dgm:txFillClrLst>
+    <dgm:txEffectClrLst/>
+  </dgm:styleLbl>
+  <dgm:styleLbl name="parChTrans1D1">
+    <dgm:fillClrLst meth="repeat">
+      <a:schemeClr val="accent4"/>
+    </dgm:fillClrLst>
+    <dgm:linClrLst meth="repeat">
+      <a:schemeClr val="accent4"/>
+    </dgm:linClrLst>
+    <dgm:effectClrLst/>
+    <dgm:txLinClrLst/>
+    <dgm:txFillClrLst meth="repeat">
+      <a:schemeClr val="tx1"/>
+    </dgm:txFillClrLst>
+    <dgm:txEffectClrLst/>
+  </dgm:styleLbl>
+  <dgm:styleLbl name="parChTrans1D2">
+    <dgm:fillClrLst meth="repeat">
+      <a:schemeClr val="accent4">
+        <a:tint val="90000"/>
+      </a:schemeClr>
+    </dgm:fillClrLst>
+    <dgm:linClrLst meth="repeat">
+      <a:schemeClr val="accent5"/>
+    </dgm:linClrLst>
+    <dgm:effectClrLst/>
+    <dgm:txLinClrLst/>
+    <dgm:txFillClrLst meth="repeat">
+      <a:schemeClr val="tx1"/>
+    </dgm:txFillClrLst>
+    <dgm:txEffectClrLst/>
+  </dgm:styleLbl>
+  <dgm:styleLbl name="parChTrans1D3">
+    <dgm:fillClrLst meth="repeat">
+      <a:schemeClr val="accent4">
+        <a:tint val="70000"/>
+      </a:schemeClr>
+    </dgm:fillClrLst>
+    <dgm:linClrLst meth="repeat">
+      <a:schemeClr val="accent6"/>
+    </dgm:linClrLst>
+    <dgm:effectClrLst/>
+    <dgm:txLinClrLst/>
+    <dgm:txFillClrLst meth="repeat">
+      <a:schemeClr val="tx1"/>
+    </dgm:txFillClrLst>
+    <dgm:txEffectClrLst/>
+  </dgm:styleLbl>
+  <dgm:styleLbl name="parChTrans1D4">
+    <dgm:fillClrLst meth="repeat">
+      <a:schemeClr val="accent4">
+        <a:tint val="50000"/>
+      </a:schemeClr>
+    </dgm:fillClrLst>
+    <dgm:linClrLst meth="repeat">
+      <a:schemeClr val="accent1"/>
+    </dgm:linClrLst>
+    <dgm:effectClrLst/>
+    <dgm:txLinClrLst/>
+    <dgm:txFillClrLst meth="repeat">
+      <a:schemeClr val="tx1"/>
+    </dgm:txFillClrLst>
+    <dgm:txEffectClrLst/>
+  </dgm:styleLbl>
+  <dgm:styleLbl name="fgAcc1">
+    <dgm:fillClrLst meth="repeat">
+      <a:schemeClr val="lt1">
+        <a:alpha val="90000"/>
+      </a:schemeClr>
+    </dgm:fillClrLst>
+    <dgm:linClrLst>
+      <a:schemeClr val="accent4"/>
+      <a:schemeClr val="accent5"/>
+    </dgm:linClrLst>
+    <dgm:effectClrLst/>
+    <dgm:txLinClrLst/>
+    <dgm:txFillClrLst meth="repeat">
+      <a:schemeClr val="dk1"/>
+    </dgm:txFillClrLst>
+    <dgm:txEffectClrLst/>
+  </dgm:styleLbl>
+  <dgm:styleLbl name="conFgAcc1">
+    <dgm:fillClrLst meth="repeat">
+      <a:schemeClr val="lt1">
+        <a:alpha val="90000"/>
+      </a:schemeClr>
+    </dgm:fillClrLst>
+    <dgm:linClrLst>
+      <a:schemeClr val="accent4"/>
+      <a:schemeClr val="accent5"/>
+    </dgm:linClrLst>
+    <dgm:effectClrLst/>
+    <dgm:txLinClrLst/>
+    <dgm:txFillClrLst meth="repeat">
+      <a:schemeClr val="dk1"/>
+    </dgm:txFillClrLst>
+    <dgm:txEffectClrLst/>
+  </dgm:styleLbl>
+  <dgm:styleLbl name="alignAcc1">
+    <dgm:fillClrLst meth="repeat">
+      <a:schemeClr val="lt1">
+        <a:alpha val="90000"/>
+      </a:schemeClr>
+    </dgm:fillClrLst>
+    <dgm:linClrLst>
+      <a:schemeClr val="accent4"/>
+      <a:schemeClr val="accent5"/>
+    </dgm:linClrLst>
+    <dgm:effectClrLst/>
+    <dgm:txLinClrLst/>
+    <dgm:txFillClrLst meth="repeat">
+      <a:schemeClr val="dk1"/>
+    </dgm:txFillClrLst>
+    <dgm:txEffectClrLst/>
+  </dgm:styleLbl>
+  <dgm:styleLbl name="trAlignAcc1">
+    <dgm:fillClrLst meth="repeat">
+      <a:schemeClr val="lt1">
+        <a:alpha val="40000"/>
+      </a:schemeClr>
+    </dgm:fillClrLst>
+    <dgm:linClrLst meth="repeat">
+      <a:schemeClr val="accent4"/>
+    </dgm:linClrLst>
+    <dgm:effectClrLst/>
+    <dgm:txLinClrLst/>
+    <dgm:txFillClrLst meth="repeat">
+      <a:schemeClr val="dk1"/>
+    </dgm:txFillClrLst>
+    <dgm:txEffectClrLst/>
+  </dgm:styleLbl>
+  <dgm:styleLbl name="bgAcc1">
+    <dgm:fillClrLst meth="repeat">
+      <a:schemeClr val="lt1">
+        <a:alpha val="90000"/>
+      </a:schemeClr>
+    </dgm:fillClrLst>
+    <dgm:linClrLst>
+      <a:schemeClr val="accent4"/>
+      <a:schemeClr val="accent5"/>
+    </dgm:linClrLst>
+    <dgm:effectClrLst/>
+    <dgm:txLinClrLst/>
+    <dgm:txFillClrLst meth="repeat">
+      <a:schemeClr val="dk1"/>
+    </dgm:txFillClrLst>
+    <dgm:txEffectClrLst/>
+  </dgm:styleLbl>
+  <dgm:styleLbl name="solidFgAcc1">
+    <dgm:fillClrLst meth="repeat">
+      <a:schemeClr val="lt1"/>
+    </dgm:fillClrLst>
+    <dgm:linClrLst>
+      <a:schemeClr val="accent4"/>
+      <a:schemeClr val="accent5"/>
+    </dgm:linClrLst>
+    <dgm:effectClrLst/>
+    <dgm:txLinClrLst/>
+    <dgm:txFillClrLst meth="repeat">
+      <a:schemeClr val="dk1"/>
+    </dgm:txFillClrLst>
+    <dgm:txEffectClrLst/>
+  </dgm:styleLbl>
+  <dgm:styleLbl name="solidAlignAcc1">
+    <dgm:fillClrLst meth="repeat">
+      <a:schemeClr val="lt1"/>
+    </dgm:fillClrLst>
+    <dgm:linClrLst>
+      <a:schemeClr val="accent4"/>
+      <a:schemeClr val="accent5"/>
+    </dgm:linClrLst>
+    <dgm:effectClrLst/>
+    <dgm:txLinClrLst/>
+    <dgm:txFillClrLst meth="repeat">
+      <a:schemeClr val="dk1"/>
+    </dgm:txFillClrLst>
+    <dgm:txEffectClrLst/>
+  </dgm:styleLbl>
+  <dgm:styleLbl name="solidBgAcc1">
+    <dgm:fillClrLst meth="repeat">
+      <a:schemeClr val="lt1"/>
+    </dgm:fillClrLst>
+    <dgm:linClrLst>
+      <a:schemeClr val="accent4"/>
+      <a:schemeClr val="accent5"/>
+    </dgm:linClrLst>
+    <dgm:effectClrLst/>
+    <dgm:txLinClrLst/>
+    <dgm:txFillClrLst meth="repeat">
+      <a:schemeClr val="dk1"/>
+    </dgm:txFillClrLst>
+    <dgm:txEffectClrLst/>
+  </dgm:styleLbl>
+  <dgm:styleLbl name="fgAccFollowNode1">
+    <dgm:fillClrLst>
+      <a:schemeClr val="accent4">
+        <a:tint val="40000"/>
+        <a:alpha val="90000"/>
+      </a:schemeClr>
+      <a:schemeClr val="accent5">
+        <a:tint val="40000"/>
+        <a:alpha val="90000"/>
+      </a:schemeClr>
+    </dgm:fillClrLst>
+    <dgm:linClrLst>
+      <a:schemeClr val="accent4">
+        <a:tint val="40000"/>
+        <a:alpha val="90000"/>
+      </a:schemeClr>
+      <a:schemeClr val="accent5">
+        <a:tint val="40000"/>
+        <a:alpha val="90000"/>
+      </a:schemeClr>
+    </dgm:linClrLst>
+    <dgm:effectClrLst/>
+    <dgm:txLinClrLst/>
+    <dgm:txFillClrLst meth="repeat">
+      <a:schemeClr val="dk1"/>
+    </dgm:txFillClrLst>
+    <dgm:txEffectClrLst/>
+  </dgm:styleLbl>
+  <dgm:styleLbl name="alignAccFollowNode1">
+    <dgm:fillClrLst>
+      <a:schemeClr val="accent4">
+        <a:tint val="40000"/>
+        <a:alpha val="90000"/>
+      </a:schemeClr>
+      <a:schemeClr val="accent5">
+        <a:tint val="40000"/>
+        <a:alpha val="90000"/>
+      </a:schemeClr>
+    </dgm:fillClrLst>
+    <dgm:linClrLst>
+      <a:schemeClr val="accent4">
+        <a:tint val="40000"/>
+        <a:alpha val="90000"/>
+      </a:schemeClr>
+      <a:schemeClr val="accent5">
+        <a:tint val="40000"/>
+        <a:alpha val="90000"/>
+      </a:schemeClr>
+    </dgm:linClrLst>
+    <dgm:effectClrLst/>
+    <dgm:txLinClrLst/>
+    <dgm:txFillClrLst meth="repeat">
+      <a:schemeClr val="dk1"/>
+    </dgm:txFillClrLst>
+    <dgm:txEffectClrLst/>
+  </dgm:styleLbl>
+  <dgm:styleLbl name="bgAccFollowNode1">
+    <dgm:fillClrLst>
+      <a:schemeClr val="accent4">
+        <a:tint val="40000"/>
+        <a:alpha val="90000"/>
+      </a:schemeClr>
+      <a:schemeClr val="accent5">
+        <a:tint val="40000"/>
+        <a:alpha val="90000"/>
+      </a:schemeClr>
+    </dgm:fillClrLst>
+    <dgm:linClrLst>
+      <a:schemeClr val="accent4">
+        <a:tint val="40000"/>
+        <a:alpha val="90000"/>
+      </a:schemeClr>
+      <a:schemeClr val="accent5">
+        <a:tint val="40000"/>
+        <a:alpha val="90000"/>
+      </a:schemeClr>
+    </dgm:linClrLst>
+    <dgm:effectClrLst/>
+    <dgm:txLinClrLst/>
+    <dgm:txFillClrLst meth="repeat">
+      <a:schemeClr val="dk1"/>
+    </dgm:txFillClrLst>
+    <dgm:txEffectClrLst/>
+  </dgm:styleLbl>
+  <dgm:styleLbl name="fgAcc0">
+    <dgm:fillClrLst meth="repeat">
+      <a:schemeClr val="lt1">
+        <a:alpha val="90000"/>
+      </a:schemeClr>
+    </dgm:fillClrLst>
+    <dgm:linClrLst>
+      <a:schemeClr val="accent3"/>
+    </dgm:linClrLst>
+    <dgm:effectClrLst/>
+    <dgm:txLinClrLst/>
+    <dgm:txFillClrLst meth="repeat">
+      <a:schemeClr val="dk1"/>
+    </dgm:txFillClrLst>
+    <dgm:txEffectClrLst/>
+  </dgm:styleLbl>
+  <dgm:styleLbl name="fgAcc2">
+    <dgm:fillClrLst meth="repeat">
+      <a:schemeClr val="lt1">
+        <a:alpha val="90000"/>
+      </a:schemeClr>
+    </dgm:fillClrLst>
+    <dgm:linClrLst>
+      <a:schemeClr val="accent5"/>
+    </dgm:linClrLst>
+    <dgm:effectClrLst/>
+    <dgm:txLinClrLst/>
+    <dgm:txFillClrLst meth="repeat">
+      <a:schemeClr val="dk1"/>
+    </dgm:txFillClrLst>
+    <dgm:txEffectClrLst/>
+  </dgm:styleLbl>
+  <dgm:styleLbl name="fgAcc3">
+    <dgm:fillClrLst meth="repeat">
+      <a:schemeClr val="lt1">
+        <a:alpha val="90000"/>
+      </a:schemeClr>
+    </dgm:fillClrLst>
+    <dgm:linClrLst>
+      <a:schemeClr val="accent6"/>
+    </dgm:linClrLst>
+    <dgm:effectClrLst/>
+    <dgm:txLinClrLst/>
+    <dgm:txFillClrLst meth="repeat">
+      <a:schemeClr val="dk1"/>
+    </dgm:txFillClrLst>
+    <dgm:txEffectClrLst/>
+  </dgm:styleLbl>
+  <dgm:styleLbl name="fgAcc4">
+    <dgm:fillClrLst meth="repeat">
+      <a:schemeClr val="lt1">
+        <a:alpha val="90000"/>
+      </a:schemeClr>
+    </dgm:fillClrLst>
+    <dgm:linClrLst>
+      <a:schemeClr val="accent1"/>
+    </dgm:linClrLst>
+    <dgm:effectClrLst/>
+    <dgm:txLinClrLst/>
+    <dgm:txFillClrLst meth="repeat">
+      <a:schemeClr val="dk1"/>
+    </dgm:txFillClrLst>
+    <dgm:txEffectClrLst/>
+  </dgm:styleLbl>
+  <dgm:styleLbl name="bgShp">
+    <dgm:fillClrLst meth="repeat">
+      <a:schemeClr val="accent4">
+        <a:tint val="40000"/>
+      </a:schemeClr>
+    </dgm:fillClrLst>
+    <dgm:linClrLst meth="repeat">
+      <a:schemeClr val="dk1"/>
+    </dgm:linClrLst>
+    <dgm:effectClrLst/>
+    <dgm:txLinClrLst/>
+    <dgm:txFillClrLst meth="repeat">
+      <a:schemeClr val="dk1"/>
+    </dgm:txFillClrLst>
+    <dgm:txEffectClrLst/>
+  </dgm:styleLbl>
+  <dgm:styleLbl name="dkBgShp">
+    <dgm:fillClrLst meth="repeat">
+      <a:schemeClr val="accent4">
+        <a:shade val="90000"/>
+      </a:schemeClr>
+    </dgm:fillClrLst>
+    <dgm:linClrLst meth="repeat">
+      <a:schemeClr val="dk1"/>
+    </dgm:linClrLst>
+    <dgm:effectClrLst/>
+    <dgm:txLinClrLst/>
+    <dgm:txFillClrLst meth="repeat">
+      <a:schemeClr val="lt1"/>
+    </dgm:txFillClrLst>
+    <dgm:txEffectClrLst/>
+  </dgm:styleLbl>
+  <dgm:styleLbl name="trBgShp">
+    <dgm:fillClrLst meth="repeat">
+      <a:schemeClr val="accent4">
+        <a:tint val="50000"/>
+        <a:alpha val="40000"/>
+      </a:schemeClr>
+    </dgm:fillClrLst>
+    <dgm:linClrLst meth="repeat">
+      <a:schemeClr val="accent4"/>
+    </dgm:linClrLst>
+    <dgm:effectClrLst/>
+    <dgm:txLinClrLst/>
+    <dgm:txFillClrLst meth="repeat">
+      <a:schemeClr val="lt1"/>
+    </dgm:txFillClrLst>
+    <dgm:txEffectClrLst/>
+  </dgm:styleLbl>
+  <dgm:styleLbl name="fgShp">
+    <dgm:fillClrLst meth="repeat">
+      <a:schemeClr val="accent4">
+        <a:tint val="40000"/>
+      </a:schemeClr>
+    </dgm:fillClrLst>
+    <dgm:linClrLst meth="repeat">
+      <a:schemeClr val="lt1"/>
+    </dgm:linClrLst>
+    <dgm:effectClrLst/>
+    <dgm:txLinClrLst/>
+    <dgm:txFillClrLst meth="repeat">
+      <a:schemeClr val="dk1"/>
+    </dgm:txFillClrLst>
+    <dgm:txEffectClrLst/>
+  </dgm:styleLbl>
+  <dgm:styleLbl name="revTx">
+    <dgm:fillClrLst meth="repeat">
+      <a:schemeClr val="lt1">
+        <a:alpha val="0"/>
+      </a:schemeClr>
+    </dgm:fillClrLst>
+    <dgm:linClrLst meth="repeat">
+      <a:schemeClr val="dk1">
+        <a:alpha val="0"/>
+      </a:schemeClr>
+    </dgm:linClrLst>
+    <dgm:effectClrLst/>
+    <dgm:txLinClrLst/>
+    <dgm:txFillClrLst meth="repeat">
+      <a:schemeClr val="tx1"/>
+    </dgm:txFillClrLst>
+    <dgm:txEffectClrLst/>
+  </dgm:styleLbl>
+</dgm:colorsDef>
+</file>
+
+<file path=word/diagrams/data1.xml><?xml version="1.0" encoding="utf-8"?>
+<dgm:dataModel xmlns:dgm="http://schemas.openxmlformats.org/drawingml/2006/diagram" xmlns:a="http://schemas.openxmlformats.org/drawingml/2006/main">
+  <dgm:ptLst>
+    <dgm:pt modelId="{C9FC0E7C-9A3A-4E11-A03F-A00D7B4AFBCD}" type="doc">
+      <dgm:prSet loTypeId="urn:microsoft.com/office/officeart/2005/8/layout/process1" loCatId="process" qsTypeId="urn:microsoft.com/office/officeart/2005/8/quickstyle/simple1" qsCatId="simple" csTypeId="urn:microsoft.com/office/officeart/2005/8/colors/colorful4" csCatId="colorful" phldr="1"/>
+      <dgm:spPr/>
+    </dgm:pt>
+    <dgm:pt modelId="{E2745D75-E9AE-4CA9-B5E9-2E8F31C2CA51}">
+      <dgm:prSet phldrT="[Text]"/>
+      <dgm:spPr/>
+      <dgm:t>
+        <a:bodyPr/>
+        <a:lstStyle/>
+        <a:p>
+          <a:r>
+            <a:rPr lang="en-IN"/>
+            <a:t>Workspace (Folder)</a:t>
+          </a:r>
+        </a:p>
+      </dgm:t>
+    </dgm:pt>
+    <dgm:pt modelId="{BBE17490-864F-4816-A53C-CD66C852F97A}" type="parTrans" cxnId="{3ABBFCD9-89A5-4CC8-A625-4E96574DA2F3}">
+      <dgm:prSet/>
+      <dgm:spPr/>
+      <dgm:t>
+        <a:bodyPr/>
+        <a:lstStyle/>
+        <a:p>
+          <a:endParaRPr lang="en-IN"/>
+        </a:p>
+      </dgm:t>
+    </dgm:pt>
+    <dgm:pt modelId="{7FBBFB0C-A1A9-40BA-BCC1-8AF472388A94}" type="sibTrans" cxnId="{3ABBFCD9-89A5-4CC8-A625-4E96574DA2F3}">
+      <dgm:prSet/>
+      <dgm:spPr/>
+      <dgm:t>
+        <a:bodyPr/>
+        <a:lstStyle/>
+        <a:p>
+          <a:endParaRPr lang="en-IN"/>
+        </a:p>
+      </dgm:t>
+    </dgm:pt>
+    <dgm:pt modelId="{1BA2441B-785D-4D49-91AC-1B9DF141D2CB}">
+      <dgm:prSet phldrT="[Text]"/>
+      <dgm:spPr/>
+      <dgm:t>
+        <a:bodyPr/>
+        <a:lstStyle/>
+        <a:p>
+          <a:r>
+            <a:rPr lang="en-IN"/>
+            <a:t>Project</a:t>
+          </a:r>
+        </a:p>
+      </dgm:t>
+    </dgm:pt>
+    <dgm:pt modelId="{9150F863-AA45-4D6C-A6A1-9E5577F34D87}" type="parTrans" cxnId="{13943800-0328-4261-A1C0-1C5065A0E704}">
+      <dgm:prSet/>
+      <dgm:spPr/>
+      <dgm:t>
+        <a:bodyPr/>
+        <a:lstStyle/>
+        <a:p>
+          <a:endParaRPr lang="en-IN"/>
+        </a:p>
+      </dgm:t>
+    </dgm:pt>
+    <dgm:pt modelId="{B78EBEAB-CCAC-4FE3-90B3-630CA686619F}" type="sibTrans" cxnId="{13943800-0328-4261-A1C0-1C5065A0E704}">
+      <dgm:prSet/>
+      <dgm:spPr/>
+      <dgm:t>
+        <a:bodyPr/>
+        <a:lstStyle/>
+        <a:p>
+          <a:endParaRPr lang="en-IN"/>
+        </a:p>
+      </dgm:t>
+    </dgm:pt>
+    <dgm:pt modelId="{842A4257-BF94-4051-9FC6-62ED0399DFAC}">
+      <dgm:prSet phldrT="[Text]"/>
+      <dgm:spPr/>
+      <dgm:t>
+        <a:bodyPr/>
+        <a:lstStyle/>
+        <a:p>
+          <a:r>
+            <a:rPr lang="en-IN"/>
+            <a:t>Package</a:t>
+          </a:r>
+        </a:p>
+      </dgm:t>
+    </dgm:pt>
+    <dgm:pt modelId="{2D0B371C-08BB-4E8B-81E3-39FE2E5A5355}" type="parTrans" cxnId="{6B98BFF1-2E49-406D-B5D8-F15618D834DD}">
+      <dgm:prSet/>
+      <dgm:spPr/>
+      <dgm:t>
+        <a:bodyPr/>
+        <a:lstStyle/>
+        <a:p>
+          <a:endParaRPr lang="en-IN"/>
+        </a:p>
+      </dgm:t>
+    </dgm:pt>
+    <dgm:pt modelId="{C1D7CF26-EEB0-4967-97EB-E8F434D3BADB}" type="sibTrans" cxnId="{6B98BFF1-2E49-406D-B5D8-F15618D834DD}">
+      <dgm:prSet/>
+      <dgm:spPr/>
+      <dgm:t>
+        <a:bodyPr/>
+        <a:lstStyle/>
+        <a:p>
+          <a:endParaRPr lang="en-IN"/>
+        </a:p>
+      </dgm:t>
+    </dgm:pt>
+    <dgm:pt modelId="{FCF305BC-CFD1-4E52-A6EC-F9E91097B599}">
+      <dgm:prSet phldrT="[Text]"/>
+      <dgm:spPr/>
+      <dgm:t>
+        <a:bodyPr/>
+        <a:lstStyle/>
+        <a:p>
+          <a:r>
+            <a:rPr lang="en-IN"/>
+            <a:t>Class</a:t>
+          </a:r>
+        </a:p>
+      </dgm:t>
+    </dgm:pt>
+    <dgm:pt modelId="{BA94869B-7E67-4DDD-AFDC-08C595284C30}" type="parTrans" cxnId="{B49DB78F-39E9-494B-8838-213AC88C567C}">
+      <dgm:prSet/>
+      <dgm:spPr/>
+      <dgm:t>
+        <a:bodyPr/>
+        <a:lstStyle/>
+        <a:p>
+          <a:endParaRPr lang="en-IN"/>
+        </a:p>
+      </dgm:t>
+    </dgm:pt>
+    <dgm:pt modelId="{2E1282FD-F9C5-46C6-9F68-445A9AA862A1}" type="sibTrans" cxnId="{B49DB78F-39E9-494B-8838-213AC88C567C}">
+      <dgm:prSet/>
+      <dgm:spPr/>
+      <dgm:t>
+        <a:bodyPr/>
+        <a:lstStyle/>
+        <a:p>
+          <a:endParaRPr lang="en-IN"/>
+        </a:p>
+      </dgm:t>
+    </dgm:pt>
+    <dgm:pt modelId="{5DBF1868-F5FA-4100-810D-C6A9D8EA3DB7}" type="pres">
+      <dgm:prSet presAssocID="{C9FC0E7C-9A3A-4E11-A03F-A00D7B4AFBCD}" presName="Name0" presStyleCnt="0">
+        <dgm:presLayoutVars>
+          <dgm:dir/>
+          <dgm:resizeHandles val="exact"/>
+        </dgm:presLayoutVars>
+      </dgm:prSet>
+      <dgm:spPr/>
+    </dgm:pt>
+    <dgm:pt modelId="{C0C8A181-A2E9-4F4B-A7DB-A9AF08100F03}" type="pres">
+      <dgm:prSet presAssocID="{E2745D75-E9AE-4CA9-B5E9-2E8F31C2CA51}" presName="node" presStyleLbl="node1" presStyleIdx="0" presStyleCnt="4">
+        <dgm:presLayoutVars>
+          <dgm:bulletEnabled val="1"/>
+        </dgm:presLayoutVars>
+      </dgm:prSet>
+      <dgm:spPr/>
+      <dgm:t>
+        <a:bodyPr/>
+        <a:lstStyle/>
+        <a:p>
+          <a:endParaRPr lang="en-IN"/>
+        </a:p>
+      </dgm:t>
+    </dgm:pt>
+    <dgm:pt modelId="{18E347EE-68ED-408E-B198-30107721AC2D}" type="pres">
+      <dgm:prSet presAssocID="{7FBBFB0C-A1A9-40BA-BCC1-8AF472388A94}" presName="sibTrans" presStyleLbl="sibTrans2D1" presStyleIdx="0" presStyleCnt="3"/>
+      <dgm:spPr/>
+    </dgm:pt>
+    <dgm:pt modelId="{233BD9ED-7373-4D34-A81B-78E0FB9E04F2}" type="pres">
+      <dgm:prSet presAssocID="{7FBBFB0C-A1A9-40BA-BCC1-8AF472388A94}" presName="connectorText" presStyleLbl="sibTrans2D1" presStyleIdx="0" presStyleCnt="3"/>
+      <dgm:spPr/>
+    </dgm:pt>
+    <dgm:pt modelId="{2C2A83D5-7C13-4DD6-A2F2-278972EFC2B2}" type="pres">
+      <dgm:prSet presAssocID="{1BA2441B-785D-4D49-91AC-1B9DF141D2CB}" presName="node" presStyleLbl="node1" presStyleIdx="1" presStyleCnt="4">
+        <dgm:presLayoutVars>
+          <dgm:bulletEnabled val="1"/>
+        </dgm:presLayoutVars>
+      </dgm:prSet>
+      <dgm:spPr/>
+    </dgm:pt>
+    <dgm:pt modelId="{CE165F37-7E18-47D2-8539-2866C9F975CC}" type="pres">
+      <dgm:prSet presAssocID="{B78EBEAB-CCAC-4FE3-90B3-630CA686619F}" presName="sibTrans" presStyleLbl="sibTrans2D1" presStyleIdx="1" presStyleCnt="3"/>
+      <dgm:spPr/>
+    </dgm:pt>
+    <dgm:pt modelId="{06460A84-EE59-47CB-A250-EC10BDC610CB}" type="pres">
+      <dgm:prSet presAssocID="{B78EBEAB-CCAC-4FE3-90B3-630CA686619F}" presName="connectorText" presStyleLbl="sibTrans2D1" presStyleIdx="1" presStyleCnt="3"/>
+      <dgm:spPr/>
+    </dgm:pt>
+    <dgm:pt modelId="{4E161966-2D8E-4910-9216-A2C6BEB72B96}" type="pres">
+      <dgm:prSet presAssocID="{842A4257-BF94-4051-9FC6-62ED0399DFAC}" presName="node" presStyleLbl="node1" presStyleIdx="2" presStyleCnt="4">
+        <dgm:presLayoutVars>
+          <dgm:bulletEnabled val="1"/>
+        </dgm:presLayoutVars>
+      </dgm:prSet>
+      <dgm:spPr/>
+    </dgm:pt>
+    <dgm:pt modelId="{9B3FA484-3A55-4A04-B75B-9F221B0D71E8}" type="pres">
+      <dgm:prSet presAssocID="{C1D7CF26-EEB0-4967-97EB-E8F434D3BADB}" presName="sibTrans" presStyleLbl="sibTrans2D1" presStyleIdx="2" presStyleCnt="3"/>
+      <dgm:spPr/>
+    </dgm:pt>
+    <dgm:pt modelId="{EC2B308D-4526-4348-8CBC-B0687AD7321A}" type="pres">
+      <dgm:prSet presAssocID="{C1D7CF26-EEB0-4967-97EB-E8F434D3BADB}" presName="connectorText" presStyleLbl="sibTrans2D1" presStyleIdx="2" presStyleCnt="3"/>
+      <dgm:spPr/>
+    </dgm:pt>
+    <dgm:pt modelId="{ABE68582-02D9-4185-AABF-0DCF4D65013D}" type="pres">
+      <dgm:prSet presAssocID="{FCF305BC-CFD1-4E52-A6EC-F9E91097B599}" presName="node" presStyleLbl="node1" presStyleIdx="3" presStyleCnt="4">
+        <dgm:presLayoutVars>
+          <dgm:bulletEnabled val="1"/>
+        </dgm:presLayoutVars>
+      </dgm:prSet>
+      <dgm:spPr/>
+    </dgm:pt>
+  </dgm:ptLst>
+  <dgm:cxnLst>
+    <dgm:cxn modelId="{3B10B905-C744-44D9-B421-DF7FDA15B406}" type="presOf" srcId="{7FBBFB0C-A1A9-40BA-BCC1-8AF472388A94}" destId="{18E347EE-68ED-408E-B198-30107721AC2D}" srcOrd="0" destOrd="0" presId="urn:microsoft.com/office/officeart/2005/8/layout/process1"/>
+    <dgm:cxn modelId="{BD72B583-4D62-44A5-9250-430EB0FF700E}" type="presOf" srcId="{842A4257-BF94-4051-9FC6-62ED0399DFAC}" destId="{4E161966-2D8E-4910-9216-A2C6BEB72B96}" srcOrd="0" destOrd="0" presId="urn:microsoft.com/office/officeart/2005/8/layout/process1"/>
+    <dgm:cxn modelId="{DE03FD03-77E6-4D49-B868-4A2F15B7A198}" type="presOf" srcId="{7FBBFB0C-A1A9-40BA-BCC1-8AF472388A94}" destId="{233BD9ED-7373-4D34-A81B-78E0FB9E04F2}" srcOrd="1" destOrd="0" presId="urn:microsoft.com/office/officeart/2005/8/layout/process1"/>
+    <dgm:cxn modelId="{A97292D3-8FC6-4AB6-9854-B91FBD4384C5}" type="presOf" srcId="{C1D7CF26-EEB0-4967-97EB-E8F434D3BADB}" destId="{EC2B308D-4526-4348-8CBC-B0687AD7321A}" srcOrd="1" destOrd="0" presId="urn:microsoft.com/office/officeart/2005/8/layout/process1"/>
+    <dgm:cxn modelId="{5DD9F0F3-6B73-4B24-BDD9-D4D1B3F09235}" type="presOf" srcId="{1BA2441B-785D-4D49-91AC-1B9DF141D2CB}" destId="{2C2A83D5-7C13-4DD6-A2F2-278972EFC2B2}" srcOrd="0" destOrd="0" presId="urn:microsoft.com/office/officeart/2005/8/layout/process1"/>
+    <dgm:cxn modelId="{1FFE943E-4170-4319-98DF-6D0858A242BD}" type="presOf" srcId="{B78EBEAB-CCAC-4FE3-90B3-630CA686619F}" destId="{CE165F37-7E18-47D2-8539-2866C9F975CC}" srcOrd="0" destOrd="0" presId="urn:microsoft.com/office/officeart/2005/8/layout/process1"/>
+    <dgm:cxn modelId="{02084D75-413F-463B-9FDC-F8041EFF4F79}" type="presOf" srcId="{C1D7CF26-EEB0-4967-97EB-E8F434D3BADB}" destId="{9B3FA484-3A55-4A04-B75B-9F221B0D71E8}" srcOrd="0" destOrd="0" presId="urn:microsoft.com/office/officeart/2005/8/layout/process1"/>
+    <dgm:cxn modelId="{13943800-0328-4261-A1C0-1C5065A0E704}" srcId="{C9FC0E7C-9A3A-4E11-A03F-A00D7B4AFBCD}" destId="{1BA2441B-785D-4D49-91AC-1B9DF141D2CB}" srcOrd="1" destOrd="0" parTransId="{9150F863-AA45-4D6C-A6A1-9E5577F34D87}" sibTransId="{B78EBEAB-CCAC-4FE3-90B3-630CA686619F}"/>
+    <dgm:cxn modelId="{E46584D1-AB44-45A2-BB9A-8732A3A0CF05}" type="presOf" srcId="{E2745D75-E9AE-4CA9-B5E9-2E8F31C2CA51}" destId="{C0C8A181-A2E9-4F4B-A7DB-A9AF08100F03}" srcOrd="0" destOrd="0" presId="urn:microsoft.com/office/officeart/2005/8/layout/process1"/>
+    <dgm:cxn modelId="{4FC25D1E-1F71-4A62-B733-B9ACA6F4683A}" type="presOf" srcId="{B78EBEAB-CCAC-4FE3-90B3-630CA686619F}" destId="{06460A84-EE59-47CB-A250-EC10BDC610CB}" srcOrd="1" destOrd="0" presId="urn:microsoft.com/office/officeart/2005/8/layout/process1"/>
+    <dgm:cxn modelId="{00183F13-1990-423C-803B-500434178B95}" type="presOf" srcId="{C9FC0E7C-9A3A-4E11-A03F-A00D7B4AFBCD}" destId="{5DBF1868-F5FA-4100-810D-C6A9D8EA3DB7}" srcOrd="0" destOrd="0" presId="urn:microsoft.com/office/officeart/2005/8/layout/process1"/>
+    <dgm:cxn modelId="{1E675754-1C6E-4276-83FB-24E9262570DB}" type="presOf" srcId="{FCF305BC-CFD1-4E52-A6EC-F9E91097B599}" destId="{ABE68582-02D9-4185-AABF-0DCF4D65013D}" srcOrd="0" destOrd="0" presId="urn:microsoft.com/office/officeart/2005/8/layout/process1"/>
+    <dgm:cxn modelId="{3ABBFCD9-89A5-4CC8-A625-4E96574DA2F3}" srcId="{C9FC0E7C-9A3A-4E11-A03F-A00D7B4AFBCD}" destId="{E2745D75-E9AE-4CA9-B5E9-2E8F31C2CA51}" srcOrd="0" destOrd="0" parTransId="{BBE17490-864F-4816-A53C-CD66C852F97A}" sibTransId="{7FBBFB0C-A1A9-40BA-BCC1-8AF472388A94}"/>
+    <dgm:cxn modelId="{B49DB78F-39E9-494B-8838-213AC88C567C}" srcId="{C9FC0E7C-9A3A-4E11-A03F-A00D7B4AFBCD}" destId="{FCF305BC-CFD1-4E52-A6EC-F9E91097B599}" srcOrd="3" destOrd="0" parTransId="{BA94869B-7E67-4DDD-AFDC-08C595284C30}" sibTransId="{2E1282FD-F9C5-46C6-9F68-445A9AA862A1}"/>
+    <dgm:cxn modelId="{6B98BFF1-2E49-406D-B5D8-F15618D834DD}" srcId="{C9FC0E7C-9A3A-4E11-A03F-A00D7B4AFBCD}" destId="{842A4257-BF94-4051-9FC6-62ED0399DFAC}" srcOrd="2" destOrd="0" parTransId="{2D0B371C-08BB-4E8B-81E3-39FE2E5A5355}" sibTransId="{C1D7CF26-EEB0-4967-97EB-E8F434D3BADB}"/>
+    <dgm:cxn modelId="{FE0F74ED-35DA-43C9-9F55-D926F9AE52F2}" type="presParOf" srcId="{5DBF1868-F5FA-4100-810D-C6A9D8EA3DB7}" destId="{C0C8A181-A2E9-4F4B-A7DB-A9AF08100F03}" srcOrd="0" destOrd="0" presId="urn:microsoft.com/office/officeart/2005/8/layout/process1"/>
+    <dgm:cxn modelId="{713ED5A7-E33F-402A-A4BC-06E2133C8D30}" type="presParOf" srcId="{5DBF1868-F5FA-4100-810D-C6A9D8EA3DB7}" destId="{18E347EE-68ED-408E-B198-30107721AC2D}" srcOrd="1" destOrd="0" presId="urn:microsoft.com/office/officeart/2005/8/layout/process1"/>
+    <dgm:cxn modelId="{A6301F97-8C34-4F4E-B804-696C30C037DD}" type="presParOf" srcId="{18E347EE-68ED-408E-B198-30107721AC2D}" destId="{233BD9ED-7373-4D34-A81B-78E0FB9E04F2}" srcOrd="0" destOrd="0" presId="urn:microsoft.com/office/officeart/2005/8/layout/process1"/>
+    <dgm:cxn modelId="{BD8EA033-2FF6-4938-8CF2-086542622393}" type="presParOf" srcId="{5DBF1868-F5FA-4100-810D-C6A9D8EA3DB7}" destId="{2C2A83D5-7C13-4DD6-A2F2-278972EFC2B2}" srcOrd="2" destOrd="0" presId="urn:microsoft.com/office/officeart/2005/8/layout/process1"/>
+    <dgm:cxn modelId="{9A5796AE-EA67-4982-A768-5A1020CAF60E}" type="presParOf" srcId="{5DBF1868-F5FA-4100-810D-C6A9D8EA3DB7}" destId="{CE165F37-7E18-47D2-8539-2866C9F975CC}" srcOrd="3" destOrd="0" presId="urn:microsoft.com/office/officeart/2005/8/layout/process1"/>
+    <dgm:cxn modelId="{21EC6FD1-2E0A-4D5A-BBEE-434B8AC1C2D6}" type="presParOf" srcId="{CE165F37-7E18-47D2-8539-2866C9F975CC}" destId="{06460A84-EE59-47CB-A250-EC10BDC610CB}" srcOrd="0" destOrd="0" presId="urn:microsoft.com/office/officeart/2005/8/layout/process1"/>
+    <dgm:cxn modelId="{D7B35CE1-C846-4333-8DFB-3D413494DA79}" type="presParOf" srcId="{5DBF1868-F5FA-4100-810D-C6A9D8EA3DB7}" destId="{4E161966-2D8E-4910-9216-A2C6BEB72B96}" srcOrd="4" destOrd="0" presId="urn:microsoft.com/office/officeart/2005/8/layout/process1"/>
+    <dgm:cxn modelId="{69BC88B0-5B45-4941-85A6-05BA277C4B14}" type="presParOf" srcId="{5DBF1868-F5FA-4100-810D-C6A9D8EA3DB7}" destId="{9B3FA484-3A55-4A04-B75B-9F221B0D71E8}" srcOrd="5" destOrd="0" presId="urn:microsoft.com/office/officeart/2005/8/layout/process1"/>
+    <dgm:cxn modelId="{2E4BBF6D-CCB6-4A7D-87EC-9A2478E8DD82}" type="presParOf" srcId="{9B3FA484-3A55-4A04-B75B-9F221B0D71E8}" destId="{EC2B308D-4526-4348-8CBC-B0687AD7321A}" srcOrd="0" destOrd="0" presId="urn:microsoft.com/office/officeart/2005/8/layout/process1"/>
+    <dgm:cxn modelId="{5CF21BBB-097A-41BD-A86A-FBD54EA01A58}" type="presParOf" srcId="{5DBF1868-F5FA-4100-810D-C6A9D8EA3DB7}" destId="{ABE68582-02D9-4185-AABF-0DCF4D65013D}" srcOrd="6" destOrd="0" presId="urn:microsoft.com/office/officeart/2005/8/layout/process1"/>
+  </dgm:cxnLst>
+  <dgm:bg/>
+  <dgm:whole/>
+  <dgm:extLst>
+    <a:ext uri="http://schemas.microsoft.com/office/drawing/2008/diagram">
+      <dsp:dataModelExt xmlns:dsp="http://schemas.microsoft.com/office/drawing/2008/diagram" relId="rId9" minVer="http://schemas.openxmlformats.org/drawingml/2006/diagram"/>
+    </a:ext>
+  </dgm:extLst>
+</dgm:dataModel>
+</file>
+
+<file path=word/diagrams/drawing1.xml><?xml version="1.0" encoding="utf-8"?>
+<dsp:drawing xmlns:dgm="http://schemas.openxmlformats.org/drawingml/2006/diagram" xmlns:dsp="http://schemas.microsoft.com/office/drawing/2008/diagram" xmlns:a="http://schemas.openxmlformats.org/drawingml/2006/main">
+  <dsp:spTree>
+    <dsp:nvGrpSpPr>
+      <dsp:cNvPr id="0" name=""/>
+      <dsp:cNvGrpSpPr/>
+    </dsp:nvGrpSpPr>
+    <dsp:grpSpPr/>
+    <dsp:sp modelId="{C0C8A181-A2E9-4F4B-A7DB-A9AF08100F03}">
+      <dsp:nvSpPr>
+        <dsp:cNvPr id="0" name=""/>
+        <dsp:cNvSpPr/>
+      </dsp:nvSpPr>
+      <dsp:spPr>
+        <a:xfrm>
+          <a:off x="2411" y="89196"/>
+          <a:ext cx="1054149" cy="632489"/>
+        </a:xfrm>
+        <a:prstGeom prst="roundRect">
+          <a:avLst>
+            <a:gd name="adj" fmla="val 10000"/>
+          </a:avLst>
+        </a:prstGeom>
+        <a:solidFill>
+          <a:schemeClr val="accent4">
+            <a:hueOff val="0"/>
+            <a:satOff val="0"/>
+            <a:lumOff val="0"/>
+            <a:alphaOff val="0"/>
+          </a:schemeClr>
+        </a:solidFill>
+        <a:ln w="12700" cap="flat" cmpd="sng" algn="ctr">
+          <a:solidFill>
+            <a:schemeClr val="lt1">
+              <a:hueOff val="0"/>
+              <a:satOff val="0"/>
+              <a:lumOff val="0"/>
+              <a:alphaOff val="0"/>
+            </a:schemeClr>
+          </a:solidFill>
+          <a:prstDash val="solid"/>
+          <a:miter lim="800000"/>
+        </a:ln>
+        <a:effectLst/>
+      </dsp:spPr>
+      <dsp:style>
+        <a:lnRef idx="2">
+          <a:scrgbClr r="0" g="0" b="0"/>
+        </a:lnRef>
+        <a:fillRef idx="1">
+          <a:scrgbClr r="0" g="0" b="0"/>
+        </a:fillRef>
+        <a:effectRef idx="0">
+          <a:scrgbClr r="0" g="0" b="0"/>
+        </a:effectRef>
+        <a:fontRef idx="minor">
+          <a:schemeClr val="lt1"/>
+        </a:fontRef>
+      </dsp:style>
+      <dsp:txBody>
+        <a:bodyPr spcFirstLastPara="0" vert="horz" wrap="square" lIns="57150" tIns="57150" rIns="57150" bIns="57150" numCol="1" spcCol="1270" anchor="ctr" anchorCtr="0">
+          <a:noAutofit/>
+        </a:bodyPr>
+        <a:lstStyle/>
+        <a:p>
+          <a:pPr lvl="0" algn="ctr" defTabSz="666750">
+            <a:lnSpc>
+              <a:spcPct val="90000"/>
+            </a:lnSpc>
+            <a:spcBef>
+              <a:spcPct val="0"/>
+            </a:spcBef>
+            <a:spcAft>
+              <a:spcPct val="35000"/>
+            </a:spcAft>
+          </a:pPr>
+          <a:r>
+            <a:rPr lang="en-IN" sz="1500" kern="1200"/>
+            <a:t>Workspace (Folder)</a:t>
+          </a:r>
+        </a:p>
+      </dsp:txBody>
+      <dsp:txXfrm>
+        <a:off x="20936" y="107721"/>
+        <a:ext cx="1017099" cy="595439"/>
+      </dsp:txXfrm>
+    </dsp:sp>
+    <dsp:sp modelId="{18E347EE-68ED-408E-B198-30107721AC2D}">
+      <dsp:nvSpPr>
+        <dsp:cNvPr id="0" name=""/>
+        <dsp:cNvSpPr/>
+      </dsp:nvSpPr>
+      <dsp:spPr>
+        <a:xfrm>
+          <a:off x="1161975" y="274726"/>
+          <a:ext cx="223479" cy="261429"/>
+        </a:xfrm>
+        <a:prstGeom prst="rightArrow">
+          <a:avLst>
+            <a:gd name="adj1" fmla="val 60000"/>
+            <a:gd name="adj2" fmla="val 50000"/>
+          </a:avLst>
+        </a:prstGeom>
+        <a:solidFill>
+          <a:schemeClr val="accent4">
+            <a:hueOff val="0"/>
+            <a:satOff val="0"/>
+            <a:lumOff val="0"/>
+            <a:alphaOff val="0"/>
+          </a:schemeClr>
+        </a:solidFill>
+        <a:ln>
+          <a:noFill/>
+        </a:ln>
+        <a:effectLst/>
+      </dsp:spPr>
+      <dsp:style>
+        <a:lnRef idx="0">
+          <a:scrgbClr r="0" g="0" b="0"/>
+        </a:lnRef>
+        <a:fillRef idx="1">
+          <a:scrgbClr r="0" g="0" b="0"/>
+        </a:fillRef>
+        <a:effectRef idx="0">
+          <a:scrgbClr r="0" g="0" b="0"/>
+        </a:effectRef>
+        <a:fontRef idx="minor">
+          <a:schemeClr val="lt1"/>
+        </a:fontRef>
+      </dsp:style>
+      <dsp:txBody>
+        <a:bodyPr spcFirstLastPara="0" vert="horz" wrap="square" lIns="0" tIns="0" rIns="0" bIns="0" numCol="1" spcCol="1270" anchor="ctr" anchorCtr="0">
+          <a:noAutofit/>
+        </a:bodyPr>
+        <a:lstStyle/>
+        <a:p>
+          <a:pPr lvl="0" algn="ctr" defTabSz="488950">
+            <a:lnSpc>
+              <a:spcPct val="90000"/>
+            </a:lnSpc>
+            <a:spcBef>
+              <a:spcPct val="0"/>
+            </a:spcBef>
+            <a:spcAft>
+              <a:spcPct val="35000"/>
+            </a:spcAft>
+          </a:pPr>
+          <a:endParaRPr lang="en-IN" sz="1100" kern="1200"/>
+        </a:p>
+      </dsp:txBody>
+      <dsp:txXfrm>
+        <a:off x="1161975" y="327012"/>
+        <a:ext cx="156435" cy="156857"/>
+      </dsp:txXfrm>
+    </dsp:sp>
+    <dsp:sp modelId="{2C2A83D5-7C13-4DD6-A2F2-278972EFC2B2}">
+      <dsp:nvSpPr>
+        <dsp:cNvPr id="0" name=""/>
+        <dsp:cNvSpPr/>
+      </dsp:nvSpPr>
+      <dsp:spPr>
+        <a:xfrm>
+          <a:off x="1478220" y="89196"/>
+          <a:ext cx="1054149" cy="632489"/>
+        </a:xfrm>
+        <a:prstGeom prst="roundRect">
+          <a:avLst>
+            <a:gd name="adj" fmla="val 10000"/>
+          </a:avLst>
+        </a:prstGeom>
+        <a:solidFill>
+          <a:schemeClr val="accent4">
+            <a:hueOff val="3465231"/>
+            <a:satOff val="-15989"/>
+            <a:lumOff val="588"/>
+            <a:alphaOff val="0"/>
+          </a:schemeClr>
+        </a:solidFill>
+        <a:ln w="12700" cap="flat" cmpd="sng" algn="ctr">
+          <a:solidFill>
+            <a:schemeClr val="lt1">
+              <a:hueOff val="0"/>
+              <a:satOff val="0"/>
+              <a:lumOff val="0"/>
+              <a:alphaOff val="0"/>
+            </a:schemeClr>
+          </a:solidFill>
+          <a:prstDash val="solid"/>
+          <a:miter lim="800000"/>
+        </a:ln>
+        <a:effectLst/>
+      </dsp:spPr>
+      <dsp:style>
+        <a:lnRef idx="2">
+          <a:scrgbClr r="0" g="0" b="0"/>
+        </a:lnRef>
+        <a:fillRef idx="1">
+          <a:scrgbClr r="0" g="0" b="0"/>
+        </a:fillRef>
+        <a:effectRef idx="0">
+          <a:scrgbClr r="0" g="0" b="0"/>
+        </a:effectRef>
+        <a:fontRef idx="minor">
+          <a:schemeClr val="lt1"/>
+        </a:fontRef>
+      </dsp:style>
+      <dsp:txBody>
+        <a:bodyPr spcFirstLastPara="0" vert="horz" wrap="square" lIns="57150" tIns="57150" rIns="57150" bIns="57150" numCol="1" spcCol="1270" anchor="ctr" anchorCtr="0">
+          <a:noAutofit/>
+        </a:bodyPr>
+        <a:lstStyle/>
+        <a:p>
+          <a:pPr lvl="0" algn="ctr" defTabSz="666750">
+            <a:lnSpc>
+              <a:spcPct val="90000"/>
+            </a:lnSpc>
+            <a:spcBef>
+              <a:spcPct val="0"/>
+            </a:spcBef>
+            <a:spcAft>
+              <a:spcPct val="35000"/>
+            </a:spcAft>
+          </a:pPr>
+          <a:r>
+            <a:rPr lang="en-IN" sz="1500" kern="1200"/>
+            <a:t>Project</a:t>
+          </a:r>
+        </a:p>
+      </dsp:txBody>
+      <dsp:txXfrm>
+        <a:off x="1496745" y="107721"/>
+        <a:ext cx="1017099" cy="595439"/>
+      </dsp:txXfrm>
+    </dsp:sp>
+    <dsp:sp modelId="{CE165F37-7E18-47D2-8539-2866C9F975CC}">
+      <dsp:nvSpPr>
+        <dsp:cNvPr id="0" name=""/>
+        <dsp:cNvSpPr/>
+      </dsp:nvSpPr>
+      <dsp:spPr>
+        <a:xfrm>
+          <a:off x="2637785" y="274726"/>
+          <a:ext cx="223479" cy="261429"/>
+        </a:xfrm>
+        <a:prstGeom prst="rightArrow">
+          <a:avLst>
+            <a:gd name="adj1" fmla="val 60000"/>
+            <a:gd name="adj2" fmla="val 50000"/>
+          </a:avLst>
+        </a:prstGeom>
+        <a:solidFill>
+          <a:schemeClr val="accent4">
+            <a:hueOff val="5197846"/>
+            <a:satOff val="-23984"/>
+            <a:lumOff val="883"/>
+            <a:alphaOff val="0"/>
+          </a:schemeClr>
+        </a:solidFill>
+        <a:ln>
+          <a:noFill/>
+        </a:ln>
+        <a:effectLst/>
+      </dsp:spPr>
+      <dsp:style>
+        <a:lnRef idx="0">
+          <a:scrgbClr r="0" g="0" b="0"/>
+        </a:lnRef>
+        <a:fillRef idx="1">
+          <a:scrgbClr r="0" g="0" b="0"/>
+        </a:fillRef>
+        <a:effectRef idx="0">
+          <a:scrgbClr r="0" g="0" b="0"/>
+        </a:effectRef>
+        <a:fontRef idx="minor">
+          <a:schemeClr val="lt1"/>
+        </a:fontRef>
+      </dsp:style>
+      <dsp:txBody>
+        <a:bodyPr spcFirstLastPara="0" vert="horz" wrap="square" lIns="0" tIns="0" rIns="0" bIns="0" numCol="1" spcCol="1270" anchor="ctr" anchorCtr="0">
+          <a:noAutofit/>
+        </a:bodyPr>
+        <a:lstStyle/>
+        <a:p>
+          <a:pPr lvl="0" algn="ctr" defTabSz="488950">
+            <a:lnSpc>
+              <a:spcPct val="90000"/>
+            </a:lnSpc>
+            <a:spcBef>
+              <a:spcPct val="0"/>
+            </a:spcBef>
+            <a:spcAft>
+              <a:spcPct val="35000"/>
+            </a:spcAft>
+          </a:pPr>
+          <a:endParaRPr lang="en-IN" sz="1100" kern="1200"/>
+        </a:p>
+      </dsp:txBody>
+      <dsp:txXfrm>
+        <a:off x="2637785" y="327012"/>
+        <a:ext cx="156435" cy="156857"/>
+      </dsp:txXfrm>
+    </dsp:sp>
+    <dsp:sp modelId="{4E161966-2D8E-4910-9216-A2C6BEB72B96}">
+      <dsp:nvSpPr>
+        <dsp:cNvPr id="0" name=""/>
+        <dsp:cNvSpPr/>
+      </dsp:nvSpPr>
+      <dsp:spPr>
+        <a:xfrm>
+          <a:off x="2954029" y="89196"/>
+          <a:ext cx="1054149" cy="632489"/>
+        </a:xfrm>
+        <a:prstGeom prst="roundRect">
+          <a:avLst>
+            <a:gd name="adj" fmla="val 10000"/>
+          </a:avLst>
+        </a:prstGeom>
+        <a:solidFill>
+          <a:schemeClr val="accent4">
+            <a:hueOff val="6930461"/>
+            <a:satOff val="-31979"/>
+            <a:lumOff val="1177"/>
+            <a:alphaOff val="0"/>
+          </a:schemeClr>
+        </a:solidFill>
+        <a:ln w="12700" cap="flat" cmpd="sng" algn="ctr">
+          <a:solidFill>
+            <a:schemeClr val="lt1">
+              <a:hueOff val="0"/>
+              <a:satOff val="0"/>
+              <a:lumOff val="0"/>
+              <a:alphaOff val="0"/>
+            </a:schemeClr>
+          </a:solidFill>
+          <a:prstDash val="solid"/>
+          <a:miter lim="800000"/>
+        </a:ln>
+        <a:effectLst/>
+      </dsp:spPr>
+      <dsp:style>
+        <a:lnRef idx="2">
+          <a:scrgbClr r="0" g="0" b="0"/>
+        </a:lnRef>
+        <a:fillRef idx="1">
+          <a:scrgbClr r="0" g="0" b="0"/>
+        </a:fillRef>
+        <a:effectRef idx="0">
+          <a:scrgbClr r="0" g="0" b="0"/>
+        </a:effectRef>
+        <a:fontRef idx="minor">
+          <a:schemeClr val="lt1"/>
+        </a:fontRef>
+      </dsp:style>
+      <dsp:txBody>
+        <a:bodyPr spcFirstLastPara="0" vert="horz" wrap="square" lIns="57150" tIns="57150" rIns="57150" bIns="57150" numCol="1" spcCol="1270" anchor="ctr" anchorCtr="0">
+          <a:noAutofit/>
+        </a:bodyPr>
+        <a:lstStyle/>
+        <a:p>
+          <a:pPr lvl="0" algn="ctr" defTabSz="666750">
+            <a:lnSpc>
+              <a:spcPct val="90000"/>
+            </a:lnSpc>
+            <a:spcBef>
+              <a:spcPct val="0"/>
+            </a:spcBef>
+            <a:spcAft>
+              <a:spcPct val="35000"/>
+            </a:spcAft>
+          </a:pPr>
+          <a:r>
+            <a:rPr lang="en-IN" sz="1500" kern="1200"/>
+            <a:t>Package</a:t>
+          </a:r>
+        </a:p>
+      </dsp:txBody>
+      <dsp:txXfrm>
+        <a:off x="2972554" y="107721"/>
+        <a:ext cx="1017099" cy="595439"/>
+      </dsp:txXfrm>
+    </dsp:sp>
+    <dsp:sp modelId="{9B3FA484-3A55-4A04-B75B-9F221B0D71E8}">
+      <dsp:nvSpPr>
+        <dsp:cNvPr id="0" name=""/>
+        <dsp:cNvSpPr/>
+      </dsp:nvSpPr>
+      <dsp:spPr>
+        <a:xfrm>
+          <a:off x="4113594" y="274726"/>
+          <a:ext cx="223479" cy="261429"/>
+        </a:xfrm>
+        <a:prstGeom prst="rightArrow">
+          <a:avLst>
+            <a:gd name="adj1" fmla="val 60000"/>
+            <a:gd name="adj2" fmla="val 50000"/>
+          </a:avLst>
+        </a:prstGeom>
+        <a:solidFill>
+          <a:schemeClr val="accent4">
+            <a:hueOff val="10395692"/>
+            <a:satOff val="-47968"/>
+            <a:lumOff val="1765"/>
+            <a:alphaOff val="0"/>
+          </a:schemeClr>
+        </a:solidFill>
+        <a:ln>
+          <a:noFill/>
+        </a:ln>
+        <a:effectLst/>
+      </dsp:spPr>
+      <dsp:style>
+        <a:lnRef idx="0">
+          <a:scrgbClr r="0" g="0" b="0"/>
+        </a:lnRef>
+        <a:fillRef idx="1">
+          <a:scrgbClr r="0" g="0" b="0"/>
+        </a:fillRef>
+        <a:effectRef idx="0">
+          <a:scrgbClr r="0" g="0" b="0"/>
+        </a:effectRef>
+        <a:fontRef idx="minor">
+          <a:schemeClr val="lt1"/>
+        </a:fontRef>
+      </dsp:style>
+      <dsp:txBody>
+        <a:bodyPr spcFirstLastPara="0" vert="horz" wrap="square" lIns="0" tIns="0" rIns="0" bIns="0" numCol="1" spcCol="1270" anchor="ctr" anchorCtr="0">
+          <a:noAutofit/>
+        </a:bodyPr>
+        <a:lstStyle/>
+        <a:p>
+          <a:pPr lvl="0" algn="ctr" defTabSz="488950">
+            <a:lnSpc>
+              <a:spcPct val="90000"/>
+            </a:lnSpc>
+            <a:spcBef>
+              <a:spcPct val="0"/>
+            </a:spcBef>
+            <a:spcAft>
+              <a:spcPct val="35000"/>
+            </a:spcAft>
+          </a:pPr>
+          <a:endParaRPr lang="en-IN" sz="1100" kern="1200"/>
+        </a:p>
+      </dsp:txBody>
+      <dsp:txXfrm>
+        <a:off x="4113594" y="327012"/>
+        <a:ext cx="156435" cy="156857"/>
+      </dsp:txXfrm>
+    </dsp:sp>
+    <dsp:sp modelId="{ABE68582-02D9-4185-AABF-0DCF4D65013D}">
+      <dsp:nvSpPr>
+        <dsp:cNvPr id="0" name=""/>
+        <dsp:cNvSpPr/>
+      </dsp:nvSpPr>
+      <dsp:spPr>
+        <a:xfrm>
+          <a:off x="4429839" y="89196"/>
+          <a:ext cx="1054149" cy="632489"/>
+        </a:xfrm>
+        <a:prstGeom prst="roundRect">
+          <a:avLst>
+            <a:gd name="adj" fmla="val 10000"/>
+          </a:avLst>
+        </a:prstGeom>
+        <a:solidFill>
+          <a:schemeClr val="accent4">
+            <a:hueOff val="10395692"/>
+            <a:satOff val="-47968"/>
+            <a:lumOff val="1765"/>
+            <a:alphaOff val="0"/>
+          </a:schemeClr>
+        </a:solidFill>
+        <a:ln w="12700" cap="flat" cmpd="sng" algn="ctr">
+          <a:solidFill>
+            <a:schemeClr val="lt1">
+              <a:hueOff val="0"/>
+              <a:satOff val="0"/>
+              <a:lumOff val="0"/>
+              <a:alphaOff val="0"/>
+            </a:schemeClr>
+          </a:solidFill>
+          <a:prstDash val="solid"/>
+          <a:miter lim="800000"/>
+        </a:ln>
+        <a:effectLst/>
+      </dsp:spPr>
+      <dsp:style>
+        <a:lnRef idx="2">
+          <a:scrgbClr r="0" g="0" b="0"/>
+        </a:lnRef>
+        <a:fillRef idx="1">
+          <a:scrgbClr r="0" g="0" b="0"/>
+        </a:fillRef>
+        <a:effectRef idx="0">
+          <a:scrgbClr r="0" g="0" b="0"/>
+        </a:effectRef>
+        <a:fontRef idx="minor">
+          <a:schemeClr val="lt1"/>
+        </a:fontRef>
+      </dsp:style>
+      <dsp:txBody>
+        <a:bodyPr spcFirstLastPara="0" vert="horz" wrap="square" lIns="57150" tIns="57150" rIns="57150" bIns="57150" numCol="1" spcCol="1270" anchor="ctr" anchorCtr="0">
+          <a:noAutofit/>
+        </a:bodyPr>
+        <a:lstStyle/>
+        <a:p>
+          <a:pPr lvl="0" algn="ctr" defTabSz="666750">
+            <a:lnSpc>
+              <a:spcPct val="90000"/>
+            </a:lnSpc>
+            <a:spcBef>
+              <a:spcPct val="0"/>
+            </a:spcBef>
+            <a:spcAft>
+              <a:spcPct val="35000"/>
+            </a:spcAft>
+          </a:pPr>
+          <a:r>
+            <a:rPr lang="en-IN" sz="1500" kern="1200"/>
+            <a:t>Class</a:t>
+          </a:r>
+        </a:p>
+      </dsp:txBody>
+      <dsp:txXfrm>
+        <a:off x="4448364" y="107721"/>
+        <a:ext cx="1017099" cy="595439"/>
+      </dsp:txXfrm>
+    </dsp:sp>
+  </dsp:spTree>
+</dsp:drawing>
+</file>
+
+<file path=word/diagrams/layout1.xml><?xml version="1.0" encoding="utf-8"?>
+<dgm:layoutDef xmlns:dgm="http://schemas.openxmlformats.org/drawingml/2006/diagram" xmlns:a="http://schemas.openxmlformats.org/drawingml/2006/main" uniqueId="urn:microsoft.com/office/officeart/2005/8/layout/process1">
+  <dgm:title val=""/>
+  <dgm:desc val=""/>
+  <dgm:catLst>
+    <dgm:cat type="process" pri="1000"/>
+    <dgm:cat type="convert" pri="15000"/>
+  </dgm:catLst>
+  <dgm:sampData useDef="1">
+    <dgm:dataModel>
+      <dgm:ptLst/>
+      <dgm:bg/>
+      <dgm:whole/>
+    </dgm:dataModel>
+  </dgm:sampData>
+  <dgm:styleData>
+    <dgm:dataModel>
+      <dgm:ptLst>
+        <dgm:pt modelId="0" type="doc"/>
+        <dgm:pt modelId="1"/>
+        <dgm:pt modelId="2"/>
+      </dgm:ptLst>
+      <dgm:cxnLst>
+        <dgm:cxn modelId="3" srcId="0" destId="1" srcOrd="0" destOrd="0"/>
+        <dgm:cxn modelId="4" srcId="0" destId="2" srcOrd="1" destOrd="0"/>
+      </dgm:cxnLst>
+      <dgm:bg/>
+      <dgm:whole/>
+    </dgm:dataModel>
+  </dgm:styleData>
+  <dgm:clrData>
+    <dgm:dataModel>
+      <dgm:ptLst>
+        <dgm:pt modelId="0" type="doc"/>
+        <dgm:pt modelId="1"/>
+        <dgm:pt modelId="2"/>
+        <dgm:pt modelId="3"/>
+        <dgm:pt modelId="4"/>
+      </dgm:ptLst>
+      <dgm:cxnLst>
+        <dgm:cxn modelId="5" srcId="0" destId="1" srcOrd="0" destOrd="0"/>
+        <dgm:cxn modelId="6" srcId="0" destId="2" srcOrd="1" destOrd="0"/>
+        <dgm:cxn modelId="7" srcId="0" destId="3" srcOrd="2" destOrd="0"/>
+        <dgm:cxn modelId="8" srcId="0" destId="4" srcOrd="3" destOrd="0"/>
+      </dgm:cxnLst>
+      <dgm:bg/>
+      <dgm:whole/>
+    </dgm:dataModel>
+  </dgm:clrData>
+  <dgm:layoutNode name="Name0">
+    <dgm:varLst>
+      <dgm:dir/>
+      <dgm:resizeHandles val="exact"/>
+    </dgm:varLst>
+    <dgm:choose name="Name1">
+      <dgm:if name="Name2" func="var" arg="dir" op="equ" val="norm">
+        <dgm:alg type="lin"/>
+      </dgm:if>
+      <dgm:else name="Name3">
+        <dgm:alg type="lin">
+          <dgm:param type="linDir" val="fromR"/>
+        </dgm:alg>
+      </dgm:else>
+    </dgm:choose>
+    <dgm:shape xmlns:r="http://schemas.openxmlformats.org/officeDocument/2006/relationships" r:blip="">
+      <dgm:adjLst/>
+    </dgm:shape>
+    <dgm:presOf/>
+    <dgm:constrLst>
+      <dgm:constr type="w" for="ch" ptType="node" refType="w"/>
+      <dgm:constr type="h" for="ch" ptType="node" op="equ"/>
+      <dgm:constr type="primFontSz" for="ch" ptType="node" op="equ" val="65"/>
+      <dgm:constr type="w" for="ch" ptType="sibTrans" refType="w" refFor="ch" refPtType="node" op="equ" fact="0.4"/>
+      <dgm:constr type="h" for="ch" ptType="sibTrans" op="equ"/>
+      <dgm:constr type="primFontSz" for="des" forName="connectorText" op="equ" val="55"/>
+      <dgm:constr type="primFontSz" for="des" forName="connectorText" refType="primFontSz" refFor="ch" refPtType="node" op="lte" fact="0.8"/>
+    </dgm:constrLst>
+    <dgm:ruleLst/>
+    <dgm:forEach name="nodesForEach" axis="ch" ptType="node">
+      <dgm:layoutNode name="node">
+        <dgm:varLst>
+          <dgm:bulletEnabled val="1"/>
+        </dgm:varLst>
+        <dgm:alg type="tx"/>
+        <dgm:shape xmlns:r="http://schemas.openxmlformats.org/officeDocument/2006/relationships" type="roundRect" r:blip="">
+          <dgm:adjLst>
+            <dgm:adj idx="1" val="0.1"/>
+          </dgm:adjLst>
+        </dgm:shape>
+        <dgm:presOf axis="desOrSelf" ptType="node"/>
+        <dgm:constrLst>
+          <dgm:constr type="h" refType="w" fact="0.6"/>
+          <dgm:constr type="tMarg" refType="primFontSz" fact="0.3"/>
+          <dgm:constr type="bMarg" refType="primFontSz" fact="0.3"/>
+          <dgm:constr type="lMarg" refType="primFontSz" fact="0.3"/>
+          <dgm:constr type="rMarg" refType="primFontSz" fact="0.3"/>
+        </dgm:constrLst>
+        <dgm:ruleLst>
+          <dgm:rule type="primFontSz" val="18" fact="NaN" max="NaN"/>
+          <dgm:rule type="h" val="NaN" fact="1.5" max="NaN"/>
+          <dgm:rule type="primFontSz" val="5" fact="NaN" max="NaN"/>
+          <dgm:rule type="h" val="INF" fact="NaN" max="NaN"/>
+        </dgm:ruleLst>
+      </dgm:layoutNode>
+      <dgm:forEach name="sibTransForEach" axis="followSib" ptType="sibTrans" cnt="1">
+        <dgm:layoutNode name="sibTrans">
+          <dgm:alg type="conn">
+            <dgm:param type="begPts" val="auto"/>
+            <dgm:param type="endPts" val="auto"/>
+          </dgm:alg>
+          <dgm:shape xmlns:r="http://schemas.openxmlformats.org/officeDocument/2006/relationships" type="conn" r:blip="">
+            <dgm:adjLst/>
+          </dgm:shape>
+          <dgm:presOf axis="self"/>
+          <dgm:constrLst>
+            <dgm:constr type="h" refType="w" fact="0.62"/>
+            <dgm:constr type="connDist"/>
+            <dgm:constr type="begPad" refType="connDist" fact="0.25"/>
+            <dgm:constr type="endPad" refType="connDist" fact="0.22"/>
+          </dgm:constrLst>
+          <dgm:ruleLst/>
+          <dgm:layoutNode name="connectorText">
+            <dgm:alg type="tx">
+              <dgm:param type="autoTxRot" val="grav"/>
+            </dgm:alg>
+            <dgm:shape xmlns:r="http://schemas.openxmlformats.org/officeDocument/2006/relationships" type="conn" r:blip="" hideGeom="1">
+              <dgm:adjLst/>
+            </dgm:shape>
+            <dgm:presOf axis="self"/>
+            <dgm:constrLst>
+              <dgm:constr type="lMarg"/>
+              <dgm:constr type="rMarg"/>
+              <dgm:constr type="tMarg"/>
+              <dgm:constr type="bMarg"/>
+            </dgm:constrLst>
+            <dgm:ruleLst>
+              <dgm:rule type="primFontSz" val="5" fact="NaN" max="NaN"/>
+            </dgm:ruleLst>
+          </dgm:layoutNode>
+        </dgm:layoutNode>
+      </dgm:forEach>
+    </dgm:forEach>
+  </dgm:layoutNode>
+</dgm:layoutDef>
+</file>
+
+<file path=word/diagrams/quickStyle1.xml><?xml version="1.0" encoding="utf-8"?>
+<dgm:styleDef xmlns:dgm="http://schemas.openxmlformats.org/drawingml/2006/diagram" xmlns:a="http://schemas.openxmlformats.org/drawingml/2006/main" uniqueId="urn:microsoft.com/office/officeart/2005/8/quickstyle/simple1">
+  <dgm:title val=""/>
+  <dgm:desc val=""/>
+  <dgm:catLst>
+    <dgm:cat type="simple" pri="10100"/>
+  </dgm:catLst>
+  <dgm:scene3d>
+    <a:camera prst="orthographicFront"/>
+    <a:lightRig rig="threePt" dir="t"/>
+  </dgm:scene3d>
+  <dgm:styleLbl name="node0">
+    <dgm:scene3d>
+      <a:camera prst="orthographicFront"/>
+      <a:lightRig rig="threePt" dir="t"/>
+    </dgm:scene3d>
+    <dgm:sp3d/>
+    <dgm:txPr/>
+    <dgm:style>
+      <a:lnRef idx="2">
+        <a:scrgbClr r="0" g="0" b="0"/>
+      </a:lnRef>
+      <a:fillRef idx="1">
+        <a:scrgbClr r="0" g="0" b="0"/>
+      </a:fillRef>
+      <a:effectRef idx="0">
+        <a:scrgbClr r="0" g="0" b="0"/>
+      </a:effectRef>
+      <a:fontRef idx="minor">
+        <a:schemeClr val="lt1"/>
+      </a:fontRef>
+    </dgm:style>
+  </dgm:styleLbl>
+  <dgm:styleLbl name="lnNode1">
+    <dgm:scene3d>
+      <a:camera prst="orthographicFront"/>
+      <a:lightRig rig="threePt" dir="t"/>
+    </dgm:scene3d>
+    <dgm:sp3d/>
+    <dgm:txPr/>
+    <dgm:style>
+      <a:lnRef idx="2">
+        <a:scrgbClr r="0" g="0" b="0"/>
+      </a:lnRef>
+      <a:fillRef idx="1">
+        <a:scrgbClr r="0" g="0" b="0"/>
+      </a:fillRef>
+      <a:effectRef idx="0">
+        <a:scrgbClr r="0" g="0" b="0"/>
+      </a:effectRef>
+      <a:fontRef idx="minor">
+        <a:schemeClr val="lt1"/>
+      </a:fontRef>
+    </dgm:style>
+  </dgm:styleLbl>
+  <dgm:styleLbl name="vennNode1">
+    <dgm:scene3d>
+      <a:camera prst="orthographicFront"/>
+      <a:lightRig rig="threePt" dir="t"/>
+    </dgm:scene3d>
+    <dgm:sp3d/>
+    <dgm:txPr/>
+    <dgm:style>
+      <a:lnRef idx="2">
+        <a:scrgbClr r="0" g="0" b="0"/>
+      </a:lnRef>
+      <a:fillRef idx="1">
+        <a:scrgbClr r="0" g="0" b="0"/>
+      </a:fillRef>
+      <a:effectRef idx="0">
+        <a:scrgbClr r="0" g="0" b="0"/>
+      </a:effectRef>
+      <a:fontRef idx="minor">
+        <a:schemeClr val="tx1"/>
+      </a:fontRef>
+    </dgm:style>
+  </dgm:styleLbl>
+  <dgm:styleLbl name="alignNode1">
+    <dgm:scene3d>
+      <a:camera prst="orthographicFront"/>
+      <a:lightRig rig="threePt" dir="t"/>
+    </dgm:scene3d>
+    <dgm:sp3d/>
+    <dgm:txPr/>
+    <dgm:style>
+      <a:lnRef idx="2">
+        <a:scrgbClr r="0" g="0" b="0"/>
+      </a:lnRef>
+      <a:fillRef idx="1">
+        <a:scrgbClr r="0" g="0" b="0"/>
+      </a:fillRef>
+      <a:effectRef idx="0">
+        <a:scrgbClr r="0" g="0" b="0"/>
+      </a:effectRef>
+      <a:fontRef idx="minor">
+        <a:schemeClr val="lt1"/>
+      </a:fontRef>
+    </dgm:style>
+  </dgm:styleLbl>
+  <dgm:styleLbl name="node1">
+    <dgm:scene3d>
+      <a:camera prst="orthographicFront"/>
+      <a:lightRig rig="threePt" dir="t"/>
+    </dgm:scene3d>
+    <dgm:sp3d/>
+    <dgm:txPr/>
+    <dgm:style>
+      <a:lnRef idx="2">
+        <a:scrgbClr r="0" g="0" b="0"/>
+      </a:lnRef>
+      <a:fillRef idx="1">
+        <a:scrgbClr r="0" g="0" b="0"/>
+      </a:fillRef>
+      <a:effectRef idx="0">
+        <a:scrgbClr r="0" g="0" b="0"/>
+      </a:effectRef>
+      <a:fontRef idx="minor">
+        <a:schemeClr val="lt1"/>
+      </a:fontRef>
+    </dgm:style>
+  </dgm:styleLbl>
+  <dgm:styleLbl name="node2">
+    <dgm:scene3d>
+      <a:camera prst="orthographicFront"/>
+      <a:lightRig rig="threePt" dir="t"/>
+    </dgm:scene3d>
+    <dgm:sp3d/>
+    <dgm:txPr/>
+    <dgm:style>
+      <a:lnRef idx="2">
+        <a:scrgbClr r="0" g="0" b="0"/>
+      </a:lnRef>
+      <a:fillRef idx="1">
+        <a:scrgbClr r="0" g="0" b="0"/>
+      </a:fillRef>
+      <a:effectRef idx="0">
+        <a:scrgbClr r="0" g="0" b="0"/>
+      </a:effectRef>
+      <a:fontRef idx="minor">
+        <a:schemeClr val="lt1"/>
+      </a:fontRef>
+    </dgm:style>
+  </dgm:styleLbl>
+  <dgm:styleLbl name="node3">
+    <dgm:scene3d>
+      <a:camera prst="orthographicFront"/>
+      <a:lightRig rig="threePt" dir="t"/>
+    </dgm:scene3d>
+    <dgm:sp3d/>
+    <dgm:txPr/>
+    <dgm:style>
+      <a:lnRef idx="2">
+        <a:scrgbClr r="0" g="0" b="0"/>
+      </a:lnRef>
+      <a:fillRef idx="1">
+        <a:scrgbClr r="0" g="0" b="0"/>
+      </a:fillRef>
+      <a:effectRef idx="0">
+        <a:scrgbClr r="0" g="0" b="0"/>
+      </a:effectRef>
+      <a:fontRef idx="minor">
+        <a:schemeClr val="lt1"/>
+      </a:fontRef>
+    </dgm:style>
+  </dgm:styleLbl>
+  <dgm:styleLbl name="node4">
+    <dgm:scene3d>
+      <a:camera prst="orthographicFront"/>
+      <a:lightRig rig="threePt" dir="t"/>
+    </dgm:scene3d>
+    <dgm:sp3d/>
+    <dgm:txPr/>
+    <dgm:style>
+      <a:lnRef idx="2">
+        <a:scrgbClr r="0" g="0" b="0"/>
+      </a:lnRef>
+      <a:fillRef idx="1">
+        <a:scrgbClr r="0" g="0" b="0"/>
+      </a:fillRef>
+      <a:effectRef idx="0">
+        <a:scrgbClr r="0" g="0" b="0"/>
+      </a:effectRef>
+      <a:fontRef idx="minor">
+        <a:schemeClr val="lt1"/>
+      </a:fontRef>
+    </dgm:style>
+  </dgm:styleLbl>
+  <dgm:styleLbl name="fgImgPlace1">
+    <dgm:scene3d>
+      <a:camera prst="orthographicFront"/>
+      <a:lightRig rig="threePt" dir="t"/>
+    </dgm:scene3d>
+    <dgm:sp3d/>
+    <dgm:txPr/>
+    <dgm:style>
+      <a:lnRef idx="2">
+        <a:scrgbClr r="0" g="0" b="0"/>
+      </a:lnRef>
+      <a:fillRef idx="1">
+        <a:scrgbClr r="0" g="0" b="0"/>
+      </a:fillRef>
+      <a:effectRef idx="0">
+        <a:scrgbClr r="0" g="0" b="0"/>
+      </a:effectRef>
+      <a:fontRef idx="minor"/>
+    </dgm:style>
+  </dgm:styleLbl>
+  <dgm:styleLbl name="alignImgPlace1">
+    <dgm:scene3d>
+      <a:camera prst="orthographicFront"/>
+      <a:lightRig rig="threePt" dir="t"/>
+    </dgm:scene3d>
+    <dgm:sp3d/>
+    <dgm:txPr/>
+    <dgm:style>
+      <a:lnRef idx="2">
+        <a:scrgbClr r="0" g="0" b="0"/>
+      </a:lnRef>
+      <a:fillRef idx="1">
+        <a:scrgbClr r="0" g="0" b="0"/>
+      </a:fillRef>
+      <a:effectRef idx="0">
+        <a:scrgbClr r="0" g="0" b="0"/>
+      </a:effectRef>
+      <a:fontRef idx="minor"/>
+    </dgm:style>
+  </dgm:styleLbl>
+  <dgm:styleLbl name="bgImgPlace1">
+    <dgm:scene3d>
+      <a:camera prst="orthographicFront"/>
+      <a:lightRig rig="threePt" dir="t"/>
+    </dgm:scene3d>
+    <dgm:sp3d/>
+    <dgm:txPr/>
+    <dgm:style>
+      <a:lnRef idx="2">
+        <a:scrgbClr r="0" g="0" b="0"/>
+      </a:lnRef>
+      <a:fillRef idx="1">
+        <a:scrgbClr r="0" g="0" b="0"/>
+      </a:fillRef>
+      <a:effectRef idx="0">
+        <a:scrgbClr r="0" g="0" b="0"/>
+      </a:effectRef>
+      <a:fontRef idx="minor"/>
+    </dgm:style>
+  </dgm:styleLbl>
+  <dgm:styleLbl name="sibTrans2D1">
+    <dgm:scene3d>
+      <a:camera prst="orthographicFront"/>
+      <a:lightRig rig="threePt" dir="t"/>
+    </dgm:scene3d>
+    <dgm:sp3d/>
+    <dgm:txPr/>
+    <dgm:style>
+      <a:lnRef idx="0">
+        <a:scrgbClr r="0" g="0" b="0"/>
+      </a:lnRef>
+      <a:fillRef idx="1">
+        <a:scrgbClr r="0" g="0" b="0"/>
+      </a:fillRef>
+      <a:effectRef idx="0">
+        <a:scrgbClr r="0" g="0" b="0"/>
+      </a:effectRef>
+      <a:fontRef idx="minor">
+        <a:schemeClr val="lt1"/>
+      </a:fontRef>
+    </dgm:style>
+  </dgm:styleLbl>
+  <dgm:styleLbl name="fgSibTrans2D1">
+    <dgm:scene3d>
+      <a:camera prst="orthographicFront"/>
+      <a:lightRig rig="threePt" dir="t"/>
+    </dgm:scene3d>
+    <dgm:sp3d/>
+    <dgm:txPr/>
+    <dgm:style>
+      <a:lnRef idx="0">
+        <a:scrgbClr r="0" g="0" b="0"/>
+      </a:lnRef>
+      <a:fillRef idx="1">
+        <a:scrgbClr r="0" g="0" b="0"/>
+      </a:fillRef>
+      <a:effectRef idx="0">
+        <a:scrgbClr r="0" g="0" b="0"/>
+      </a:effectRef>
+      <a:fontRef idx="minor">
+        <a:schemeClr val="lt1"/>
+      </a:fontRef>
+    </dgm:style>
+  </dgm:styleLbl>
+  <dgm:styleLbl name="bgSibTrans2D1">
+    <dgm:scene3d>
+      <a:camera prst="orthographicFront"/>
+      <a:lightRig rig="threePt" dir="t"/>
+    </dgm:scene3d>
+    <dgm:sp3d/>
+    <dgm:txPr/>
+    <dgm:style>
+      <a:lnRef idx="0">
+        <a:scrgbClr r="0" g="0" b="0"/>
+      </a:lnRef>
+      <a:fillRef idx="1">
+        <a:scrgbClr r="0" g="0" b="0"/>
+      </a:fillRef>
+      <a:effectRef idx="0">
+        <a:scrgbClr r="0" g="0" b="0"/>
+      </a:effectRef>
+      <a:fontRef idx="minor">
+        <a:schemeClr val="lt1"/>
+      </a:fontRef>
+    </dgm:style>
+  </dgm:styleLbl>
+  <dgm:styleLbl name="sibTrans1D1">
+    <dgm:scene3d>
+      <a:camera prst="orthographicFront"/>
+      <a:lightRig rig="threePt" dir="t"/>
+    </dgm:scene3d>
+    <dgm:sp3d/>
+    <dgm:txPr/>
+    <dgm:style>
+      <a:lnRef idx="1">
+        <a:scrgbClr r="0" g="0" b="0"/>
+      </a:lnRef>
+      <a:fillRef idx="0">
+        <a:scrgbClr r="0" g="0" b="0"/>
+      </a:fillRef>
+      <a:effectRef idx="0">
+        <a:scrgbClr r="0" g="0" b="0"/>
+      </a:effectRef>
+      <a:fontRef idx="minor"/>
+    </dgm:style>
+  </dgm:styleLbl>
+  <dgm:styleLbl name="callout">
+    <dgm:scene3d>
+      <a:camera prst="orthographicFront"/>
+      <a:lightRig rig="threePt" dir="t"/>
+    </dgm:scene3d>
+    <dgm:sp3d/>
+    <dgm:txPr/>
+    <dgm:style>
+      <a:lnRef idx="2">
+        <a:scrgbClr r="0" g="0" b="0"/>
+      </a:lnRef>
+      <a:fillRef idx="1">
+        <a:scrgbClr r="0" g="0" b="0"/>
+      </a:fillRef>
+      <a:effectRef idx="0">
+        <a:scrgbClr r="0" g="0" b="0"/>
+      </a:effectRef>
+      <a:fontRef idx="minor"/>
+    </dgm:style>
+  </dgm:styleLbl>
+  <dgm:styleLbl name="asst0">
+    <dgm:scene3d>
+      <a:camera prst="orthographicFront"/>
+      <a:lightRig rig="threePt" dir="t"/>
+    </dgm:scene3d>
+    <dgm:sp3d/>
+    <dgm:txPr/>
+    <dgm:style>
+      <a:lnRef idx="2">
+        <a:scrgbClr r="0" g="0" b="0"/>
+      </a:lnRef>
+      <a:fillRef idx="1">
+        <a:scrgbClr r="0" g="0" b="0"/>
+      </a:fillRef>
+      <a:effectRef idx="0">
+        <a:scrgbClr r="0" g="0" b="0"/>
+      </a:effectRef>
+      <a:fontRef idx="minor">
+        <a:schemeClr val="lt1"/>
+      </a:fontRef>
+    </dgm:style>
+  </dgm:styleLbl>
+  <dgm:styleLbl name="asst1">
+    <dgm:scene3d>
+      <a:camera prst="orthographicFront"/>
+      <a:lightRig rig="threePt" dir="t"/>
+    </dgm:scene3d>
+    <dgm:sp3d/>
+    <dgm:txPr/>
+    <dgm:style>
+      <a:lnRef idx="2">
+        <a:scrgbClr r="0" g="0" b="0"/>
+      </a:lnRef>
+      <a:fillRef idx="1">
+        <a:scrgbClr r="0" g="0" b="0"/>
+      </a:fillRef>
+      <a:effectRef idx="0">
+        <a:scrgbClr r="0" g="0" b="0"/>
+      </a:effectRef>
+      <a:fontRef idx="minor">
+        <a:schemeClr val="lt1"/>
+      </a:fontRef>
+    </dgm:style>
+  </dgm:styleLbl>
+  <dgm:styleLbl name="asst2">
+    <dgm:scene3d>
+      <a:camera prst="orthographicFront"/>
+      <a:lightRig rig="threePt" dir="t"/>
+    </dgm:scene3d>
+    <dgm:sp3d/>
+    <dgm:txPr/>
+    <dgm:style>
+      <a:lnRef idx="2">
+        <a:scrgbClr r="0" g="0" b="0"/>
+      </a:lnRef>
+      <a:fillRef idx="1">
+        <a:scrgbClr r="0" g="0" b="0"/>
+      </a:fillRef>
+      <a:effectRef idx="0">
+        <a:scrgbClr r="0" g="0" b="0"/>
+      </a:effectRef>
+      <a:fontRef idx="minor">
+        <a:schemeClr val="lt1"/>
+      </a:fontRef>
+    </dgm:style>
+  </dgm:styleLbl>
+  <dgm:styleLbl name="asst3">
+    <dgm:scene3d>
+      <a:camera prst="orthographicFront"/>
+      <a:lightRig rig="threePt" dir="t"/>
+    </dgm:scene3d>
+    <dgm:sp3d/>
+    <dgm:txPr/>
+    <dgm:style>
+      <a:lnRef idx="2">
+        <a:scrgbClr r="0" g="0" b="0"/>
+      </a:lnRef>
+      <a:fillRef idx="1">
+        <a:scrgbClr r="0" g="0" b="0"/>
+      </a:fillRef>
+      <a:effectRef idx="0">
+        <a:scrgbClr r="0" g="0" b="0"/>
+      </a:effectRef>
+      <a:fontRef idx="minor">
+        <a:schemeClr val="lt1"/>
+      </a:fontRef>
+    </dgm:style>
+  </dgm:styleLbl>
+  <dgm:styleLbl name="asst4">
+    <dgm:scene3d>
+      <a:camera prst="orthographicFront"/>
+      <a:lightRig rig="threePt" dir="t"/>
+    </dgm:scene3d>
+    <dgm:sp3d/>
+    <dgm:txPr/>
+    <dgm:style>
+      <a:lnRef idx="2">
+        <a:scrgbClr r="0" g="0" b="0"/>
+      </a:lnRef>
+      <a:fillRef idx="1">
+        <a:scrgbClr r="0" g="0" b="0"/>
+      </a:fillRef>
+      <a:effectRef idx="0">
+        <a:scrgbClr r="0" g="0" b="0"/>
+      </a:effectRef>
+      <a:fontRef idx="minor">
+        <a:schemeClr val="lt1"/>
+      </a:fontRef>
+    </dgm:style>
+  </dgm:styleLbl>
+  <dgm:styleLbl name="parChTrans2D1">
+    <dgm:scene3d>
+      <a:camera prst="orthographicFront"/>
+      <a:lightRig rig="threePt" dir="t"/>
+    </dgm:scene3d>
+    <dgm:sp3d/>
+    <dgm:txPr/>
+    <dgm:style>
+      <a:lnRef idx="2">
+        <a:scrgbClr r="0" g="0" b="0"/>
+      </a:lnRef>
+      <a:fillRef idx="1">
+        <a:scrgbClr r="0" g="0" b="0"/>
+      </a:fillRef>
+      <a:effectRef idx="0">
+        <a:scrgbClr r="0" g="0" b="0"/>
+      </a:effectRef>
+      <a:fontRef idx="minor">
+        <a:schemeClr val="lt1"/>
+      </a:fontRef>
+    </dgm:style>
+  </dgm:styleLbl>
+  <dgm:styleLbl name="parChTrans2D2">
+    <dgm:scene3d>
+      <a:camera prst="orthographicFront"/>
+      <a:lightRig rig="threePt" dir="t"/>
+    </dgm:scene3d>
+    <dgm:sp3d/>
+    <dgm:txPr/>
+    <dgm:style>
+      <a:lnRef idx="2">
+        <a:scrgbClr r="0" g="0" b="0"/>
+      </a:lnRef>
+      <a:fillRef idx="1">
+        <a:scrgbClr r="0" g="0" b="0"/>
+      </a:fillRef>
+      <a:effectRef idx="0">
+        <a:scrgbClr r="0" g="0" b="0"/>
+      </a:effectRef>
+      <a:fontRef idx="minor">
+        <a:schemeClr val="lt1"/>
+      </a:fontRef>
+    </dgm:style>
+  </dgm:styleLbl>
+  <dgm:styleLbl name="parChTrans2D3">
+    <dgm:scene3d>
+      <a:camera prst="orthographicFront"/>
+      <a:lightRig rig="threePt" dir="t"/>
+    </dgm:scene3d>
+    <dgm:sp3d/>
+    <dgm:txPr/>
+    <dgm:style>
+      <a:lnRef idx="2">
+        <a:scrgbClr r="0" g="0" b="0"/>
+      </a:lnRef>
+      <a:fillRef idx="1">
+        <a:scrgbClr r="0" g="0" b="0"/>
+      </a:fillRef>
+      <a:effectRef idx="0">
+        <a:scrgbClr r="0" g="0" b="0"/>
+      </a:effectRef>
+      <a:fontRef idx="minor">
+        <a:schemeClr val="lt1"/>
+      </a:fontRef>
+    </dgm:style>
+  </dgm:styleLbl>
+  <dgm:styleLbl name="parChTrans2D4">
+    <dgm:scene3d>
+      <a:camera prst="orthographicFront"/>
+      <a:lightRig rig="threePt" dir="t"/>
+    </dgm:scene3d>
+    <dgm:sp3d/>
+    <dgm:txPr/>
+    <dgm:style>
+      <a:lnRef idx="2">
+        <a:scrgbClr r="0" g="0" b="0"/>
+      </a:lnRef>
+      <a:fillRef idx="1">
+        <a:scrgbClr r="0" g="0" b="0"/>
+      </a:fillRef>
+      <a:effectRef idx="0">
+        <a:scrgbClr r="0" g="0" b="0"/>
+      </a:effectRef>
+      <a:fontRef idx="minor">
+        <a:schemeClr val="lt1"/>
+      </a:fontRef>
+    </dgm:style>
+  </dgm:styleLbl>
+  <dgm:styleLbl name="parChTrans1D1">
+    <dgm:scene3d>
+      <a:camera prst="orthographicFront"/>
+      <a:lightRig rig="threePt" dir="t"/>
+    </dgm:scene3d>
+    <dgm:sp3d/>
+    <dgm:txPr/>
+    <dgm:style>
+      <a:lnRef idx="2">
+        <a:scrgbClr r="0" g="0" b="0"/>
+      </a:lnRef>
+      <a:fillRef idx="0">
+        <a:scrgbClr r="0" g="0" b="0"/>
+      </a:fillRef>
+      <a:effectRef idx="0">
+        <a:scrgbClr r="0" g="0" b="0"/>
+      </a:effectRef>
+      <a:fontRef idx="minor"/>
+    </dgm:style>
+  </dgm:styleLbl>
+  <dgm:styleLbl name="parChTrans1D2">
+    <dgm:scene3d>
+      <a:camera prst="orthographicFront"/>
+      <a:lightRig rig="threePt" dir="t"/>
+    </dgm:scene3d>
+    <dgm:sp3d/>
+    <dgm:txPr/>
+    <dgm:style>
+      <a:lnRef idx="2">
+        <a:scrgbClr r="0" g="0" b="0"/>
+      </a:lnRef>
+      <a:fillRef idx="0">
+        <a:scrgbClr r="0" g="0" b="0"/>
+      </a:fillRef>
+      <a:effectRef idx="0">
+        <a:scrgbClr r="0" g="0" b="0"/>
+      </a:effectRef>
+      <a:fontRef idx="minor"/>
+    </dgm:style>
+  </dgm:styleLbl>
+  <dgm:styleLbl name="parChTrans1D3">
+    <dgm:scene3d>
+      <a:camera prst="orthographicFront"/>
+      <a:lightRig rig="threePt" dir="t"/>
+    </dgm:scene3d>
+    <dgm:sp3d/>
+    <dgm:txPr/>
+    <dgm:style>
+      <a:lnRef idx="2">
+        <a:scrgbClr r="0" g="0" b="0"/>
+      </a:lnRef>
+      <a:fillRef idx="0">
+        <a:scrgbClr r="0" g="0" b="0"/>
+      </a:fillRef>
+      <a:effectRef idx="0">
+        <a:scrgbClr r="0" g="0" b="0"/>
+      </a:effectRef>
+      <a:fontRef idx="minor"/>
+    </dgm:style>
+  </dgm:styleLbl>
+  <dgm:styleLbl name="parChTrans1D4">
+    <dgm:scene3d>
+      <a:camera prst="orthographicFront"/>
+      <a:lightRig rig="threePt" dir="t"/>
+    </dgm:scene3d>
+    <dgm:sp3d/>
+    <dgm:txPr/>
+    <dgm:style>
+      <a:lnRef idx="2">
+        <a:scrgbClr r="0" g="0" b="0"/>
+      </a:lnRef>
+      <a:fillRef idx="0">
+        <a:scrgbClr r="0" g="0" b="0"/>
+      </a:fillRef>
+      <a:effectRef idx="0">
+        <a:scrgbClr r="0" g="0" b="0"/>
+      </a:effectRef>
+      <a:fontRef idx="minor"/>
+    </dgm:style>
+  </dgm:styleLbl>
+  <dgm:styleLbl name="fgAcc1">
+    <dgm:scene3d>
+      <a:camera prst="orthographicFront"/>
+      <a:lightRig rig="threePt" dir="t"/>
+    </dgm:scene3d>
+    <dgm:sp3d/>
+    <dgm:txPr/>
+    <dgm:style>
+      <a:lnRef idx="2">
+        <a:scrgbClr r="0" g="0" b="0"/>
+      </a:lnRef>
+      <a:fillRef idx="1">
+        <a:scrgbClr r="0" g="0" b="0"/>
+      </a:fillRef>
+      <a:effectRef idx="0">
+        <a:scrgbClr r="0" g="0" b="0"/>
+      </a:effectRef>
+      <a:fontRef idx="minor"/>
+    </dgm:style>
+  </dgm:styleLbl>
+  <dgm:styleLbl name="conFgAcc1">
+    <dgm:scene3d>
+      <a:camera prst="orthographicFront"/>
+      <a:lightRig rig="threePt" dir="t"/>
+    </dgm:scene3d>
+    <dgm:sp3d/>
+    <dgm:txPr/>
+    <dgm:style>
+      <a:lnRef idx="2">
+        <a:scrgbClr r="0" g="0" b="0"/>
+      </a:lnRef>
+      <a:fillRef idx="1">
+        <a:scrgbClr r="0" g="0" b="0"/>
+      </a:fillRef>
+      <a:effectRef idx="0">
+        <a:scrgbClr r="0" g="0" b="0"/>
+      </a:effectRef>
+      <a:fontRef idx="minor"/>
+    </dgm:style>
+  </dgm:styleLbl>
+  <dgm:styleLbl name="alignAcc1">
+    <dgm:scene3d>
+      <a:camera prst="orthographicFront"/>
+      <a:lightRig rig="threePt" dir="t"/>
+    </dgm:scene3d>
+    <dgm:sp3d/>
+    <dgm:txPr/>
+    <dgm:style>
+      <a:lnRef idx="2">
+        <a:scrgbClr r="0" g="0" b="0"/>
+      </a:lnRef>
+      <a:fillRef idx="1">
+        <a:scrgbClr r="0" g="0" b="0"/>
+      </a:fillRef>
+      <a:effectRef idx="0">
+        <a:scrgbClr r="0" g="0" b="0"/>
+      </a:effectRef>
+      <a:fontRef idx="minor"/>
+    </dgm:style>
+  </dgm:styleLbl>
+  <dgm:styleLbl name="trAlignAcc1">
+    <dgm:scene3d>
+      <a:camera prst="orthographicFront"/>
+      <a:lightRig rig="threePt" dir="t"/>
+    </dgm:scene3d>
+    <dgm:sp3d/>
+    <dgm:txPr/>
+    <dgm:style>
+      <a:lnRef idx="1">
+        <a:scrgbClr r="0" g="0" b="0"/>
+      </a:lnRef>
+      <a:fillRef idx="1">
+        <a:scrgbClr r="0" g="0" b="0"/>
+      </a:fillRef>
+      <a:effectRef idx="0">
+        <a:scrgbClr r="0" g="0" b="0"/>
+      </a:effectRef>
+      <a:fontRef idx="minor"/>
+    </dgm:style>
+  </dgm:styleLbl>
+  <dgm:styleLbl name="bgAcc1">
+    <dgm:scene3d>
+      <a:camera prst="orthographicFront"/>
+      <a:lightRig rig="threePt" dir="t"/>
+    </dgm:scene3d>
+    <dgm:sp3d/>
+    <dgm:txPr/>
+    <dgm:style>
+      <a:lnRef idx="2">
+        <a:scrgbClr r="0" g="0" b="0"/>
+      </a:lnRef>
+      <a:fillRef idx="1">
+        <a:scrgbClr r="0" g="0" b="0"/>
+      </a:fillRef>
+      <a:effectRef idx="0">
+        <a:scrgbClr r="0" g="0" b="0"/>
+      </a:effectRef>
+      <a:fontRef idx="minor"/>
+    </dgm:style>
+  </dgm:styleLbl>
+  <dgm:styleLbl name="solidFgAcc1">
+    <dgm:scene3d>
+      <a:camera prst="orthographicFront"/>
+      <a:lightRig rig="threePt" dir="t"/>
+    </dgm:scene3d>
+    <dgm:sp3d/>
+    <dgm:txPr/>
+    <dgm:style>
+      <a:lnRef idx="2">
+        <a:scrgbClr r="0" g="0" b="0"/>
+      </a:lnRef>
+      <a:fillRef idx="1">
+        <a:scrgbClr r="0" g="0" b="0"/>
+      </a:fillRef>
+      <a:effectRef idx="0">
+        <a:scrgbClr r="0" g="0" b="0"/>
+      </a:effectRef>
+      <a:fontRef idx="minor"/>
+    </dgm:style>
+  </dgm:styleLbl>
+  <dgm:styleLbl name="solidAlignAcc1">
+    <dgm:scene3d>
+      <a:camera prst="orthographicFront"/>
+      <a:lightRig rig="threePt" dir="t"/>
+    </dgm:scene3d>
+    <dgm:sp3d/>
+    <dgm:txPr/>
+    <dgm:style>
+      <a:lnRef idx="2">
+        <a:scrgbClr r="0" g="0" b="0"/>
+      </a:lnRef>
+      <a:fillRef idx="1">
+        <a:scrgbClr r="0" g="0" b="0"/>
+      </a:fillRef>
+      <a:effectRef idx="0">
+        <a:scrgbClr r="0" g="0" b="0"/>
+      </a:effectRef>
+      <a:fontRef idx="minor"/>
+    </dgm:style>
+  </dgm:styleLbl>
+  <dgm:styleLbl name="solidBgAcc1">
+    <dgm:scene3d>
+      <a:camera prst="orthographicFront"/>
+      <a:lightRig rig="threePt" dir="t"/>
+    </dgm:scene3d>
+    <dgm:sp3d/>
+    <dgm:txPr/>
+    <dgm:style>
+      <a:lnRef idx="2">
+        <a:scrgbClr r="0" g="0" b="0"/>
+      </a:lnRef>
+      <a:fillRef idx="1">
+        <a:scrgbClr r="0" g="0" b="0"/>
+      </a:fillRef>
+      <a:effectRef idx="0">
+        <a:scrgbClr r="0" g="0" b="0"/>
+      </a:effectRef>
+      <a:fontRef idx="minor"/>
+    </dgm:style>
+  </dgm:styleLbl>
+  <dgm:styleLbl name="fgAccFollowNode1">
+    <dgm:scene3d>
+      <a:camera prst="orthographicFront"/>
+      <a:lightRig rig="threePt" dir="t"/>
+    </dgm:scene3d>
+    <dgm:sp3d/>
+    <dgm:txPr/>
+    <dgm:style>
+      <a:lnRef idx="2">
+        <a:scrgbClr r="0" g="0" b="0"/>
+      </a:lnRef>
+      <a:fillRef idx="1">
+        <a:scrgbClr r="0" g="0" b="0"/>
+      </a:fillRef>
+      <a:effectRef idx="0">
+        <a:scrgbClr r="0" g="0" b="0"/>
+      </a:effectRef>
+      <a:fontRef idx="minor"/>
+    </dgm:style>
+  </dgm:styleLbl>
+  <dgm:styleLbl name="alignAccFollowNode1">
+    <dgm:scene3d>
+      <a:camera prst="orthographicFront"/>
+      <a:lightRig rig="threePt" dir="t"/>
+    </dgm:scene3d>
+    <dgm:sp3d/>
+    <dgm:txPr/>
+    <dgm:style>
+      <a:lnRef idx="2">
+        <a:scrgbClr r="0" g="0" b="0"/>
+      </a:lnRef>
+      <a:fillRef idx="1">
+        <a:scrgbClr r="0" g="0" b="0"/>
+      </a:fillRef>
+      <a:effectRef idx="0">
+        <a:scrgbClr r="0" g="0" b="0"/>
+      </a:effectRef>
+      <a:fontRef idx="minor"/>
+    </dgm:style>
+  </dgm:styleLbl>
+  <dgm:styleLbl name="bgAccFollowNode1">
+    <dgm:scene3d>
+      <a:camera prst="orthographicFront"/>
+      <a:lightRig rig="threePt" dir="t"/>
+    </dgm:scene3d>
+    <dgm:sp3d/>
+    <dgm:txPr/>
+    <dgm:style>
+      <a:lnRef idx="2">
+        <a:scrgbClr r="0" g="0" b="0"/>
+      </a:lnRef>
+      <a:fillRef idx="1">
+        <a:scrgbClr r="0" g="0" b="0"/>
+      </a:fillRef>
+      <a:effectRef idx="0">
+        <a:scrgbClr r="0" g="0" b="0"/>
+      </a:effectRef>
+      <a:fontRef idx="minor"/>
+    </dgm:style>
+  </dgm:styleLbl>
+  <dgm:styleLbl name="fgAcc0">
+    <dgm:scene3d>
+      <a:camera prst="orthographicFront"/>
+      <a:lightRig rig="threePt" dir="t"/>
+    </dgm:scene3d>
+    <dgm:sp3d/>
+    <dgm:txPr/>
+    <dgm:style>
+      <a:lnRef idx="2">
+        <a:scrgbClr r="0" g="0" b="0"/>
+      </a:lnRef>
+      <a:fillRef idx="1">
+        <a:scrgbClr r="0" g="0" b="0"/>
+      </a:fillRef>
+      <a:effectRef idx="0">
+        <a:scrgbClr r="0" g="0" b="0"/>
+      </a:effectRef>
+      <a:fontRef idx="minor"/>
+    </dgm:style>
+  </dgm:styleLbl>
+  <dgm:styleLbl name="fgAcc2">
+    <dgm:scene3d>
+      <a:camera prst="orthographicFront"/>
+      <a:lightRig rig="threePt" dir="t"/>
+    </dgm:scene3d>
+    <dgm:sp3d/>
+    <dgm:txPr/>
+    <dgm:style>
+      <a:lnRef idx="2">
+        <a:scrgbClr r="0" g="0" b="0"/>
+      </a:lnRef>
+      <a:fillRef idx="1">
+        <a:scrgbClr r="0" g="0" b="0"/>
+      </a:fillRef>
+      <a:effectRef idx="0">
+        <a:scrgbClr r="0" g="0" b="0"/>
+      </a:effectRef>
+      <a:fontRef idx="minor"/>
+    </dgm:style>
+  </dgm:styleLbl>
+  <dgm:styleLbl name="fgAcc3">
+    <dgm:scene3d>
+      <a:camera prst="orthographicFront"/>
+      <a:lightRig rig="threePt" dir="t"/>
+    </dgm:scene3d>
+    <dgm:sp3d/>
+    <dgm:txPr/>
+    <dgm:style>
+      <a:lnRef idx="2">
+        <a:scrgbClr r="0" g="0" b="0"/>
+      </a:lnRef>
+      <a:fillRef idx="1">
+        <a:scrgbClr r="0" g="0" b="0"/>
+      </a:fillRef>
+      <a:effectRef idx="0">
+        <a:scrgbClr r="0" g="0" b="0"/>
+      </a:effectRef>
+      <a:fontRef idx="minor"/>
+    </dgm:style>
+  </dgm:styleLbl>
+  <dgm:styleLbl name="fgAcc4">
+    <dgm:scene3d>
+      <a:camera prst="orthographicFront"/>
+      <a:lightRig rig="threePt" dir="t"/>
+    </dgm:scene3d>
+    <dgm:sp3d/>
+    <dgm:txPr/>
+    <dgm:style>
+      <a:lnRef idx="2">
+        <a:scrgbClr r="0" g="0" b="0"/>
+      </a:lnRef>
+      <a:fillRef idx="1">
+        <a:scrgbClr r="0" g="0" b="0"/>
+      </a:fillRef>
+      <a:effectRef idx="0">
+        <a:scrgbClr r="0" g="0" b="0"/>
+      </a:effectRef>
+      <a:fontRef idx="minor"/>
+    </dgm:style>
+  </dgm:styleLbl>
+  <dgm:styleLbl name="bgShp">
+    <dgm:scene3d>
+      <a:camera prst="orthographicFront"/>
+      <a:lightRig rig="threePt" dir="t"/>
+    </dgm:scene3d>
+    <dgm:sp3d/>
+    <dgm:txPr/>
+    <dgm:style>
+      <a:lnRef idx="0">
+        <a:scrgbClr r="0" g="0" b="0"/>
+      </a:lnRef>
+      <a:fillRef idx="1">
+        <a:scrgbClr r="0" g="0" b="0"/>
+      </a:fillRef>
+      <a:effectRef idx="0">
+        <a:scrgbClr r="0" g="0" b="0"/>
+      </a:effectRef>
+      <a:fontRef idx="minor"/>
+    </dgm:style>
+  </dgm:styleLbl>
+  <dgm:styleLbl name="dkBgShp">
+    <dgm:scene3d>
+      <a:camera prst="orthographicFront"/>
+      <a:lightRig rig="threePt" dir="t"/>
+    </dgm:scene3d>
+    <dgm:sp3d/>
+    <dgm:txPr/>
+    <dgm:style>
+      <a:lnRef idx="0">
+        <a:scrgbClr r="0" g="0" b="0"/>
+      </a:lnRef>
+      <a:fillRef idx="1">
+        <a:scrgbClr r="0" g="0" b="0"/>
+      </a:fillRef>
+      <a:effectRef idx="0">
+        <a:scrgbClr r="0" g="0" b="0"/>
+      </a:effectRef>
+      <a:fontRef idx="minor"/>
+    </dgm:style>
+  </dgm:styleLbl>
+  <dgm:styleLbl name="trBgShp">
+    <dgm:scene3d>
+      <a:camera prst="orthographicFront"/>
+      <a:lightRig rig="threePt" dir="t"/>
+    </dgm:scene3d>
+    <dgm:sp3d/>
+    <dgm:txPr/>
+    <dgm:style>
+      <a:lnRef idx="0">
+        <a:scrgbClr r="0" g="0" b="0"/>
+      </a:lnRef>
+      <a:fillRef idx="1">
+        <a:scrgbClr r="0" g="0" b="0"/>
+      </a:fillRef>
+      <a:effectRef idx="0">
+        <a:scrgbClr r="0" g="0" b="0"/>
+      </a:effectRef>
+      <a:fontRef idx="minor"/>
+    </dgm:style>
+  </dgm:styleLbl>
+  <dgm:styleLbl name="fgShp">
+    <dgm:scene3d>
+      <a:camera prst="orthographicFront"/>
+      <a:lightRig rig="threePt" dir="t"/>
+    </dgm:scene3d>
+    <dgm:sp3d/>
+    <dgm:txPr/>
+    <dgm:style>
+      <a:lnRef idx="2">
+        <a:scrgbClr r="0" g="0" b="0"/>
+      </a:lnRef>
+      <a:fillRef idx="1">
+        <a:scrgbClr r="0" g="0" b="0"/>
+      </a:fillRef>
+      <a:effectRef idx="0">
+        <a:scrgbClr r="0" g="0" b="0"/>
+      </a:effectRef>
+      <a:fontRef idx="minor"/>
+    </dgm:style>
+  </dgm:styleLbl>
+  <dgm:styleLbl name="revTx">
+    <dgm:scene3d>
+      <a:camera prst="orthographicFront"/>
+      <a:lightRig rig="threePt" dir="t"/>
+    </dgm:scene3d>
+    <dgm:sp3d/>
+    <dgm:txPr/>
+    <dgm:style>
+      <a:lnRef idx="0">
+        <a:scrgbClr r="0" g="0" b="0"/>
+      </a:lnRef>
+      <a:fillRef idx="0">
+        <a:scrgbClr r="0" g="0" b="0"/>
+      </a:fillRef>
+      <a:effectRef idx="0">
+        <a:scrgbClr r="0" g="0" b="0"/>
+      </a:effectRef>
+      <a:fontRef idx="minor"/>
+    </dgm:style>
+  </dgm:styleLbl>
+</dgm:styleDef>
 </file>
 
 <file path=word/theme/theme1.xml><?xml version="1.0" encoding="utf-8"?>

</xml_diff>

<commit_message>
Date: 30 Sept 2025
</commit_message>
<xml_diff>
--- a/Notes_SA2507019.docx
+++ b/Notes_SA2507019.docx
@@ -801,23 +801,13 @@
           <w:lang w:val="en-US"/>
         </w:rPr>
       </w:pPr>
-      <w:proofErr w:type="spellStart"/>
-      <w:r>
-        <w:rPr>
-          <w:sz w:val="24"/>
-          <w:szCs w:val="22"/>
-          <w:lang w:val="en-US"/>
-        </w:rPr>
-        <w:t>Thread.sleep</w:t>
-      </w:r>
-      <w:proofErr w:type="spellEnd"/>
-      <w:r>
-        <w:rPr>
-          <w:sz w:val="24"/>
-          <w:szCs w:val="22"/>
-          <w:lang w:val="en-US"/>
-        </w:rPr>
-        <w:t>()</w:t>
+      <w:r>
+        <w:rPr>
+          <w:sz w:val="24"/>
+          <w:szCs w:val="22"/>
+          <w:lang w:val="en-US"/>
+        </w:rPr>
+        <w:t>Thread.sleep()</w:t>
       </w:r>
     </w:p>
     <w:p>
@@ -3020,25 +3010,7 @@
           <w:lang w:val="en-US"/>
         </w:rPr>
         <w:tab/>
-        <w:t xml:space="preserve">It is the process of checking Correctness, Completeness, </w:t>
-      </w:r>
-      <w:proofErr w:type="gramStart"/>
-      <w:r>
-        <w:rPr>
-          <w:sz w:val="24"/>
-          <w:szCs w:val="22"/>
-          <w:lang w:val="en-US"/>
-        </w:rPr>
-        <w:t>Security</w:t>
-      </w:r>
-      <w:proofErr w:type="gramEnd"/>
-      <w:r>
-        <w:rPr>
-          <w:sz w:val="24"/>
-          <w:szCs w:val="22"/>
-          <w:lang w:val="en-US"/>
-        </w:rPr>
-        <w:t xml:space="preserve"> &amp; Quality of developed software application.</w:t>
+        <w:t>It is the process of checking Correctness, Completeness, Security &amp; Quality of developed software application.</w:t>
       </w:r>
     </w:p>
     <w:p>
@@ -3963,10 +3935,16 @@
           <w:szCs w:val="22"/>
           <w:lang w:val="en-US"/>
         </w:rPr>
-        <w:t xml:space="preserve">When to </w:t>
-      </w:r>
-      <w:proofErr w:type="gramStart"/>
-      <w:r>
+        <w:t>When to Automate and which tests to be automated?</w:t>
+      </w:r>
+    </w:p>
+    <w:p>
+      <w:pPr>
+        <w:pStyle w:val="ListParagraph"/>
+        <w:numPr>
+          <w:ilvl w:val="0"/>
+          <w:numId w:val="6"/>
+        </w:numPr>
         <w:rPr>
           <w:b/>
           <w:bCs/>
@@ -3974,10 +3952,23 @@
           <w:szCs w:val="22"/>
           <w:lang w:val="en-US"/>
         </w:rPr>
-        <w:t>Automate</w:t>
-      </w:r>
-      <w:proofErr w:type="gramEnd"/>
-      <w:r>
+      </w:pPr>
+      <w:r>
+        <w:rPr>
+          <w:sz w:val="24"/>
+          <w:szCs w:val="22"/>
+          <w:lang w:val="en-US"/>
+        </w:rPr>
+        <w:t>Stable build</w:t>
+      </w:r>
+    </w:p>
+    <w:p>
+      <w:pPr>
+        <w:pStyle w:val="ListParagraph"/>
+        <w:numPr>
+          <w:ilvl w:val="0"/>
+          <w:numId w:val="6"/>
+        </w:numPr>
         <w:rPr>
           <w:b/>
           <w:bCs/>
@@ -3985,7 +3976,14 @@
           <w:szCs w:val="22"/>
           <w:lang w:val="en-US"/>
         </w:rPr>
-        <w:t xml:space="preserve"> and which tests to be automated?</w:t>
+      </w:pPr>
+      <w:r>
+        <w:rPr>
+          <w:sz w:val="24"/>
+          <w:szCs w:val="22"/>
+          <w:lang w:val="en-US"/>
+        </w:rPr>
+        <w:t>Repetitive task</w:t>
       </w:r>
     </w:p>
     <w:p>
@@ -4009,7 +4007,7 @@
           <w:szCs w:val="22"/>
           <w:lang w:val="en-US"/>
         </w:rPr>
-        <w:t>Stable build</w:t>
+        <w:t>Large data</w:t>
       </w:r>
     </w:p>
     <w:p>
@@ -4033,7 +4031,7 @@
           <w:szCs w:val="22"/>
           <w:lang w:val="en-US"/>
         </w:rPr>
-        <w:t>Repetitive task</w:t>
+        <w:t>Compability Testing</w:t>
       </w:r>
     </w:p>
     <w:p>
@@ -4057,7 +4055,7 @@
           <w:szCs w:val="22"/>
           <w:lang w:val="en-US"/>
         </w:rPr>
-        <w:t>Large data</w:t>
+        <w:t>Performance Testing</w:t>
       </w:r>
     </w:p>
     <w:p>
@@ -4081,7 +4079,7 @@
           <w:szCs w:val="22"/>
           <w:lang w:val="en-US"/>
         </w:rPr>
-        <w:t>Compability Testing</w:t>
+        <w:t>Frequent Regression testing</w:t>
       </w:r>
     </w:p>
     <w:p>
@@ -4105,16 +4103,11 @@
           <w:szCs w:val="22"/>
           <w:lang w:val="en-US"/>
         </w:rPr>
-        <w:t>Performance Testing</w:t>
-      </w:r>
-    </w:p>
-    <w:p>
-      <w:pPr>
-        <w:pStyle w:val="ListParagraph"/>
-        <w:numPr>
-          <w:ilvl w:val="0"/>
-          <w:numId w:val="6"/>
-        </w:numPr>
+        <w:t>Security testing</w:t>
+      </w:r>
+    </w:p>
+    <w:p>
+      <w:pPr>
         <w:rPr>
           <w:b/>
           <w:bCs/>
@@ -4125,36 +4118,287 @@
       </w:pPr>
       <w:r>
         <w:rPr>
-          <w:sz w:val="24"/>
-          <w:szCs w:val="22"/>
-          <w:lang w:val="en-US"/>
-        </w:rPr>
-        <w:t>Frequent Regression testing</w:t>
-      </w:r>
-    </w:p>
-    <w:p>
-      <w:pPr>
-        <w:pStyle w:val="ListParagraph"/>
-        <w:numPr>
-          <w:ilvl w:val="0"/>
-          <w:numId w:val="6"/>
-        </w:numPr>
-        <w:rPr>
           <w:b/>
           <w:bCs/>
           <w:sz w:val="24"/>
           <w:szCs w:val="22"/>
           <w:lang w:val="en-US"/>
         </w:rPr>
-      </w:pPr>
-      <w:r>
-        <w:rPr>
-          <w:sz w:val="24"/>
-          <w:szCs w:val="22"/>
-          <w:lang w:val="en-US"/>
-        </w:rPr>
-        <w:t>Security testing</w:t>
-      </w:r>
+        <w:t>Types of Tools</w:t>
+      </w:r>
+    </w:p>
+    <w:p>
+      <w:pPr>
+        <w:pStyle w:val="ListParagraph"/>
+        <w:numPr>
+          <w:ilvl w:val="0"/>
+          <w:numId w:val="7"/>
+        </w:numPr>
+        <w:rPr>
+          <w:sz w:val="24"/>
+          <w:szCs w:val="22"/>
+          <w:lang w:val="en-US"/>
+        </w:rPr>
+      </w:pPr>
+      <w:r>
+        <w:rPr>
+          <w:sz w:val="24"/>
+          <w:szCs w:val="22"/>
+          <w:lang w:val="en-US"/>
+        </w:rPr>
+        <w:t>Unit Testing</w:t>
+      </w:r>
+    </w:p>
+    <w:p>
+      <w:pPr>
+        <w:pStyle w:val="ListParagraph"/>
+        <w:numPr>
+          <w:ilvl w:val="1"/>
+          <w:numId w:val="7"/>
+        </w:numPr>
+        <w:rPr>
+          <w:sz w:val="24"/>
+          <w:szCs w:val="22"/>
+          <w:lang w:val="en-US"/>
+        </w:rPr>
+      </w:pPr>
+      <w:r>
+        <w:rPr>
+          <w:sz w:val="24"/>
+          <w:szCs w:val="22"/>
+          <w:lang w:val="en-US"/>
+        </w:rPr>
+        <w:t>JUnit</w:t>
+      </w:r>
+    </w:p>
+    <w:p>
+      <w:pPr>
+        <w:pStyle w:val="ListParagraph"/>
+        <w:numPr>
+          <w:ilvl w:val="1"/>
+          <w:numId w:val="7"/>
+        </w:numPr>
+        <w:rPr>
+          <w:sz w:val="24"/>
+          <w:szCs w:val="22"/>
+          <w:lang w:val="en-US"/>
+        </w:rPr>
+      </w:pPr>
+      <w:r>
+        <w:rPr>
+          <w:sz w:val="24"/>
+          <w:szCs w:val="22"/>
+          <w:lang w:val="en-US"/>
+        </w:rPr>
+        <w:t>NUnit</w:t>
+      </w:r>
+    </w:p>
+    <w:p>
+      <w:pPr>
+        <w:pStyle w:val="ListParagraph"/>
+        <w:numPr>
+          <w:ilvl w:val="0"/>
+          <w:numId w:val="7"/>
+        </w:numPr>
+        <w:rPr>
+          <w:sz w:val="24"/>
+          <w:szCs w:val="22"/>
+          <w:lang w:val="en-US"/>
+        </w:rPr>
+      </w:pPr>
+      <w:r>
+        <w:rPr>
+          <w:sz w:val="24"/>
+          <w:szCs w:val="22"/>
+          <w:lang w:val="en-US"/>
+        </w:rPr>
+        <w:t>GUI Testing / Functional Testing</w:t>
+      </w:r>
+    </w:p>
+    <w:p>
+      <w:pPr>
+        <w:pStyle w:val="ListParagraph"/>
+        <w:numPr>
+          <w:ilvl w:val="1"/>
+          <w:numId w:val="7"/>
+        </w:numPr>
+        <w:rPr>
+          <w:sz w:val="24"/>
+          <w:szCs w:val="22"/>
+          <w:lang w:val="en-US"/>
+        </w:rPr>
+      </w:pPr>
+      <w:r>
+        <w:rPr>
+          <w:sz w:val="24"/>
+          <w:szCs w:val="22"/>
+          <w:lang w:val="en-US"/>
+        </w:rPr>
+        <w:t>Selenium WebDriver</w:t>
+      </w:r>
+    </w:p>
+    <w:p>
+      <w:pPr>
+        <w:pStyle w:val="ListParagraph"/>
+        <w:numPr>
+          <w:ilvl w:val="1"/>
+          <w:numId w:val="7"/>
+        </w:numPr>
+        <w:rPr>
+          <w:sz w:val="24"/>
+          <w:szCs w:val="22"/>
+          <w:lang w:val="en-US"/>
+        </w:rPr>
+      </w:pPr>
+      <w:r>
+        <w:rPr>
+          <w:sz w:val="24"/>
+          <w:szCs w:val="22"/>
+          <w:lang w:val="en-US"/>
+        </w:rPr>
+        <w:t>Tosca</w:t>
+      </w:r>
+    </w:p>
+    <w:p>
+      <w:pPr>
+        <w:pStyle w:val="ListParagraph"/>
+        <w:numPr>
+          <w:ilvl w:val="1"/>
+          <w:numId w:val="7"/>
+        </w:numPr>
+        <w:rPr>
+          <w:sz w:val="24"/>
+          <w:szCs w:val="22"/>
+          <w:lang w:val="en-US"/>
+        </w:rPr>
+      </w:pPr>
+      <w:r>
+        <w:rPr>
+          <w:sz w:val="24"/>
+          <w:szCs w:val="22"/>
+          <w:lang w:val="en-US"/>
+        </w:rPr>
+        <w:t>QTP</w:t>
+      </w:r>
+    </w:p>
+    <w:p>
+      <w:pPr>
+        <w:pStyle w:val="ListParagraph"/>
+        <w:numPr>
+          <w:ilvl w:val="1"/>
+          <w:numId w:val="7"/>
+        </w:numPr>
+        <w:rPr>
+          <w:sz w:val="24"/>
+          <w:szCs w:val="22"/>
+          <w:lang w:val="en-US"/>
+        </w:rPr>
+      </w:pPr>
+      <w:r>
+        <w:rPr>
+          <w:sz w:val="24"/>
+          <w:szCs w:val="22"/>
+          <w:lang w:val="en-US"/>
+        </w:rPr>
+        <w:t>Appium</w:t>
+      </w:r>
+    </w:p>
+    <w:p>
+      <w:pPr>
+        <w:pStyle w:val="ListParagraph"/>
+        <w:numPr>
+          <w:ilvl w:val="1"/>
+          <w:numId w:val="7"/>
+        </w:numPr>
+        <w:rPr>
+          <w:sz w:val="24"/>
+          <w:szCs w:val="22"/>
+          <w:lang w:val="en-US"/>
+        </w:rPr>
+      </w:pPr>
+      <w:r>
+        <w:rPr>
+          <w:sz w:val="24"/>
+          <w:szCs w:val="22"/>
+          <w:lang w:val="en-US"/>
+        </w:rPr>
+        <w:t>Playwright</w:t>
+      </w:r>
+    </w:p>
+    <w:p>
+      <w:pPr>
+        <w:pStyle w:val="ListParagraph"/>
+        <w:numPr>
+          <w:ilvl w:val="0"/>
+          <w:numId w:val="7"/>
+        </w:numPr>
+        <w:rPr>
+          <w:sz w:val="24"/>
+          <w:szCs w:val="22"/>
+          <w:lang w:val="en-US"/>
+        </w:rPr>
+      </w:pPr>
+      <w:r>
+        <w:rPr>
+          <w:sz w:val="24"/>
+          <w:szCs w:val="22"/>
+          <w:lang w:val="en-US"/>
+        </w:rPr>
+        <w:t>API Testing</w:t>
+      </w:r>
+    </w:p>
+    <w:p>
+      <w:pPr>
+        <w:pStyle w:val="ListParagraph"/>
+        <w:numPr>
+          <w:ilvl w:val="1"/>
+          <w:numId w:val="7"/>
+        </w:numPr>
+        <w:rPr>
+          <w:sz w:val="24"/>
+          <w:szCs w:val="22"/>
+          <w:lang w:val="en-US"/>
+        </w:rPr>
+      </w:pPr>
+      <w:r>
+        <w:rPr>
+          <w:sz w:val="24"/>
+          <w:szCs w:val="22"/>
+          <w:lang w:val="en-US"/>
+        </w:rPr>
+        <w:t>Postman</w:t>
+      </w:r>
+    </w:p>
+    <w:p>
+      <w:pPr>
+        <w:pStyle w:val="ListParagraph"/>
+        <w:numPr>
+          <w:ilvl w:val="1"/>
+          <w:numId w:val="7"/>
+        </w:numPr>
+        <w:rPr>
+          <w:sz w:val="24"/>
+          <w:szCs w:val="22"/>
+          <w:lang w:val="en-US"/>
+        </w:rPr>
+      </w:pPr>
+      <w:r>
+        <w:rPr>
+          <w:sz w:val="24"/>
+          <w:szCs w:val="22"/>
+          <w:lang w:val="en-US"/>
+        </w:rPr>
+        <w:t>REST API</w:t>
+      </w:r>
+    </w:p>
+    <w:p>
+      <w:pPr>
+        <w:rPr>
+          <w:sz w:val="24"/>
+          <w:szCs w:val="22"/>
+          <w:lang w:val="en-US"/>
+        </w:rPr>
+      </w:pPr>
     </w:p>
     <w:p>
       <w:pPr>
@@ -4174,7 +4418,7 @@
           <w:szCs w:val="22"/>
           <w:lang w:val="en-US"/>
         </w:rPr>
-        <w:t>Types of Tools</w:t>
+        <w:t>Process of Automation</w:t>
       </w:r>
     </w:p>
     <w:p>
@@ -4182,21 +4426,43 @@
         <w:pStyle w:val="ListParagraph"/>
         <w:numPr>
           <w:ilvl w:val="0"/>
-          <w:numId w:val="7"/>
-        </w:numPr>
-        <w:rPr>
-          <w:sz w:val="24"/>
-          <w:szCs w:val="22"/>
-          <w:lang w:val="en-US"/>
-        </w:rPr>
-      </w:pPr>
-      <w:r>
-        <w:rPr>
-          <w:sz w:val="24"/>
-          <w:szCs w:val="22"/>
-          <w:lang w:val="en-US"/>
-        </w:rPr>
-        <w:t>Unit Testing</w:t>
+          <w:numId w:val="8"/>
+        </w:numPr>
+        <w:rPr>
+          <w:sz w:val="24"/>
+          <w:szCs w:val="22"/>
+          <w:lang w:val="en-US"/>
+        </w:rPr>
+      </w:pPr>
+      <w:r>
+        <w:rPr>
+          <w:sz w:val="24"/>
+          <w:szCs w:val="22"/>
+          <w:lang w:val="en-US"/>
+        </w:rPr>
+        <w:t>Planning</w:t>
+      </w:r>
+    </w:p>
+    <w:p>
+      <w:pPr>
+        <w:pStyle w:val="ListParagraph"/>
+        <w:numPr>
+          <w:ilvl w:val="0"/>
+          <w:numId w:val="8"/>
+        </w:numPr>
+        <w:rPr>
+          <w:sz w:val="24"/>
+          <w:szCs w:val="22"/>
+          <w:lang w:val="en-US"/>
+        </w:rPr>
+      </w:pPr>
+      <w:r>
+        <w:rPr>
+          <w:sz w:val="24"/>
+          <w:szCs w:val="22"/>
+          <w:lang w:val="en-US"/>
+        </w:rPr>
+        <w:t>Selection of Tool</w:t>
       </w:r>
     </w:p>
     <w:p>
@@ -4204,21 +4470,21 @@
         <w:pStyle w:val="ListParagraph"/>
         <w:numPr>
           <w:ilvl w:val="1"/>
-          <w:numId w:val="7"/>
-        </w:numPr>
-        <w:rPr>
-          <w:sz w:val="24"/>
-          <w:szCs w:val="22"/>
-          <w:lang w:val="en-US"/>
-        </w:rPr>
-      </w:pPr>
-      <w:r>
-        <w:rPr>
-          <w:sz w:val="24"/>
-          <w:szCs w:val="22"/>
-          <w:lang w:val="en-US"/>
-        </w:rPr>
-        <w:t>JUnit</w:t>
+          <w:numId w:val="8"/>
+        </w:numPr>
+        <w:rPr>
+          <w:sz w:val="24"/>
+          <w:szCs w:val="22"/>
+          <w:lang w:val="en-US"/>
+        </w:rPr>
+      </w:pPr>
+      <w:r>
+        <w:rPr>
+          <w:sz w:val="24"/>
+          <w:szCs w:val="22"/>
+          <w:lang w:val="en-US"/>
+        </w:rPr>
+        <w:t>Type of application to be tested. (AUT / SUT)</w:t>
       </w:r>
     </w:p>
     <w:p>
@@ -4226,21 +4492,87 @@
         <w:pStyle w:val="ListParagraph"/>
         <w:numPr>
           <w:ilvl w:val="1"/>
-          <w:numId w:val="7"/>
-        </w:numPr>
-        <w:rPr>
-          <w:sz w:val="24"/>
-          <w:szCs w:val="22"/>
-          <w:lang w:val="en-US"/>
-        </w:rPr>
-      </w:pPr>
-      <w:r>
-        <w:rPr>
-          <w:sz w:val="24"/>
-          <w:szCs w:val="22"/>
-          <w:lang w:val="en-US"/>
-        </w:rPr>
-        <w:t>NUnit</w:t>
+          <w:numId w:val="8"/>
+        </w:numPr>
+        <w:rPr>
+          <w:sz w:val="24"/>
+          <w:szCs w:val="22"/>
+          <w:lang w:val="en-US"/>
+        </w:rPr>
+      </w:pPr>
+      <w:r>
+        <w:rPr>
+          <w:sz w:val="24"/>
+          <w:szCs w:val="22"/>
+          <w:lang w:val="en-US"/>
+        </w:rPr>
+        <w:t>Cost of tool</w:t>
+      </w:r>
+    </w:p>
+    <w:p>
+      <w:pPr>
+        <w:pStyle w:val="ListParagraph"/>
+        <w:numPr>
+          <w:ilvl w:val="1"/>
+          <w:numId w:val="8"/>
+        </w:numPr>
+        <w:rPr>
+          <w:sz w:val="24"/>
+          <w:szCs w:val="22"/>
+          <w:lang w:val="en-US"/>
+        </w:rPr>
+      </w:pPr>
+      <w:r>
+        <w:rPr>
+          <w:sz w:val="24"/>
+          <w:szCs w:val="22"/>
+          <w:lang w:val="en-US"/>
+        </w:rPr>
+        <w:t>Support availability</w:t>
+      </w:r>
+    </w:p>
+    <w:p>
+      <w:pPr>
+        <w:pStyle w:val="ListParagraph"/>
+        <w:numPr>
+          <w:ilvl w:val="1"/>
+          <w:numId w:val="8"/>
+        </w:numPr>
+        <w:rPr>
+          <w:sz w:val="24"/>
+          <w:szCs w:val="22"/>
+          <w:lang w:val="en-US"/>
+        </w:rPr>
+      </w:pPr>
+      <w:r>
+        <w:rPr>
+          <w:sz w:val="24"/>
+          <w:szCs w:val="22"/>
+          <w:lang w:val="en-US"/>
+        </w:rPr>
+        <w:t>Tool availability / market presence</w:t>
+      </w:r>
+    </w:p>
+    <w:p>
+      <w:pPr>
+        <w:pStyle w:val="ListParagraph"/>
+        <w:numPr>
+          <w:ilvl w:val="1"/>
+          <w:numId w:val="8"/>
+        </w:numPr>
+        <w:rPr>
+          <w:sz w:val="24"/>
+          <w:szCs w:val="22"/>
+          <w:lang w:val="en-US"/>
+        </w:rPr>
+      </w:pPr>
+      <w:r>
+        <w:rPr>
+          <w:sz w:val="24"/>
+          <w:szCs w:val="22"/>
+          <w:lang w:val="en-US"/>
+        </w:rPr>
+        <w:t>Testers availability</w:t>
       </w:r>
     </w:p>
     <w:p>
@@ -4248,131 +4580,21 @@
         <w:pStyle w:val="ListParagraph"/>
         <w:numPr>
           <w:ilvl w:val="0"/>
-          <w:numId w:val="7"/>
-        </w:numPr>
-        <w:rPr>
-          <w:sz w:val="24"/>
-          <w:szCs w:val="22"/>
-          <w:lang w:val="en-US"/>
-        </w:rPr>
-      </w:pPr>
-      <w:r>
-        <w:rPr>
-          <w:sz w:val="24"/>
-          <w:szCs w:val="22"/>
-          <w:lang w:val="en-US"/>
-        </w:rPr>
-        <w:t>GUI Testing / Functional Testing</w:t>
-      </w:r>
-    </w:p>
-    <w:p>
-      <w:pPr>
-        <w:pStyle w:val="ListParagraph"/>
-        <w:numPr>
-          <w:ilvl w:val="1"/>
-          <w:numId w:val="7"/>
-        </w:numPr>
-        <w:rPr>
-          <w:sz w:val="24"/>
-          <w:szCs w:val="22"/>
-          <w:lang w:val="en-US"/>
-        </w:rPr>
-      </w:pPr>
-      <w:r>
-        <w:rPr>
-          <w:sz w:val="24"/>
-          <w:szCs w:val="22"/>
-          <w:lang w:val="en-US"/>
-        </w:rPr>
-        <w:t>Selenium WebDriver</w:t>
-      </w:r>
-    </w:p>
-    <w:p>
-      <w:pPr>
-        <w:pStyle w:val="ListParagraph"/>
-        <w:numPr>
-          <w:ilvl w:val="1"/>
-          <w:numId w:val="7"/>
-        </w:numPr>
-        <w:rPr>
-          <w:sz w:val="24"/>
-          <w:szCs w:val="22"/>
-          <w:lang w:val="en-US"/>
-        </w:rPr>
-      </w:pPr>
-      <w:r>
-        <w:rPr>
-          <w:sz w:val="24"/>
-          <w:szCs w:val="22"/>
-          <w:lang w:val="en-US"/>
-        </w:rPr>
-        <w:t>Tosca</w:t>
-      </w:r>
-    </w:p>
-    <w:p>
-      <w:pPr>
-        <w:pStyle w:val="ListParagraph"/>
-        <w:numPr>
-          <w:ilvl w:val="1"/>
-          <w:numId w:val="7"/>
-        </w:numPr>
-        <w:rPr>
-          <w:sz w:val="24"/>
-          <w:szCs w:val="22"/>
-          <w:lang w:val="en-US"/>
-        </w:rPr>
-      </w:pPr>
-      <w:r>
-        <w:rPr>
-          <w:sz w:val="24"/>
-          <w:szCs w:val="22"/>
-          <w:lang w:val="en-US"/>
-        </w:rPr>
-        <w:t>QTP</w:t>
-      </w:r>
-    </w:p>
-    <w:p>
-      <w:pPr>
-        <w:pStyle w:val="ListParagraph"/>
-        <w:numPr>
-          <w:ilvl w:val="1"/>
-          <w:numId w:val="7"/>
-        </w:numPr>
-        <w:rPr>
-          <w:sz w:val="24"/>
-          <w:szCs w:val="22"/>
-          <w:lang w:val="en-US"/>
-        </w:rPr>
-      </w:pPr>
-      <w:r>
-        <w:rPr>
-          <w:sz w:val="24"/>
-          <w:szCs w:val="22"/>
-          <w:lang w:val="en-US"/>
-        </w:rPr>
-        <w:t>Appium</w:t>
-      </w:r>
-    </w:p>
-    <w:p>
-      <w:pPr>
-        <w:pStyle w:val="ListParagraph"/>
-        <w:numPr>
-          <w:ilvl w:val="1"/>
-          <w:numId w:val="7"/>
-        </w:numPr>
-        <w:rPr>
-          <w:sz w:val="24"/>
-          <w:szCs w:val="22"/>
-          <w:lang w:val="en-US"/>
-        </w:rPr>
-      </w:pPr>
-      <w:r>
-        <w:rPr>
-          <w:sz w:val="24"/>
-          <w:szCs w:val="22"/>
-          <w:lang w:val="en-US"/>
-        </w:rPr>
-        <w:t>Playwright</w:t>
+          <w:numId w:val="8"/>
+        </w:numPr>
+        <w:rPr>
+          <w:sz w:val="24"/>
+          <w:szCs w:val="22"/>
+          <w:lang w:val="en-US"/>
+        </w:rPr>
+      </w:pPr>
+      <w:r>
+        <w:rPr>
+          <w:sz w:val="24"/>
+          <w:szCs w:val="22"/>
+          <w:lang w:val="en-US"/>
+        </w:rPr>
+        <w:t>Creating Test Script</w:t>
       </w:r>
     </w:p>
     <w:p>
@@ -4380,75 +4602,106 @@
         <w:pStyle w:val="ListParagraph"/>
         <w:numPr>
           <w:ilvl w:val="0"/>
-          <w:numId w:val="7"/>
-        </w:numPr>
-        <w:rPr>
-          <w:sz w:val="24"/>
-          <w:szCs w:val="22"/>
-          <w:lang w:val="en-US"/>
-        </w:rPr>
-      </w:pPr>
-      <w:r>
-        <w:rPr>
-          <w:sz w:val="24"/>
-          <w:szCs w:val="22"/>
-          <w:lang w:val="en-US"/>
-        </w:rPr>
-        <w:t>API Testing</w:t>
-      </w:r>
-    </w:p>
-    <w:p>
-      <w:pPr>
-        <w:pStyle w:val="ListParagraph"/>
-        <w:numPr>
-          <w:ilvl w:val="1"/>
-          <w:numId w:val="7"/>
-        </w:numPr>
-        <w:rPr>
-          <w:sz w:val="24"/>
-          <w:szCs w:val="22"/>
-          <w:lang w:val="en-US"/>
-        </w:rPr>
-      </w:pPr>
-      <w:r>
-        <w:rPr>
-          <w:sz w:val="24"/>
-          <w:szCs w:val="22"/>
-          <w:lang w:val="en-US"/>
-        </w:rPr>
-        <w:t>Postman</w:t>
-      </w:r>
-    </w:p>
-    <w:p>
-      <w:pPr>
-        <w:pStyle w:val="ListParagraph"/>
-        <w:numPr>
-          <w:ilvl w:val="1"/>
-          <w:numId w:val="7"/>
-        </w:numPr>
-        <w:rPr>
-          <w:sz w:val="24"/>
-          <w:szCs w:val="22"/>
-          <w:lang w:val="en-US"/>
-        </w:rPr>
-      </w:pPr>
-      <w:r>
-        <w:rPr>
-          <w:sz w:val="24"/>
-          <w:szCs w:val="22"/>
-          <w:lang w:val="en-US"/>
-        </w:rPr>
-        <w:t>REST API</w:t>
-      </w:r>
-    </w:p>
-    <w:p>
-      <w:pPr>
-        <w:rPr>
-          <w:sz w:val="24"/>
-          <w:szCs w:val="22"/>
-          <w:lang w:val="en-US"/>
-        </w:rPr>
-      </w:pPr>
+          <w:numId w:val="8"/>
+        </w:numPr>
+        <w:rPr>
+          <w:sz w:val="24"/>
+          <w:szCs w:val="22"/>
+          <w:lang w:val="en-US"/>
+        </w:rPr>
+      </w:pPr>
+      <w:r>
+        <w:rPr>
+          <w:sz w:val="24"/>
+          <w:szCs w:val="22"/>
+          <w:lang w:val="en-US"/>
+        </w:rPr>
+        <w:t>Creating Test Data</w:t>
+      </w:r>
+    </w:p>
+    <w:p>
+      <w:pPr>
+        <w:pStyle w:val="ListParagraph"/>
+        <w:numPr>
+          <w:ilvl w:val="0"/>
+          <w:numId w:val="8"/>
+        </w:numPr>
+        <w:rPr>
+          <w:sz w:val="24"/>
+          <w:szCs w:val="22"/>
+          <w:lang w:val="en-US"/>
+        </w:rPr>
+      </w:pPr>
+      <w:r>
+        <w:rPr>
+          <w:sz w:val="24"/>
+          <w:szCs w:val="22"/>
+          <w:lang w:val="en-US"/>
+        </w:rPr>
+        <w:lastRenderedPageBreak/>
+        <w:t>Execution</w:t>
+      </w:r>
+    </w:p>
+    <w:p>
+      <w:pPr>
+        <w:pStyle w:val="ListParagraph"/>
+        <w:numPr>
+          <w:ilvl w:val="0"/>
+          <w:numId w:val="8"/>
+        </w:numPr>
+        <w:rPr>
+          <w:sz w:val="24"/>
+          <w:szCs w:val="22"/>
+          <w:lang w:val="en-US"/>
+        </w:rPr>
+      </w:pPr>
+      <w:r>
+        <w:rPr>
+          <w:sz w:val="24"/>
+          <w:szCs w:val="22"/>
+          <w:lang w:val="en-US"/>
+        </w:rPr>
+        <w:t>Report</w:t>
+      </w:r>
+    </w:p>
+    <w:p>
+      <w:pPr>
+        <w:pStyle w:val="ListParagraph"/>
+        <w:numPr>
+          <w:ilvl w:val="0"/>
+          <w:numId w:val="8"/>
+        </w:numPr>
+        <w:rPr>
+          <w:sz w:val="24"/>
+          <w:szCs w:val="22"/>
+          <w:lang w:val="en-US"/>
+        </w:rPr>
+      </w:pPr>
+      <w:r>
+        <w:rPr>
+          <w:sz w:val="24"/>
+          <w:szCs w:val="22"/>
+          <w:lang w:val="en-US"/>
+        </w:rPr>
+        <w:t>Maintance</w:t>
+      </w:r>
+    </w:p>
+    <w:p>
+      <w:pPr>
+        <w:rPr>
+          <w:sz w:val="24"/>
+          <w:szCs w:val="22"/>
+          <w:lang w:val="en-US"/>
+        </w:rPr>
+      </w:pPr>
+      <w:r>
+        <w:rPr>
+          <w:sz w:val="24"/>
+          <w:szCs w:val="22"/>
+          <w:lang w:val="en-US"/>
+        </w:rPr>
+        <w:br w:type="page"/>
+      </w:r>
     </w:p>
     <w:p>
       <w:pPr>
@@ -4468,290 +4721,35 @@
           <w:szCs w:val="22"/>
           <w:lang w:val="en-US"/>
         </w:rPr>
-        <w:t>Process of Automation</w:t>
-      </w:r>
-    </w:p>
-    <w:p>
-      <w:pPr>
-        <w:pStyle w:val="ListParagraph"/>
-        <w:numPr>
-          <w:ilvl w:val="0"/>
-          <w:numId w:val="8"/>
-        </w:numPr>
-        <w:rPr>
-          <w:sz w:val="24"/>
-          <w:szCs w:val="22"/>
-          <w:lang w:val="en-US"/>
-        </w:rPr>
-      </w:pPr>
-      <w:r>
-        <w:rPr>
-          <w:sz w:val="24"/>
-          <w:szCs w:val="22"/>
-          <w:lang w:val="en-US"/>
-        </w:rPr>
-        <w:t>Planning</w:t>
-      </w:r>
-    </w:p>
-    <w:p>
-      <w:pPr>
-        <w:pStyle w:val="ListParagraph"/>
-        <w:numPr>
-          <w:ilvl w:val="0"/>
-          <w:numId w:val="8"/>
-        </w:numPr>
-        <w:rPr>
-          <w:sz w:val="24"/>
-          <w:szCs w:val="22"/>
-          <w:lang w:val="en-US"/>
-        </w:rPr>
-      </w:pPr>
-      <w:r>
-        <w:rPr>
-          <w:sz w:val="24"/>
-          <w:szCs w:val="22"/>
-          <w:lang w:val="en-US"/>
-        </w:rPr>
-        <w:t>Selection of Tool</w:t>
-      </w:r>
-    </w:p>
-    <w:p>
-      <w:pPr>
-        <w:pStyle w:val="ListParagraph"/>
-        <w:numPr>
-          <w:ilvl w:val="1"/>
-          <w:numId w:val="8"/>
-        </w:numPr>
-        <w:rPr>
-          <w:sz w:val="24"/>
-          <w:szCs w:val="22"/>
-          <w:lang w:val="en-US"/>
-        </w:rPr>
-      </w:pPr>
-      <w:r>
-        <w:rPr>
-          <w:sz w:val="24"/>
-          <w:szCs w:val="22"/>
-          <w:lang w:val="en-US"/>
-        </w:rPr>
-        <w:t>Type of application to be tested. (AUT / SUT)</w:t>
-      </w:r>
-    </w:p>
-    <w:p>
-      <w:pPr>
-        <w:pStyle w:val="ListParagraph"/>
-        <w:numPr>
-          <w:ilvl w:val="1"/>
-          <w:numId w:val="8"/>
-        </w:numPr>
-        <w:rPr>
-          <w:sz w:val="24"/>
-          <w:szCs w:val="22"/>
-          <w:lang w:val="en-US"/>
-        </w:rPr>
-      </w:pPr>
-      <w:r>
-        <w:rPr>
-          <w:sz w:val="24"/>
-          <w:szCs w:val="22"/>
-          <w:lang w:val="en-US"/>
-        </w:rPr>
-        <w:t>Cost of tool</w:t>
-      </w:r>
-    </w:p>
-    <w:p>
-      <w:pPr>
-        <w:pStyle w:val="ListParagraph"/>
-        <w:numPr>
-          <w:ilvl w:val="1"/>
-          <w:numId w:val="8"/>
-        </w:numPr>
-        <w:rPr>
-          <w:sz w:val="24"/>
-          <w:szCs w:val="22"/>
-          <w:lang w:val="en-US"/>
-        </w:rPr>
-      </w:pPr>
-      <w:r>
-        <w:rPr>
-          <w:sz w:val="24"/>
-          <w:szCs w:val="22"/>
-          <w:lang w:val="en-US"/>
-        </w:rPr>
-        <w:t>Support availability</w:t>
-      </w:r>
-    </w:p>
-    <w:p>
-      <w:pPr>
-        <w:pStyle w:val="ListParagraph"/>
-        <w:numPr>
-          <w:ilvl w:val="1"/>
-          <w:numId w:val="8"/>
-        </w:numPr>
-        <w:rPr>
-          <w:sz w:val="24"/>
-          <w:szCs w:val="22"/>
-          <w:lang w:val="en-US"/>
-        </w:rPr>
-      </w:pPr>
-      <w:r>
-        <w:rPr>
-          <w:sz w:val="24"/>
-          <w:szCs w:val="22"/>
-          <w:lang w:val="en-US"/>
-        </w:rPr>
-        <w:t>Tool availability / market presence</w:t>
-      </w:r>
-    </w:p>
-    <w:p>
-      <w:pPr>
-        <w:pStyle w:val="ListParagraph"/>
-        <w:numPr>
-          <w:ilvl w:val="1"/>
-          <w:numId w:val="8"/>
-        </w:numPr>
-        <w:rPr>
-          <w:sz w:val="24"/>
-          <w:szCs w:val="22"/>
-          <w:lang w:val="en-US"/>
-        </w:rPr>
-      </w:pPr>
-      <w:r>
-        <w:rPr>
-          <w:sz w:val="24"/>
-          <w:szCs w:val="22"/>
-          <w:lang w:val="en-US"/>
-        </w:rPr>
-        <w:t>Testers availability</w:t>
-      </w:r>
-    </w:p>
-    <w:p>
-      <w:pPr>
-        <w:pStyle w:val="ListParagraph"/>
-        <w:numPr>
-          <w:ilvl w:val="0"/>
-          <w:numId w:val="8"/>
-        </w:numPr>
-        <w:rPr>
-          <w:sz w:val="24"/>
-          <w:szCs w:val="22"/>
-          <w:lang w:val="en-US"/>
-        </w:rPr>
-      </w:pPr>
-      <w:r>
-        <w:rPr>
-          <w:sz w:val="24"/>
-          <w:szCs w:val="22"/>
-          <w:lang w:val="en-US"/>
-        </w:rPr>
-        <w:t>Creating Test Script</w:t>
-      </w:r>
-    </w:p>
-    <w:p>
-      <w:pPr>
-        <w:pStyle w:val="ListParagraph"/>
-        <w:numPr>
-          <w:ilvl w:val="0"/>
-          <w:numId w:val="8"/>
-        </w:numPr>
-        <w:rPr>
-          <w:sz w:val="24"/>
-          <w:szCs w:val="22"/>
-          <w:lang w:val="en-US"/>
-        </w:rPr>
-      </w:pPr>
-      <w:r>
-        <w:rPr>
-          <w:sz w:val="24"/>
-          <w:szCs w:val="22"/>
-          <w:lang w:val="en-US"/>
-        </w:rPr>
-        <w:t>Creating Test Data</w:t>
-      </w:r>
-    </w:p>
-    <w:p>
-      <w:pPr>
-        <w:pStyle w:val="ListParagraph"/>
-        <w:numPr>
-          <w:ilvl w:val="0"/>
-          <w:numId w:val="8"/>
-        </w:numPr>
-        <w:rPr>
-          <w:sz w:val="24"/>
-          <w:szCs w:val="22"/>
-          <w:lang w:val="en-US"/>
-        </w:rPr>
-      </w:pPr>
-      <w:r>
-        <w:rPr>
-          <w:sz w:val="24"/>
-          <w:szCs w:val="22"/>
-          <w:lang w:val="en-US"/>
-        </w:rPr>
         <w:lastRenderedPageBreak/>
-        <w:t>Execution</w:t>
-      </w:r>
-    </w:p>
-    <w:p>
-      <w:pPr>
-        <w:pStyle w:val="ListParagraph"/>
-        <w:numPr>
-          <w:ilvl w:val="0"/>
-          <w:numId w:val="8"/>
-        </w:numPr>
-        <w:rPr>
-          <w:sz w:val="24"/>
-          <w:szCs w:val="22"/>
-          <w:lang w:val="en-US"/>
-        </w:rPr>
-      </w:pPr>
-      <w:r>
-        <w:rPr>
-          <w:sz w:val="24"/>
-          <w:szCs w:val="22"/>
-          <w:lang w:val="en-US"/>
-        </w:rPr>
-        <w:t>Report</w:t>
-      </w:r>
-    </w:p>
-    <w:p>
-      <w:pPr>
-        <w:pStyle w:val="ListParagraph"/>
-        <w:numPr>
-          <w:ilvl w:val="0"/>
-          <w:numId w:val="8"/>
-        </w:numPr>
-        <w:rPr>
-          <w:sz w:val="24"/>
-          <w:szCs w:val="22"/>
-          <w:lang w:val="en-US"/>
-        </w:rPr>
-      </w:pPr>
-      <w:r>
-        <w:rPr>
-          <w:sz w:val="24"/>
-          <w:szCs w:val="22"/>
-          <w:lang w:val="en-US"/>
-        </w:rPr>
-        <w:t>Maintance</w:t>
-      </w:r>
-    </w:p>
-    <w:p>
-      <w:pPr>
-        <w:rPr>
-          <w:sz w:val="24"/>
-          <w:szCs w:val="22"/>
-          <w:lang w:val="en-US"/>
-        </w:rPr>
-      </w:pPr>
-      <w:r>
-        <w:rPr>
-          <w:sz w:val="24"/>
-          <w:szCs w:val="22"/>
-          <w:lang w:val="en-US"/>
-        </w:rPr>
-        <w:br w:type="page"/>
-      </w:r>
+        <w:t>Selenium</w:t>
+      </w:r>
+    </w:p>
+    <w:p>
+      <w:pPr>
+        <w:rPr>
+          <w:sz w:val="24"/>
+          <w:szCs w:val="22"/>
+          <w:lang w:val="en-US"/>
+        </w:rPr>
+      </w:pPr>
+      <w:r>
+        <w:rPr>
+          <w:sz w:val="24"/>
+          <w:szCs w:val="22"/>
+          <w:lang w:val="en-US"/>
+        </w:rPr>
+        <w:t>It is suite / bundle of Test Automation Tools to test Web Based Applications (Web Sites)</w:t>
+      </w:r>
+    </w:p>
+    <w:p>
+      <w:pPr>
+        <w:rPr>
+          <w:sz w:val="24"/>
+          <w:szCs w:val="22"/>
+          <w:lang w:val="en-US"/>
+        </w:rPr>
+      </w:pPr>
     </w:p>
     <w:p>
       <w:pPr>
@@ -4771,25 +4769,119 @@
           <w:szCs w:val="22"/>
           <w:lang w:val="en-US"/>
         </w:rPr>
-        <w:lastRenderedPageBreak/>
-        <w:t>Selenium</w:t>
-      </w:r>
-    </w:p>
-    <w:p>
-      <w:pPr>
-        <w:rPr>
-          <w:sz w:val="24"/>
-          <w:szCs w:val="22"/>
-          <w:lang w:val="en-US"/>
-        </w:rPr>
-      </w:pPr>
-      <w:r>
-        <w:rPr>
-          <w:sz w:val="24"/>
-          <w:szCs w:val="22"/>
-          <w:lang w:val="en-US"/>
-        </w:rPr>
-        <w:t>It is suite / bundle of Test Automation Tools to test Web Based Applications (Web Sites)</w:t>
+        <w:t>Components of Selenium</w:t>
+      </w:r>
+    </w:p>
+    <w:p>
+      <w:pPr>
+        <w:pStyle w:val="ListParagraph"/>
+        <w:numPr>
+          <w:ilvl w:val="0"/>
+          <w:numId w:val="9"/>
+        </w:numPr>
+        <w:rPr>
+          <w:sz w:val="24"/>
+          <w:szCs w:val="22"/>
+          <w:lang w:val="en-US"/>
+        </w:rPr>
+      </w:pPr>
+      <w:r>
+        <w:rPr>
+          <w:sz w:val="24"/>
+          <w:szCs w:val="22"/>
+          <w:lang w:val="en-US"/>
+        </w:rPr>
+        <w:t>Selenium IDE</w:t>
+      </w:r>
+      <w:r>
+        <w:rPr>
+          <w:sz w:val="24"/>
+          <w:szCs w:val="22"/>
+          <w:lang w:val="en-US"/>
+        </w:rPr>
+        <w:t xml:space="preserve"> – Record and Playback </w:t>
+      </w:r>
+    </w:p>
+    <w:p>
+      <w:pPr>
+        <w:pStyle w:val="ListParagraph"/>
+        <w:numPr>
+          <w:ilvl w:val="0"/>
+          <w:numId w:val="9"/>
+        </w:numPr>
+        <w:rPr>
+          <w:sz w:val="24"/>
+          <w:szCs w:val="22"/>
+          <w:lang w:val="en-US"/>
+        </w:rPr>
+      </w:pPr>
+      <w:r>
+        <w:rPr>
+          <w:sz w:val="24"/>
+          <w:szCs w:val="22"/>
+          <w:lang w:val="en-US"/>
+        </w:rPr>
+        <w:t>Selenium Grid</w:t>
+      </w:r>
+      <w:r>
+        <w:rPr>
+          <w:sz w:val="24"/>
+          <w:szCs w:val="22"/>
+          <w:lang w:val="en-US"/>
+        </w:rPr>
+        <w:t xml:space="preserve"> – Parallel Execution</w:t>
+      </w:r>
+    </w:p>
+    <w:p>
+      <w:pPr>
+        <w:pStyle w:val="ListParagraph"/>
+        <w:numPr>
+          <w:ilvl w:val="0"/>
+          <w:numId w:val="9"/>
+        </w:numPr>
+        <w:rPr>
+          <w:sz w:val="24"/>
+          <w:szCs w:val="22"/>
+          <w:lang w:val="en-US"/>
+        </w:rPr>
+      </w:pPr>
+      <w:r>
+        <w:rPr>
+          <w:sz w:val="24"/>
+          <w:szCs w:val="22"/>
+          <w:lang w:val="en-US"/>
+        </w:rPr>
+        <w:t>Selenium RC</w:t>
+      </w:r>
+      <w:r>
+        <w:rPr>
+          <w:sz w:val="24"/>
+          <w:szCs w:val="22"/>
+          <w:lang w:val="en-US"/>
+        </w:rPr>
+        <w:t xml:space="preserve"> - </w:t>
+      </w:r>
+    </w:p>
+    <w:p>
+      <w:pPr>
+        <w:pStyle w:val="ListParagraph"/>
+        <w:numPr>
+          <w:ilvl w:val="0"/>
+          <w:numId w:val="9"/>
+        </w:numPr>
+        <w:rPr>
+          <w:sz w:val="24"/>
+          <w:szCs w:val="22"/>
+          <w:lang w:val="en-US"/>
+        </w:rPr>
+      </w:pPr>
+      <w:r>
+        <w:rPr>
+          <w:sz w:val="24"/>
+          <w:szCs w:val="22"/>
+          <w:lang w:val="en-US"/>
+        </w:rPr>
+        <w:t>Selenium WebDriver</w:t>
       </w:r>
     </w:p>
     <w:p>
@@ -4811,7 +4903,9 @@
           <w:lang w:val="en-US"/>
         </w:rPr>
       </w:pPr>
-      <w:r>
+    </w:p>
+    <w:p>
+      <w:pPr>
         <w:rPr>
           <w:b/>
           <w:bCs/>
@@ -4819,132 +4913,8 @@
           <w:szCs w:val="22"/>
           <w:lang w:val="en-US"/>
         </w:rPr>
-        <w:t>Components of Selenium</w:t>
-      </w:r>
-    </w:p>
-    <w:p>
-      <w:pPr>
-        <w:pStyle w:val="ListParagraph"/>
-        <w:numPr>
-          <w:ilvl w:val="0"/>
-          <w:numId w:val="9"/>
-        </w:numPr>
-        <w:rPr>
-          <w:sz w:val="24"/>
-          <w:szCs w:val="22"/>
-          <w:lang w:val="en-US"/>
-        </w:rPr>
-      </w:pPr>
-      <w:r>
-        <w:rPr>
-          <w:sz w:val="24"/>
-          <w:szCs w:val="22"/>
-          <w:lang w:val="en-US"/>
-        </w:rPr>
-        <w:t>Selenium IDE</w:t>
-      </w:r>
-      <w:r>
-        <w:rPr>
-          <w:sz w:val="24"/>
-          <w:szCs w:val="22"/>
-          <w:lang w:val="en-US"/>
-        </w:rPr>
-        <w:t xml:space="preserve"> – Record and Playback </w:t>
-      </w:r>
-    </w:p>
-    <w:p>
-      <w:pPr>
-        <w:pStyle w:val="ListParagraph"/>
-        <w:numPr>
-          <w:ilvl w:val="0"/>
-          <w:numId w:val="9"/>
-        </w:numPr>
-        <w:rPr>
-          <w:sz w:val="24"/>
-          <w:szCs w:val="22"/>
-          <w:lang w:val="en-US"/>
-        </w:rPr>
-      </w:pPr>
-      <w:r>
-        <w:rPr>
-          <w:sz w:val="24"/>
-          <w:szCs w:val="22"/>
-          <w:lang w:val="en-US"/>
-        </w:rPr>
-        <w:t>Selenium Grid</w:t>
-      </w:r>
-      <w:r>
-        <w:rPr>
-          <w:sz w:val="24"/>
-          <w:szCs w:val="22"/>
-          <w:lang w:val="en-US"/>
-        </w:rPr>
-        <w:t xml:space="preserve"> – Parallel Execution</w:t>
-      </w:r>
-    </w:p>
-    <w:p>
-      <w:pPr>
-        <w:pStyle w:val="ListParagraph"/>
-        <w:numPr>
-          <w:ilvl w:val="0"/>
-          <w:numId w:val="9"/>
-        </w:numPr>
-        <w:rPr>
-          <w:sz w:val="24"/>
-          <w:szCs w:val="22"/>
-          <w:lang w:val="en-US"/>
-        </w:rPr>
-      </w:pPr>
-      <w:r>
-        <w:rPr>
-          <w:sz w:val="24"/>
-          <w:szCs w:val="22"/>
-          <w:lang w:val="en-US"/>
-        </w:rPr>
-        <w:t>Selenium RC</w:t>
-      </w:r>
-      <w:r>
-        <w:rPr>
-          <w:sz w:val="24"/>
-          <w:szCs w:val="22"/>
-          <w:lang w:val="en-US"/>
-        </w:rPr>
-        <w:t xml:space="preserve"> - </w:t>
-      </w:r>
-    </w:p>
-    <w:p>
-      <w:pPr>
-        <w:pStyle w:val="ListParagraph"/>
-        <w:numPr>
-          <w:ilvl w:val="0"/>
-          <w:numId w:val="9"/>
-        </w:numPr>
-        <w:rPr>
-          <w:sz w:val="24"/>
-          <w:szCs w:val="22"/>
-          <w:lang w:val="en-US"/>
-        </w:rPr>
-      </w:pPr>
-      <w:r>
-        <w:rPr>
-          <w:sz w:val="24"/>
-          <w:szCs w:val="22"/>
-          <w:lang w:val="en-US"/>
-        </w:rPr>
-        <w:t>Selenium WebDriver</w:t>
-      </w:r>
-    </w:p>
-    <w:p>
-      <w:pPr>
-        <w:rPr>
-          <w:sz w:val="24"/>
-          <w:szCs w:val="22"/>
-          <w:lang w:val="en-US"/>
-        </w:rPr>
-      </w:pPr>
-    </w:p>
-    <w:p>
-      <w:pPr>
+      </w:pPr>
+      <w:r>
         <w:rPr>
           <w:b/>
           <w:bCs/>
@@ -4952,6 +4922,98 @@
           <w:szCs w:val="22"/>
           <w:lang w:val="en-US"/>
         </w:rPr>
+        <w:t>Selenium WebDriver</w:t>
+      </w:r>
+    </w:p>
+    <w:p>
+      <w:pPr>
+        <w:pStyle w:val="ListParagraph"/>
+        <w:numPr>
+          <w:ilvl w:val="0"/>
+          <w:numId w:val="10"/>
+        </w:numPr>
+        <w:rPr>
+          <w:sz w:val="24"/>
+          <w:szCs w:val="22"/>
+          <w:lang w:val="en-US"/>
+        </w:rPr>
+      </w:pPr>
+      <w:r>
+        <w:rPr>
+          <w:sz w:val="24"/>
+          <w:szCs w:val="22"/>
+          <w:lang w:val="en-US"/>
+        </w:rPr>
+        <w:t xml:space="preserve">It is </w:t>
+      </w:r>
+      <w:r>
+        <w:rPr>
+          <w:sz w:val="24"/>
+          <w:szCs w:val="22"/>
+          <w:lang w:val="en-US"/>
+        </w:rPr>
+        <w:t>an</w:t>
+      </w:r>
+      <w:r>
+        <w:rPr>
+          <w:sz w:val="24"/>
+          <w:szCs w:val="22"/>
+          <w:lang w:val="en-US"/>
+        </w:rPr>
+        <w:t xml:space="preserve"> automation testing tool to test web based applications</w:t>
+      </w:r>
+    </w:p>
+    <w:p>
+      <w:pPr>
+        <w:pStyle w:val="ListParagraph"/>
+        <w:numPr>
+          <w:ilvl w:val="0"/>
+          <w:numId w:val="10"/>
+        </w:numPr>
+        <w:rPr>
+          <w:sz w:val="24"/>
+          <w:szCs w:val="22"/>
+          <w:lang w:val="en-US"/>
+        </w:rPr>
+      </w:pPr>
+      <w:r>
+        <w:rPr>
+          <w:sz w:val="24"/>
+          <w:szCs w:val="22"/>
+          <w:lang w:val="en-US"/>
+        </w:rPr>
+        <w:t>It is an API (Application Programming Interface)</w:t>
+      </w:r>
+    </w:p>
+    <w:p>
+      <w:pPr>
+        <w:pStyle w:val="ListParagraph"/>
+        <w:numPr>
+          <w:ilvl w:val="0"/>
+          <w:numId w:val="10"/>
+        </w:numPr>
+        <w:rPr>
+          <w:sz w:val="24"/>
+          <w:szCs w:val="22"/>
+          <w:lang w:val="en-US"/>
+        </w:rPr>
+      </w:pPr>
+      <w:r>
+        <w:rPr>
+          <w:sz w:val="24"/>
+          <w:szCs w:val="22"/>
+          <w:lang w:val="en-US"/>
+        </w:rPr>
+        <w:t>Interface in Java</w:t>
+      </w:r>
+    </w:p>
+    <w:p>
+      <w:pPr>
+        <w:rPr>
+          <w:sz w:val="24"/>
+          <w:szCs w:val="22"/>
+          <w:lang w:val="en-US"/>
+        </w:rPr>
       </w:pPr>
     </w:p>
     <w:p>
@@ -4972,118 +5034,6 @@
           <w:szCs w:val="22"/>
           <w:lang w:val="en-US"/>
         </w:rPr>
-        <w:t>Selenium WebDriver</w:t>
-      </w:r>
-    </w:p>
-    <w:p>
-      <w:pPr>
-        <w:pStyle w:val="ListParagraph"/>
-        <w:numPr>
-          <w:ilvl w:val="0"/>
-          <w:numId w:val="10"/>
-        </w:numPr>
-        <w:rPr>
-          <w:sz w:val="24"/>
-          <w:szCs w:val="22"/>
-          <w:lang w:val="en-US"/>
-        </w:rPr>
-      </w:pPr>
-      <w:r>
-        <w:rPr>
-          <w:sz w:val="24"/>
-          <w:szCs w:val="22"/>
-          <w:lang w:val="en-US"/>
-        </w:rPr>
-        <w:t xml:space="preserve">It is </w:t>
-      </w:r>
-      <w:r>
-        <w:rPr>
-          <w:sz w:val="24"/>
-          <w:szCs w:val="22"/>
-          <w:lang w:val="en-US"/>
-        </w:rPr>
-        <w:t>an</w:t>
-      </w:r>
-      <w:r>
-        <w:rPr>
-          <w:sz w:val="24"/>
-          <w:szCs w:val="22"/>
-          <w:lang w:val="en-US"/>
-        </w:rPr>
-        <w:t xml:space="preserve"> automation testing tool to test web based applications</w:t>
-      </w:r>
-    </w:p>
-    <w:p>
-      <w:pPr>
-        <w:pStyle w:val="ListParagraph"/>
-        <w:numPr>
-          <w:ilvl w:val="0"/>
-          <w:numId w:val="10"/>
-        </w:numPr>
-        <w:rPr>
-          <w:sz w:val="24"/>
-          <w:szCs w:val="22"/>
-          <w:lang w:val="en-US"/>
-        </w:rPr>
-      </w:pPr>
-      <w:r>
-        <w:rPr>
-          <w:sz w:val="24"/>
-          <w:szCs w:val="22"/>
-          <w:lang w:val="en-US"/>
-        </w:rPr>
-        <w:t>It is an API (Application Programming Interface)</w:t>
-      </w:r>
-    </w:p>
-    <w:p>
-      <w:pPr>
-        <w:pStyle w:val="ListParagraph"/>
-        <w:numPr>
-          <w:ilvl w:val="0"/>
-          <w:numId w:val="10"/>
-        </w:numPr>
-        <w:rPr>
-          <w:sz w:val="24"/>
-          <w:szCs w:val="22"/>
-          <w:lang w:val="en-US"/>
-        </w:rPr>
-      </w:pPr>
-      <w:r>
-        <w:rPr>
-          <w:sz w:val="24"/>
-          <w:szCs w:val="22"/>
-          <w:lang w:val="en-US"/>
-        </w:rPr>
-        <w:t>Interface in Java</w:t>
-      </w:r>
-    </w:p>
-    <w:p>
-      <w:pPr>
-        <w:rPr>
-          <w:sz w:val="24"/>
-          <w:szCs w:val="22"/>
-          <w:lang w:val="en-US"/>
-        </w:rPr>
-      </w:pPr>
-    </w:p>
-    <w:p>
-      <w:pPr>
-        <w:rPr>
-          <w:b/>
-          <w:bCs/>
-          <w:sz w:val="24"/>
-          <w:szCs w:val="22"/>
-          <w:lang w:val="en-US"/>
-        </w:rPr>
-      </w:pPr>
-      <w:r>
-        <w:rPr>
-          <w:b/>
-          <w:bCs/>
-          <w:sz w:val="24"/>
-          <w:szCs w:val="22"/>
-          <w:lang w:val="en-US"/>
-        </w:rPr>
         <w:t>Pre-Requisite for Selenium WebDriver</w:t>
       </w:r>
     </w:p>
@@ -5202,18 +5152,8 @@
           <w:szCs w:val="22"/>
           <w:lang w:val="en-US"/>
         </w:rPr>
-        <w:t xml:space="preserve">Idea </w:t>
-      </w:r>
-      <w:proofErr w:type="spellStart"/>
-      <w:r>
-        <w:rPr>
-          <w:sz w:val="24"/>
-          <w:szCs w:val="22"/>
-          <w:lang w:val="en-US"/>
-        </w:rPr>
-        <w:t>Itellij</w:t>
-      </w:r>
-      <w:proofErr w:type="spellEnd"/>
+        <w:t>Idea Itellij</w:t>
+      </w:r>
     </w:p>
     <w:p>
       <w:pPr>
@@ -5371,41 +5311,13 @@
           <w:lang w:val="en-US"/>
         </w:rPr>
       </w:pPr>
-      <w:proofErr w:type="spellStart"/>
-      <w:r>
-        <w:rPr>
-          <w:sz w:val="24"/>
-          <w:szCs w:val="22"/>
-          <w:lang w:val="en-US"/>
-        </w:rPr>
-        <w:t>YourName_SeleniumDemos</w:t>
-      </w:r>
-      <w:proofErr w:type="spellEnd"/>
-      <w:r>
-        <w:rPr>
-          <w:sz w:val="24"/>
-          <w:szCs w:val="22"/>
-          <w:lang w:val="en-US"/>
-        </w:rPr>
-        <w:t xml:space="preserve"> (</w:t>
-      </w:r>
-      <w:proofErr w:type="spellStart"/>
-      <w:r>
-        <w:rPr>
-          <w:sz w:val="24"/>
-          <w:szCs w:val="22"/>
-          <w:lang w:val="en-US"/>
-        </w:rPr>
-        <w:t>Gaurav_SeleniumDemos</w:t>
-      </w:r>
-      <w:proofErr w:type="spellEnd"/>
-      <w:r>
-        <w:rPr>
-          <w:sz w:val="24"/>
-          <w:szCs w:val="22"/>
-          <w:lang w:val="en-US"/>
-        </w:rPr>
-        <w:t xml:space="preserve">) </w:t>
+      <w:r>
+        <w:rPr>
+          <w:sz w:val="24"/>
+          <w:szCs w:val="22"/>
+          <w:lang w:val="en-US"/>
+        </w:rPr>
+        <w:t xml:space="preserve">YourName_SeleniumDemos (Gaurav_SeleniumDemos) </w:t>
       </w:r>
       <w:r>
         <w:rPr>
@@ -5723,25 +5635,7 @@
           <w:szCs w:val="22"/>
           <w:lang w:val="en-US"/>
         </w:rPr>
-        <w:t xml:space="preserve"> (Here we selected the workspace </w:t>
-      </w:r>
-      <w:proofErr w:type="spellStart"/>
-      <w:r>
-        <w:rPr>
-          <w:sz w:val="24"/>
-          <w:szCs w:val="22"/>
-          <w:lang w:val="en-US"/>
-        </w:rPr>
-        <w:t>ie</w:t>
-      </w:r>
-      <w:proofErr w:type="spellEnd"/>
-      <w:r>
-        <w:rPr>
-          <w:sz w:val="24"/>
-          <w:szCs w:val="22"/>
-          <w:lang w:val="en-US"/>
-        </w:rPr>
-        <w:t>. Folder)</w:t>
+        <w:t xml:space="preserve"> (Here we selected the workspace ie. Folder)</w:t>
       </w:r>
     </w:p>
     <w:p>
@@ -5825,25 +5719,7 @@
           <w:szCs w:val="22"/>
           <w:lang w:val="en-US"/>
         </w:rPr>
-        <w:t xml:space="preserve"> (</w:t>
-      </w:r>
-      <w:proofErr w:type="spellStart"/>
-      <w:r>
-        <w:rPr>
-          <w:sz w:val="24"/>
-          <w:szCs w:val="22"/>
-          <w:lang w:val="en-US"/>
-        </w:rPr>
-        <w:t>SeleniumAutomationProject</w:t>
-      </w:r>
-      <w:proofErr w:type="spellEnd"/>
-      <w:r>
-        <w:rPr>
-          <w:sz w:val="24"/>
-          <w:szCs w:val="22"/>
-          <w:lang w:val="en-US"/>
-        </w:rPr>
-        <w:t>)</w:t>
+        <w:t xml:space="preserve"> (SeleniumAutomationProject)</w:t>
       </w:r>
     </w:p>
     <w:p>
@@ -5959,25 +5835,7 @@
           <w:szCs w:val="22"/>
           <w:lang w:val="en-US"/>
         </w:rPr>
-        <w:t>Create a package in this project. (</w:t>
-      </w:r>
-      <w:proofErr w:type="spellStart"/>
-      <w:r>
-        <w:rPr>
-          <w:sz w:val="24"/>
-          <w:szCs w:val="22"/>
-          <w:lang w:val="en-US"/>
-        </w:rPr>
-        <w:t>com.WebDriverDemos</w:t>
-      </w:r>
-      <w:proofErr w:type="spellEnd"/>
-      <w:r>
-        <w:rPr>
-          <w:sz w:val="24"/>
-          <w:szCs w:val="22"/>
-          <w:lang w:val="en-US"/>
-        </w:rPr>
-        <w:t>)</w:t>
+        <w:t>Create a package in this project. (com.WebDriverDemos)</w:t>
       </w:r>
     </w:p>
     <w:p>
@@ -6115,18 +5973,8 @@
           <w:szCs w:val="22"/>
           <w:lang w:val="en-US"/>
         </w:rPr>
-        <w:t xml:space="preserve">Click on </w:t>
-      </w:r>
-      <w:proofErr w:type="spellStart"/>
-      <w:r>
-        <w:rPr>
-          <w:sz w:val="24"/>
-          <w:szCs w:val="22"/>
-          <w:lang w:val="en-US"/>
-        </w:rPr>
-        <w:t>Classpath</w:t>
-      </w:r>
-      <w:proofErr w:type="spellEnd"/>
+        <w:t>Click on Classpath</w:t>
+      </w:r>
     </w:p>
     <w:p>
       <w:pPr>
@@ -6323,23 +6171,13 @@
           <w:lang w:val="en-US"/>
         </w:rPr>
       </w:pPr>
-      <w:proofErr w:type="gramStart"/>
-      <w:r>
-        <w:rPr>
-          <w:sz w:val="24"/>
-          <w:szCs w:val="22"/>
-          <w:lang w:val="en-US"/>
-        </w:rPr>
-        <w:t>get(</w:t>
-      </w:r>
-      <w:proofErr w:type="gramEnd"/>
-      <w:r>
-        <w:rPr>
-          <w:sz w:val="24"/>
-          <w:szCs w:val="22"/>
-          <w:lang w:val="en-US"/>
-        </w:rPr>
-        <w:t xml:space="preserve">) </w:t>
+      <w:r>
+        <w:rPr>
+          <w:sz w:val="24"/>
+          <w:szCs w:val="22"/>
+          <w:lang w:val="en-US"/>
+        </w:rPr>
+        <w:t xml:space="preserve">get() </w:t>
       </w:r>
       <w:r>
         <w:rPr>
@@ -6371,33 +6209,13 @@
           <w:lang w:val="en-US"/>
         </w:rPr>
       </w:pPr>
-      <w:proofErr w:type="spellStart"/>
-      <w:proofErr w:type="gramStart"/>
-      <w:r>
-        <w:rPr>
-          <w:sz w:val="24"/>
-          <w:szCs w:val="22"/>
-          <w:lang w:val="en-US"/>
-        </w:rPr>
-        <w:t>driver.manage</w:t>
-      </w:r>
-      <w:proofErr w:type="spellEnd"/>
-      <w:r>
-        <w:rPr>
-          <w:sz w:val="24"/>
-          <w:szCs w:val="22"/>
-          <w:lang w:val="en-US"/>
-        </w:rPr>
-        <w:t>(</w:t>
-      </w:r>
-      <w:proofErr w:type="gramEnd"/>
-      <w:r>
-        <w:rPr>
-          <w:sz w:val="24"/>
-          <w:szCs w:val="22"/>
-          <w:lang w:val="en-US"/>
-        </w:rPr>
-        <w:t xml:space="preserve">).window().maximize() </w:t>
+      <w:r>
+        <w:rPr>
+          <w:sz w:val="24"/>
+          <w:szCs w:val="22"/>
+          <w:lang w:val="en-US"/>
+        </w:rPr>
+        <w:t xml:space="preserve">driver.manage().window().maximize() </w:t>
       </w:r>
       <w:r>
         <w:rPr>
@@ -6429,23 +6247,13 @@
           <w:lang w:val="en-US"/>
         </w:rPr>
       </w:pPr>
-      <w:proofErr w:type="gramStart"/>
-      <w:r>
-        <w:rPr>
-          <w:sz w:val="24"/>
-          <w:szCs w:val="22"/>
-          <w:lang w:val="en-US"/>
-        </w:rPr>
-        <w:t>close(</w:t>
-      </w:r>
-      <w:proofErr w:type="gramEnd"/>
-      <w:r>
-        <w:rPr>
-          <w:sz w:val="24"/>
-          <w:szCs w:val="22"/>
-          <w:lang w:val="en-US"/>
-        </w:rPr>
-        <w:t xml:space="preserve">) </w:t>
+      <w:r>
+        <w:rPr>
+          <w:sz w:val="24"/>
+          <w:szCs w:val="22"/>
+          <w:lang w:val="en-US"/>
+        </w:rPr>
+        <w:t xml:space="preserve">close() </w:t>
       </w:r>
       <w:r>
         <w:rPr>
@@ -6484,6 +6292,128 @@
     </w:p>
     <w:p>
       <w:pPr>
+        <w:pStyle w:val="ListParagraph"/>
+        <w:numPr>
+          <w:ilvl w:val="0"/>
+          <w:numId w:val="13"/>
+        </w:numPr>
+        <w:rPr>
+          <w:sz w:val="24"/>
+          <w:szCs w:val="22"/>
+          <w:lang w:val="en-US"/>
+        </w:rPr>
+      </w:pPr>
+      <w:r>
+        <w:rPr>
+          <w:sz w:val="24"/>
+          <w:szCs w:val="22"/>
+          <w:lang w:val="en-US"/>
+        </w:rPr>
+        <w:t xml:space="preserve">getTitle() </w:t>
+      </w:r>
+      <w:r>
+        <w:rPr>
+          <w:sz w:val="24"/>
+          <w:szCs w:val="22"/>
+          <w:lang w:val="en-US"/>
+        </w:rPr>
+        <w:sym w:font="Wingdings" w:char="F0E0"/>
+      </w:r>
+      <w:r>
+        <w:rPr>
+          <w:sz w:val="24"/>
+          <w:szCs w:val="22"/>
+          <w:lang w:val="en-US"/>
+        </w:rPr>
+        <w:t xml:space="preserve"> Will return the title of web page opened by WebDriver object. (String)</w:t>
+      </w:r>
+    </w:p>
+    <w:p>
+      <w:pPr>
+        <w:pStyle w:val="ListParagraph"/>
+        <w:numPr>
+          <w:ilvl w:val="0"/>
+          <w:numId w:val="13"/>
+        </w:numPr>
+        <w:rPr>
+          <w:sz w:val="24"/>
+          <w:szCs w:val="22"/>
+          <w:lang w:val="en-US"/>
+        </w:rPr>
+      </w:pPr>
+      <w:r>
+        <w:rPr>
+          <w:sz w:val="24"/>
+          <w:szCs w:val="22"/>
+          <w:lang w:val="en-US"/>
+        </w:rPr>
+        <w:t xml:space="preserve">getCurrentUrl() </w:t>
+      </w:r>
+      <w:r>
+        <w:rPr>
+          <w:sz w:val="24"/>
+          <w:szCs w:val="22"/>
+          <w:lang w:val="en-US"/>
+        </w:rPr>
+        <w:sym w:font="Wingdings" w:char="F0E0"/>
+      </w:r>
+      <w:r>
+        <w:rPr>
+          <w:sz w:val="24"/>
+          <w:szCs w:val="22"/>
+          <w:lang w:val="en-US"/>
+        </w:rPr>
+        <w:t xml:space="preserve"> Will return the URL of web page. (String)</w:t>
+      </w:r>
+    </w:p>
+    <w:p>
+      <w:pPr>
+        <w:pStyle w:val="ListParagraph"/>
+        <w:numPr>
+          <w:ilvl w:val="0"/>
+          <w:numId w:val="13"/>
+        </w:numPr>
+        <w:rPr>
+          <w:sz w:val="24"/>
+          <w:szCs w:val="22"/>
+          <w:lang w:val="en-US"/>
+        </w:rPr>
+      </w:pPr>
+      <w:r>
+        <w:rPr>
+          <w:sz w:val="24"/>
+          <w:szCs w:val="22"/>
+          <w:lang w:val="en-US"/>
+        </w:rPr>
+        <w:t xml:space="preserve">findElement() </w:t>
+      </w:r>
+      <w:r>
+        <w:rPr>
+          <w:sz w:val="24"/>
+          <w:szCs w:val="22"/>
+          <w:lang w:val="en-US"/>
+        </w:rPr>
+        <w:sym w:font="Wingdings" w:char="F0E0"/>
+      </w:r>
+      <w:r>
+        <w:rPr>
+          <w:sz w:val="24"/>
+          <w:szCs w:val="22"/>
+          <w:lang w:val="en-US"/>
+        </w:rPr>
+        <w:t xml:space="preserve"> It will find and return single control on the page. </w:t>
+      </w:r>
+      <w:r>
+        <w:rPr>
+          <w:sz w:val="24"/>
+          <w:szCs w:val="22"/>
+          <w:lang w:val="en-US"/>
+        </w:rPr>
+        <w:t>(WebElement)</w:t>
+      </w:r>
+    </w:p>
+    <w:p>
+      <w:pPr>
         <w:rPr>
           <w:sz w:val="24"/>
           <w:szCs w:val="22"/>
@@ -6547,17 +6477,574 @@
           <w:szCs w:val="22"/>
           <w:lang w:val="en-US"/>
         </w:rPr>
-        <w:t xml:space="preserve"> The URL is n</w:t>
-      </w:r>
+        <w:t xml:space="preserve"> The URL is not in the correct format. URL should be absolute means should start with https / http</w:t>
+      </w:r>
+    </w:p>
+    <w:p>
+      <w:pPr>
+        <w:pStyle w:val="ListParagraph"/>
+        <w:numPr>
+          <w:ilvl w:val="0"/>
+          <w:numId w:val="14"/>
+        </w:numPr>
+        <w:rPr>
+          <w:sz w:val="24"/>
+          <w:szCs w:val="22"/>
+          <w:lang w:val="en-US"/>
+        </w:rPr>
+      </w:pPr>
+      <w:r>
+        <w:rPr>
+          <w:sz w:val="24"/>
+          <w:szCs w:val="22"/>
+          <w:lang w:val="en-US"/>
+        </w:rPr>
+        <w:t xml:space="preserve">NoSuchElementException </w:t>
+      </w:r>
+      <w:r>
+        <w:rPr>
+          <w:sz w:val="24"/>
+          <w:szCs w:val="22"/>
+          <w:lang w:val="en-US"/>
+        </w:rPr>
+        <w:sym w:font="Wingdings" w:char="F0E0"/>
+      </w:r>
+      <w:r>
+        <w:rPr>
+          <w:sz w:val="24"/>
+          <w:szCs w:val="22"/>
+          <w:lang w:val="en-US"/>
+        </w:rPr>
+        <w:t xml:space="preserve"> Selenium is unable to locate / find the control due to</w:t>
+      </w:r>
+    </w:p>
+    <w:p>
+      <w:pPr>
+        <w:pStyle w:val="ListParagraph"/>
+        <w:numPr>
+          <w:ilvl w:val="1"/>
+          <w:numId w:val="14"/>
+        </w:numPr>
+        <w:rPr>
+          <w:sz w:val="24"/>
+          <w:szCs w:val="22"/>
+          <w:lang w:val="en-US"/>
+        </w:rPr>
+      </w:pPr>
+      <w:r>
+        <w:rPr>
+          <w:sz w:val="24"/>
+          <w:szCs w:val="22"/>
+          <w:lang w:val="en-US"/>
+        </w:rPr>
+        <w:t>Your locator value may be wrong.</w:t>
+      </w:r>
+    </w:p>
+    <w:p>
+      <w:pPr>
+        <w:pStyle w:val="ListParagraph"/>
+        <w:numPr>
+          <w:ilvl w:val="1"/>
+          <w:numId w:val="14"/>
+        </w:numPr>
+        <w:rPr>
+          <w:sz w:val="24"/>
+          <w:szCs w:val="22"/>
+          <w:lang w:val="en-US"/>
+        </w:rPr>
+      </w:pPr>
+      <w:r>
+        <w:rPr>
+          <w:sz w:val="24"/>
+          <w:szCs w:val="22"/>
+          <w:lang w:val="en-US"/>
+        </w:rPr>
+        <w:t>Your locator value may be dynamic.</w:t>
+      </w:r>
+    </w:p>
+    <w:p>
+      <w:pPr>
+        <w:pStyle w:val="ListParagraph"/>
+        <w:numPr>
+          <w:ilvl w:val="1"/>
+          <w:numId w:val="14"/>
+        </w:numPr>
+        <w:rPr>
+          <w:sz w:val="24"/>
+          <w:szCs w:val="22"/>
+          <w:lang w:val="en-US"/>
+        </w:rPr>
+      </w:pPr>
       <w:bookmarkStart w:id="0" w:name="_GoBack"/>
       <w:bookmarkEnd w:id="0"/>
-      <w:r>
-        <w:rPr>
-          <w:sz w:val="24"/>
-          <w:szCs w:val="22"/>
-          <w:lang w:val="en-US"/>
-        </w:rPr>
-        <w:t>ot in the correct format. URL should be absolute means should start with https / http</w:t>
+    </w:p>
+    <w:p>
+      <w:pPr>
+        <w:rPr>
+          <w:sz w:val="24"/>
+          <w:szCs w:val="22"/>
+          <w:lang w:val="en-US"/>
+        </w:rPr>
+      </w:pPr>
+    </w:p>
+    <w:p>
+      <w:pPr>
+        <w:rPr>
+          <w:sz w:val="24"/>
+          <w:szCs w:val="22"/>
+          <w:lang w:val="en-US"/>
+        </w:rPr>
+      </w:pPr>
+      <w:r>
+        <w:rPr>
+          <w:noProof/>
+          <w:lang w:eastAsia="en-IN"/>
+        </w:rPr>
+        <w:drawing>
+          <wp:inline distT="0" distB="0" distL="0" distR="0" wp14:anchorId="5A56D7EA" wp14:editId="4DC59320">
+            <wp:extent cx="3355388" cy="2009954"/>
+            <wp:effectExtent l="0" t="0" r="0" b="9525"/>
+            <wp:docPr id="2" name="Picture 2"/>
+            <wp:cNvGraphicFramePr>
+              <a:graphicFrameLocks xmlns:a="http://schemas.openxmlformats.org/drawingml/2006/main" noChangeAspect="1"/>
+            </wp:cNvGraphicFramePr>
+            <a:graphic xmlns:a="http://schemas.openxmlformats.org/drawingml/2006/main">
+              <a:graphicData uri="http://schemas.openxmlformats.org/drawingml/2006/picture">
+                <pic:pic xmlns:pic="http://schemas.openxmlformats.org/drawingml/2006/picture">
+                  <pic:nvPicPr>
+                    <pic:cNvPr id="1" name=""/>
+                    <pic:cNvPicPr/>
+                  </pic:nvPicPr>
+                  <pic:blipFill rotWithShape="1">
+                    <a:blip r:embed="rId12"/>
+                    <a:srcRect l="24685" t="23288" r="16769" b="14338"/>
+                    <a:stretch/>
+                  </pic:blipFill>
+                  <pic:spPr bwMode="auto">
+                    <a:xfrm>
+                      <a:off x="0" y="0"/>
+                      <a:ext cx="3355591" cy="2010075"/>
+                    </a:xfrm>
+                    <a:prstGeom prst="rect">
+                      <a:avLst/>
+                    </a:prstGeom>
+                    <a:ln>
+                      <a:noFill/>
+                    </a:ln>
+                    <a:extLst>
+                      <a:ext uri="{53640926-AAD7-44D8-BBD7-CCE9431645EC}">
+                        <a14:shadowObscured xmlns:a14="http://schemas.microsoft.com/office/drawing/2010/main"/>
+                      </a:ext>
+                    </a:extLst>
+                  </pic:spPr>
+                </pic:pic>
+              </a:graphicData>
+            </a:graphic>
+          </wp:inline>
+        </w:drawing>
+      </w:r>
+    </w:p>
+    <w:p>
+      <w:pPr>
+        <w:rPr>
+          <w:sz w:val="24"/>
+          <w:szCs w:val="22"/>
+          <w:lang w:val="en-US"/>
+        </w:rPr>
+      </w:pPr>
+    </w:p>
+    <w:p>
+      <w:pPr>
+        <w:rPr>
+          <w:b/>
+          <w:bCs/>
+          <w:sz w:val="24"/>
+          <w:szCs w:val="22"/>
+          <w:lang w:val="en-US"/>
+        </w:rPr>
+      </w:pPr>
+      <w:r>
+        <w:rPr>
+          <w:b/>
+          <w:bCs/>
+          <w:sz w:val="24"/>
+          <w:szCs w:val="22"/>
+          <w:lang w:val="en-US"/>
+        </w:rPr>
+        <w:t>Locators</w:t>
+      </w:r>
+    </w:p>
+    <w:p>
+      <w:pPr>
+        <w:rPr>
+          <w:sz w:val="24"/>
+          <w:szCs w:val="22"/>
+          <w:lang w:val="en-US"/>
+        </w:rPr>
+      </w:pPr>
+      <w:r>
+        <w:rPr>
+          <w:sz w:val="24"/>
+          <w:szCs w:val="22"/>
+          <w:lang w:val="en-US"/>
+        </w:rPr>
+        <w:t>Locators are the way / method to locate or identify the controls on the page.</w:t>
+      </w:r>
+    </w:p>
+    <w:p>
+      <w:pPr>
+        <w:pStyle w:val="ListParagraph"/>
+        <w:numPr>
+          <w:ilvl w:val="0"/>
+          <w:numId w:val="17"/>
+        </w:numPr>
+        <w:rPr>
+          <w:sz w:val="24"/>
+          <w:szCs w:val="22"/>
+          <w:lang w:val="en-US"/>
+        </w:rPr>
+      </w:pPr>
+      <w:r>
+        <w:rPr>
+          <w:sz w:val="24"/>
+          <w:szCs w:val="22"/>
+          <w:lang w:val="en-US"/>
+        </w:rPr>
+        <w:t>Name</w:t>
+      </w:r>
+    </w:p>
+    <w:p>
+      <w:pPr>
+        <w:pStyle w:val="ListParagraph"/>
+        <w:numPr>
+          <w:ilvl w:val="0"/>
+          <w:numId w:val="17"/>
+        </w:numPr>
+        <w:rPr>
+          <w:sz w:val="24"/>
+          <w:szCs w:val="22"/>
+          <w:lang w:val="en-US"/>
+        </w:rPr>
+      </w:pPr>
+      <w:r>
+        <w:rPr>
+          <w:sz w:val="24"/>
+          <w:szCs w:val="22"/>
+          <w:lang w:val="en-US"/>
+        </w:rPr>
+        <w:t>Id</w:t>
+      </w:r>
+    </w:p>
+    <w:p>
+      <w:pPr>
+        <w:pStyle w:val="ListParagraph"/>
+        <w:numPr>
+          <w:ilvl w:val="0"/>
+          <w:numId w:val="17"/>
+        </w:numPr>
+        <w:rPr>
+          <w:sz w:val="24"/>
+          <w:szCs w:val="22"/>
+          <w:lang w:val="en-US"/>
+        </w:rPr>
+      </w:pPr>
+      <w:r>
+        <w:rPr>
+          <w:sz w:val="24"/>
+          <w:szCs w:val="22"/>
+          <w:lang w:val="en-US"/>
+        </w:rPr>
+        <w:t>ClassName</w:t>
+      </w:r>
+    </w:p>
+    <w:p>
+      <w:pPr>
+        <w:pStyle w:val="ListParagraph"/>
+        <w:numPr>
+          <w:ilvl w:val="0"/>
+          <w:numId w:val="17"/>
+        </w:numPr>
+        <w:rPr>
+          <w:sz w:val="24"/>
+          <w:szCs w:val="22"/>
+          <w:lang w:val="en-US"/>
+        </w:rPr>
+      </w:pPr>
+      <w:r>
+        <w:rPr>
+          <w:sz w:val="24"/>
+          <w:szCs w:val="22"/>
+          <w:lang w:val="en-US"/>
+        </w:rPr>
+        <w:t>CssSelector</w:t>
+      </w:r>
+    </w:p>
+    <w:p>
+      <w:pPr>
+        <w:pStyle w:val="ListParagraph"/>
+        <w:numPr>
+          <w:ilvl w:val="0"/>
+          <w:numId w:val="17"/>
+        </w:numPr>
+        <w:rPr>
+          <w:sz w:val="24"/>
+          <w:szCs w:val="22"/>
+          <w:lang w:val="en-US"/>
+        </w:rPr>
+      </w:pPr>
+      <w:r>
+        <w:rPr>
+          <w:sz w:val="24"/>
+          <w:szCs w:val="22"/>
+          <w:lang w:val="en-US"/>
+        </w:rPr>
+        <w:t>LinkText</w:t>
+      </w:r>
+    </w:p>
+    <w:p>
+      <w:pPr>
+        <w:pStyle w:val="ListParagraph"/>
+        <w:numPr>
+          <w:ilvl w:val="0"/>
+          <w:numId w:val="17"/>
+        </w:numPr>
+        <w:rPr>
+          <w:sz w:val="24"/>
+          <w:szCs w:val="22"/>
+          <w:lang w:val="en-US"/>
+        </w:rPr>
+      </w:pPr>
+      <w:r>
+        <w:rPr>
+          <w:sz w:val="24"/>
+          <w:szCs w:val="22"/>
+          <w:lang w:val="en-US"/>
+        </w:rPr>
+        <w:t>PartialLinkText</w:t>
+      </w:r>
+    </w:p>
+    <w:p>
+      <w:pPr>
+        <w:pStyle w:val="ListParagraph"/>
+        <w:numPr>
+          <w:ilvl w:val="0"/>
+          <w:numId w:val="17"/>
+        </w:numPr>
+        <w:rPr>
+          <w:sz w:val="24"/>
+          <w:szCs w:val="22"/>
+          <w:lang w:val="en-US"/>
+        </w:rPr>
+      </w:pPr>
+      <w:r>
+        <w:rPr>
+          <w:sz w:val="24"/>
+          <w:szCs w:val="22"/>
+          <w:lang w:val="en-US"/>
+        </w:rPr>
+        <w:t>XPath</w:t>
+      </w:r>
+    </w:p>
+    <w:p>
+      <w:pPr>
+        <w:pStyle w:val="ListParagraph"/>
+        <w:numPr>
+          <w:ilvl w:val="0"/>
+          <w:numId w:val="17"/>
+        </w:numPr>
+        <w:rPr>
+          <w:sz w:val="24"/>
+          <w:szCs w:val="22"/>
+          <w:lang w:val="en-US"/>
+        </w:rPr>
+      </w:pPr>
+      <w:r>
+        <w:rPr>
+          <w:sz w:val="24"/>
+          <w:szCs w:val="22"/>
+          <w:lang w:val="en-US"/>
+        </w:rPr>
+        <w:t>TagName</w:t>
+      </w:r>
+    </w:p>
+    <w:p>
+      <w:pPr>
+        <w:rPr>
+          <w:sz w:val="24"/>
+          <w:szCs w:val="22"/>
+          <w:lang w:val="en-US"/>
+        </w:rPr>
+      </w:pPr>
+    </w:p>
+    <w:p>
+      <w:pPr>
+        <w:rPr>
+          <w:b/>
+          <w:bCs/>
+          <w:sz w:val="24"/>
+          <w:szCs w:val="22"/>
+          <w:lang w:val="en-US"/>
+        </w:rPr>
+      </w:pPr>
+      <w:r>
+        <w:rPr>
+          <w:b/>
+          <w:bCs/>
+          <w:sz w:val="24"/>
+          <w:szCs w:val="22"/>
+          <w:lang w:val="en-US"/>
+        </w:rPr>
+        <w:t>WebElement</w:t>
+      </w:r>
+    </w:p>
+    <w:p>
+      <w:pPr>
+        <w:pStyle w:val="ListParagraph"/>
+        <w:numPr>
+          <w:ilvl w:val="0"/>
+          <w:numId w:val="15"/>
+        </w:numPr>
+        <w:rPr>
+          <w:sz w:val="24"/>
+          <w:szCs w:val="22"/>
+          <w:lang w:val="en-US"/>
+        </w:rPr>
+      </w:pPr>
+      <w:r>
+        <w:rPr>
+          <w:sz w:val="24"/>
+          <w:szCs w:val="22"/>
+          <w:lang w:val="en-US"/>
+        </w:rPr>
+        <w:t>Every control on the web page is treated as WebElement like Text box, command button, radio button, hyperlink, dropdown list, list box, some text on the page etc.</w:t>
+      </w:r>
+    </w:p>
+    <w:p>
+      <w:pPr>
+        <w:pStyle w:val="ListParagraph"/>
+        <w:numPr>
+          <w:ilvl w:val="0"/>
+          <w:numId w:val="15"/>
+        </w:numPr>
+        <w:rPr>
+          <w:sz w:val="24"/>
+          <w:szCs w:val="22"/>
+          <w:lang w:val="en-US"/>
+        </w:rPr>
+      </w:pPr>
+      <w:r>
+        <w:rPr>
+          <w:sz w:val="24"/>
+          <w:szCs w:val="22"/>
+          <w:lang w:val="en-US"/>
+        </w:rPr>
+        <w:t>WebElement is an interface in Selenium. Which can hold any control on the page.</w:t>
+      </w:r>
+    </w:p>
+    <w:p>
+      <w:pPr>
+        <w:rPr>
+          <w:sz w:val="24"/>
+          <w:szCs w:val="22"/>
+          <w:lang w:val="en-US"/>
+        </w:rPr>
+      </w:pPr>
+    </w:p>
+    <w:p>
+      <w:pPr>
+        <w:rPr>
+          <w:b/>
+          <w:bCs/>
+          <w:sz w:val="24"/>
+          <w:szCs w:val="22"/>
+          <w:lang w:val="en-US"/>
+        </w:rPr>
+      </w:pPr>
+      <w:r>
+        <w:rPr>
+          <w:b/>
+          <w:bCs/>
+          <w:sz w:val="24"/>
+          <w:szCs w:val="22"/>
+          <w:lang w:val="en-US"/>
+        </w:rPr>
+        <w:t>Methods of WebElement</w:t>
+      </w:r>
+    </w:p>
+    <w:p>
+      <w:pPr>
+        <w:pStyle w:val="ListParagraph"/>
+        <w:numPr>
+          <w:ilvl w:val="0"/>
+          <w:numId w:val="18"/>
+        </w:numPr>
+        <w:rPr>
+          <w:sz w:val="24"/>
+          <w:szCs w:val="22"/>
+          <w:lang w:val="en-US"/>
+        </w:rPr>
+      </w:pPr>
+      <w:r>
+        <w:rPr>
+          <w:sz w:val="24"/>
+          <w:szCs w:val="22"/>
+          <w:lang w:val="en-US"/>
+        </w:rPr>
+        <w:t xml:space="preserve">sendKeys() </w:t>
+      </w:r>
+      <w:r>
+        <w:rPr>
+          <w:sz w:val="24"/>
+          <w:szCs w:val="22"/>
+          <w:lang w:val="en-US"/>
+        </w:rPr>
+        <w:sym w:font="Wingdings" w:char="F0E0"/>
+      </w:r>
+      <w:r>
+        <w:rPr>
+          <w:sz w:val="24"/>
+          <w:szCs w:val="22"/>
+          <w:lang w:val="en-US"/>
+        </w:rPr>
+        <w:t xml:space="preserve"> Will enter the text in text box.</w:t>
+      </w:r>
+    </w:p>
+    <w:p>
+      <w:pPr>
+        <w:pStyle w:val="ListParagraph"/>
+        <w:numPr>
+          <w:ilvl w:val="0"/>
+          <w:numId w:val="18"/>
+        </w:numPr>
+        <w:rPr>
+          <w:sz w:val="24"/>
+          <w:szCs w:val="22"/>
+          <w:lang w:val="en-US"/>
+        </w:rPr>
+      </w:pPr>
+      <w:r>
+        <w:rPr>
+          <w:sz w:val="24"/>
+          <w:szCs w:val="22"/>
+          <w:lang w:val="en-US"/>
+        </w:rPr>
+        <w:t xml:space="preserve">click() </w:t>
+      </w:r>
+      <w:r>
+        <w:rPr>
+          <w:sz w:val="24"/>
+          <w:szCs w:val="22"/>
+          <w:lang w:val="en-US"/>
+        </w:rPr>
+        <w:sym w:font="Wingdings" w:char="F0E0"/>
+      </w:r>
+      <w:r>
+        <w:rPr>
+          <w:sz w:val="24"/>
+          <w:szCs w:val="22"/>
+          <w:lang w:val="en-US"/>
+        </w:rPr>
+        <w:t xml:space="preserve"> Will click on any control.</w:t>
       </w:r>
     </w:p>
     <w:sectPr>
@@ -6686,6 +7173,208 @@
     </w:lvl>
   </w:abstractNum>
   <w:abstractNum w:abstractNumId="1">
+    <w:nsid w:val="062C739C"/>
+    <w:multiLevelType w:val="hybridMultilevel"/>
+    <w:tmpl w:val="171E5172"/>
+    <w:lvl w:ilvl="0" w:tplc="40090001">
+      <w:start w:val="1"/>
+      <w:numFmt w:val="bullet"/>
+      <w:lvlText w:val=""/>
+      <w:lvlJc w:val="left"/>
+      <w:pPr>
+        <w:ind w:left="720" w:hanging="360"/>
+      </w:pPr>
+      <w:rPr>
+        <w:rFonts w:ascii="Symbol" w:hAnsi="Symbol" w:hint="default"/>
+      </w:rPr>
+    </w:lvl>
+    <w:lvl w:ilvl="1" w:tplc="40090003" w:tentative="1">
+      <w:start w:val="1"/>
+      <w:numFmt w:val="bullet"/>
+      <w:lvlText w:val="o"/>
+      <w:lvlJc w:val="left"/>
+      <w:pPr>
+        <w:ind w:left="1440" w:hanging="360"/>
+      </w:pPr>
+      <w:rPr>
+        <w:rFonts w:ascii="Courier New" w:hAnsi="Courier New" w:cs="Courier New" w:hint="default"/>
+      </w:rPr>
+    </w:lvl>
+    <w:lvl w:ilvl="2" w:tplc="40090005" w:tentative="1">
+      <w:start w:val="1"/>
+      <w:numFmt w:val="bullet"/>
+      <w:lvlText w:val=""/>
+      <w:lvlJc w:val="left"/>
+      <w:pPr>
+        <w:ind w:left="2160" w:hanging="360"/>
+      </w:pPr>
+      <w:rPr>
+        <w:rFonts w:ascii="Wingdings" w:hAnsi="Wingdings" w:hint="default"/>
+      </w:rPr>
+    </w:lvl>
+    <w:lvl w:ilvl="3" w:tplc="40090001" w:tentative="1">
+      <w:start w:val="1"/>
+      <w:numFmt w:val="bullet"/>
+      <w:lvlText w:val=""/>
+      <w:lvlJc w:val="left"/>
+      <w:pPr>
+        <w:ind w:left="2880" w:hanging="360"/>
+      </w:pPr>
+      <w:rPr>
+        <w:rFonts w:ascii="Symbol" w:hAnsi="Symbol" w:hint="default"/>
+      </w:rPr>
+    </w:lvl>
+    <w:lvl w:ilvl="4" w:tplc="40090003" w:tentative="1">
+      <w:start w:val="1"/>
+      <w:numFmt w:val="bullet"/>
+      <w:lvlText w:val="o"/>
+      <w:lvlJc w:val="left"/>
+      <w:pPr>
+        <w:ind w:left="3600" w:hanging="360"/>
+      </w:pPr>
+      <w:rPr>
+        <w:rFonts w:ascii="Courier New" w:hAnsi="Courier New" w:cs="Courier New" w:hint="default"/>
+      </w:rPr>
+    </w:lvl>
+    <w:lvl w:ilvl="5" w:tplc="40090005" w:tentative="1">
+      <w:start w:val="1"/>
+      <w:numFmt w:val="bullet"/>
+      <w:lvlText w:val=""/>
+      <w:lvlJc w:val="left"/>
+      <w:pPr>
+        <w:ind w:left="4320" w:hanging="360"/>
+      </w:pPr>
+      <w:rPr>
+        <w:rFonts w:ascii="Wingdings" w:hAnsi="Wingdings" w:hint="default"/>
+      </w:rPr>
+    </w:lvl>
+    <w:lvl w:ilvl="6" w:tplc="40090001" w:tentative="1">
+      <w:start w:val="1"/>
+      <w:numFmt w:val="bullet"/>
+      <w:lvlText w:val=""/>
+      <w:lvlJc w:val="left"/>
+      <w:pPr>
+        <w:ind w:left="5040" w:hanging="360"/>
+      </w:pPr>
+      <w:rPr>
+        <w:rFonts w:ascii="Symbol" w:hAnsi="Symbol" w:hint="default"/>
+      </w:rPr>
+    </w:lvl>
+    <w:lvl w:ilvl="7" w:tplc="40090003" w:tentative="1">
+      <w:start w:val="1"/>
+      <w:numFmt w:val="bullet"/>
+      <w:lvlText w:val="o"/>
+      <w:lvlJc w:val="left"/>
+      <w:pPr>
+        <w:ind w:left="5760" w:hanging="360"/>
+      </w:pPr>
+      <w:rPr>
+        <w:rFonts w:ascii="Courier New" w:hAnsi="Courier New" w:cs="Courier New" w:hint="default"/>
+      </w:rPr>
+    </w:lvl>
+    <w:lvl w:ilvl="8" w:tplc="40090005" w:tentative="1">
+      <w:start w:val="1"/>
+      <w:numFmt w:val="bullet"/>
+      <w:lvlText w:val=""/>
+      <w:lvlJc w:val="left"/>
+      <w:pPr>
+        <w:ind w:left="6480" w:hanging="360"/>
+      </w:pPr>
+      <w:rPr>
+        <w:rFonts w:ascii="Wingdings" w:hAnsi="Wingdings" w:hint="default"/>
+      </w:rPr>
+    </w:lvl>
+  </w:abstractNum>
+  <w:abstractNum w:abstractNumId="2">
+    <w:nsid w:val="17112832"/>
+    <w:multiLevelType w:val="hybridMultilevel"/>
+    <w:tmpl w:val="962CB92A"/>
+    <w:lvl w:ilvl="0" w:tplc="4009000F">
+      <w:start w:val="1"/>
+      <w:numFmt w:val="decimal"/>
+      <w:lvlText w:val="%1."/>
+      <w:lvlJc w:val="left"/>
+      <w:pPr>
+        <w:ind w:left="720" w:hanging="360"/>
+      </w:pPr>
+      <w:rPr>
+        <w:rFonts w:hint="default"/>
+      </w:rPr>
+    </w:lvl>
+    <w:lvl w:ilvl="1" w:tplc="40090019" w:tentative="1">
+      <w:start w:val="1"/>
+      <w:numFmt w:val="lowerLetter"/>
+      <w:lvlText w:val="%2."/>
+      <w:lvlJc w:val="left"/>
+      <w:pPr>
+        <w:ind w:left="1440" w:hanging="360"/>
+      </w:pPr>
+    </w:lvl>
+    <w:lvl w:ilvl="2" w:tplc="4009001B" w:tentative="1">
+      <w:start w:val="1"/>
+      <w:numFmt w:val="lowerRoman"/>
+      <w:lvlText w:val="%3."/>
+      <w:lvlJc w:val="right"/>
+      <w:pPr>
+        <w:ind w:left="2160" w:hanging="180"/>
+      </w:pPr>
+    </w:lvl>
+    <w:lvl w:ilvl="3" w:tplc="4009000F" w:tentative="1">
+      <w:start w:val="1"/>
+      <w:numFmt w:val="decimal"/>
+      <w:lvlText w:val="%4."/>
+      <w:lvlJc w:val="left"/>
+      <w:pPr>
+        <w:ind w:left="2880" w:hanging="360"/>
+      </w:pPr>
+    </w:lvl>
+    <w:lvl w:ilvl="4" w:tplc="40090019" w:tentative="1">
+      <w:start w:val="1"/>
+      <w:numFmt w:val="lowerLetter"/>
+      <w:lvlText w:val="%5."/>
+      <w:lvlJc w:val="left"/>
+      <w:pPr>
+        <w:ind w:left="3600" w:hanging="360"/>
+      </w:pPr>
+    </w:lvl>
+    <w:lvl w:ilvl="5" w:tplc="4009001B" w:tentative="1">
+      <w:start w:val="1"/>
+      <w:numFmt w:val="lowerRoman"/>
+      <w:lvlText w:val="%6."/>
+      <w:lvlJc w:val="right"/>
+      <w:pPr>
+        <w:ind w:left="4320" w:hanging="180"/>
+      </w:pPr>
+    </w:lvl>
+    <w:lvl w:ilvl="6" w:tplc="4009000F" w:tentative="1">
+      <w:start w:val="1"/>
+      <w:numFmt w:val="decimal"/>
+      <w:lvlText w:val="%7."/>
+      <w:lvlJc w:val="left"/>
+      <w:pPr>
+        <w:ind w:left="5040" w:hanging="360"/>
+      </w:pPr>
+    </w:lvl>
+    <w:lvl w:ilvl="7" w:tplc="40090019" w:tentative="1">
+      <w:start w:val="1"/>
+      <w:numFmt w:val="lowerLetter"/>
+      <w:lvlText w:val="%8."/>
+      <w:lvlJc w:val="left"/>
+      <w:pPr>
+        <w:ind w:left="5760" w:hanging="360"/>
+      </w:pPr>
+    </w:lvl>
+    <w:lvl w:ilvl="8" w:tplc="4009001B" w:tentative="1">
+      <w:start w:val="1"/>
+      <w:numFmt w:val="lowerRoman"/>
+      <w:lvlText w:val="%9."/>
+      <w:lvlJc w:val="right"/>
+      <w:pPr>
+        <w:ind w:left="6480" w:hanging="180"/>
+      </w:pPr>
+    </w:lvl>
+  </w:abstractNum>
+  <w:abstractNum w:abstractNumId="3">
     <w:nsid w:val="23BE5B95"/>
     <w:multiLevelType w:val="hybridMultilevel"/>
     <w:tmpl w:val="1DD610A8"/>
@@ -6774,7 +7463,7 @@
       </w:pPr>
     </w:lvl>
   </w:abstractNum>
-  <w:abstractNum w:abstractNumId="2">
+  <w:abstractNum w:abstractNumId="4">
     <w:nsid w:val="29F31391"/>
     <w:multiLevelType w:val="hybridMultilevel"/>
     <w:tmpl w:val="9AF8AE9E"/>
@@ -6887,7 +7576,7 @@
       </w:rPr>
     </w:lvl>
   </w:abstractNum>
-  <w:abstractNum w:abstractNumId="3">
+  <w:abstractNum w:abstractNumId="5">
     <w:nsid w:val="371A234D"/>
     <w:multiLevelType w:val="hybridMultilevel"/>
     <w:tmpl w:val="E7F09658"/>
@@ -7000,7 +7689,7 @@
       </w:rPr>
     </w:lvl>
   </w:abstractNum>
-  <w:abstractNum w:abstractNumId="4">
+  <w:abstractNum w:abstractNumId="6">
     <w:nsid w:val="39D44C7F"/>
     <w:multiLevelType w:val="hybridMultilevel"/>
     <w:tmpl w:val="B83C5124"/>
@@ -7113,7 +7802,7 @@
       </w:rPr>
     </w:lvl>
   </w:abstractNum>
-  <w:abstractNum w:abstractNumId="5">
+  <w:abstractNum w:abstractNumId="7">
     <w:nsid w:val="42F20D18"/>
     <w:multiLevelType w:val="hybridMultilevel"/>
     <w:tmpl w:val="268059E0"/>
@@ -7202,7 +7891,93 @@
       </w:pPr>
     </w:lvl>
   </w:abstractNum>
-  <w:abstractNum w:abstractNumId="6">
+  <w:abstractNum w:abstractNumId="8">
+    <w:nsid w:val="51A02E55"/>
+    <w:multiLevelType w:val="hybridMultilevel"/>
+    <w:tmpl w:val="82B031BE"/>
+    <w:lvl w:ilvl="0" w:tplc="4009000F">
+      <w:start w:val="1"/>
+      <w:numFmt w:val="decimal"/>
+      <w:lvlText w:val="%1."/>
+      <w:lvlJc w:val="left"/>
+      <w:pPr>
+        <w:ind w:left="720" w:hanging="360"/>
+      </w:pPr>
+    </w:lvl>
+    <w:lvl w:ilvl="1" w:tplc="40090019" w:tentative="1">
+      <w:start w:val="1"/>
+      <w:numFmt w:val="lowerLetter"/>
+      <w:lvlText w:val="%2."/>
+      <w:lvlJc w:val="left"/>
+      <w:pPr>
+        <w:ind w:left="1440" w:hanging="360"/>
+      </w:pPr>
+    </w:lvl>
+    <w:lvl w:ilvl="2" w:tplc="4009001B" w:tentative="1">
+      <w:start w:val="1"/>
+      <w:numFmt w:val="lowerRoman"/>
+      <w:lvlText w:val="%3."/>
+      <w:lvlJc w:val="right"/>
+      <w:pPr>
+        <w:ind w:left="2160" w:hanging="180"/>
+      </w:pPr>
+    </w:lvl>
+    <w:lvl w:ilvl="3" w:tplc="4009000F" w:tentative="1">
+      <w:start w:val="1"/>
+      <w:numFmt w:val="decimal"/>
+      <w:lvlText w:val="%4."/>
+      <w:lvlJc w:val="left"/>
+      <w:pPr>
+        <w:ind w:left="2880" w:hanging="360"/>
+      </w:pPr>
+    </w:lvl>
+    <w:lvl w:ilvl="4" w:tplc="40090019" w:tentative="1">
+      <w:start w:val="1"/>
+      <w:numFmt w:val="lowerLetter"/>
+      <w:lvlText w:val="%5."/>
+      <w:lvlJc w:val="left"/>
+      <w:pPr>
+        <w:ind w:left="3600" w:hanging="360"/>
+      </w:pPr>
+    </w:lvl>
+    <w:lvl w:ilvl="5" w:tplc="4009001B" w:tentative="1">
+      <w:start w:val="1"/>
+      <w:numFmt w:val="lowerRoman"/>
+      <w:lvlText w:val="%6."/>
+      <w:lvlJc w:val="right"/>
+      <w:pPr>
+        <w:ind w:left="4320" w:hanging="180"/>
+      </w:pPr>
+    </w:lvl>
+    <w:lvl w:ilvl="6" w:tplc="4009000F" w:tentative="1">
+      <w:start w:val="1"/>
+      <w:numFmt w:val="decimal"/>
+      <w:lvlText w:val="%7."/>
+      <w:lvlJc w:val="left"/>
+      <w:pPr>
+        <w:ind w:left="5040" w:hanging="360"/>
+      </w:pPr>
+    </w:lvl>
+    <w:lvl w:ilvl="7" w:tplc="40090019" w:tentative="1">
+      <w:start w:val="1"/>
+      <w:numFmt w:val="lowerLetter"/>
+      <w:lvlText w:val="%8."/>
+      <w:lvlJc w:val="left"/>
+      <w:pPr>
+        <w:ind w:left="5760" w:hanging="360"/>
+      </w:pPr>
+    </w:lvl>
+    <w:lvl w:ilvl="8" w:tplc="4009001B" w:tentative="1">
+      <w:start w:val="1"/>
+      <w:numFmt w:val="lowerRoman"/>
+      <w:lvlText w:val="%9."/>
+      <w:lvlJc w:val="right"/>
+      <w:pPr>
+        <w:ind w:left="6480" w:hanging="180"/>
+      </w:pPr>
+    </w:lvl>
+  </w:abstractNum>
+  <w:abstractNum w:abstractNumId="9">
     <w:nsid w:val="562D548B"/>
     <w:multiLevelType w:val="hybridMultilevel"/>
     <w:tmpl w:val="31B8F06A"/>
@@ -7288,7 +8063,7 @@
       </w:pPr>
     </w:lvl>
   </w:abstractNum>
-  <w:abstractNum w:abstractNumId="7">
+  <w:abstractNum w:abstractNumId="10">
     <w:nsid w:val="569F5872"/>
     <w:multiLevelType w:val="hybridMultilevel"/>
     <w:tmpl w:val="19E0E6AA"/>
@@ -7304,7 +8079,7 @@
         <w:rFonts w:hint="default"/>
       </w:rPr>
     </w:lvl>
-    <w:lvl w:ilvl="1" w:tplc="40090019" w:tentative="1">
+    <w:lvl w:ilvl="1" w:tplc="40090019">
       <w:start w:val="1"/>
       <w:numFmt w:val="lowerLetter"/>
       <w:lvlText w:val="%2."/>
@@ -7377,7 +8152,120 @@
       </w:pPr>
     </w:lvl>
   </w:abstractNum>
-  <w:abstractNum w:abstractNumId="8">
+  <w:abstractNum w:abstractNumId="11">
+    <w:nsid w:val="5DDE5AEA"/>
+    <w:multiLevelType w:val="hybridMultilevel"/>
+    <w:tmpl w:val="3F1C7158"/>
+    <w:lvl w:ilvl="0" w:tplc="40090001">
+      <w:start w:val="1"/>
+      <w:numFmt w:val="bullet"/>
+      <w:lvlText w:val=""/>
+      <w:lvlJc w:val="left"/>
+      <w:pPr>
+        <w:ind w:left="720" w:hanging="360"/>
+      </w:pPr>
+      <w:rPr>
+        <w:rFonts w:ascii="Symbol" w:hAnsi="Symbol" w:hint="default"/>
+      </w:rPr>
+    </w:lvl>
+    <w:lvl w:ilvl="1" w:tplc="40090003" w:tentative="1">
+      <w:start w:val="1"/>
+      <w:numFmt w:val="bullet"/>
+      <w:lvlText w:val="o"/>
+      <w:lvlJc w:val="left"/>
+      <w:pPr>
+        <w:ind w:left="1440" w:hanging="360"/>
+      </w:pPr>
+      <w:rPr>
+        <w:rFonts w:ascii="Courier New" w:hAnsi="Courier New" w:cs="Courier New" w:hint="default"/>
+      </w:rPr>
+    </w:lvl>
+    <w:lvl w:ilvl="2" w:tplc="40090005" w:tentative="1">
+      <w:start w:val="1"/>
+      <w:numFmt w:val="bullet"/>
+      <w:lvlText w:val=""/>
+      <w:lvlJc w:val="left"/>
+      <w:pPr>
+        <w:ind w:left="2160" w:hanging="360"/>
+      </w:pPr>
+      <w:rPr>
+        <w:rFonts w:ascii="Wingdings" w:hAnsi="Wingdings" w:hint="default"/>
+      </w:rPr>
+    </w:lvl>
+    <w:lvl w:ilvl="3" w:tplc="40090001" w:tentative="1">
+      <w:start w:val="1"/>
+      <w:numFmt w:val="bullet"/>
+      <w:lvlText w:val=""/>
+      <w:lvlJc w:val="left"/>
+      <w:pPr>
+        <w:ind w:left="2880" w:hanging="360"/>
+      </w:pPr>
+      <w:rPr>
+        <w:rFonts w:ascii="Symbol" w:hAnsi="Symbol" w:hint="default"/>
+      </w:rPr>
+    </w:lvl>
+    <w:lvl w:ilvl="4" w:tplc="40090003" w:tentative="1">
+      <w:start w:val="1"/>
+      <w:numFmt w:val="bullet"/>
+      <w:lvlText w:val="o"/>
+      <w:lvlJc w:val="left"/>
+      <w:pPr>
+        <w:ind w:left="3600" w:hanging="360"/>
+      </w:pPr>
+      <w:rPr>
+        <w:rFonts w:ascii="Courier New" w:hAnsi="Courier New" w:cs="Courier New" w:hint="default"/>
+      </w:rPr>
+    </w:lvl>
+    <w:lvl w:ilvl="5" w:tplc="40090005" w:tentative="1">
+      <w:start w:val="1"/>
+      <w:numFmt w:val="bullet"/>
+      <w:lvlText w:val=""/>
+      <w:lvlJc w:val="left"/>
+      <w:pPr>
+        <w:ind w:left="4320" w:hanging="360"/>
+      </w:pPr>
+      <w:rPr>
+        <w:rFonts w:ascii="Wingdings" w:hAnsi="Wingdings" w:hint="default"/>
+      </w:rPr>
+    </w:lvl>
+    <w:lvl w:ilvl="6" w:tplc="40090001" w:tentative="1">
+      <w:start w:val="1"/>
+      <w:numFmt w:val="bullet"/>
+      <w:lvlText w:val=""/>
+      <w:lvlJc w:val="left"/>
+      <w:pPr>
+        <w:ind w:left="5040" w:hanging="360"/>
+      </w:pPr>
+      <w:rPr>
+        <w:rFonts w:ascii="Symbol" w:hAnsi="Symbol" w:hint="default"/>
+      </w:rPr>
+    </w:lvl>
+    <w:lvl w:ilvl="7" w:tplc="40090003" w:tentative="1">
+      <w:start w:val="1"/>
+      <w:numFmt w:val="bullet"/>
+      <w:lvlText w:val="o"/>
+      <w:lvlJc w:val="left"/>
+      <w:pPr>
+        <w:ind w:left="5760" w:hanging="360"/>
+      </w:pPr>
+      <w:rPr>
+        <w:rFonts w:ascii="Courier New" w:hAnsi="Courier New" w:cs="Courier New" w:hint="default"/>
+      </w:rPr>
+    </w:lvl>
+    <w:lvl w:ilvl="8" w:tplc="40090005" w:tentative="1">
+      <w:start w:val="1"/>
+      <w:numFmt w:val="bullet"/>
+      <w:lvlText w:val=""/>
+      <w:lvlJc w:val="left"/>
+      <w:pPr>
+        <w:ind w:left="6480" w:hanging="360"/>
+      </w:pPr>
+      <w:rPr>
+        <w:rFonts w:ascii="Wingdings" w:hAnsi="Wingdings" w:hint="default"/>
+      </w:rPr>
+    </w:lvl>
+  </w:abstractNum>
+  <w:abstractNum w:abstractNumId="12">
     <w:nsid w:val="5F243673"/>
     <w:multiLevelType w:val="hybridMultilevel"/>
     <w:tmpl w:val="F0F6B838"/>
@@ -7466,7 +8354,7 @@
       </w:pPr>
     </w:lvl>
   </w:abstractNum>
-  <w:abstractNum w:abstractNumId="9">
+  <w:abstractNum w:abstractNumId="13">
     <w:nsid w:val="623553AF"/>
     <w:multiLevelType w:val="hybridMultilevel"/>
     <w:tmpl w:val="3586E7C8"/>
@@ -7552,7 +8440,7 @@
       </w:pPr>
     </w:lvl>
   </w:abstractNum>
-  <w:abstractNum w:abstractNumId="10">
+  <w:abstractNum w:abstractNumId="14">
     <w:nsid w:val="64CA60CF"/>
     <w:multiLevelType w:val="hybridMultilevel"/>
     <w:tmpl w:val="CE50784A"/>
@@ -7641,7 +8529,7 @@
       </w:pPr>
     </w:lvl>
   </w:abstractNum>
-  <w:abstractNum w:abstractNumId="11">
+  <w:abstractNum w:abstractNumId="15">
     <w:nsid w:val="69662B15"/>
     <w:multiLevelType w:val="hybridMultilevel"/>
     <w:tmpl w:val="E5A22472"/>
@@ -7754,7 +8642,7 @@
       </w:rPr>
     </w:lvl>
   </w:abstractNum>
-  <w:abstractNum w:abstractNumId="12">
+  <w:abstractNum w:abstractNumId="16">
     <w:nsid w:val="6C35034C"/>
     <w:multiLevelType w:val="hybridMultilevel"/>
     <w:tmpl w:val="6AF6DE5C"/>
@@ -7840,7 +8728,7 @@
       </w:pPr>
     </w:lvl>
   </w:abstractNum>
-  <w:abstractNum w:abstractNumId="13">
+  <w:abstractNum w:abstractNumId="17">
     <w:nsid w:val="7576105D"/>
     <w:multiLevelType w:val="hybridMultilevel"/>
     <w:tmpl w:val="DA7C6020"/>
@@ -7954,46 +8842,58 @@
     </w:lvl>
   </w:abstractNum>
   <w:num w:numId="1">
-    <w:abstractNumId w:val="11"/>
+    <w:abstractNumId w:val="15"/>
   </w:num>
   <w:num w:numId="2">
-    <w:abstractNumId w:val="2"/>
+    <w:abstractNumId w:val="4"/>
   </w:num>
   <w:num w:numId="3">
-    <w:abstractNumId w:val="1"/>
+    <w:abstractNumId w:val="3"/>
   </w:num>
   <w:num w:numId="4">
-    <w:abstractNumId w:val="9"/>
+    <w:abstractNumId w:val="13"/>
   </w:num>
   <w:num w:numId="5">
-    <w:abstractNumId w:val="3"/>
+    <w:abstractNumId w:val="5"/>
   </w:num>
   <w:num w:numId="6">
-    <w:abstractNumId w:val="13"/>
+    <w:abstractNumId w:val="17"/>
   </w:num>
   <w:num w:numId="7">
-    <w:abstractNumId w:val="4"/>
+    <w:abstractNumId w:val="6"/>
   </w:num>
   <w:num w:numId="8">
-    <w:abstractNumId w:val="12"/>
+    <w:abstractNumId w:val="16"/>
   </w:num>
   <w:num w:numId="9">
-    <w:abstractNumId w:val="6"/>
+    <w:abstractNumId w:val="9"/>
   </w:num>
   <w:num w:numId="10">
     <w:abstractNumId w:val="0"/>
   </w:num>
   <w:num w:numId="11">
+    <w:abstractNumId w:val="12"/>
+  </w:num>
+  <w:num w:numId="12">
+    <w:abstractNumId w:val="14"/>
+  </w:num>
+  <w:num w:numId="13">
+    <w:abstractNumId w:val="7"/>
+  </w:num>
+  <w:num w:numId="14">
+    <w:abstractNumId w:val="10"/>
+  </w:num>
+  <w:num w:numId="15">
+    <w:abstractNumId w:val="11"/>
+  </w:num>
+  <w:num w:numId="16">
+    <w:abstractNumId w:val="1"/>
+  </w:num>
+  <w:num w:numId="17">
     <w:abstractNumId w:val="8"/>
   </w:num>
-  <w:num w:numId="12">
-    <w:abstractNumId w:val="10"/>
-  </w:num>
-  <w:num w:numId="13">
-    <w:abstractNumId w:val="5"/>
-  </w:num>
-  <w:num w:numId="14">
-    <w:abstractNumId w:val="7"/>
+  <w:num w:numId="18">
+    <w:abstractNumId w:val="2"/>
   </w:num>
 </w:numbering>
 </file>
@@ -9406,10 +10306,24 @@
     <dgm:pt modelId="{18E347EE-68ED-408E-B198-30107721AC2D}" type="pres">
       <dgm:prSet presAssocID="{7FBBFB0C-A1A9-40BA-BCC1-8AF472388A94}" presName="sibTrans" presStyleLbl="sibTrans2D1" presStyleIdx="0" presStyleCnt="3"/>
       <dgm:spPr/>
+      <dgm:t>
+        <a:bodyPr/>
+        <a:lstStyle/>
+        <a:p>
+          <a:endParaRPr lang="en-IN"/>
+        </a:p>
+      </dgm:t>
     </dgm:pt>
     <dgm:pt modelId="{233BD9ED-7373-4D34-A81B-78E0FB9E04F2}" type="pres">
       <dgm:prSet presAssocID="{7FBBFB0C-A1A9-40BA-BCC1-8AF472388A94}" presName="connectorText" presStyleLbl="sibTrans2D1" presStyleIdx="0" presStyleCnt="3"/>
       <dgm:spPr/>
+      <dgm:t>
+        <a:bodyPr/>
+        <a:lstStyle/>
+        <a:p>
+          <a:endParaRPr lang="en-IN"/>
+        </a:p>
+      </dgm:t>
     </dgm:pt>
     <dgm:pt modelId="{2C2A83D5-7C13-4DD6-A2F2-278972EFC2B2}" type="pres">
       <dgm:prSet presAssocID="{1BA2441B-785D-4D49-91AC-1B9DF141D2CB}" presName="node" presStyleLbl="node1" presStyleIdx="1" presStyleCnt="4">
@@ -9418,14 +10332,35 @@
         </dgm:presLayoutVars>
       </dgm:prSet>
       <dgm:spPr/>
+      <dgm:t>
+        <a:bodyPr/>
+        <a:lstStyle/>
+        <a:p>
+          <a:endParaRPr lang="en-IN"/>
+        </a:p>
+      </dgm:t>
     </dgm:pt>
     <dgm:pt modelId="{CE165F37-7E18-47D2-8539-2866C9F975CC}" type="pres">
       <dgm:prSet presAssocID="{B78EBEAB-CCAC-4FE3-90B3-630CA686619F}" presName="sibTrans" presStyleLbl="sibTrans2D1" presStyleIdx="1" presStyleCnt="3"/>
       <dgm:spPr/>
+      <dgm:t>
+        <a:bodyPr/>
+        <a:lstStyle/>
+        <a:p>
+          <a:endParaRPr lang="en-IN"/>
+        </a:p>
+      </dgm:t>
     </dgm:pt>
     <dgm:pt modelId="{06460A84-EE59-47CB-A250-EC10BDC610CB}" type="pres">
       <dgm:prSet presAssocID="{B78EBEAB-CCAC-4FE3-90B3-630CA686619F}" presName="connectorText" presStyleLbl="sibTrans2D1" presStyleIdx="1" presStyleCnt="3"/>
       <dgm:spPr/>
+      <dgm:t>
+        <a:bodyPr/>
+        <a:lstStyle/>
+        <a:p>
+          <a:endParaRPr lang="en-IN"/>
+        </a:p>
+      </dgm:t>
     </dgm:pt>
     <dgm:pt modelId="{4E161966-2D8E-4910-9216-A2C6BEB72B96}" type="pres">
       <dgm:prSet presAssocID="{842A4257-BF94-4051-9FC6-62ED0399DFAC}" presName="node" presStyleLbl="node1" presStyleIdx="2" presStyleCnt="4">
@@ -9434,14 +10369,35 @@
         </dgm:presLayoutVars>
       </dgm:prSet>
       <dgm:spPr/>
+      <dgm:t>
+        <a:bodyPr/>
+        <a:lstStyle/>
+        <a:p>
+          <a:endParaRPr lang="en-IN"/>
+        </a:p>
+      </dgm:t>
     </dgm:pt>
     <dgm:pt modelId="{9B3FA484-3A55-4A04-B75B-9F221B0D71E8}" type="pres">
       <dgm:prSet presAssocID="{C1D7CF26-EEB0-4967-97EB-E8F434D3BADB}" presName="sibTrans" presStyleLbl="sibTrans2D1" presStyleIdx="2" presStyleCnt="3"/>
       <dgm:spPr/>
+      <dgm:t>
+        <a:bodyPr/>
+        <a:lstStyle/>
+        <a:p>
+          <a:endParaRPr lang="en-IN"/>
+        </a:p>
+      </dgm:t>
     </dgm:pt>
     <dgm:pt modelId="{EC2B308D-4526-4348-8CBC-B0687AD7321A}" type="pres">
       <dgm:prSet presAssocID="{C1D7CF26-EEB0-4967-97EB-E8F434D3BADB}" presName="connectorText" presStyleLbl="sibTrans2D1" presStyleIdx="2" presStyleCnt="3"/>
       <dgm:spPr/>
+      <dgm:t>
+        <a:bodyPr/>
+        <a:lstStyle/>
+        <a:p>
+          <a:endParaRPr lang="en-IN"/>
+        </a:p>
+      </dgm:t>
     </dgm:pt>
     <dgm:pt modelId="{ABE68582-02D9-4185-AABF-0DCF4D65013D}" type="pres">
       <dgm:prSet presAssocID="{FCF305BC-CFD1-4E52-A6EC-F9E91097B599}" presName="node" presStyleLbl="node1" presStyleIdx="3" presStyleCnt="4">
@@ -9450,34 +10406,41 @@
         </dgm:presLayoutVars>
       </dgm:prSet>
       <dgm:spPr/>
+      <dgm:t>
+        <a:bodyPr/>
+        <a:lstStyle/>
+        <a:p>
+          <a:endParaRPr lang="en-IN"/>
+        </a:p>
+      </dgm:t>
     </dgm:pt>
   </dgm:ptLst>
   <dgm:cxnLst>
-    <dgm:cxn modelId="{E6FDF59D-264E-47E5-B94E-0A4EA49CCA98}" type="presOf" srcId="{842A4257-BF94-4051-9FC6-62ED0399DFAC}" destId="{4E161966-2D8E-4910-9216-A2C6BEB72B96}" srcOrd="0" destOrd="0" presId="urn:microsoft.com/office/officeart/2005/8/layout/process1"/>
-    <dgm:cxn modelId="{64C4F861-ED75-43D6-88D5-E13EED0BE813}" type="presOf" srcId="{1BA2441B-785D-4D49-91AC-1B9DF141D2CB}" destId="{2C2A83D5-7C13-4DD6-A2F2-278972EFC2B2}" srcOrd="0" destOrd="0" presId="urn:microsoft.com/office/officeart/2005/8/layout/process1"/>
-    <dgm:cxn modelId="{841E779F-B446-44EC-90B3-227762F17BD9}" type="presOf" srcId="{E2745D75-E9AE-4CA9-B5E9-2E8F31C2CA51}" destId="{C0C8A181-A2E9-4F4B-A7DB-A9AF08100F03}" srcOrd="0" destOrd="0" presId="urn:microsoft.com/office/officeart/2005/8/layout/process1"/>
-    <dgm:cxn modelId="{92BF124E-EC53-45E1-A826-8B66A0C268E0}" type="presOf" srcId="{B78EBEAB-CCAC-4FE3-90B3-630CA686619F}" destId="{CE165F37-7E18-47D2-8539-2866C9F975CC}" srcOrd="0" destOrd="0" presId="urn:microsoft.com/office/officeart/2005/8/layout/process1"/>
+    <dgm:cxn modelId="{83599B15-D21C-4BA2-B093-2361F1514CFF}" type="presOf" srcId="{7FBBFB0C-A1A9-40BA-BCC1-8AF472388A94}" destId="{233BD9ED-7373-4D34-A81B-78E0FB9E04F2}" srcOrd="1" destOrd="0" presId="urn:microsoft.com/office/officeart/2005/8/layout/process1"/>
+    <dgm:cxn modelId="{29DAAF95-C0BA-4291-9EB8-4B15C7DB648A}" type="presOf" srcId="{C1D7CF26-EEB0-4967-97EB-E8F434D3BADB}" destId="{9B3FA484-3A55-4A04-B75B-9F221B0D71E8}" srcOrd="0" destOrd="0" presId="urn:microsoft.com/office/officeart/2005/8/layout/process1"/>
+    <dgm:cxn modelId="{3ABBFCD9-89A5-4CC8-A625-4E96574DA2F3}" srcId="{C9FC0E7C-9A3A-4E11-A03F-A00D7B4AFBCD}" destId="{E2745D75-E9AE-4CA9-B5E9-2E8F31C2CA51}" srcOrd="0" destOrd="0" parTransId="{BBE17490-864F-4816-A53C-CD66C852F97A}" sibTransId="{7FBBFB0C-A1A9-40BA-BCC1-8AF472388A94}"/>
     <dgm:cxn modelId="{13943800-0328-4261-A1C0-1C5065A0E704}" srcId="{C9FC0E7C-9A3A-4E11-A03F-A00D7B4AFBCD}" destId="{1BA2441B-785D-4D49-91AC-1B9DF141D2CB}" srcOrd="1" destOrd="0" parTransId="{9150F863-AA45-4D6C-A6A1-9E5577F34D87}" sibTransId="{B78EBEAB-CCAC-4FE3-90B3-630CA686619F}"/>
-    <dgm:cxn modelId="{2F78ED60-58C2-49ED-BDDD-3CCAC276032D}" type="presOf" srcId="{C9FC0E7C-9A3A-4E11-A03F-A00D7B4AFBCD}" destId="{5DBF1868-F5FA-4100-810D-C6A9D8EA3DB7}" srcOrd="0" destOrd="0" presId="urn:microsoft.com/office/officeart/2005/8/layout/process1"/>
-    <dgm:cxn modelId="{3C804B91-1384-48BA-AF52-590C406D8A2F}" type="presOf" srcId="{7FBBFB0C-A1A9-40BA-BCC1-8AF472388A94}" destId="{233BD9ED-7373-4D34-A81B-78E0FB9E04F2}" srcOrd="1" destOrd="0" presId="urn:microsoft.com/office/officeart/2005/8/layout/process1"/>
-    <dgm:cxn modelId="{626839FD-E1E8-4C38-AE67-077900F3BC13}" type="presOf" srcId="{C1D7CF26-EEB0-4967-97EB-E8F434D3BADB}" destId="{EC2B308D-4526-4348-8CBC-B0687AD7321A}" srcOrd="1" destOrd="0" presId="urn:microsoft.com/office/officeart/2005/8/layout/process1"/>
-    <dgm:cxn modelId="{E3AA16B4-83E3-4D4E-99F4-1A2AA84DCC6C}" type="presOf" srcId="{7FBBFB0C-A1A9-40BA-BCC1-8AF472388A94}" destId="{18E347EE-68ED-408E-B198-30107721AC2D}" srcOrd="0" destOrd="0" presId="urn:microsoft.com/office/officeart/2005/8/layout/process1"/>
-    <dgm:cxn modelId="{5CC20253-6D6F-464F-96A6-3FE9331CDB2E}" type="presOf" srcId="{B78EBEAB-CCAC-4FE3-90B3-630CA686619F}" destId="{06460A84-EE59-47CB-A250-EC10BDC610CB}" srcOrd="1" destOrd="0" presId="urn:microsoft.com/office/officeart/2005/8/layout/process1"/>
-    <dgm:cxn modelId="{A2940D22-086A-4276-B726-9E332CF0FF26}" type="presOf" srcId="{FCF305BC-CFD1-4E52-A6EC-F9E91097B599}" destId="{ABE68582-02D9-4185-AABF-0DCF4D65013D}" srcOrd="0" destOrd="0" presId="urn:microsoft.com/office/officeart/2005/8/layout/process1"/>
-    <dgm:cxn modelId="{E4CEFF01-297E-410A-B008-C944F04BC690}" type="presOf" srcId="{C1D7CF26-EEB0-4967-97EB-E8F434D3BADB}" destId="{9B3FA484-3A55-4A04-B75B-9F221B0D71E8}" srcOrd="0" destOrd="0" presId="urn:microsoft.com/office/officeart/2005/8/layout/process1"/>
-    <dgm:cxn modelId="{3ABBFCD9-89A5-4CC8-A625-4E96574DA2F3}" srcId="{C9FC0E7C-9A3A-4E11-A03F-A00D7B4AFBCD}" destId="{E2745D75-E9AE-4CA9-B5E9-2E8F31C2CA51}" srcOrd="0" destOrd="0" parTransId="{BBE17490-864F-4816-A53C-CD66C852F97A}" sibTransId="{7FBBFB0C-A1A9-40BA-BCC1-8AF472388A94}"/>
+    <dgm:cxn modelId="{291B5B4E-AFCD-4BAF-B590-15DFD14D3790}" type="presOf" srcId="{C9FC0E7C-9A3A-4E11-A03F-A00D7B4AFBCD}" destId="{5DBF1868-F5FA-4100-810D-C6A9D8EA3DB7}" srcOrd="0" destOrd="0" presId="urn:microsoft.com/office/officeart/2005/8/layout/process1"/>
+    <dgm:cxn modelId="{55F53EC3-77D8-415E-A53F-DCD658DCCA43}" type="presOf" srcId="{E2745D75-E9AE-4CA9-B5E9-2E8F31C2CA51}" destId="{C0C8A181-A2E9-4F4B-A7DB-A9AF08100F03}" srcOrd="0" destOrd="0" presId="urn:microsoft.com/office/officeart/2005/8/layout/process1"/>
+    <dgm:cxn modelId="{6B98BFF1-2E49-406D-B5D8-F15618D834DD}" srcId="{C9FC0E7C-9A3A-4E11-A03F-A00D7B4AFBCD}" destId="{842A4257-BF94-4051-9FC6-62ED0399DFAC}" srcOrd="2" destOrd="0" parTransId="{2D0B371C-08BB-4E8B-81E3-39FE2E5A5355}" sibTransId="{C1D7CF26-EEB0-4967-97EB-E8F434D3BADB}"/>
+    <dgm:cxn modelId="{0922740B-C00A-41A8-9DFD-29B9E956BE21}" type="presOf" srcId="{C1D7CF26-EEB0-4967-97EB-E8F434D3BADB}" destId="{EC2B308D-4526-4348-8CBC-B0687AD7321A}" srcOrd="1" destOrd="0" presId="urn:microsoft.com/office/officeart/2005/8/layout/process1"/>
     <dgm:cxn modelId="{B49DB78F-39E9-494B-8838-213AC88C567C}" srcId="{C9FC0E7C-9A3A-4E11-A03F-A00D7B4AFBCD}" destId="{FCF305BC-CFD1-4E52-A6EC-F9E91097B599}" srcOrd="3" destOrd="0" parTransId="{BA94869B-7E67-4DDD-AFDC-08C595284C30}" sibTransId="{2E1282FD-F9C5-46C6-9F68-445A9AA862A1}"/>
-    <dgm:cxn modelId="{6B98BFF1-2E49-406D-B5D8-F15618D834DD}" srcId="{C9FC0E7C-9A3A-4E11-A03F-A00D7B4AFBCD}" destId="{842A4257-BF94-4051-9FC6-62ED0399DFAC}" srcOrd="2" destOrd="0" parTransId="{2D0B371C-08BB-4E8B-81E3-39FE2E5A5355}" sibTransId="{C1D7CF26-EEB0-4967-97EB-E8F434D3BADB}"/>
-    <dgm:cxn modelId="{7D508FF2-36F7-4EA4-B58C-B19928BA4A38}" type="presParOf" srcId="{5DBF1868-F5FA-4100-810D-C6A9D8EA3DB7}" destId="{C0C8A181-A2E9-4F4B-A7DB-A9AF08100F03}" srcOrd="0" destOrd="0" presId="urn:microsoft.com/office/officeart/2005/8/layout/process1"/>
-    <dgm:cxn modelId="{9AF9B37C-8786-4E59-9FFA-C52BD0906FBA}" type="presParOf" srcId="{5DBF1868-F5FA-4100-810D-C6A9D8EA3DB7}" destId="{18E347EE-68ED-408E-B198-30107721AC2D}" srcOrd="1" destOrd="0" presId="urn:microsoft.com/office/officeart/2005/8/layout/process1"/>
-    <dgm:cxn modelId="{0D1166B7-E287-4CD4-BAA7-5C177BE79EB0}" type="presParOf" srcId="{18E347EE-68ED-408E-B198-30107721AC2D}" destId="{233BD9ED-7373-4D34-A81B-78E0FB9E04F2}" srcOrd="0" destOrd="0" presId="urn:microsoft.com/office/officeart/2005/8/layout/process1"/>
-    <dgm:cxn modelId="{DD11F3E5-70B2-4CA1-992F-D93822CE5974}" type="presParOf" srcId="{5DBF1868-F5FA-4100-810D-C6A9D8EA3DB7}" destId="{2C2A83D5-7C13-4DD6-A2F2-278972EFC2B2}" srcOrd="2" destOrd="0" presId="urn:microsoft.com/office/officeart/2005/8/layout/process1"/>
-    <dgm:cxn modelId="{8EDDC68E-4C8F-4DB4-A25B-D083E8815B16}" type="presParOf" srcId="{5DBF1868-F5FA-4100-810D-C6A9D8EA3DB7}" destId="{CE165F37-7E18-47D2-8539-2866C9F975CC}" srcOrd="3" destOrd="0" presId="urn:microsoft.com/office/officeart/2005/8/layout/process1"/>
-    <dgm:cxn modelId="{0FB343EC-7501-4DB6-A317-FC91459A75F9}" type="presParOf" srcId="{CE165F37-7E18-47D2-8539-2866C9F975CC}" destId="{06460A84-EE59-47CB-A250-EC10BDC610CB}" srcOrd="0" destOrd="0" presId="urn:microsoft.com/office/officeart/2005/8/layout/process1"/>
-    <dgm:cxn modelId="{7DA20161-F55C-45EA-9ADC-E524465018A8}" type="presParOf" srcId="{5DBF1868-F5FA-4100-810D-C6A9D8EA3DB7}" destId="{4E161966-2D8E-4910-9216-A2C6BEB72B96}" srcOrd="4" destOrd="0" presId="urn:microsoft.com/office/officeart/2005/8/layout/process1"/>
-    <dgm:cxn modelId="{E449E43D-B23B-48F7-8F90-14E07C33FEDA}" type="presParOf" srcId="{5DBF1868-F5FA-4100-810D-C6A9D8EA3DB7}" destId="{9B3FA484-3A55-4A04-B75B-9F221B0D71E8}" srcOrd="5" destOrd="0" presId="urn:microsoft.com/office/officeart/2005/8/layout/process1"/>
-    <dgm:cxn modelId="{170F19C5-F1D9-48A2-8EC9-4C813A7F4603}" type="presParOf" srcId="{9B3FA484-3A55-4A04-B75B-9F221B0D71E8}" destId="{EC2B308D-4526-4348-8CBC-B0687AD7321A}" srcOrd="0" destOrd="0" presId="urn:microsoft.com/office/officeart/2005/8/layout/process1"/>
-    <dgm:cxn modelId="{3945541F-E031-4257-846E-60A8D98234EF}" type="presParOf" srcId="{5DBF1868-F5FA-4100-810D-C6A9D8EA3DB7}" destId="{ABE68582-02D9-4185-AABF-0DCF4D65013D}" srcOrd="6" destOrd="0" presId="urn:microsoft.com/office/officeart/2005/8/layout/process1"/>
+    <dgm:cxn modelId="{14F68AE6-8FFF-4568-AA8B-896CB6CA7F55}" type="presOf" srcId="{1BA2441B-785D-4D49-91AC-1B9DF141D2CB}" destId="{2C2A83D5-7C13-4DD6-A2F2-278972EFC2B2}" srcOrd="0" destOrd="0" presId="urn:microsoft.com/office/officeart/2005/8/layout/process1"/>
+    <dgm:cxn modelId="{60F87A33-10A8-4E10-ABB6-83F1E9B34358}" type="presOf" srcId="{842A4257-BF94-4051-9FC6-62ED0399DFAC}" destId="{4E161966-2D8E-4910-9216-A2C6BEB72B96}" srcOrd="0" destOrd="0" presId="urn:microsoft.com/office/officeart/2005/8/layout/process1"/>
+    <dgm:cxn modelId="{FF2D2BCD-BE67-4951-99B5-3E17B32C6F5E}" type="presOf" srcId="{7FBBFB0C-A1A9-40BA-BCC1-8AF472388A94}" destId="{18E347EE-68ED-408E-B198-30107721AC2D}" srcOrd="0" destOrd="0" presId="urn:microsoft.com/office/officeart/2005/8/layout/process1"/>
+    <dgm:cxn modelId="{BD0F49D5-E075-4533-93D5-364D3ECCD713}" type="presOf" srcId="{B78EBEAB-CCAC-4FE3-90B3-630CA686619F}" destId="{06460A84-EE59-47CB-A250-EC10BDC610CB}" srcOrd="1" destOrd="0" presId="urn:microsoft.com/office/officeart/2005/8/layout/process1"/>
+    <dgm:cxn modelId="{A3B69AD0-857A-466A-966D-BB8B15666167}" type="presOf" srcId="{FCF305BC-CFD1-4E52-A6EC-F9E91097B599}" destId="{ABE68582-02D9-4185-AABF-0DCF4D65013D}" srcOrd="0" destOrd="0" presId="urn:microsoft.com/office/officeart/2005/8/layout/process1"/>
+    <dgm:cxn modelId="{98235B57-6E0C-42D7-B836-3EDA39797752}" type="presOf" srcId="{B78EBEAB-CCAC-4FE3-90B3-630CA686619F}" destId="{CE165F37-7E18-47D2-8539-2866C9F975CC}" srcOrd="0" destOrd="0" presId="urn:microsoft.com/office/officeart/2005/8/layout/process1"/>
+    <dgm:cxn modelId="{0972E18E-2FC5-490D-88E7-7E776C6B6593}" type="presParOf" srcId="{5DBF1868-F5FA-4100-810D-C6A9D8EA3DB7}" destId="{C0C8A181-A2E9-4F4B-A7DB-A9AF08100F03}" srcOrd="0" destOrd="0" presId="urn:microsoft.com/office/officeart/2005/8/layout/process1"/>
+    <dgm:cxn modelId="{725E812B-E33A-47EA-9FAE-F43D9F95743C}" type="presParOf" srcId="{5DBF1868-F5FA-4100-810D-C6A9D8EA3DB7}" destId="{18E347EE-68ED-408E-B198-30107721AC2D}" srcOrd="1" destOrd="0" presId="urn:microsoft.com/office/officeart/2005/8/layout/process1"/>
+    <dgm:cxn modelId="{654CE4B4-4524-4E08-81F6-94D667915B97}" type="presParOf" srcId="{18E347EE-68ED-408E-B198-30107721AC2D}" destId="{233BD9ED-7373-4D34-A81B-78E0FB9E04F2}" srcOrd="0" destOrd="0" presId="urn:microsoft.com/office/officeart/2005/8/layout/process1"/>
+    <dgm:cxn modelId="{68E60B78-905A-4D9C-A85F-DD2490499745}" type="presParOf" srcId="{5DBF1868-F5FA-4100-810D-C6A9D8EA3DB7}" destId="{2C2A83D5-7C13-4DD6-A2F2-278972EFC2B2}" srcOrd="2" destOrd="0" presId="urn:microsoft.com/office/officeart/2005/8/layout/process1"/>
+    <dgm:cxn modelId="{87D6918A-B028-4382-8B5D-7EA5EAAA72A2}" type="presParOf" srcId="{5DBF1868-F5FA-4100-810D-C6A9D8EA3DB7}" destId="{CE165F37-7E18-47D2-8539-2866C9F975CC}" srcOrd="3" destOrd="0" presId="urn:microsoft.com/office/officeart/2005/8/layout/process1"/>
+    <dgm:cxn modelId="{501D5E25-56A4-4BE4-AB1E-656D7909D8D9}" type="presParOf" srcId="{CE165F37-7E18-47D2-8539-2866C9F975CC}" destId="{06460A84-EE59-47CB-A250-EC10BDC610CB}" srcOrd="0" destOrd="0" presId="urn:microsoft.com/office/officeart/2005/8/layout/process1"/>
+    <dgm:cxn modelId="{8BC6D99B-BF3F-4CC0-BA2E-BB8ED2D8DE48}" type="presParOf" srcId="{5DBF1868-F5FA-4100-810D-C6A9D8EA3DB7}" destId="{4E161966-2D8E-4910-9216-A2C6BEB72B96}" srcOrd="4" destOrd="0" presId="urn:microsoft.com/office/officeart/2005/8/layout/process1"/>
+    <dgm:cxn modelId="{B9B85DC5-B61E-4E82-AC6F-6D97BED57B2F}" type="presParOf" srcId="{5DBF1868-F5FA-4100-810D-C6A9D8EA3DB7}" destId="{9B3FA484-3A55-4A04-B75B-9F221B0D71E8}" srcOrd="5" destOrd="0" presId="urn:microsoft.com/office/officeart/2005/8/layout/process1"/>
+    <dgm:cxn modelId="{A24779E8-5873-4A4E-BC3F-7038751B228C}" type="presParOf" srcId="{9B3FA484-3A55-4A04-B75B-9F221B0D71E8}" destId="{EC2B308D-4526-4348-8CBC-B0687AD7321A}" srcOrd="0" destOrd="0" presId="urn:microsoft.com/office/officeart/2005/8/layout/process1"/>
+    <dgm:cxn modelId="{329B49FB-C8EB-4957-9E04-6DF8CD91BBA2}" type="presParOf" srcId="{5DBF1868-F5FA-4100-810D-C6A9D8EA3DB7}" destId="{ABE68582-02D9-4185-AABF-0DCF4D65013D}" srcOrd="6" destOrd="0" presId="urn:microsoft.com/office/officeart/2005/8/layout/process1"/>
   </dgm:cxnLst>
   <dgm:bg/>
   <dgm:whole/>

</xml_diff>

<commit_message>
Date: 27 Oct 2025
</commit_message>
<xml_diff>
--- a/Notes_SA2507019.docx
+++ b/Notes_SA2507019.docx
@@ -12450,23 +12450,7 @@
             <w:sz w:val="27"/>
             <w:szCs w:val="27"/>
           </w:rPr>
-          <w:t>poi-bin-5.2.3-</w:t>
-        </w:r>
-        <w:r>
-          <w:rPr>
-            <w:rStyle w:val="Hyperlink"/>
-            <w:sz w:val="27"/>
-            <w:szCs w:val="27"/>
-          </w:rPr>
-          <w:t>2</w:t>
-        </w:r>
-        <w:r>
-          <w:rPr>
-            <w:rStyle w:val="Hyperlink"/>
-            <w:sz w:val="27"/>
-            <w:szCs w:val="27"/>
-          </w:rPr>
-          <w:t>0220909.zip</w:t>
+          <w:t>poi-bin-5.2.3-20220909.zip</w:t>
         </w:r>
       </w:hyperlink>
       <w:r>
@@ -12726,81 +12710,438 @@
           <w:szCs w:val="22"/>
           <w:lang w:val="en-US"/>
         </w:rPr>
-        <w:t xml:space="preserve">Select </w:t>
-      </w:r>
-      <w:r>
-        <w:rPr>
-          <w:sz w:val="24"/>
-          <w:szCs w:val="22"/>
-          <w:lang w:val="en-US"/>
-        </w:rPr>
-        <w:t>all 21 files one by one folder</w:t>
-      </w:r>
-      <w:r>
-        <w:rPr>
-          <w:sz w:val="24"/>
-          <w:szCs w:val="22"/>
-          <w:lang w:val="en-US"/>
-        </w:rPr>
-        <w:t xml:space="preserve"> which you </w:t>
-      </w:r>
-      <w:r>
-        <w:rPr>
-          <w:sz w:val="24"/>
-          <w:szCs w:val="22"/>
-          <w:lang w:val="en-US"/>
-        </w:rPr>
-        <w:t>extracted</w:t>
+        <w:t>Select all 21 files one by one folder which you extracted</w:t>
+      </w:r>
+    </w:p>
+    <w:p>
+      <w:pPr>
+        <w:pStyle w:val="ListParagraph"/>
+        <w:numPr>
+          <w:ilvl w:val="0"/>
+          <w:numId w:val="35"/>
+        </w:numPr>
+        <w:rPr>
+          <w:sz w:val="24"/>
+          <w:szCs w:val="22"/>
+          <w:lang w:val="en-US"/>
+        </w:rPr>
+      </w:pPr>
+      <w:r>
+        <w:rPr>
+          <w:sz w:val="24"/>
+          <w:szCs w:val="22"/>
+          <w:lang w:val="en-US"/>
+        </w:rPr>
+        <w:t>Click on Open button</w:t>
+      </w:r>
+    </w:p>
+    <w:p>
+      <w:pPr>
+        <w:pStyle w:val="ListParagraph"/>
+        <w:numPr>
+          <w:ilvl w:val="0"/>
+          <w:numId w:val="35"/>
+        </w:numPr>
+        <w:rPr>
+          <w:sz w:val="24"/>
+          <w:szCs w:val="22"/>
+          <w:lang w:val="en-US"/>
+        </w:rPr>
+      </w:pPr>
+      <w:r>
+        <w:rPr>
+          <w:sz w:val="24"/>
+          <w:szCs w:val="22"/>
+          <w:lang w:val="en-US"/>
+        </w:rPr>
+        <w:t>Click on Apply and Close button</w:t>
+      </w:r>
+    </w:p>
+    <w:p>
+      <w:pPr>
+        <w:tabs>
+          <w:tab w:val="left" w:pos="3559"/>
+        </w:tabs>
+        <w:rPr>
+          <w:b/>
+          <w:bCs/>
+          <w:sz w:val="24"/>
+          <w:szCs w:val="22"/>
+          <w:lang w:val="en-US"/>
+        </w:rPr>
+      </w:pPr>
+      <w:r>
+        <w:rPr>
+          <w:b/>
+          <w:bCs/>
+          <w:sz w:val="24"/>
+          <w:szCs w:val="22"/>
+          <w:lang w:val="en-US"/>
+        </w:rPr>
+        <w:lastRenderedPageBreak/>
+        <w:t>Maven</w:t>
+      </w:r>
+    </w:p>
+    <w:p>
+      <w:pPr>
+        <w:pStyle w:val="ListParagraph"/>
+        <w:numPr>
+          <w:ilvl w:val="0"/>
+          <w:numId w:val="36"/>
+        </w:numPr>
+        <w:tabs>
+          <w:tab w:val="left" w:pos="3559"/>
+        </w:tabs>
+        <w:rPr>
+          <w:sz w:val="24"/>
+          <w:szCs w:val="22"/>
+          <w:lang w:val="en-US"/>
+        </w:rPr>
+      </w:pPr>
+      <w:r>
+        <w:rPr>
+          <w:sz w:val="24"/>
+          <w:szCs w:val="22"/>
+          <w:lang w:val="en-US"/>
+        </w:rPr>
+        <w:t>It is build management tool</w:t>
+      </w:r>
+    </w:p>
+    <w:p>
+      <w:pPr>
+        <w:pStyle w:val="ListParagraph"/>
+        <w:numPr>
+          <w:ilvl w:val="0"/>
+          <w:numId w:val="36"/>
+        </w:numPr>
+        <w:tabs>
+          <w:tab w:val="left" w:pos="3559"/>
+        </w:tabs>
+        <w:rPr>
+          <w:sz w:val="24"/>
+          <w:szCs w:val="22"/>
+          <w:lang w:val="en-US"/>
+        </w:rPr>
+      </w:pPr>
+      <w:r>
+        <w:rPr>
+          <w:sz w:val="24"/>
+          <w:szCs w:val="22"/>
+          <w:lang w:val="en-US"/>
+        </w:rPr>
+        <w:t>Product of Apache group</w:t>
+      </w:r>
+    </w:p>
+    <w:p>
+      <w:pPr>
+        <w:pStyle w:val="ListParagraph"/>
+        <w:numPr>
+          <w:ilvl w:val="0"/>
+          <w:numId w:val="36"/>
+        </w:numPr>
+        <w:tabs>
+          <w:tab w:val="left" w:pos="3559"/>
+        </w:tabs>
+        <w:rPr>
+          <w:sz w:val="24"/>
+          <w:szCs w:val="22"/>
+          <w:lang w:val="en-US"/>
+        </w:rPr>
+      </w:pPr>
+      <w:r>
+        <w:rPr>
+          <w:sz w:val="24"/>
+          <w:szCs w:val="22"/>
+          <w:lang w:val="en-US"/>
+        </w:rPr>
+        <w:t>Developer and tester both can use Maven</w:t>
+      </w:r>
+    </w:p>
+    <w:p>
+      <w:pPr>
+        <w:pStyle w:val="ListParagraph"/>
+        <w:numPr>
+          <w:ilvl w:val="0"/>
+          <w:numId w:val="36"/>
+        </w:numPr>
+        <w:tabs>
+          <w:tab w:val="left" w:pos="3559"/>
+        </w:tabs>
+        <w:rPr>
+          <w:sz w:val="24"/>
+          <w:szCs w:val="22"/>
+          <w:lang w:val="en-US"/>
+        </w:rPr>
+      </w:pPr>
+      <w:r>
+        <w:rPr>
+          <w:sz w:val="24"/>
+          <w:szCs w:val="22"/>
+          <w:lang w:val="en-US"/>
+        </w:rPr>
+        <w:t>Only single project can be used by both developer and tester</w:t>
+      </w:r>
+    </w:p>
+    <w:p>
+      <w:pPr>
+        <w:pStyle w:val="ListParagraph"/>
+        <w:numPr>
+          <w:ilvl w:val="0"/>
+          <w:numId w:val="36"/>
+        </w:numPr>
+        <w:tabs>
+          <w:tab w:val="left" w:pos="3559"/>
+        </w:tabs>
+        <w:rPr>
+          <w:sz w:val="24"/>
+          <w:szCs w:val="22"/>
+          <w:lang w:val="en-US"/>
+        </w:rPr>
+      </w:pPr>
+      <w:r>
+        <w:rPr>
+          <w:sz w:val="24"/>
+          <w:szCs w:val="22"/>
+          <w:lang w:val="en-US"/>
+        </w:rPr>
+        <w:t>Use dependency</w:t>
+      </w:r>
+    </w:p>
+    <w:p>
+      <w:pPr>
+        <w:pStyle w:val="ListParagraph"/>
+        <w:numPr>
+          <w:ilvl w:val="0"/>
+          <w:numId w:val="36"/>
+        </w:numPr>
+        <w:tabs>
+          <w:tab w:val="left" w:pos="3559"/>
+        </w:tabs>
+        <w:rPr>
+          <w:sz w:val="24"/>
+          <w:szCs w:val="22"/>
+          <w:lang w:val="en-US"/>
+        </w:rPr>
+      </w:pPr>
+      <w:r>
+        <w:rPr>
+          <w:sz w:val="24"/>
+          <w:szCs w:val="22"/>
+          <w:lang w:val="en-US"/>
+        </w:rPr>
+        <w:t>Easy configuration via pom.xml file</w:t>
       </w:r>
       <w:bookmarkStart w:id="0" w:name="_GoBack"/>
       <w:bookmarkEnd w:id="0"/>
     </w:p>
     <w:p>
       <w:pPr>
-        <w:pStyle w:val="ListParagraph"/>
-        <w:numPr>
-          <w:ilvl w:val="0"/>
-          <w:numId w:val="35"/>
-        </w:numPr>
-        <w:rPr>
-          <w:sz w:val="24"/>
-          <w:szCs w:val="22"/>
-          <w:lang w:val="en-US"/>
-        </w:rPr>
-      </w:pPr>
-      <w:r>
-        <w:rPr>
-          <w:sz w:val="24"/>
-          <w:szCs w:val="22"/>
-          <w:lang w:val="en-US"/>
-        </w:rPr>
-        <w:t>Click on Open button</w:t>
-      </w:r>
-    </w:p>
-    <w:p>
-      <w:pPr>
-        <w:pStyle w:val="ListParagraph"/>
-        <w:numPr>
-          <w:ilvl w:val="0"/>
-          <w:numId w:val="35"/>
-        </w:numPr>
-        <w:rPr>
-          <w:sz w:val="24"/>
-          <w:szCs w:val="22"/>
-          <w:lang w:val="en-US"/>
-        </w:rPr>
-      </w:pPr>
-      <w:r>
-        <w:rPr>
-          <w:sz w:val="24"/>
-          <w:szCs w:val="22"/>
-          <w:lang w:val="en-US"/>
-        </w:rPr>
-        <w:t>Click on Apply and Close button</w:t>
-      </w:r>
-    </w:p>
-    <w:p>
-      <w:pPr>
+        <w:tabs>
+          <w:tab w:val="left" w:pos="3559"/>
+        </w:tabs>
+        <w:rPr>
+          <w:sz w:val="24"/>
+          <w:szCs w:val="22"/>
+          <w:lang w:val="en-US"/>
+        </w:rPr>
+      </w:pPr>
+    </w:p>
+    <w:p>
+      <w:pPr>
+        <w:tabs>
+          <w:tab w:val="left" w:pos="3559"/>
+        </w:tabs>
+        <w:rPr>
+          <w:b/>
+          <w:bCs/>
+          <w:sz w:val="24"/>
+          <w:szCs w:val="22"/>
+          <w:lang w:val="en-US"/>
+        </w:rPr>
+      </w:pPr>
+      <w:r>
+        <w:rPr>
+          <w:b/>
+          <w:bCs/>
+          <w:sz w:val="24"/>
+          <w:szCs w:val="22"/>
+          <w:lang w:val="en-US"/>
+        </w:rPr>
+        <w:t>Creating Maven Project</w:t>
+      </w:r>
+    </w:p>
+    <w:p>
+      <w:pPr>
+        <w:pStyle w:val="ListParagraph"/>
+        <w:numPr>
+          <w:ilvl w:val="0"/>
+          <w:numId w:val="37"/>
+        </w:numPr>
+        <w:tabs>
+          <w:tab w:val="left" w:pos="3559"/>
+        </w:tabs>
+        <w:rPr>
+          <w:sz w:val="24"/>
+          <w:szCs w:val="22"/>
+          <w:lang w:val="en-US"/>
+        </w:rPr>
+      </w:pPr>
+      <w:r>
+        <w:rPr>
+          <w:sz w:val="24"/>
+          <w:szCs w:val="22"/>
+          <w:lang w:val="en-US"/>
+        </w:rPr>
+        <w:t xml:space="preserve">File </w:t>
+      </w:r>
+      <w:r>
+        <w:rPr>
+          <w:sz w:val="24"/>
+          <w:szCs w:val="22"/>
+          <w:lang w:val="en-US"/>
+        </w:rPr>
+        <w:sym w:font="Wingdings" w:char="F0E0"/>
+      </w:r>
+      <w:r>
+        <w:rPr>
+          <w:sz w:val="24"/>
+          <w:szCs w:val="22"/>
+          <w:lang w:val="en-US"/>
+        </w:rPr>
+        <w:t xml:space="preserve"> New </w:t>
+      </w:r>
+      <w:r>
+        <w:rPr>
+          <w:sz w:val="24"/>
+          <w:szCs w:val="22"/>
+          <w:lang w:val="en-US"/>
+        </w:rPr>
+        <w:sym w:font="Wingdings" w:char="F0E0"/>
+      </w:r>
+      <w:r>
+        <w:rPr>
+          <w:sz w:val="24"/>
+          <w:szCs w:val="22"/>
+          <w:lang w:val="en-US"/>
+        </w:rPr>
+        <w:t xml:space="preserve"> Maven Project</w:t>
+      </w:r>
+    </w:p>
+    <w:p>
+      <w:pPr>
+        <w:pStyle w:val="ListParagraph"/>
+        <w:numPr>
+          <w:ilvl w:val="0"/>
+          <w:numId w:val="37"/>
+        </w:numPr>
+        <w:tabs>
+          <w:tab w:val="left" w:pos="3559"/>
+        </w:tabs>
+        <w:rPr>
+          <w:sz w:val="24"/>
+          <w:szCs w:val="22"/>
+          <w:lang w:val="en-US"/>
+        </w:rPr>
+      </w:pPr>
+      <w:r>
+        <w:rPr>
+          <w:sz w:val="24"/>
+          <w:szCs w:val="22"/>
+          <w:lang w:val="en-US"/>
+        </w:rPr>
+        <w:t>Select the first checkbox (Create a simple project skip archetype selection)</w:t>
+      </w:r>
+    </w:p>
+    <w:p>
+      <w:pPr>
+        <w:pStyle w:val="ListParagraph"/>
+        <w:numPr>
+          <w:ilvl w:val="0"/>
+          <w:numId w:val="37"/>
+        </w:numPr>
+        <w:tabs>
+          <w:tab w:val="left" w:pos="3559"/>
+        </w:tabs>
+        <w:rPr>
+          <w:sz w:val="24"/>
+          <w:szCs w:val="22"/>
+          <w:lang w:val="en-US"/>
+        </w:rPr>
+      </w:pPr>
+      <w:r>
+        <w:rPr>
+          <w:sz w:val="24"/>
+          <w:szCs w:val="22"/>
+          <w:lang w:val="en-US"/>
+        </w:rPr>
+        <w:t>Click on Next</w:t>
+      </w:r>
+    </w:p>
+    <w:p>
+      <w:pPr>
+        <w:pStyle w:val="ListParagraph"/>
+        <w:numPr>
+          <w:ilvl w:val="0"/>
+          <w:numId w:val="37"/>
+        </w:numPr>
+        <w:tabs>
+          <w:tab w:val="left" w:pos="3559"/>
+        </w:tabs>
+        <w:rPr>
+          <w:sz w:val="24"/>
+          <w:szCs w:val="22"/>
+          <w:lang w:val="en-US"/>
+        </w:rPr>
+      </w:pPr>
+      <w:r>
+        <w:rPr>
+          <w:sz w:val="24"/>
+          <w:szCs w:val="22"/>
+          <w:lang w:val="en-US"/>
+        </w:rPr>
+        <w:t>Given the group id and artifact id</w:t>
+      </w:r>
+      <w:r>
+        <w:rPr>
+          <w:sz w:val="24"/>
+          <w:szCs w:val="22"/>
+          <w:lang w:val="en-US"/>
+        </w:rPr>
+        <w:t xml:space="preserve"> (Both should be same)</w:t>
+      </w:r>
+    </w:p>
+    <w:p>
+      <w:pPr>
+        <w:pStyle w:val="ListParagraph"/>
+        <w:numPr>
+          <w:ilvl w:val="0"/>
+          <w:numId w:val="37"/>
+        </w:numPr>
+        <w:tabs>
+          <w:tab w:val="left" w:pos="3559"/>
+        </w:tabs>
+        <w:rPr>
+          <w:sz w:val="24"/>
+          <w:szCs w:val="22"/>
+          <w:lang w:val="en-US"/>
+        </w:rPr>
+      </w:pPr>
+      <w:r>
+        <w:rPr>
+          <w:sz w:val="24"/>
+          <w:szCs w:val="22"/>
+          <w:lang w:val="en-US"/>
+        </w:rPr>
+        <w:t>Click on finish</w:t>
+      </w:r>
+    </w:p>
+    <w:p>
+      <w:pPr>
+        <w:pStyle w:val="ListParagraph"/>
+        <w:numPr>
+          <w:ilvl w:val="0"/>
+          <w:numId w:val="37"/>
+        </w:numPr>
         <w:tabs>
           <w:tab w:val="left" w:pos="3559"/>
         </w:tabs>
@@ -13026,6 +13367,119 @@
     </w:lvl>
   </w:abstractNum>
   <w:abstractNum w:abstractNumId="2">
+    <w:nsid w:val="04526429"/>
+    <w:multiLevelType w:val="hybridMultilevel"/>
+    <w:tmpl w:val="AA04F188"/>
+    <w:lvl w:ilvl="0" w:tplc="40090001">
+      <w:start w:val="1"/>
+      <w:numFmt w:val="bullet"/>
+      <w:lvlText w:val=""/>
+      <w:lvlJc w:val="left"/>
+      <w:pPr>
+        <w:ind w:left="720" w:hanging="360"/>
+      </w:pPr>
+      <w:rPr>
+        <w:rFonts w:ascii="Symbol" w:hAnsi="Symbol" w:hint="default"/>
+      </w:rPr>
+    </w:lvl>
+    <w:lvl w:ilvl="1" w:tplc="40090003" w:tentative="1">
+      <w:start w:val="1"/>
+      <w:numFmt w:val="bullet"/>
+      <w:lvlText w:val="o"/>
+      <w:lvlJc w:val="left"/>
+      <w:pPr>
+        <w:ind w:left="1440" w:hanging="360"/>
+      </w:pPr>
+      <w:rPr>
+        <w:rFonts w:ascii="Courier New" w:hAnsi="Courier New" w:cs="Courier New" w:hint="default"/>
+      </w:rPr>
+    </w:lvl>
+    <w:lvl w:ilvl="2" w:tplc="40090005" w:tentative="1">
+      <w:start w:val="1"/>
+      <w:numFmt w:val="bullet"/>
+      <w:lvlText w:val=""/>
+      <w:lvlJc w:val="left"/>
+      <w:pPr>
+        <w:ind w:left="2160" w:hanging="360"/>
+      </w:pPr>
+      <w:rPr>
+        <w:rFonts w:ascii="Wingdings" w:hAnsi="Wingdings" w:hint="default"/>
+      </w:rPr>
+    </w:lvl>
+    <w:lvl w:ilvl="3" w:tplc="40090001" w:tentative="1">
+      <w:start w:val="1"/>
+      <w:numFmt w:val="bullet"/>
+      <w:lvlText w:val=""/>
+      <w:lvlJc w:val="left"/>
+      <w:pPr>
+        <w:ind w:left="2880" w:hanging="360"/>
+      </w:pPr>
+      <w:rPr>
+        <w:rFonts w:ascii="Symbol" w:hAnsi="Symbol" w:hint="default"/>
+      </w:rPr>
+    </w:lvl>
+    <w:lvl w:ilvl="4" w:tplc="40090003" w:tentative="1">
+      <w:start w:val="1"/>
+      <w:numFmt w:val="bullet"/>
+      <w:lvlText w:val="o"/>
+      <w:lvlJc w:val="left"/>
+      <w:pPr>
+        <w:ind w:left="3600" w:hanging="360"/>
+      </w:pPr>
+      <w:rPr>
+        <w:rFonts w:ascii="Courier New" w:hAnsi="Courier New" w:cs="Courier New" w:hint="default"/>
+      </w:rPr>
+    </w:lvl>
+    <w:lvl w:ilvl="5" w:tplc="40090005" w:tentative="1">
+      <w:start w:val="1"/>
+      <w:numFmt w:val="bullet"/>
+      <w:lvlText w:val=""/>
+      <w:lvlJc w:val="left"/>
+      <w:pPr>
+        <w:ind w:left="4320" w:hanging="360"/>
+      </w:pPr>
+      <w:rPr>
+        <w:rFonts w:ascii="Wingdings" w:hAnsi="Wingdings" w:hint="default"/>
+      </w:rPr>
+    </w:lvl>
+    <w:lvl w:ilvl="6" w:tplc="40090001" w:tentative="1">
+      <w:start w:val="1"/>
+      <w:numFmt w:val="bullet"/>
+      <w:lvlText w:val=""/>
+      <w:lvlJc w:val="left"/>
+      <w:pPr>
+        <w:ind w:left="5040" w:hanging="360"/>
+      </w:pPr>
+      <w:rPr>
+        <w:rFonts w:ascii="Symbol" w:hAnsi="Symbol" w:hint="default"/>
+      </w:rPr>
+    </w:lvl>
+    <w:lvl w:ilvl="7" w:tplc="40090003" w:tentative="1">
+      <w:start w:val="1"/>
+      <w:numFmt w:val="bullet"/>
+      <w:lvlText w:val="o"/>
+      <w:lvlJc w:val="left"/>
+      <w:pPr>
+        <w:ind w:left="5760" w:hanging="360"/>
+      </w:pPr>
+      <w:rPr>
+        <w:rFonts w:ascii="Courier New" w:hAnsi="Courier New" w:cs="Courier New" w:hint="default"/>
+      </w:rPr>
+    </w:lvl>
+    <w:lvl w:ilvl="8" w:tplc="40090005" w:tentative="1">
+      <w:start w:val="1"/>
+      <w:numFmt w:val="bullet"/>
+      <w:lvlText w:val=""/>
+      <w:lvlJc w:val="left"/>
+      <w:pPr>
+        <w:ind w:left="6480" w:hanging="360"/>
+      </w:pPr>
+      <w:rPr>
+        <w:rFonts w:ascii="Wingdings" w:hAnsi="Wingdings" w:hint="default"/>
+      </w:rPr>
+    </w:lvl>
+  </w:abstractNum>
+  <w:abstractNum w:abstractNumId="3">
     <w:nsid w:val="062C739C"/>
     <w:multiLevelType w:val="hybridMultilevel"/>
     <w:tmpl w:val="171E5172"/>
@@ -13138,7 +13592,7 @@
       </w:rPr>
     </w:lvl>
   </w:abstractNum>
-  <w:abstractNum w:abstractNumId="3">
+  <w:abstractNum w:abstractNumId="4">
     <w:nsid w:val="08EA181F"/>
     <w:multiLevelType w:val="hybridMultilevel"/>
     <w:tmpl w:val="48FEB862"/>
@@ -13251,7 +13705,7 @@
       </w:rPr>
     </w:lvl>
   </w:abstractNum>
-  <w:abstractNum w:abstractNumId="4">
+  <w:abstractNum w:abstractNumId="5">
     <w:nsid w:val="0C0D76E6"/>
     <w:multiLevelType w:val="hybridMultilevel"/>
     <w:tmpl w:val="435A5196"/>
@@ -13364,7 +13818,7 @@
       </w:rPr>
     </w:lvl>
   </w:abstractNum>
-  <w:abstractNum w:abstractNumId="5">
+  <w:abstractNum w:abstractNumId="6">
     <w:nsid w:val="0C64142D"/>
     <w:multiLevelType w:val="hybridMultilevel"/>
     <w:tmpl w:val="4CBC54E6"/>
@@ -13477,7 +13931,7 @@
       </w:rPr>
     </w:lvl>
   </w:abstractNum>
-  <w:abstractNum w:abstractNumId="6">
+  <w:abstractNum w:abstractNumId="7">
     <w:nsid w:val="17112832"/>
     <w:multiLevelType w:val="hybridMultilevel"/>
     <w:tmpl w:val="962CB92A"/>
@@ -13566,7 +14020,7 @@
       </w:pPr>
     </w:lvl>
   </w:abstractNum>
-  <w:abstractNum w:abstractNumId="7">
+  <w:abstractNum w:abstractNumId="8">
     <w:nsid w:val="23BE5B95"/>
     <w:multiLevelType w:val="hybridMultilevel"/>
     <w:tmpl w:val="1DD610A8"/>
@@ -13655,7 +14109,7 @@
       </w:pPr>
     </w:lvl>
   </w:abstractNum>
-  <w:abstractNum w:abstractNumId="8">
+  <w:abstractNum w:abstractNumId="9">
     <w:nsid w:val="29F31391"/>
     <w:multiLevelType w:val="hybridMultilevel"/>
     <w:tmpl w:val="9AF8AE9E"/>
@@ -13768,7 +14222,7 @@
       </w:rPr>
     </w:lvl>
   </w:abstractNum>
-  <w:abstractNum w:abstractNumId="9">
+  <w:abstractNum w:abstractNumId="10">
     <w:nsid w:val="2AFC4085"/>
     <w:multiLevelType w:val="hybridMultilevel"/>
     <w:tmpl w:val="CE50784A"/>
@@ -13857,7 +14311,7 @@
       </w:pPr>
     </w:lvl>
   </w:abstractNum>
-  <w:abstractNum w:abstractNumId="10">
+  <w:abstractNum w:abstractNumId="11">
     <w:nsid w:val="2B175DA4"/>
     <w:multiLevelType w:val="hybridMultilevel"/>
     <w:tmpl w:val="48FAFA72"/>
@@ -13946,7 +14400,7 @@
       </w:pPr>
     </w:lvl>
   </w:abstractNum>
-  <w:abstractNum w:abstractNumId="11">
+  <w:abstractNum w:abstractNumId="12">
     <w:nsid w:val="2C7D799E"/>
     <w:multiLevelType w:val="hybridMultilevel"/>
     <w:tmpl w:val="FADEA1AC"/>
@@ -14059,7 +14513,7 @@
       </w:rPr>
     </w:lvl>
   </w:abstractNum>
-  <w:abstractNum w:abstractNumId="12">
+  <w:abstractNum w:abstractNumId="13">
     <w:nsid w:val="2CCF3B60"/>
     <w:multiLevelType w:val="hybridMultilevel"/>
     <w:tmpl w:val="4720FA48"/>
@@ -14172,7 +14626,7 @@
       </w:rPr>
     </w:lvl>
   </w:abstractNum>
-  <w:abstractNum w:abstractNumId="13">
+  <w:abstractNum w:abstractNumId="14">
     <w:nsid w:val="2D920753"/>
     <w:multiLevelType w:val="hybridMultilevel"/>
     <w:tmpl w:val="0EB21D7A"/>
@@ -14261,7 +14715,7 @@
       </w:pPr>
     </w:lvl>
   </w:abstractNum>
-  <w:abstractNum w:abstractNumId="14">
+  <w:abstractNum w:abstractNumId="15">
     <w:nsid w:val="34A85633"/>
     <w:multiLevelType w:val="hybridMultilevel"/>
     <w:tmpl w:val="775698AC"/>
@@ -14350,7 +14804,7 @@
       </w:pPr>
     </w:lvl>
   </w:abstractNum>
-  <w:abstractNum w:abstractNumId="15">
+  <w:abstractNum w:abstractNumId="16">
     <w:nsid w:val="371A234D"/>
     <w:multiLevelType w:val="hybridMultilevel"/>
     <w:tmpl w:val="E7F09658"/>
@@ -14463,7 +14917,7 @@
       </w:rPr>
     </w:lvl>
   </w:abstractNum>
-  <w:abstractNum w:abstractNumId="16">
+  <w:abstractNum w:abstractNumId="17">
     <w:nsid w:val="39D44C7F"/>
     <w:multiLevelType w:val="hybridMultilevel"/>
     <w:tmpl w:val="B83C5124"/>
@@ -14576,7 +15030,7 @@
       </w:rPr>
     </w:lvl>
   </w:abstractNum>
-  <w:abstractNum w:abstractNumId="17">
+  <w:abstractNum w:abstractNumId="18">
     <w:nsid w:val="3CBF3923"/>
     <w:multiLevelType w:val="hybridMultilevel"/>
     <w:tmpl w:val="73646200"/>
@@ -14689,7 +15143,7 @@
       </w:rPr>
     </w:lvl>
   </w:abstractNum>
-  <w:abstractNum w:abstractNumId="18">
+  <w:abstractNum w:abstractNumId="19">
     <w:nsid w:val="3E173697"/>
     <w:multiLevelType w:val="hybridMultilevel"/>
     <w:tmpl w:val="90D6CC18"/>
@@ -14778,7 +15232,7 @@
       </w:pPr>
     </w:lvl>
   </w:abstractNum>
-  <w:abstractNum w:abstractNumId="19">
+  <w:abstractNum w:abstractNumId="20">
     <w:nsid w:val="42F20D18"/>
     <w:multiLevelType w:val="hybridMultilevel"/>
     <w:tmpl w:val="268059E0"/>
@@ -14867,7 +15321,7 @@
       </w:pPr>
     </w:lvl>
   </w:abstractNum>
-  <w:abstractNum w:abstractNumId="20">
+  <w:abstractNum w:abstractNumId="21">
     <w:nsid w:val="51A02E55"/>
     <w:multiLevelType w:val="hybridMultilevel"/>
     <w:tmpl w:val="82B031BE"/>
@@ -14953,7 +15407,7 @@
       </w:pPr>
     </w:lvl>
   </w:abstractNum>
-  <w:abstractNum w:abstractNumId="21">
+  <w:abstractNum w:abstractNumId="22">
     <w:nsid w:val="55130EE9"/>
     <w:multiLevelType w:val="hybridMultilevel"/>
     <w:tmpl w:val="456A3FEE"/>
@@ -15042,7 +15496,7 @@
       </w:pPr>
     </w:lvl>
   </w:abstractNum>
-  <w:abstractNum w:abstractNumId="22">
+  <w:abstractNum w:abstractNumId="23">
     <w:nsid w:val="562D548B"/>
     <w:multiLevelType w:val="hybridMultilevel"/>
     <w:tmpl w:val="31B8F06A"/>
@@ -15128,7 +15582,7 @@
       </w:pPr>
     </w:lvl>
   </w:abstractNum>
-  <w:abstractNum w:abstractNumId="23">
+  <w:abstractNum w:abstractNumId="24">
     <w:nsid w:val="569F5872"/>
     <w:multiLevelType w:val="hybridMultilevel"/>
     <w:tmpl w:val="19E0E6AA"/>
@@ -15217,7 +15671,7 @@
       </w:pPr>
     </w:lvl>
   </w:abstractNum>
-  <w:abstractNum w:abstractNumId="24">
+  <w:abstractNum w:abstractNumId="25">
     <w:nsid w:val="5863069B"/>
     <w:multiLevelType w:val="hybridMultilevel"/>
     <w:tmpl w:val="1A3E2D5E"/>
@@ -15306,7 +15760,7 @@
       </w:pPr>
     </w:lvl>
   </w:abstractNum>
-  <w:abstractNum w:abstractNumId="25">
+  <w:abstractNum w:abstractNumId="26">
     <w:nsid w:val="5DDE5AEA"/>
     <w:multiLevelType w:val="hybridMultilevel"/>
     <w:tmpl w:val="3F1C7158"/>
@@ -15419,7 +15873,7 @@
       </w:rPr>
     </w:lvl>
   </w:abstractNum>
-  <w:abstractNum w:abstractNumId="26">
+  <w:abstractNum w:abstractNumId="27">
     <w:nsid w:val="5F243673"/>
     <w:multiLevelType w:val="hybridMultilevel"/>
     <w:tmpl w:val="F0F6B838"/>
@@ -15508,7 +15962,7 @@
       </w:pPr>
     </w:lvl>
   </w:abstractNum>
-  <w:abstractNum w:abstractNumId="27">
+  <w:abstractNum w:abstractNumId="28">
     <w:nsid w:val="623553AF"/>
     <w:multiLevelType w:val="hybridMultilevel"/>
     <w:tmpl w:val="3586E7C8"/>
@@ -15594,7 +16048,96 @@
       </w:pPr>
     </w:lvl>
   </w:abstractNum>
-  <w:abstractNum w:abstractNumId="28">
+  <w:abstractNum w:abstractNumId="29">
+    <w:nsid w:val="641370ED"/>
+    <w:multiLevelType w:val="hybridMultilevel"/>
+    <w:tmpl w:val="EA5A0A3C"/>
+    <w:lvl w:ilvl="0" w:tplc="4009000F">
+      <w:start w:val="1"/>
+      <w:numFmt w:val="decimal"/>
+      <w:lvlText w:val="%1."/>
+      <w:lvlJc w:val="left"/>
+      <w:pPr>
+        <w:ind w:left="720" w:hanging="360"/>
+      </w:pPr>
+      <w:rPr>
+        <w:rFonts w:hint="default"/>
+      </w:rPr>
+    </w:lvl>
+    <w:lvl w:ilvl="1" w:tplc="40090019" w:tentative="1">
+      <w:start w:val="1"/>
+      <w:numFmt w:val="lowerLetter"/>
+      <w:lvlText w:val="%2."/>
+      <w:lvlJc w:val="left"/>
+      <w:pPr>
+        <w:ind w:left="1440" w:hanging="360"/>
+      </w:pPr>
+    </w:lvl>
+    <w:lvl w:ilvl="2" w:tplc="4009001B" w:tentative="1">
+      <w:start w:val="1"/>
+      <w:numFmt w:val="lowerRoman"/>
+      <w:lvlText w:val="%3."/>
+      <w:lvlJc w:val="right"/>
+      <w:pPr>
+        <w:ind w:left="2160" w:hanging="180"/>
+      </w:pPr>
+    </w:lvl>
+    <w:lvl w:ilvl="3" w:tplc="4009000F" w:tentative="1">
+      <w:start w:val="1"/>
+      <w:numFmt w:val="decimal"/>
+      <w:lvlText w:val="%4."/>
+      <w:lvlJc w:val="left"/>
+      <w:pPr>
+        <w:ind w:left="2880" w:hanging="360"/>
+      </w:pPr>
+    </w:lvl>
+    <w:lvl w:ilvl="4" w:tplc="40090019" w:tentative="1">
+      <w:start w:val="1"/>
+      <w:numFmt w:val="lowerLetter"/>
+      <w:lvlText w:val="%5."/>
+      <w:lvlJc w:val="left"/>
+      <w:pPr>
+        <w:ind w:left="3600" w:hanging="360"/>
+      </w:pPr>
+    </w:lvl>
+    <w:lvl w:ilvl="5" w:tplc="4009001B" w:tentative="1">
+      <w:start w:val="1"/>
+      <w:numFmt w:val="lowerRoman"/>
+      <w:lvlText w:val="%6."/>
+      <w:lvlJc w:val="right"/>
+      <w:pPr>
+        <w:ind w:left="4320" w:hanging="180"/>
+      </w:pPr>
+    </w:lvl>
+    <w:lvl w:ilvl="6" w:tplc="4009000F" w:tentative="1">
+      <w:start w:val="1"/>
+      <w:numFmt w:val="decimal"/>
+      <w:lvlText w:val="%7."/>
+      <w:lvlJc w:val="left"/>
+      <w:pPr>
+        <w:ind w:left="5040" w:hanging="360"/>
+      </w:pPr>
+    </w:lvl>
+    <w:lvl w:ilvl="7" w:tplc="40090019" w:tentative="1">
+      <w:start w:val="1"/>
+      <w:numFmt w:val="lowerLetter"/>
+      <w:lvlText w:val="%8."/>
+      <w:lvlJc w:val="left"/>
+      <w:pPr>
+        <w:ind w:left="5760" w:hanging="360"/>
+      </w:pPr>
+    </w:lvl>
+    <w:lvl w:ilvl="8" w:tplc="4009001B" w:tentative="1">
+      <w:start w:val="1"/>
+      <w:numFmt w:val="lowerRoman"/>
+      <w:lvlText w:val="%9."/>
+      <w:lvlJc w:val="right"/>
+      <w:pPr>
+        <w:ind w:left="6480" w:hanging="180"/>
+      </w:pPr>
+    </w:lvl>
+  </w:abstractNum>
+  <w:abstractNum w:abstractNumId="30">
     <w:nsid w:val="64CA60CF"/>
     <w:multiLevelType w:val="hybridMultilevel"/>
     <w:tmpl w:val="CE50784A"/>
@@ -15683,7 +16226,7 @@
       </w:pPr>
     </w:lvl>
   </w:abstractNum>
-  <w:abstractNum w:abstractNumId="29">
+  <w:abstractNum w:abstractNumId="31">
     <w:nsid w:val="69662B15"/>
     <w:multiLevelType w:val="hybridMultilevel"/>
     <w:tmpl w:val="E5A22472"/>
@@ -15796,7 +16339,7 @@
       </w:rPr>
     </w:lvl>
   </w:abstractNum>
-  <w:abstractNum w:abstractNumId="30">
+  <w:abstractNum w:abstractNumId="32">
     <w:nsid w:val="6C35034C"/>
     <w:multiLevelType w:val="hybridMultilevel"/>
     <w:tmpl w:val="6AF6DE5C"/>
@@ -15882,7 +16425,7 @@
       </w:pPr>
     </w:lvl>
   </w:abstractNum>
-  <w:abstractNum w:abstractNumId="31">
+  <w:abstractNum w:abstractNumId="33">
     <w:nsid w:val="705F36D2"/>
     <w:multiLevelType w:val="hybridMultilevel"/>
     <w:tmpl w:val="30AA3E8C"/>
@@ -15971,7 +16514,7 @@
       </w:pPr>
     </w:lvl>
   </w:abstractNum>
-  <w:abstractNum w:abstractNumId="32">
+  <w:abstractNum w:abstractNumId="34">
     <w:nsid w:val="7576105D"/>
     <w:multiLevelType w:val="hybridMultilevel"/>
     <w:tmpl w:val="DA7C6020"/>
@@ -16084,7 +16627,7 @@
       </w:rPr>
     </w:lvl>
   </w:abstractNum>
-  <w:abstractNum w:abstractNumId="33">
+  <w:abstractNum w:abstractNumId="35">
     <w:nsid w:val="76B600A9"/>
     <w:multiLevelType w:val="hybridMultilevel"/>
     <w:tmpl w:val="B8FE9350"/>
@@ -16173,7 +16716,7 @@
       </w:pPr>
     </w:lvl>
   </w:abstractNum>
-  <w:abstractNum w:abstractNumId="34">
+  <w:abstractNum w:abstractNumId="36">
     <w:nsid w:val="78C72E6D"/>
     <w:multiLevelType w:val="hybridMultilevel"/>
     <w:tmpl w:val="529A6186"/>
@@ -16263,109 +16806,115 @@
     </w:lvl>
   </w:abstractNum>
   <w:num w:numId="1">
-    <w:abstractNumId w:val="29"/>
+    <w:abstractNumId w:val="31"/>
   </w:num>
   <w:num w:numId="2">
+    <w:abstractNumId w:val="9"/>
+  </w:num>
+  <w:num w:numId="3">
     <w:abstractNumId w:val="8"/>
   </w:num>
-  <w:num w:numId="3">
-    <w:abstractNumId w:val="7"/>
-  </w:num>
   <w:num w:numId="4">
-    <w:abstractNumId w:val="27"/>
+    <w:abstractNumId w:val="28"/>
   </w:num>
   <w:num w:numId="5">
-    <w:abstractNumId w:val="15"/>
+    <w:abstractNumId w:val="16"/>
   </w:num>
   <w:num w:numId="6">
+    <w:abstractNumId w:val="34"/>
+  </w:num>
+  <w:num w:numId="7">
+    <w:abstractNumId w:val="17"/>
+  </w:num>
+  <w:num w:numId="8">
     <w:abstractNumId w:val="32"/>
   </w:num>
-  <w:num w:numId="7">
-    <w:abstractNumId w:val="16"/>
-  </w:num>
-  <w:num w:numId="8">
-    <w:abstractNumId w:val="30"/>
-  </w:num>
   <w:num w:numId="9">
-    <w:abstractNumId w:val="22"/>
+    <w:abstractNumId w:val="23"/>
   </w:num>
   <w:num w:numId="10">
     <w:abstractNumId w:val="1"/>
   </w:num>
   <w:num w:numId="11">
+    <w:abstractNumId w:val="27"/>
+  </w:num>
+  <w:num w:numId="12">
+    <w:abstractNumId w:val="30"/>
+  </w:num>
+  <w:num w:numId="13">
+    <w:abstractNumId w:val="20"/>
+  </w:num>
+  <w:num w:numId="14">
+    <w:abstractNumId w:val="24"/>
+  </w:num>
+  <w:num w:numId="15">
     <w:abstractNumId w:val="26"/>
   </w:num>
-  <w:num w:numId="12">
-    <w:abstractNumId w:val="28"/>
-  </w:num>
-  <w:num w:numId="13">
-    <w:abstractNumId w:val="19"/>
-  </w:num>
-  <w:num w:numId="14">
-    <w:abstractNumId w:val="23"/>
-  </w:num>
-  <w:num w:numId="15">
-    <w:abstractNumId w:val="25"/>
-  </w:num>
   <w:num w:numId="16">
-    <w:abstractNumId w:val="2"/>
+    <w:abstractNumId w:val="3"/>
   </w:num>
   <w:num w:numId="17">
-    <w:abstractNumId w:val="20"/>
+    <w:abstractNumId w:val="21"/>
   </w:num>
   <w:num w:numId="18">
+    <w:abstractNumId w:val="7"/>
+  </w:num>
+  <w:num w:numId="19">
+    <w:abstractNumId w:val="33"/>
+  </w:num>
+  <w:num w:numId="20">
+    <w:abstractNumId w:val="11"/>
+  </w:num>
+  <w:num w:numId="21">
+    <w:abstractNumId w:val="13"/>
+  </w:num>
+  <w:num w:numId="22">
+    <w:abstractNumId w:val="12"/>
+  </w:num>
+  <w:num w:numId="23">
+    <w:abstractNumId w:val="14"/>
+  </w:num>
+  <w:num w:numId="24">
+    <w:abstractNumId w:val="15"/>
+  </w:num>
+  <w:num w:numId="25">
+    <w:abstractNumId w:val="22"/>
+  </w:num>
+  <w:num w:numId="26">
     <w:abstractNumId w:val="6"/>
   </w:num>
-  <w:num w:numId="19">
-    <w:abstractNumId w:val="31"/>
-  </w:num>
-  <w:num w:numId="20">
-    <w:abstractNumId w:val="10"/>
-  </w:num>
-  <w:num w:numId="21">
-    <w:abstractNumId w:val="12"/>
-  </w:num>
-  <w:num w:numId="22">
-    <w:abstractNumId w:val="11"/>
-  </w:num>
-  <w:num w:numId="23">
-    <w:abstractNumId w:val="13"/>
-  </w:num>
-  <w:num w:numId="24">
-    <w:abstractNumId w:val="14"/>
-  </w:num>
-  <w:num w:numId="25">
-    <w:abstractNumId w:val="21"/>
-  </w:num>
-  <w:num w:numId="26">
+  <w:num w:numId="27">
     <w:abstractNumId w:val="5"/>
-  </w:num>
-  <w:num w:numId="27">
-    <w:abstractNumId w:val="4"/>
   </w:num>
   <w:num w:numId="28">
     <w:abstractNumId w:val="0"/>
   </w:num>
   <w:num w:numId="29">
-    <w:abstractNumId w:val="24"/>
+    <w:abstractNumId w:val="25"/>
   </w:num>
   <w:num w:numId="30">
-    <w:abstractNumId w:val="34"/>
+    <w:abstractNumId w:val="36"/>
   </w:num>
   <w:num w:numId="31">
-    <w:abstractNumId w:val="3"/>
+    <w:abstractNumId w:val="4"/>
   </w:num>
   <w:num w:numId="32">
+    <w:abstractNumId w:val="19"/>
+  </w:num>
+  <w:num w:numId="33">
+    <w:abstractNumId w:val="35"/>
+  </w:num>
+  <w:num w:numId="34">
     <w:abstractNumId w:val="18"/>
   </w:num>
-  <w:num w:numId="33">
-    <w:abstractNumId w:val="33"/>
+  <w:num w:numId="35">
+    <w:abstractNumId w:val="10"/>
   </w:num>
-  <w:num w:numId="34">
-    <w:abstractNumId w:val="17"/>
+  <w:num w:numId="36">
+    <w:abstractNumId w:val="2"/>
   </w:num>
-  <w:num w:numId="35">
-    <w:abstractNumId w:val="9"/>
+  <w:num w:numId="37">
+    <w:abstractNumId w:val="29"/>
   </w:num>
 </w:numbering>
 </file>
@@ -17958,31 +18507,31 @@
     </dgm:pt>
   </dgm:ptLst>
   <dgm:cxnLst>
-    <dgm:cxn modelId="{FD3B79B0-4BA1-4572-89D3-60566BFCC18F}" type="presOf" srcId="{FCF305BC-CFD1-4E52-A6EC-F9E91097B599}" destId="{ABE68582-02D9-4185-AABF-0DCF4D65013D}" srcOrd="0" destOrd="0" presId="urn:microsoft.com/office/officeart/2005/8/layout/process1"/>
-    <dgm:cxn modelId="{AB485ED3-4067-46A5-96B0-21AD2E19CEEE}" type="presOf" srcId="{C9FC0E7C-9A3A-4E11-A03F-A00D7B4AFBCD}" destId="{5DBF1868-F5FA-4100-810D-C6A9D8EA3DB7}" srcOrd="0" destOrd="0" presId="urn:microsoft.com/office/officeart/2005/8/layout/process1"/>
-    <dgm:cxn modelId="{6943724F-3F55-44E2-9C1E-4314B957B73B}" type="presOf" srcId="{1BA2441B-785D-4D49-91AC-1B9DF141D2CB}" destId="{2C2A83D5-7C13-4DD6-A2F2-278972EFC2B2}" srcOrd="0" destOrd="0" presId="urn:microsoft.com/office/officeart/2005/8/layout/process1"/>
+    <dgm:cxn modelId="{F9570EA8-3EAE-4399-AA2F-19B56A9C70D4}" type="presOf" srcId="{1BA2441B-785D-4D49-91AC-1B9DF141D2CB}" destId="{2C2A83D5-7C13-4DD6-A2F2-278972EFC2B2}" srcOrd="0" destOrd="0" presId="urn:microsoft.com/office/officeart/2005/8/layout/process1"/>
+    <dgm:cxn modelId="{DC48D201-EAD7-4CBE-B820-B5A91493CD33}" type="presOf" srcId="{B78EBEAB-CCAC-4FE3-90B3-630CA686619F}" destId="{CE165F37-7E18-47D2-8539-2866C9F975CC}" srcOrd="0" destOrd="0" presId="urn:microsoft.com/office/officeart/2005/8/layout/process1"/>
+    <dgm:cxn modelId="{0C028231-2113-4D95-9426-2E1A59E1A9C6}" type="presOf" srcId="{B78EBEAB-CCAC-4FE3-90B3-630CA686619F}" destId="{06460A84-EE59-47CB-A250-EC10BDC610CB}" srcOrd="1" destOrd="0" presId="urn:microsoft.com/office/officeart/2005/8/layout/process1"/>
+    <dgm:cxn modelId="{23A70BCA-6434-4756-AC18-3C0578157D12}" type="presOf" srcId="{C1D7CF26-EEB0-4967-97EB-E8F434D3BADB}" destId="{EC2B308D-4526-4348-8CBC-B0687AD7321A}" srcOrd="1" destOrd="0" presId="urn:microsoft.com/office/officeart/2005/8/layout/process1"/>
+    <dgm:cxn modelId="{F26ADB1D-4DCE-42AF-9AB0-9F1D0EF34C1E}" type="presOf" srcId="{E2745D75-E9AE-4CA9-B5E9-2E8F31C2CA51}" destId="{C0C8A181-A2E9-4F4B-A7DB-A9AF08100F03}" srcOrd="0" destOrd="0" presId="urn:microsoft.com/office/officeart/2005/8/layout/process1"/>
+    <dgm:cxn modelId="{B78A2360-2F3B-40CA-B125-44A19241597E}" type="presOf" srcId="{842A4257-BF94-4051-9FC6-62ED0399DFAC}" destId="{4E161966-2D8E-4910-9216-A2C6BEB72B96}" srcOrd="0" destOrd="0" presId="urn:microsoft.com/office/officeart/2005/8/layout/process1"/>
+    <dgm:cxn modelId="{D3D2706A-B257-4BCC-8668-08C54B83F72B}" type="presOf" srcId="{FCF305BC-CFD1-4E52-A6EC-F9E91097B599}" destId="{ABE68582-02D9-4185-AABF-0DCF4D65013D}" srcOrd="0" destOrd="0" presId="urn:microsoft.com/office/officeart/2005/8/layout/process1"/>
+    <dgm:cxn modelId="{54F9FE51-C897-4B61-A1BE-E8A8F1B40DBB}" type="presOf" srcId="{7FBBFB0C-A1A9-40BA-BCC1-8AF472388A94}" destId="{233BD9ED-7373-4D34-A81B-78E0FB9E04F2}" srcOrd="1" destOrd="0" presId="urn:microsoft.com/office/officeart/2005/8/layout/process1"/>
+    <dgm:cxn modelId="{B20C9542-9EBF-4D8A-B9AB-7A434EFC9912}" type="presOf" srcId="{7FBBFB0C-A1A9-40BA-BCC1-8AF472388A94}" destId="{18E347EE-68ED-408E-B198-30107721AC2D}" srcOrd="0" destOrd="0" presId="urn:microsoft.com/office/officeart/2005/8/layout/process1"/>
+    <dgm:cxn modelId="{13943800-0328-4261-A1C0-1C5065A0E704}" srcId="{C9FC0E7C-9A3A-4E11-A03F-A00D7B4AFBCD}" destId="{1BA2441B-785D-4D49-91AC-1B9DF141D2CB}" srcOrd="1" destOrd="0" parTransId="{9150F863-AA45-4D6C-A6A1-9E5577F34D87}" sibTransId="{B78EBEAB-CCAC-4FE3-90B3-630CA686619F}"/>
+    <dgm:cxn modelId="{DF3E3E67-6DFD-4DE0-BA89-DD98D5967F45}" type="presOf" srcId="{C9FC0E7C-9A3A-4E11-A03F-A00D7B4AFBCD}" destId="{5DBF1868-F5FA-4100-810D-C6A9D8EA3DB7}" srcOrd="0" destOrd="0" presId="urn:microsoft.com/office/officeart/2005/8/layout/process1"/>
+    <dgm:cxn modelId="{F608340D-C7A4-45B3-A757-BBDC781CDB8E}" type="presOf" srcId="{C1D7CF26-EEB0-4967-97EB-E8F434D3BADB}" destId="{9B3FA484-3A55-4A04-B75B-9F221B0D71E8}" srcOrd="0" destOrd="0" presId="urn:microsoft.com/office/officeart/2005/8/layout/process1"/>
     <dgm:cxn modelId="{3ABBFCD9-89A5-4CC8-A625-4E96574DA2F3}" srcId="{C9FC0E7C-9A3A-4E11-A03F-A00D7B4AFBCD}" destId="{E2745D75-E9AE-4CA9-B5E9-2E8F31C2CA51}" srcOrd="0" destOrd="0" parTransId="{BBE17490-864F-4816-A53C-CD66C852F97A}" sibTransId="{7FBBFB0C-A1A9-40BA-BCC1-8AF472388A94}"/>
-    <dgm:cxn modelId="{13943800-0328-4261-A1C0-1C5065A0E704}" srcId="{C9FC0E7C-9A3A-4E11-A03F-A00D7B4AFBCD}" destId="{1BA2441B-785D-4D49-91AC-1B9DF141D2CB}" srcOrd="1" destOrd="0" parTransId="{9150F863-AA45-4D6C-A6A1-9E5577F34D87}" sibTransId="{B78EBEAB-CCAC-4FE3-90B3-630CA686619F}"/>
-    <dgm:cxn modelId="{2B68A953-EB1F-4A86-9CC1-70CEB5EC8AFB}" type="presOf" srcId="{842A4257-BF94-4051-9FC6-62ED0399DFAC}" destId="{4E161966-2D8E-4910-9216-A2C6BEB72B96}" srcOrd="0" destOrd="0" presId="urn:microsoft.com/office/officeart/2005/8/layout/process1"/>
-    <dgm:cxn modelId="{5BD2B8F1-4671-4E5C-9050-8875810F821F}" type="presOf" srcId="{B78EBEAB-CCAC-4FE3-90B3-630CA686619F}" destId="{06460A84-EE59-47CB-A250-EC10BDC610CB}" srcOrd="1" destOrd="0" presId="urn:microsoft.com/office/officeart/2005/8/layout/process1"/>
-    <dgm:cxn modelId="{ACEA9610-FE75-4D73-A3C7-A1163E4BBDFE}" type="presOf" srcId="{C1D7CF26-EEB0-4967-97EB-E8F434D3BADB}" destId="{EC2B308D-4526-4348-8CBC-B0687AD7321A}" srcOrd="1" destOrd="0" presId="urn:microsoft.com/office/officeart/2005/8/layout/process1"/>
+    <dgm:cxn modelId="{B49DB78F-39E9-494B-8838-213AC88C567C}" srcId="{C9FC0E7C-9A3A-4E11-A03F-A00D7B4AFBCD}" destId="{FCF305BC-CFD1-4E52-A6EC-F9E91097B599}" srcOrd="3" destOrd="0" parTransId="{BA94869B-7E67-4DDD-AFDC-08C595284C30}" sibTransId="{2E1282FD-F9C5-46C6-9F68-445A9AA862A1}"/>
     <dgm:cxn modelId="{6B98BFF1-2E49-406D-B5D8-F15618D834DD}" srcId="{C9FC0E7C-9A3A-4E11-A03F-A00D7B4AFBCD}" destId="{842A4257-BF94-4051-9FC6-62ED0399DFAC}" srcOrd="2" destOrd="0" parTransId="{2D0B371C-08BB-4E8B-81E3-39FE2E5A5355}" sibTransId="{C1D7CF26-EEB0-4967-97EB-E8F434D3BADB}"/>
-    <dgm:cxn modelId="{858F6272-DBC4-49BA-976E-84E111118950}" type="presOf" srcId="{B78EBEAB-CCAC-4FE3-90B3-630CA686619F}" destId="{CE165F37-7E18-47D2-8539-2866C9F975CC}" srcOrd="0" destOrd="0" presId="urn:microsoft.com/office/officeart/2005/8/layout/process1"/>
-    <dgm:cxn modelId="{B49DB78F-39E9-494B-8838-213AC88C567C}" srcId="{C9FC0E7C-9A3A-4E11-A03F-A00D7B4AFBCD}" destId="{FCF305BC-CFD1-4E52-A6EC-F9E91097B599}" srcOrd="3" destOrd="0" parTransId="{BA94869B-7E67-4DDD-AFDC-08C595284C30}" sibTransId="{2E1282FD-F9C5-46C6-9F68-445A9AA862A1}"/>
-    <dgm:cxn modelId="{441796B3-2F1C-4A5F-819B-2A2F17A84EEA}" type="presOf" srcId="{7FBBFB0C-A1A9-40BA-BCC1-8AF472388A94}" destId="{233BD9ED-7373-4D34-A81B-78E0FB9E04F2}" srcOrd="1" destOrd="0" presId="urn:microsoft.com/office/officeart/2005/8/layout/process1"/>
-    <dgm:cxn modelId="{82292A46-CAD5-443D-AA7F-C6B99BB6D8DB}" type="presOf" srcId="{E2745D75-E9AE-4CA9-B5E9-2E8F31C2CA51}" destId="{C0C8A181-A2E9-4F4B-A7DB-A9AF08100F03}" srcOrd="0" destOrd="0" presId="urn:microsoft.com/office/officeart/2005/8/layout/process1"/>
-    <dgm:cxn modelId="{66CF8F92-58CE-4442-BDF9-8C36904EB301}" type="presOf" srcId="{7FBBFB0C-A1A9-40BA-BCC1-8AF472388A94}" destId="{18E347EE-68ED-408E-B198-30107721AC2D}" srcOrd="0" destOrd="0" presId="urn:microsoft.com/office/officeart/2005/8/layout/process1"/>
-    <dgm:cxn modelId="{4A730A57-0C5F-4F87-AF3E-060999CD449B}" type="presOf" srcId="{C1D7CF26-EEB0-4967-97EB-E8F434D3BADB}" destId="{9B3FA484-3A55-4A04-B75B-9F221B0D71E8}" srcOrd="0" destOrd="0" presId="urn:microsoft.com/office/officeart/2005/8/layout/process1"/>
-    <dgm:cxn modelId="{536FCC29-D03A-4F58-830E-0405BAE83605}" type="presParOf" srcId="{5DBF1868-F5FA-4100-810D-C6A9D8EA3DB7}" destId="{C0C8A181-A2E9-4F4B-A7DB-A9AF08100F03}" srcOrd="0" destOrd="0" presId="urn:microsoft.com/office/officeart/2005/8/layout/process1"/>
-    <dgm:cxn modelId="{832A4A64-C99E-4026-95E7-4FA7E6A6332C}" type="presParOf" srcId="{5DBF1868-F5FA-4100-810D-C6A9D8EA3DB7}" destId="{18E347EE-68ED-408E-B198-30107721AC2D}" srcOrd="1" destOrd="0" presId="urn:microsoft.com/office/officeart/2005/8/layout/process1"/>
-    <dgm:cxn modelId="{27CBDF00-FF80-4DA7-AAEE-2E806F080A09}" type="presParOf" srcId="{18E347EE-68ED-408E-B198-30107721AC2D}" destId="{233BD9ED-7373-4D34-A81B-78E0FB9E04F2}" srcOrd="0" destOrd="0" presId="urn:microsoft.com/office/officeart/2005/8/layout/process1"/>
-    <dgm:cxn modelId="{0429F185-3A6B-4E09-9E86-D504F67F6629}" type="presParOf" srcId="{5DBF1868-F5FA-4100-810D-C6A9D8EA3DB7}" destId="{2C2A83D5-7C13-4DD6-A2F2-278972EFC2B2}" srcOrd="2" destOrd="0" presId="urn:microsoft.com/office/officeart/2005/8/layout/process1"/>
-    <dgm:cxn modelId="{89A0B012-4F40-4D01-A2D8-6C9B185BFD23}" type="presParOf" srcId="{5DBF1868-F5FA-4100-810D-C6A9D8EA3DB7}" destId="{CE165F37-7E18-47D2-8539-2866C9F975CC}" srcOrd="3" destOrd="0" presId="urn:microsoft.com/office/officeart/2005/8/layout/process1"/>
-    <dgm:cxn modelId="{3FA51ED3-A458-4A8D-94A8-4FBCC30BC895}" type="presParOf" srcId="{CE165F37-7E18-47D2-8539-2866C9F975CC}" destId="{06460A84-EE59-47CB-A250-EC10BDC610CB}" srcOrd="0" destOrd="0" presId="urn:microsoft.com/office/officeart/2005/8/layout/process1"/>
-    <dgm:cxn modelId="{AE9DDBE2-91EE-45E4-BCD5-FEB2425A3440}" type="presParOf" srcId="{5DBF1868-F5FA-4100-810D-C6A9D8EA3DB7}" destId="{4E161966-2D8E-4910-9216-A2C6BEB72B96}" srcOrd="4" destOrd="0" presId="urn:microsoft.com/office/officeart/2005/8/layout/process1"/>
-    <dgm:cxn modelId="{EB58501A-EC04-4F91-8EAC-AC73AFFDEFA2}" type="presParOf" srcId="{5DBF1868-F5FA-4100-810D-C6A9D8EA3DB7}" destId="{9B3FA484-3A55-4A04-B75B-9F221B0D71E8}" srcOrd="5" destOrd="0" presId="urn:microsoft.com/office/officeart/2005/8/layout/process1"/>
-    <dgm:cxn modelId="{14B4AC5D-37BD-4982-8F0D-DD729C4D400D}" type="presParOf" srcId="{9B3FA484-3A55-4A04-B75B-9F221B0D71E8}" destId="{EC2B308D-4526-4348-8CBC-B0687AD7321A}" srcOrd="0" destOrd="0" presId="urn:microsoft.com/office/officeart/2005/8/layout/process1"/>
-    <dgm:cxn modelId="{D51E4811-463E-4C33-A6E7-B49837FCC46B}" type="presParOf" srcId="{5DBF1868-F5FA-4100-810D-C6A9D8EA3DB7}" destId="{ABE68582-02D9-4185-AABF-0DCF4D65013D}" srcOrd="6" destOrd="0" presId="urn:microsoft.com/office/officeart/2005/8/layout/process1"/>
+    <dgm:cxn modelId="{4D9B5DC3-6C2C-443E-A3DA-3543D6261E20}" type="presParOf" srcId="{5DBF1868-F5FA-4100-810D-C6A9D8EA3DB7}" destId="{C0C8A181-A2E9-4F4B-A7DB-A9AF08100F03}" srcOrd="0" destOrd="0" presId="urn:microsoft.com/office/officeart/2005/8/layout/process1"/>
+    <dgm:cxn modelId="{B1CC2796-13CA-4861-965D-DE136F784458}" type="presParOf" srcId="{5DBF1868-F5FA-4100-810D-C6A9D8EA3DB7}" destId="{18E347EE-68ED-408E-B198-30107721AC2D}" srcOrd="1" destOrd="0" presId="urn:microsoft.com/office/officeart/2005/8/layout/process1"/>
+    <dgm:cxn modelId="{A20C6FFD-7968-489E-9383-E7FE6259C64B}" type="presParOf" srcId="{18E347EE-68ED-408E-B198-30107721AC2D}" destId="{233BD9ED-7373-4D34-A81B-78E0FB9E04F2}" srcOrd="0" destOrd="0" presId="urn:microsoft.com/office/officeart/2005/8/layout/process1"/>
+    <dgm:cxn modelId="{C7517B05-2788-467A-8A14-D67F218FFCF1}" type="presParOf" srcId="{5DBF1868-F5FA-4100-810D-C6A9D8EA3DB7}" destId="{2C2A83D5-7C13-4DD6-A2F2-278972EFC2B2}" srcOrd="2" destOrd="0" presId="urn:microsoft.com/office/officeart/2005/8/layout/process1"/>
+    <dgm:cxn modelId="{A9B95BE3-43C4-4B43-B80C-D2833BEB17EF}" type="presParOf" srcId="{5DBF1868-F5FA-4100-810D-C6A9D8EA3DB7}" destId="{CE165F37-7E18-47D2-8539-2866C9F975CC}" srcOrd="3" destOrd="0" presId="urn:microsoft.com/office/officeart/2005/8/layout/process1"/>
+    <dgm:cxn modelId="{3337590D-57C9-4CA9-BBD9-8F3807F12B7B}" type="presParOf" srcId="{CE165F37-7E18-47D2-8539-2866C9F975CC}" destId="{06460A84-EE59-47CB-A250-EC10BDC610CB}" srcOrd="0" destOrd="0" presId="urn:microsoft.com/office/officeart/2005/8/layout/process1"/>
+    <dgm:cxn modelId="{51FB1AC6-4DAF-4416-8AE5-E8DCA281C577}" type="presParOf" srcId="{5DBF1868-F5FA-4100-810D-C6A9D8EA3DB7}" destId="{4E161966-2D8E-4910-9216-A2C6BEB72B96}" srcOrd="4" destOrd="0" presId="urn:microsoft.com/office/officeart/2005/8/layout/process1"/>
+    <dgm:cxn modelId="{6035BF50-8BB4-45F0-A972-2FE61C3F9E7A}" type="presParOf" srcId="{5DBF1868-F5FA-4100-810D-C6A9D8EA3DB7}" destId="{9B3FA484-3A55-4A04-B75B-9F221B0D71E8}" srcOrd="5" destOrd="0" presId="urn:microsoft.com/office/officeart/2005/8/layout/process1"/>
+    <dgm:cxn modelId="{77A0627A-757B-4A2A-B51B-DD21D6D4FFF5}" type="presParOf" srcId="{9B3FA484-3A55-4A04-B75B-9F221B0D71E8}" destId="{EC2B308D-4526-4348-8CBC-B0687AD7321A}" srcOrd="0" destOrd="0" presId="urn:microsoft.com/office/officeart/2005/8/layout/process1"/>
+    <dgm:cxn modelId="{4210193C-169B-449D-956C-8618C482B329}" type="presParOf" srcId="{5DBF1868-F5FA-4100-810D-C6A9D8EA3DB7}" destId="{ABE68582-02D9-4185-AABF-0DCF4D65013D}" srcOrd="6" destOrd="0" presId="urn:microsoft.com/office/officeart/2005/8/layout/process1"/>
   </dgm:cxnLst>
   <dgm:bg/>
   <dgm:whole/>

</xml_diff>

<commit_message>
Date: 28 Oct 2025
</commit_message>
<xml_diff>
--- a/Notes_SA2507019.docx
+++ b/Notes_SA2507019.docx
@@ -801,13 +801,23 @@
           <w:lang w:val="en-US"/>
         </w:rPr>
       </w:pPr>
-      <w:r>
-        <w:rPr>
-          <w:sz w:val="24"/>
-          <w:szCs w:val="22"/>
-          <w:lang w:val="en-US"/>
-        </w:rPr>
-        <w:t>Thread.sleep()</w:t>
+      <w:proofErr w:type="spellStart"/>
+      <w:r>
+        <w:rPr>
+          <w:sz w:val="24"/>
+          <w:szCs w:val="22"/>
+          <w:lang w:val="en-US"/>
+        </w:rPr>
+        <w:t>Thread.sleep</w:t>
+      </w:r>
+      <w:proofErr w:type="spellEnd"/>
+      <w:r>
+        <w:rPr>
+          <w:sz w:val="24"/>
+          <w:szCs w:val="22"/>
+          <w:lang w:val="en-US"/>
+        </w:rPr>
+        <w:t>()</w:t>
       </w:r>
     </w:p>
     <w:p>
@@ -3010,7 +3020,25 @@
           <w:lang w:val="en-US"/>
         </w:rPr>
         <w:tab/>
-        <w:t>It is the process of checking Correctness, Completeness, Security &amp; Quality of developed software application.</w:t>
+        <w:t xml:space="preserve">It is the process of checking Correctness, Completeness, </w:t>
+      </w:r>
+      <w:proofErr w:type="gramStart"/>
+      <w:r>
+        <w:rPr>
+          <w:sz w:val="24"/>
+          <w:szCs w:val="22"/>
+          <w:lang w:val="en-US"/>
+        </w:rPr>
+        <w:t>Security</w:t>
+      </w:r>
+      <w:proofErr w:type="gramEnd"/>
+      <w:r>
+        <w:rPr>
+          <w:sz w:val="24"/>
+          <w:szCs w:val="22"/>
+          <w:lang w:val="en-US"/>
+        </w:rPr>
+        <w:t xml:space="preserve"> &amp; Quality of developed software application.</w:t>
       </w:r>
     </w:p>
     <w:p>
@@ -3935,16 +3963,10 @@
           <w:szCs w:val="22"/>
           <w:lang w:val="en-US"/>
         </w:rPr>
-        <w:t>When to Automate and which tests to be automated?</w:t>
-      </w:r>
-    </w:p>
-    <w:p>
-      <w:pPr>
-        <w:pStyle w:val="ListParagraph"/>
-        <w:numPr>
-          <w:ilvl w:val="0"/>
-          <w:numId w:val="6"/>
-        </w:numPr>
+        <w:t xml:space="preserve">When to </w:t>
+      </w:r>
+      <w:proofErr w:type="gramStart"/>
+      <w:r>
         <w:rPr>
           <w:b/>
           <w:bCs/>
@@ -3952,23 +3974,10 @@
           <w:szCs w:val="22"/>
           <w:lang w:val="en-US"/>
         </w:rPr>
-      </w:pPr>
-      <w:r>
-        <w:rPr>
-          <w:sz w:val="24"/>
-          <w:szCs w:val="22"/>
-          <w:lang w:val="en-US"/>
-        </w:rPr>
-        <w:t>Stable build</w:t>
-      </w:r>
-    </w:p>
-    <w:p>
-      <w:pPr>
-        <w:pStyle w:val="ListParagraph"/>
-        <w:numPr>
-          <w:ilvl w:val="0"/>
-          <w:numId w:val="6"/>
-        </w:numPr>
+        <w:t>Automate</w:t>
+      </w:r>
+      <w:proofErr w:type="gramEnd"/>
+      <w:r>
         <w:rPr>
           <w:b/>
           <w:bCs/>
@@ -3976,14 +3985,7 @@
           <w:szCs w:val="22"/>
           <w:lang w:val="en-US"/>
         </w:rPr>
-      </w:pPr>
-      <w:r>
-        <w:rPr>
-          <w:sz w:val="24"/>
-          <w:szCs w:val="22"/>
-          <w:lang w:val="en-US"/>
-        </w:rPr>
-        <w:t>Repetitive task</w:t>
+        <w:t xml:space="preserve"> and which tests to be automated?</w:t>
       </w:r>
     </w:p>
     <w:p>
@@ -4007,7 +4009,7 @@
           <w:szCs w:val="22"/>
           <w:lang w:val="en-US"/>
         </w:rPr>
-        <w:t>Large data</w:t>
+        <w:t>Stable build</w:t>
       </w:r>
     </w:p>
     <w:p>
@@ -4031,7 +4033,7 @@
           <w:szCs w:val="22"/>
           <w:lang w:val="en-US"/>
         </w:rPr>
-        <w:t>Compability Testing</w:t>
+        <w:t>Repetitive task</w:t>
       </w:r>
     </w:p>
     <w:p>
@@ -4055,7 +4057,7 @@
           <w:szCs w:val="22"/>
           <w:lang w:val="en-US"/>
         </w:rPr>
-        <w:t>Performance Testing</w:t>
+        <w:t>Large data</w:t>
       </w:r>
     </w:p>
     <w:p>
@@ -4079,7 +4081,7 @@
           <w:szCs w:val="22"/>
           <w:lang w:val="en-US"/>
         </w:rPr>
-        <w:t>Frequent Regression testing</w:t>
+        <w:t>Compability Testing</w:t>
       </w:r>
     </w:p>
     <w:p>
@@ -4103,11 +4105,16 @@
           <w:szCs w:val="22"/>
           <w:lang w:val="en-US"/>
         </w:rPr>
-        <w:t>Security testing</w:t>
-      </w:r>
-    </w:p>
-    <w:p>
-      <w:pPr>
+        <w:t>Performance Testing</w:t>
+      </w:r>
+    </w:p>
+    <w:p>
+      <w:pPr>
+        <w:pStyle w:val="ListParagraph"/>
+        <w:numPr>
+          <w:ilvl w:val="0"/>
+          <w:numId w:val="6"/>
+        </w:numPr>
         <w:rPr>
           <w:b/>
           <w:bCs/>
@@ -4118,12 +4125,55 @@
       </w:pPr>
       <w:r>
         <w:rPr>
+          <w:sz w:val="24"/>
+          <w:szCs w:val="22"/>
+          <w:lang w:val="en-US"/>
+        </w:rPr>
+        <w:t>Frequent Regression testing</w:t>
+      </w:r>
+    </w:p>
+    <w:p>
+      <w:pPr>
+        <w:pStyle w:val="ListParagraph"/>
+        <w:numPr>
+          <w:ilvl w:val="0"/>
+          <w:numId w:val="6"/>
+        </w:numPr>
+        <w:rPr>
           <w:b/>
           <w:bCs/>
           <w:sz w:val="24"/>
           <w:szCs w:val="22"/>
           <w:lang w:val="en-US"/>
         </w:rPr>
+      </w:pPr>
+      <w:r>
+        <w:rPr>
+          <w:sz w:val="24"/>
+          <w:szCs w:val="22"/>
+          <w:lang w:val="en-US"/>
+        </w:rPr>
+        <w:t>Security testing</w:t>
+      </w:r>
+    </w:p>
+    <w:p>
+      <w:pPr>
+        <w:rPr>
+          <w:b/>
+          <w:bCs/>
+          <w:sz w:val="24"/>
+          <w:szCs w:val="22"/>
+          <w:lang w:val="en-US"/>
+        </w:rPr>
+      </w:pPr>
+      <w:r>
+        <w:rPr>
+          <w:b/>
+          <w:bCs/>
+          <w:sz w:val="24"/>
+          <w:szCs w:val="22"/>
+          <w:lang w:val="en-US"/>
+        </w:rPr>
         <w:t>Types of Tools</w:t>
       </w:r>
     </w:p>
@@ -5152,8 +5202,18 @@
           <w:szCs w:val="22"/>
           <w:lang w:val="en-US"/>
         </w:rPr>
-        <w:t>Idea Itellij</w:t>
-      </w:r>
+        <w:t xml:space="preserve">Idea </w:t>
+      </w:r>
+      <w:proofErr w:type="spellStart"/>
+      <w:r>
+        <w:rPr>
+          <w:sz w:val="24"/>
+          <w:szCs w:val="22"/>
+          <w:lang w:val="en-US"/>
+        </w:rPr>
+        <w:t>Itellij</w:t>
+      </w:r>
+      <w:proofErr w:type="spellEnd"/>
     </w:p>
     <w:p>
       <w:pPr>
@@ -5311,13 +5371,41 @@
           <w:lang w:val="en-US"/>
         </w:rPr>
       </w:pPr>
-      <w:r>
-        <w:rPr>
-          <w:sz w:val="24"/>
-          <w:szCs w:val="22"/>
-          <w:lang w:val="en-US"/>
-        </w:rPr>
-        <w:t xml:space="preserve">YourName_SeleniumDemos (Gaurav_SeleniumDemos) </w:t>
+      <w:proofErr w:type="spellStart"/>
+      <w:r>
+        <w:rPr>
+          <w:sz w:val="24"/>
+          <w:szCs w:val="22"/>
+          <w:lang w:val="en-US"/>
+        </w:rPr>
+        <w:t>YourName_SeleniumDemos</w:t>
+      </w:r>
+      <w:proofErr w:type="spellEnd"/>
+      <w:r>
+        <w:rPr>
+          <w:sz w:val="24"/>
+          <w:szCs w:val="22"/>
+          <w:lang w:val="en-US"/>
+        </w:rPr>
+        <w:t xml:space="preserve"> (</w:t>
+      </w:r>
+      <w:proofErr w:type="spellStart"/>
+      <w:r>
+        <w:rPr>
+          <w:sz w:val="24"/>
+          <w:szCs w:val="22"/>
+          <w:lang w:val="en-US"/>
+        </w:rPr>
+        <w:t>Gaurav_SeleniumDemos</w:t>
+      </w:r>
+      <w:proofErr w:type="spellEnd"/>
+      <w:r>
+        <w:rPr>
+          <w:sz w:val="24"/>
+          <w:szCs w:val="22"/>
+          <w:lang w:val="en-US"/>
+        </w:rPr>
+        <w:t xml:space="preserve">) </w:t>
       </w:r>
       <w:r>
         <w:rPr>
@@ -5635,7 +5723,25 @@
           <w:szCs w:val="22"/>
           <w:lang w:val="en-US"/>
         </w:rPr>
-        <w:t xml:space="preserve"> (Here we selected the workspace ie. Folder)</w:t>
+        <w:t xml:space="preserve"> (Here we selected the workspace </w:t>
+      </w:r>
+      <w:proofErr w:type="spellStart"/>
+      <w:r>
+        <w:rPr>
+          <w:sz w:val="24"/>
+          <w:szCs w:val="22"/>
+          <w:lang w:val="en-US"/>
+        </w:rPr>
+        <w:t>ie</w:t>
+      </w:r>
+      <w:proofErr w:type="spellEnd"/>
+      <w:r>
+        <w:rPr>
+          <w:sz w:val="24"/>
+          <w:szCs w:val="22"/>
+          <w:lang w:val="en-US"/>
+        </w:rPr>
+        <w:t>. Folder)</w:t>
       </w:r>
     </w:p>
     <w:p>
@@ -5719,7 +5825,25 @@
           <w:szCs w:val="22"/>
           <w:lang w:val="en-US"/>
         </w:rPr>
-        <w:t xml:space="preserve"> (SeleniumAutomationProject)</w:t>
+        <w:t xml:space="preserve"> (</w:t>
+      </w:r>
+      <w:proofErr w:type="spellStart"/>
+      <w:r>
+        <w:rPr>
+          <w:sz w:val="24"/>
+          <w:szCs w:val="22"/>
+          <w:lang w:val="en-US"/>
+        </w:rPr>
+        <w:t>SeleniumAutomationProject</w:t>
+      </w:r>
+      <w:proofErr w:type="spellEnd"/>
+      <w:r>
+        <w:rPr>
+          <w:sz w:val="24"/>
+          <w:szCs w:val="22"/>
+          <w:lang w:val="en-US"/>
+        </w:rPr>
+        <w:t>)</w:t>
       </w:r>
     </w:p>
     <w:p>
@@ -5835,7 +5959,25 @@
           <w:szCs w:val="22"/>
           <w:lang w:val="en-US"/>
         </w:rPr>
-        <w:t>Create a package in this project. (com.WebDriverDemos)</w:t>
+        <w:t>Create a package in this project. (</w:t>
+      </w:r>
+      <w:proofErr w:type="spellStart"/>
+      <w:r>
+        <w:rPr>
+          <w:sz w:val="24"/>
+          <w:szCs w:val="22"/>
+          <w:lang w:val="en-US"/>
+        </w:rPr>
+        <w:t>com.WebDriverDemos</w:t>
+      </w:r>
+      <w:proofErr w:type="spellEnd"/>
+      <w:r>
+        <w:rPr>
+          <w:sz w:val="24"/>
+          <w:szCs w:val="22"/>
+          <w:lang w:val="en-US"/>
+        </w:rPr>
+        <w:t>)</w:t>
       </w:r>
     </w:p>
     <w:p>
@@ -5973,8 +6115,18 @@
           <w:szCs w:val="22"/>
           <w:lang w:val="en-US"/>
         </w:rPr>
-        <w:t>Click on Classpath</w:t>
-      </w:r>
+        <w:t xml:space="preserve">Click on </w:t>
+      </w:r>
+      <w:proofErr w:type="spellStart"/>
+      <w:r>
+        <w:rPr>
+          <w:sz w:val="24"/>
+          <w:szCs w:val="22"/>
+          <w:lang w:val="en-US"/>
+        </w:rPr>
+        <w:t>Classpath</w:t>
+      </w:r>
+      <w:proofErr w:type="spellEnd"/>
     </w:p>
     <w:p>
       <w:pPr>
@@ -6171,13 +6323,23 @@
           <w:lang w:val="en-US"/>
         </w:rPr>
       </w:pPr>
-      <w:r>
-        <w:rPr>
-          <w:sz w:val="24"/>
-          <w:szCs w:val="22"/>
-          <w:lang w:val="en-US"/>
-        </w:rPr>
-        <w:t xml:space="preserve">get() </w:t>
+      <w:proofErr w:type="gramStart"/>
+      <w:r>
+        <w:rPr>
+          <w:sz w:val="24"/>
+          <w:szCs w:val="22"/>
+          <w:lang w:val="en-US"/>
+        </w:rPr>
+        <w:t>get(</w:t>
+      </w:r>
+      <w:proofErr w:type="gramEnd"/>
+      <w:r>
+        <w:rPr>
+          <w:sz w:val="24"/>
+          <w:szCs w:val="22"/>
+          <w:lang w:val="en-US"/>
+        </w:rPr>
+        <w:t xml:space="preserve">) </w:t>
       </w:r>
       <w:r>
         <w:rPr>
@@ -6209,13 +6371,33 @@
           <w:lang w:val="en-US"/>
         </w:rPr>
       </w:pPr>
-      <w:r>
-        <w:rPr>
-          <w:sz w:val="24"/>
-          <w:szCs w:val="22"/>
-          <w:lang w:val="en-US"/>
-        </w:rPr>
-        <w:t xml:space="preserve">driver.manage().window().maximize() </w:t>
+      <w:proofErr w:type="spellStart"/>
+      <w:proofErr w:type="gramStart"/>
+      <w:r>
+        <w:rPr>
+          <w:sz w:val="24"/>
+          <w:szCs w:val="22"/>
+          <w:lang w:val="en-US"/>
+        </w:rPr>
+        <w:t>driver.manage</w:t>
+      </w:r>
+      <w:proofErr w:type="spellEnd"/>
+      <w:r>
+        <w:rPr>
+          <w:sz w:val="24"/>
+          <w:szCs w:val="22"/>
+          <w:lang w:val="en-US"/>
+        </w:rPr>
+        <w:t>(</w:t>
+      </w:r>
+      <w:proofErr w:type="gramEnd"/>
+      <w:r>
+        <w:rPr>
+          <w:sz w:val="24"/>
+          <w:szCs w:val="22"/>
+          <w:lang w:val="en-US"/>
+        </w:rPr>
+        <w:t xml:space="preserve">).window().maximize() </w:t>
       </w:r>
       <w:r>
         <w:rPr>
@@ -6247,13 +6429,23 @@
           <w:lang w:val="en-US"/>
         </w:rPr>
       </w:pPr>
-      <w:r>
-        <w:rPr>
-          <w:sz w:val="24"/>
-          <w:szCs w:val="22"/>
-          <w:lang w:val="en-US"/>
-        </w:rPr>
-        <w:t xml:space="preserve">close() </w:t>
+      <w:proofErr w:type="gramStart"/>
+      <w:r>
+        <w:rPr>
+          <w:sz w:val="24"/>
+          <w:szCs w:val="22"/>
+          <w:lang w:val="en-US"/>
+        </w:rPr>
+        <w:t>close(</w:t>
+      </w:r>
+      <w:proofErr w:type="gramEnd"/>
+      <w:r>
+        <w:rPr>
+          <w:sz w:val="24"/>
+          <w:szCs w:val="22"/>
+          <w:lang w:val="en-US"/>
+        </w:rPr>
+        <w:t xml:space="preserve">) </w:t>
       </w:r>
       <w:r>
         <w:rPr>
@@ -6303,13 +6495,23 @@
           <w:lang w:val="en-US"/>
         </w:rPr>
       </w:pPr>
-      <w:r>
-        <w:rPr>
-          <w:sz w:val="24"/>
-          <w:szCs w:val="22"/>
-          <w:lang w:val="en-US"/>
-        </w:rPr>
-        <w:t xml:space="preserve">getTitle() </w:t>
+      <w:proofErr w:type="gramStart"/>
+      <w:r>
+        <w:rPr>
+          <w:sz w:val="24"/>
+          <w:szCs w:val="22"/>
+          <w:lang w:val="en-US"/>
+        </w:rPr>
+        <w:t>getTitle(</w:t>
+      </w:r>
+      <w:proofErr w:type="gramEnd"/>
+      <w:r>
+        <w:rPr>
+          <w:sz w:val="24"/>
+          <w:szCs w:val="22"/>
+          <w:lang w:val="en-US"/>
+        </w:rPr>
+        <w:t xml:space="preserve">) </w:t>
       </w:r>
       <w:r>
         <w:rPr>
@@ -6341,13 +6543,23 @@
           <w:lang w:val="en-US"/>
         </w:rPr>
       </w:pPr>
-      <w:r>
-        <w:rPr>
-          <w:sz w:val="24"/>
-          <w:szCs w:val="22"/>
-          <w:lang w:val="en-US"/>
-        </w:rPr>
-        <w:t xml:space="preserve">getCurrentUrl() </w:t>
+      <w:proofErr w:type="gramStart"/>
+      <w:r>
+        <w:rPr>
+          <w:sz w:val="24"/>
+          <w:szCs w:val="22"/>
+          <w:lang w:val="en-US"/>
+        </w:rPr>
+        <w:t>getCurrentUrl(</w:t>
+      </w:r>
+      <w:proofErr w:type="gramEnd"/>
+      <w:r>
+        <w:rPr>
+          <w:sz w:val="24"/>
+          <w:szCs w:val="22"/>
+          <w:lang w:val="en-US"/>
+        </w:rPr>
+        <w:t xml:space="preserve">) </w:t>
       </w:r>
       <w:r>
         <w:rPr>
@@ -6417,13 +6629,23 @@
           <w:lang w:val="en-US"/>
         </w:rPr>
       </w:pPr>
-      <w:r>
-        <w:rPr>
-          <w:sz w:val="24"/>
-          <w:szCs w:val="22"/>
-          <w:lang w:val="en-US"/>
-        </w:rPr>
-        <w:t xml:space="preserve">findElement() </w:t>
+      <w:proofErr w:type="gramStart"/>
+      <w:r>
+        <w:rPr>
+          <w:sz w:val="24"/>
+          <w:szCs w:val="22"/>
+          <w:lang w:val="en-US"/>
+        </w:rPr>
+        <w:t>findElement(</w:t>
+      </w:r>
+      <w:proofErr w:type="gramEnd"/>
+      <w:r>
+        <w:rPr>
+          <w:sz w:val="24"/>
+          <w:szCs w:val="22"/>
+          <w:lang w:val="en-US"/>
+        </w:rPr>
+        <w:t xml:space="preserve">) </w:t>
       </w:r>
       <w:r>
         <w:rPr>
@@ -6503,13 +6725,23 @@
           <w:lang w:val="en-US"/>
         </w:rPr>
       </w:pPr>
-      <w:r>
-        <w:rPr>
-          <w:sz w:val="24"/>
-          <w:szCs w:val="22"/>
-          <w:lang w:val="en-US"/>
-        </w:rPr>
-        <w:t xml:space="preserve">findElements() </w:t>
+      <w:proofErr w:type="gramStart"/>
+      <w:r>
+        <w:rPr>
+          <w:sz w:val="24"/>
+          <w:szCs w:val="22"/>
+          <w:lang w:val="en-US"/>
+        </w:rPr>
+        <w:t>findElements(</w:t>
+      </w:r>
+      <w:proofErr w:type="gramEnd"/>
+      <w:r>
+        <w:rPr>
+          <w:sz w:val="24"/>
+          <w:szCs w:val="22"/>
+          <w:lang w:val="en-US"/>
+        </w:rPr>
+        <w:t xml:space="preserve">) </w:t>
       </w:r>
       <w:r>
         <w:rPr>
@@ -6541,13 +6773,23 @@
           <w:lang w:val="en-US"/>
         </w:rPr>
       </w:pPr>
-      <w:r>
-        <w:rPr>
-          <w:sz w:val="24"/>
-          <w:szCs w:val="22"/>
-          <w:lang w:val="en-US"/>
-        </w:rPr>
-        <w:t xml:space="preserve">getWindowHandles </w:t>
+      <w:proofErr w:type="gramStart"/>
+      <w:r>
+        <w:rPr>
+          <w:sz w:val="24"/>
+          <w:szCs w:val="22"/>
+          <w:lang w:val="en-US"/>
+        </w:rPr>
+        <w:t>getWindowHandles</w:t>
+      </w:r>
+      <w:proofErr w:type="gramEnd"/>
+      <w:r>
+        <w:rPr>
+          <w:sz w:val="24"/>
+          <w:szCs w:val="22"/>
+          <w:lang w:val="en-US"/>
+        </w:rPr>
+        <w:t xml:space="preserve"> </w:t>
       </w:r>
       <w:r>
         <w:rPr>
@@ -6795,7 +7037,25 @@
           <w:szCs w:val="22"/>
           <w:lang w:val="en-US"/>
         </w:rPr>
-        <w:t>The control may be in a iframe.</w:t>
+        <w:t xml:space="preserve">The control may be in </w:t>
+      </w:r>
+      <w:proofErr w:type="gramStart"/>
+      <w:r>
+        <w:rPr>
+          <w:sz w:val="24"/>
+          <w:szCs w:val="22"/>
+          <w:lang w:val="en-US"/>
+        </w:rPr>
+        <w:t>a</w:t>
+      </w:r>
+      <w:proofErr w:type="gramEnd"/>
+      <w:r>
+        <w:rPr>
+          <w:sz w:val="24"/>
+          <w:szCs w:val="22"/>
+          <w:lang w:val="en-US"/>
+        </w:rPr>
+        <w:t xml:space="preserve"> iframe.</w:t>
       </w:r>
     </w:p>
     <w:p>
@@ -6871,7 +7131,35 @@
           <w:szCs w:val="22"/>
           <w:lang w:val="en-US"/>
         </w:rPr>
-        <w:t xml:space="preserve"> If the page is not getting loaded within 30 seconds. Because driver.get() is having implicit wait of 30 seconds by default.</w:t>
+        <w:t xml:space="preserve"> If the page is not getting loaded within 30 seconds. Because </w:t>
+      </w:r>
+      <w:proofErr w:type="spellStart"/>
+      <w:proofErr w:type="gramStart"/>
+      <w:r>
+        <w:rPr>
+          <w:sz w:val="24"/>
+          <w:szCs w:val="22"/>
+          <w:lang w:val="en-US"/>
+        </w:rPr>
+        <w:t>driver.get</w:t>
+      </w:r>
+      <w:proofErr w:type="spellEnd"/>
+      <w:r>
+        <w:rPr>
+          <w:sz w:val="24"/>
+          <w:szCs w:val="22"/>
+          <w:lang w:val="en-US"/>
+        </w:rPr>
+        <w:t>(</w:t>
+      </w:r>
+      <w:proofErr w:type="gramEnd"/>
+      <w:r>
+        <w:rPr>
+          <w:sz w:val="24"/>
+          <w:szCs w:val="22"/>
+          <w:lang w:val="en-US"/>
+        </w:rPr>
+        <w:t>) is having implicit wait of 30 seconds by default.</w:t>
       </w:r>
     </w:p>
     <w:p>
@@ -7329,13 +7617,23 @@
           <w:lang w:val="en-US"/>
         </w:rPr>
       </w:pPr>
-      <w:r>
-        <w:rPr>
-          <w:sz w:val="24"/>
-          <w:szCs w:val="22"/>
-          <w:lang w:val="en-US"/>
-        </w:rPr>
-        <w:t xml:space="preserve">sendKeys() </w:t>
+      <w:proofErr w:type="gramStart"/>
+      <w:r>
+        <w:rPr>
+          <w:sz w:val="24"/>
+          <w:szCs w:val="22"/>
+          <w:lang w:val="en-US"/>
+        </w:rPr>
+        <w:t>sendKeys(</w:t>
+      </w:r>
+      <w:proofErr w:type="gramEnd"/>
+      <w:r>
+        <w:rPr>
+          <w:sz w:val="24"/>
+          <w:szCs w:val="22"/>
+          <w:lang w:val="en-US"/>
+        </w:rPr>
+        <w:t xml:space="preserve">) </w:t>
       </w:r>
       <w:r>
         <w:rPr>
@@ -7375,13 +7673,23 @@
           <w:lang w:val="en-US"/>
         </w:rPr>
       </w:pPr>
-      <w:r>
-        <w:rPr>
-          <w:sz w:val="24"/>
-          <w:szCs w:val="22"/>
-          <w:lang w:val="en-US"/>
-        </w:rPr>
-        <w:t xml:space="preserve">click() </w:t>
+      <w:proofErr w:type="gramStart"/>
+      <w:r>
+        <w:rPr>
+          <w:sz w:val="24"/>
+          <w:szCs w:val="22"/>
+          <w:lang w:val="en-US"/>
+        </w:rPr>
+        <w:t>click(</w:t>
+      </w:r>
+      <w:proofErr w:type="gramEnd"/>
+      <w:r>
+        <w:rPr>
+          <w:sz w:val="24"/>
+          <w:szCs w:val="22"/>
+          <w:lang w:val="en-US"/>
+        </w:rPr>
+        <w:t xml:space="preserve">) </w:t>
       </w:r>
       <w:r>
         <w:rPr>
@@ -7413,13 +7721,23 @@
           <w:lang w:val="en-US"/>
         </w:rPr>
       </w:pPr>
-      <w:r>
-        <w:rPr>
-          <w:sz w:val="24"/>
-          <w:szCs w:val="22"/>
-          <w:lang w:val="en-US"/>
-        </w:rPr>
-        <w:t xml:space="preserve">getText() </w:t>
+      <w:proofErr w:type="gramStart"/>
+      <w:r>
+        <w:rPr>
+          <w:sz w:val="24"/>
+          <w:szCs w:val="22"/>
+          <w:lang w:val="en-US"/>
+        </w:rPr>
+        <w:t>getText(</w:t>
+      </w:r>
+      <w:proofErr w:type="gramEnd"/>
+      <w:r>
+        <w:rPr>
+          <w:sz w:val="24"/>
+          <w:szCs w:val="22"/>
+          <w:lang w:val="en-US"/>
+        </w:rPr>
+        <w:t xml:space="preserve">) </w:t>
       </w:r>
       <w:r>
         <w:rPr>
@@ -7459,13 +7777,23 @@
           <w:lang w:val="en-US"/>
         </w:rPr>
       </w:pPr>
-      <w:r>
-        <w:rPr>
-          <w:sz w:val="24"/>
-          <w:szCs w:val="22"/>
-          <w:lang w:val="en-US"/>
-        </w:rPr>
-        <w:t xml:space="preserve">isSelected() </w:t>
+      <w:proofErr w:type="gramStart"/>
+      <w:r>
+        <w:rPr>
+          <w:sz w:val="24"/>
+          <w:szCs w:val="22"/>
+          <w:lang w:val="en-US"/>
+        </w:rPr>
+        <w:t>isSelected(</w:t>
+      </w:r>
+      <w:proofErr w:type="gramEnd"/>
+      <w:r>
+        <w:rPr>
+          <w:sz w:val="24"/>
+          <w:szCs w:val="22"/>
+          <w:lang w:val="en-US"/>
+        </w:rPr>
+        <w:t xml:space="preserve">) </w:t>
       </w:r>
       <w:r>
         <w:rPr>
@@ -7657,13 +7985,23 @@
           <w:lang w:val="en-US"/>
         </w:rPr>
       </w:pPr>
-      <w:r>
-        <w:rPr>
-          <w:sz w:val="24"/>
-          <w:szCs w:val="22"/>
-          <w:lang w:val="en-US"/>
-        </w:rPr>
-        <w:t xml:space="preserve">getSize() </w:t>
+      <w:proofErr w:type="spellStart"/>
+      <w:r>
+        <w:rPr>
+          <w:sz w:val="24"/>
+          <w:szCs w:val="22"/>
+          <w:lang w:val="en-US"/>
+        </w:rPr>
+        <w:t>getSize</w:t>
+      </w:r>
+      <w:proofErr w:type="spellEnd"/>
+      <w:r>
+        <w:rPr>
+          <w:sz w:val="24"/>
+          <w:szCs w:val="22"/>
+          <w:lang w:val="en-US"/>
+        </w:rPr>
+        <w:t xml:space="preserve">() </w:t>
       </w:r>
       <w:r>
         <w:rPr>
@@ -7679,7 +8017,25 @@
           <w:szCs w:val="22"/>
           <w:lang w:val="en-US"/>
         </w:rPr>
-        <w:t xml:space="preserve"> Returns the size of WebElement in pixels (Dimention)</w:t>
+        <w:t xml:space="preserve"> Returns the size of WebElement in pixels (</w:t>
+      </w:r>
+      <w:proofErr w:type="spellStart"/>
+      <w:r>
+        <w:rPr>
+          <w:sz w:val="24"/>
+          <w:szCs w:val="22"/>
+          <w:lang w:val="en-US"/>
+        </w:rPr>
+        <w:t>Dimention</w:t>
+      </w:r>
+      <w:proofErr w:type="spellEnd"/>
+      <w:r>
+        <w:rPr>
+          <w:sz w:val="24"/>
+          <w:szCs w:val="22"/>
+          <w:lang w:val="en-US"/>
+        </w:rPr>
+        <w:t>)</w:t>
       </w:r>
     </w:p>
     <w:p>
@@ -8644,13 +9000,23 @@
           <w:lang w:val="en-US"/>
         </w:rPr>
       </w:pPr>
-      <w:r>
-        <w:rPr>
-          <w:sz w:val="24"/>
-          <w:szCs w:val="22"/>
-          <w:lang w:val="en-US"/>
-        </w:rPr>
-        <w:t xml:space="preserve">getFirstSelectedOption() </w:t>
+      <w:proofErr w:type="gramStart"/>
+      <w:r>
+        <w:rPr>
+          <w:sz w:val="24"/>
+          <w:szCs w:val="22"/>
+          <w:lang w:val="en-US"/>
+        </w:rPr>
+        <w:t>getFirstSelectedOption(</w:t>
+      </w:r>
+      <w:proofErr w:type="gramEnd"/>
+      <w:r>
+        <w:rPr>
+          <w:sz w:val="24"/>
+          <w:szCs w:val="22"/>
+          <w:lang w:val="en-US"/>
+        </w:rPr>
+        <w:t xml:space="preserve">) </w:t>
       </w:r>
       <w:r>
         <w:rPr>
@@ -9106,13 +9472,33 @@
           <w:lang w:val="en-US"/>
         </w:rPr>
       </w:pPr>
-      <w:r>
-        <w:rPr>
-          <w:sz w:val="24"/>
-          <w:szCs w:val="22"/>
-          <w:lang w:val="en-US"/>
-        </w:rPr>
-        <w:t>Thread.Sleep()</w:t>
+      <w:proofErr w:type="spellStart"/>
+      <w:proofErr w:type="gramStart"/>
+      <w:r>
+        <w:rPr>
+          <w:sz w:val="24"/>
+          <w:szCs w:val="22"/>
+          <w:lang w:val="en-US"/>
+        </w:rPr>
+        <w:t>Thread.Sleep</w:t>
+      </w:r>
+      <w:proofErr w:type="spellEnd"/>
+      <w:r>
+        <w:rPr>
+          <w:sz w:val="24"/>
+          <w:szCs w:val="22"/>
+          <w:lang w:val="en-US"/>
+        </w:rPr>
+        <w:t>(</w:t>
+      </w:r>
+      <w:proofErr w:type="gramEnd"/>
+      <w:r>
+        <w:rPr>
+          <w:sz w:val="24"/>
+          <w:szCs w:val="22"/>
+          <w:lang w:val="en-US"/>
+        </w:rPr>
+        <w:t>)</w:t>
       </w:r>
       <w:r>
         <w:rPr>
@@ -9492,7 +9878,24 @@
           <w:lang w:val="en-US"/>
         </w:rPr>
         <w:br/>
-        <w:t>i - ignoring</w:t>
+      </w:r>
+      <w:proofErr w:type="spellStart"/>
+      <w:r>
+        <w:rPr>
+          <w:sz w:val="24"/>
+          <w:szCs w:val="22"/>
+          <w:lang w:val="en-US"/>
+        </w:rPr>
+        <w:t>i</w:t>
+      </w:r>
+      <w:proofErr w:type="spellEnd"/>
+      <w:r>
+        <w:rPr>
+          <w:sz w:val="24"/>
+          <w:szCs w:val="22"/>
+          <w:lang w:val="en-US"/>
+        </w:rPr>
+        <w:t xml:space="preserve"> - ignoring</w:t>
       </w:r>
       <w:r>
         <w:rPr>
@@ -9964,13 +10367,23 @@
           <w:lang w:val="en-US"/>
         </w:rPr>
       </w:pPr>
-      <w:r>
-        <w:rPr>
-          <w:sz w:val="24"/>
-          <w:szCs w:val="22"/>
-          <w:lang w:val="en-US"/>
-        </w:rPr>
-        <w:t xml:space="preserve">driver.switchTo().alert() </w:t>
+      <w:proofErr w:type="spellStart"/>
+      <w:r>
+        <w:rPr>
+          <w:sz w:val="24"/>
+          <w:szCs w:val="22"/>
+          <w:lang w:val="en-US"/>
+        </w:rPr>
+        <w:t>driver.switchTo</w:t>
+      </w:r>
+      <w:proofErr w:type="spellEnd"/>
+      <w:r>
+        <w:rPr>
+          <w:sz w:val="24"/>
+          <w:szCs w:val="22"/>
+          <w:lang w:val="en-US"/>
+        </w:rPr>
+        <w:t xml:space="preserve">().alert() </w:t>
       </w:r>
       <w:r>
         <w:rPr>
@@ -10002,13 +10415,23 @@
           <w:lang w:val="en-US"/>
         </w:rPr>
       </w:pPr>
-      <w:r>
-        <w:rPr>
-          <w:sz w:val="24"/>
-          <w:szCs w:val="22"/>
-          <w:lang w:val="en-US"/>
-        </w:rPr>
-        <w:t xml:space="preserve">getText() </w:t>
+      <w:proofErr w:type="gramStart"/>
+      <w:r>
+        <w:rPr>
+          <w:sz w:val="24"/>
+          <w:szCs w:val="22"/>
+          <w:lang w:val="en-US"/>
+        </w:rPr>
+        <w:t>getText(</w:t>
+      </w:r>
+      <w:proofErr w:type="gramEnd"/>
+      <w:r>
+        <w:rPr>
+          <w:sz w:val="24"/>
+          <w:szCs w:val="22"/>
+          <w:lang w:val="en-US"/>
+        </w:rPr>
+        <w:t xml:space="preserve">) </w:t>
       </w:r>
       <w:r>
         <w:rPr>
@@ -10024,7 +10447,25 @@
           <w:szCs w:val="22"/>
           <w:lang w:val="en-US"/>
         </w:rPr>
-        <w:t xml:space="preserve"> will return text on the contrl. (String)</w:t>
+        <w:t xml:space="preserve"> will return text on the </w:t>
+      </w:r>
+      <w:proofErr w:type="spellStart"/>
+      <w:r>
+        <w:rPr>
+          <w:sz w:val="24"/>
+          <w:szCs w:val="22"/>
+          <w:lang w:val="en-US"/>
+        </w:rPr>
+        <w:t>contrl</w:t>
+      </w:r>
+      <w:proofErr w:type="spellEnd"/>
+      <w:r>
+        <w:rPr>
+          <w:sz w:val="24"/>
+          <w:szCs w:val="22"/>
+          <w:lang w:val="en-US"/>
+        </w:rPr>
+        <w:t>. (String)</w:t>
       </w:r>
     </w:p>
     <w:p>
@@ -10213,7 +10654,29 @@
           <w:szCs w:val="22"/>
           <w:lang w:val="en-US"/>
         </w:rPr>
-        <w:t>.sendKeys()</w:t>
+        <w:t>.</w:t>
+      </w:r>
+      <w:proofErr w:type="gramStart"/>
+      <w:r>
+        <w:rPr>
+          <w:b/>
+          <w:bCs/>
+          <w:sz w:val="24"/>
+          <w:szCs w:val="22"/>
+          <w:lang w:val="en-US"/>
+        </w:rPr>
+        <w:t>sendKeys(</w:t>
+      </w:r>
+      <w:proofErr w:type="gramEnd"/>
+      <w:r>
+        <w:rPr>
+          <w:b/>
+          <w:bCs/>
+          <w:sz w:val="24"/>
+          <w:szCs w:val="22"/>
+          <w:lang w:val="en-US"/>
+        </w:rPr>
+        <w:t>)</w:t>
       </w:r>
       <w:r>
         <w:rPr>
@@ -12067,7 +12530,29 @@
           <w:szCs w:val="22"/>
           <w:lang w:val="en-US"/>
         </w:rPr>
-        <w:t>Execution Via XML File</w:t>
+        <w:t xml:space="preserve">Execution </w:t>
+      </w:r>
+      <w:proofErr w:type="gramStart"/>
+      <w:r>
+        <w:rPr>
+          <w:b/>
+          <w:bCs/>
+          <w:sz w:val="24"/>
+          <w:szCs w:val="22"/>
+          <w:lang w:val="en-US"/>
+        </w:rPr>
+        <w:t>Via</w:t>
+      </w:r>
+      <w:proofErr w:type="gramEnd"/>
+      <w:r>
+        <w:rPr>
+          <w:b/>
+          <w:bCs/>
+          <w:sz w:val="24"/>
+          <w:szCs w:val="22"/>
+          <w:lang w:val="en-US"/>
+        </w:rPr>
+        <w:t xml:space="preserve"> XML File</w:t>
       </w:r>
     </w:p>
     <w:p>
@@ -12666,8 +13151,18 @@
           <w:szCs w:val="22"/>
           <w:lang w:val="en-US"/>
         </w:rPr>
-        <w:t>Click on Classpath</w:t>
-      </w:r>
+        <w:t xml:space="preserve">Click on </w:t>
+      </w:r>
+      <w:proofErr w:type="spellStart"/>
+      <w:r>
+        <w:rPr>
+          <w:sz w:val="24"/>
+          <w:szCs w:val="22"/>
+          <w:lang w:val="en-US"/>
+        </w:rPr>
+        <w:t>Classpath</w:t>
+      </w:r>
+      <w:proofErr w:type="spellEnd"/>
     </w:p>
     <w:p>
       <w:pPr>
@@ -12906,6 +13401,14 @@
         </w:rPr>
         <w:t>Use dependency</w:t>
       </w:r>
+      <w:r>
+        <w:rPr>
+          <w:sz w:val="24"/>
+          <w:szCs w:val="22"/>
+          <w:lang w:val="en-US"/>
+        </w:rPr>
+        <w:t xml:space="preserve"> for configuration instead of adding the jar file.</w:t>
+      </w:r>
     </w:p>
     <w:p>
       <w:pPr>
@@ -12931,8 +13434,14 @@
         </w:rPr>
         <w:t>Easy configuration via pom.xml file</w:t>
       </w:r>
-      <w:bookmarkStart w:id="0" w:name="_GoBack"/>
-      <w:bookmarkEnd w:id="0"/>
+      <w:r>
+        <w:rPr>
+          <w:sz w:val="24"/>
+          <w:szCs w:val="22"/>
+          <w:lang w:val="en-US"/>
+        </w:rPr>
+        <w:t xml:space="preserve"> (Project Object Model)</w:t>
+      </w:r>
     </w:p>
     <w:p>
       <w:pPr>
@@ -13137,11 +13646,6 @@
     </w:p>
     <w:p>
       <w:pPr>
-        <w:pStyle w:val="ListParagraph"/>
-        <w:numPr>
-          <w:ilvl w:val="0"/>
-          <w:numId w:val="37"/>
-        </w:numPr>
         <w:tabs>
           <w:tab w:val="left" w:pos="3559"/>
         </w:tabs>
@@ -13151,6 +13655,1249 @@
           <w:lang w:val="en-US"/>
         </w:rPr>
       </w:pPr>
+    </w:p>
+    <w:p>
+      <w:pPr>
+        <w:tabs>
+          <w:tab w:val="left" w:pos="3559"/>
+        </w:tabs>
+        <w:rPr>
+          <w:sz w:val="24"/>
+          <w:szCs w:val="22"/>
+          <w:lang w:val="en-US"/>
+        </w:rPr>
+      </w:pPr>
+    </w:p>
+    <w:p>
+      <w:pPr>
+        <w:rPr>
+          <w:sz w:val="24"/>
+          <w:szCs w:val="22"/>
+          <w:lang w:val="en-US"/>
+        </w:rPr>
+      </w:pPr>
+      <w:r>
+        <w:rPr>
+          <w:sz w:val="24"/>
+          <w:szCs w:val="22"/>
+          <w:lang w:val="en-US"/>
+        </w:rPr>
+        <w:br w:type="page"/>
+      </w:r>
+    </w:p>
+    <w:p>
+      <w:pPr>
+        <w:tabs>
+          <w:tab w:val="left" w:pos="3559"/>
+        </w:tabs>
+        <w:rPr>
+          <w:b/>
+          <w:bCs/>
+          <w:sz w:val="24"/>
+          <w:szCs w:val="22"/>
+          <w:lang w:val="en-US"/>
+        </w:rPr>
+      </w:pPr>
+      <w:r>
+        <w:rPr>
+          <w:b/>
+          <w:bCs/>
+          <w:sz w:val="24"/>
+          <w:szCs w:val="22"/>
+          <w:lang w:val="en-US"/>
+        </w:rPr>
+        <w:lastRenderedPageBreak/>
+        <w:t>BDD – Behavior Driven Development</w:t>
+      </w:r>
+    </w:p>
+    <w:p>
+      <w:pPr>
+        <w:pStyle w:val="ListParagraph"/>
+        <w:numPr>
+          <w:ilvl w:val="0"/>
+          <w:numId w:val="38"/>
+        </w:numPr>
+        <w:tabs>
+          <w:tab w:val="left" w:pos="3559"/>
+        </w:tabs>
+        <w:rPr>
+          <w:sz w:val="24"/>
+          <w:szCs w:val="22"/>
+          <w:lang w:val="en-US"/>
+        </w:rPr>
+      </w:pPr>
+      <w:r>
+        <w:rPr>
+          <w:sz w:val="24"/>
+          <w:szCs w:val="22"/>
+          <w:lang w:val="en-US"/>
+        </w:rPr>
+        <w:t>BA, Developer &amp; QA team will gather the requirements.</w:t>
+      </w:r>
+    </w:p>
+    <w:p>
+      <w:pPr>
+        <w:pStyle w:val="ListParagraph"/>
+        <w:numPr>
+          <w:ilvl w:val="0"/>
+          <w:numId w:val="38"/>
+        </w:numPr>
+        <w:tabs>
+          <w:tab w:val="left" w:pos="3559"/>
+        </w:tabs>
+        <w:rPr>
+          <w:sz w:val="24"/>
+          <w:szCs w:val="22"/>
+          <w:lang w:val="en-US"/>
+        </w:rPr>
+      </w:pPr>
+      <w:r>
+        <w:rPr>
+          <w:sz w:val="24"/>
+          <w:szCs w:val="22"/>
+          <w:lang w:val="en-US"/>
+        </w:rPr>
+        <w:t>These requirements will be shared with QA team</w:t>
+      </w:r>
+    </w:p>
+    <w:p>
+      <w:pPr>
+        <w:pStyle w:val="ListParagraph"/>
+        <w:numPr>
+          <w:ilvl w:val="0"/>
+          <w:numId w:val="38"/>
+        </w:numPr>
+        <w:tabs>
+          <w:tab w:val="left" w:pos="3559"/>
+        </w:tabs>
+        <w:rPr>
+          <w:sz w:val="24"/>
+          <w:szCs w:val="22"/>
+          <w:lang w:val="en-US"/>
+        </w:rPr>
+      </w:pPr>
+      <w:r>
+        <w:rPr>
+          <w:sz w:val="24"/>
+          <w:szCs w:val="22"/>
+          <w:lang w:val="en-US"/>
+        </w:rPr>
+        <w:t xml:space="preserve">QA Team will create </w:t>
+      </w:r>
+      <w:r>
+        <w:rPr>
+          <w:b/>
+          <w:bCs/>
+          <w:sz w:val="24"/>
+          <w:szCs w:val="22"/>
+          <w:lang w:val="en-US"/>
+        </w:rPr>
+        <w:t>Feature File (1</w:t>
+      </w:r>
+      <w:r>
+        <w:rPr>
+          <w:b/>
+          <w:bCs/>
+          <w:sz w:val="24"/>
+          <w:szCs w:val="22"/>
+          <w:vertAlign w:val="superscript"/>
+          <w:lang w:val="en-US"/>
+        </w:rPr>
+        <w:t>st</w:t>
+      </w:r>
+      <w:r>
+        <w:rPr>
+          <w:b/>
+          <w:bCs/>
+          <w:sz w:val="24"/>
+          <w:szCs w:val="22"/>
+          <w:lang w:val="en-US"/>
+        </w:rPr>
+        <w:t xml:space="preserve"> component of BDD)</w:t>
+      </w:r>
+    </w:p>
+    <w:p>
+      <w:pPr>
+        <w:pStyle w:val="ListParagraph"/>
+        <w:numPr>
+          <w:ilvl w:val="0"/>
+          <w:numId w:val="38"/>
+        </w:numPr>
+        <w:tabs>
+          <w:tab w:val="left" w:pos="3559"/>
+        </w:tabs>
+        <w:rPr>
+          <w:sz w:val="24"/>
+          <w:szCs w:val="22"/>
+          <w:lang w:val="en-US"/>
+        </w:rPr>
+      </w:pPr>
+      <w:r>
+        <w:rPr>
+          <w:sz w:val="24"/>
+          <w:szCs w:val="22"/>
+          <w:lang w:val="en-US"/>
+        </w:rPr>
+        <w:t>Feature file contains the test scenarios</w:t>
+      </w:r>
+    </w:p>
+    <w:p>
+      <w:pPr>
+        <w:pStyle w:val="ListParagraph"/>
+        <w:numPr>
+          <w:ilvl w:val="0"/>
+          <w:numId w:val="38"/>
+        </w:numPr>
+        <w:tabs>
+          <w:tab w:val="left" w:pos="3559"/>
+        </w:tabs>
+        <w:rPr>
+          <w:sz w:val="24"/>
+          <w:szCs w:val="22"/>
+          <w:lang w:val="en-US"/>
+        </w:rPr>
+      </w:pPr>
+      <w:r>
+        <w:rPr>
+          <w:sz w:val="24"/>
+          <w:szCs w:val="22"/>
+          <w:lang w:val="en-US"/>
+        </w:rPr>
+        <w:t>This feature file will be shared with</w:t>
+      </w:r>
+    </w:p>
+    <w:p>
+      <w:pPr>
+        <w:pStyle w:val="ListParagraph"/>
+        <w:numPr>
+          <w:ilvl w:val="1"/>
+          <w:numId w:val="38"/>
+        </w:numPr>
+        <w:tabs>
+          <w:tab w:val="left" w:pos="3559"/>
+        </w:tabs>
+        <w:rPr>
+          <w:sz w:val="24"/>
+          <w:szCs w:val="22"/>
+          <w:lang w:val="en-US"/>
+        </w:rPr>
+      </w:pPr>
+      <w:r>
+        <w:rPr>
+          <w:sz w:val="24"/>
+          <w:szCs w:val="22"/>
+          <w:lang w:val="en-US"/>
+        </w:rPr>
+        <w:t>Developer</w:t>
+      </w:r>
+    </w:p>
+    <w:p>
+      <w:pPr>
+        <w:pStyle w:val="ListParagraph"/>
+        <w:numPr>
+          <w:ilvl w:val="1"/>
+          <w:numId w:val="38"/>
+        </w:numPr>
+        <w:tabs>
+          <w:tab w:val="left" w:pos="3559"/>
+        </w:tabs>
+        <w:rPr>
+          <w:sz w:val="24"/>
+          <w:szCs w:val="22"/>
+          <w:lang w:val="en-US"/>
+        </w:rPr>
+      </w:pPr>
+      <w:r>
+        <w:rPr>
+          <w:sz w:val="24"/>
+          <w:szCs w:val="22"/>
+          <w:lang w:val="en-US"/>
+        </w:rPr>
+        <w:t>Manual Tester</w:t>
+      </w:r>
+    </w:p>
+    <w:p>
+      <w:pPr>
+        <w:pStyle w:val="ListParagraph"/>
+        <w:numPr>
+          <w:ilvl w:val="1"/>
+          <w:numId w:val="38"/>
+        </w:numPr>
+        <w:tabs>
+          <w:tab w:val="left" w:pos="3559"/>
+        </w:tabs>
+        <w:rPr>
+          <w:sz w:val="24"/>
+          <w:szCs w:val="22"/>
+          <w:lang w:val="en-US"/>
+        </w:rPr>
+      </w:pPr>
+      <w:r>
+        <w:rPr>
+          <w:sz w:val="24"/>
+          <w:szCs w:val="22"/>
+          <w:lang w:val="en-US"/>
+        </w:rPr>
+        <w:t>Automation Tester</w:t>
+      </w:r>
+    </w:p>
+    <w:p>
+      <w:pPr>
+        <w:pStyle w:val="ListParagraph"/>
+        <w:numPr>
+          <w:ilvl w:val="0"/>
+          <w:numId w:val="38"/>
+        </w:numPr>
+        <w:tabs>
+          <w:tab w:val="left" w:pos="3559"/>
+        </w:tabs>
+        <w:rPr>
+          <w:sz w:val="24"/>
+          <w:szCs w:val="22"/>
+          <w:lang w:val="en-US"/>
+        </w:rPr>
+      </w:pPr>
+      <w:r>
+        <w:rPr>
+          <w:sz w:val="24"/>
+          <w:szCs w:val="22"/>
+          <w:lang w:val="en-US"/>
+        </w:rPr>
+        <w:t xml:space="preserve">Now automation tester will execute this feature file and they will get </w:t>
+      </w:r>
+      <w:r>
+        <w:rPr>
+          <w:b/>
+          <w:bCs/>
+          <w:sz w:val="24"/>
+          <w:szCs w:val="22"/>
+          <w:lang w:val="en-US"/>
+        </w:rPr>
+        <w:t>Step Definition / Glue Code (2</w:t>
+      </w:r>
+      <w:r>
+        <w:rPr>
+          <w:b/>
+          <w:bCs/>
+          <w:sz w:val="24"/>
+          <w:szCs w:val="22"/>
+          <w:vertAlign w:val="superscript"/>
+          <w:lang w:val="en-US"/>
+        </w:rPr>
+        <w:t>nd</w:t>
+      </w:r>
+      <w:r>
+        <w:rPr>
+          <w:b/>
+          <w:bCs/>
+          <w:sz w:val="24"/>
+          <w:szCs w:val="22"/>
+          <w:lang w:val="en-US"/>
+        </w:rPr>
+        <w:t xml:space="preserve"> Component of BDD)</w:t>
+      </w:r>
+    </w:p>
+    <w:p>
+      <w:pPr>
+        <w:pStyle w:val="ListParagraph"/>
+        <w:numPr>
+          <w:ilvl w:val="0"/>
+          <w:numId w:val="38"/>
+        </w:numPr>
+        <w:tabs>
+          <w:tab w:val="left" w:pos="3559"/>
+        </w:tabs>
+        <w:rPr>
+          <w:sz w:val="24"/>
+          <w:szCs w:val="22"/>
+          <w:lang w:val="en-US"/>
+        </w:rPr>
+      </w:pPr>
+      <w:r>
+        <w:rPr>
+          <w:sz w:val="24"/>
+          <w:szCs w:val="22"/>
+          <w:lang w:val="en-US"/>
+        </w:rPr>
+        <w:t>Automation tester will write the script in this glue code</w:t>
+      </w:r>
+    </w:p>
+    <w:p>
+      <w:pPr>
+        <w:pStyle w:val="ListParagraph"/>
+        <w:numPr>
+          <w:ilvl w:val="0"/>
+          <w:numId w:val="38"/>
+        </w:numPr>
+        <w:tabs>
+          <w:tab w:val="left" w:pos="3559"/>
+        </w:tabs>
+        <w:rPr>
+          <w:sz w:val="24"/>
+          <w:szCs w:val="22"/>
+          <w:lang w:val="en-US"/>
+        </w:rPr>
+      </w:pPr>
+      <w:r>
+        <w:rPr>
+          <w:b/>
+          <w:bCs/>
+          <w:sz w:val="24"/>
+          <w:szCs w:val="22"/>
+          <w:lang w:val="en-US"/>
+        </w:rPr>
+        <w:t>Runner Class (3</w:t>
+      </w:r>
+      <w:r>
+        <w:rPr>
+          <w:b/>
+          <w:bCs/>
+          <w:sz w:val="24"/>
+          <w:szCs w:val="22"/>
+          <w:vertAlign w:val="superscript"/>
+          <w:lang w:val="en-US"/>
+        </w:rPr>
+        <w:t>rd</w:t>
+      </w:r>
+      <w:r>
+        <w:rPr>
+          <w:b/>
+          <w:bCs/>
+          <w:sz w:val="24"/>
+          <w:szCs w:val="22"/>
+          <w:lang w:val="en-US"/>
+        </w:rPr>
+        <w:t xml:space="preserve"> Component of BDD)</w:t>
+      </w:r>
+      <w:r>
+        <w:t xml:space="preserve"> is required for execution of the script</w:t>
+      </w:r>
+    </w:p>
+    <w:p>
+      <w:pPr>
+        <w:tabs>
+          <w:tab w:val="left" w:pos="3559"/>
+        </w:tabs>
+        <w:rPr>
+          <w:sz w:val="24"/>
+          <w:szCs w:val="22"/>
+          <w:lang w:val="en-US"/>
+        </w:rPr>
+      </w:pPr>
+    </w:p>
+    <w:p>
+      <w:pPr>
+        <w:tabs>
+          <w:tab w:val="left" w:pos="3559"/>
+        </w:tabs>
+        <w:rPr>
+          <w:b/>
+          <w:bCs/>
+          <w:sz w:val="24"/>
+          <w:szCs w:val="22"/>
+          <w:lang w:val="en-US"/>
+        </w:rPr>
+      </w:pPr>
+      <w:r>
+        <w:rPr>
+          <w:b/>
+          <w:bCs/>
+          <w:sz w:val="24"/>
+          <w:szCs w:val="22"/>
+          <w:lang w:val="en-US"/>
+        </w:rPr>
+        <w:t>BDD can be implemented using a tool called as Cucumber</w:t>
+      </w:r>
+    </w:p>
+    <w:p>
+      <w:pPr>
+        <w:tabs>
+          <w:tab w:val="left" w:pos="3559"/>
+        </w:tabs>
+        <w:rPr>
+          <w:sz w:val="24"/>
+          <w:szCs w:val="22"/>
+          <w:lang w:val="en-US"/>
+        </w:rPr>
+      </w:pPr>
+    </w:p>
+    <w:p>
+      <w:pPr>
+        <w:tabs>
+          <w:tab w:val="left" w:pos="3559"/>
+        </w:tabs>
+        <w:rPr>
+          <w:b/>
+          <w:bCs/>
+          <w:sz w:val="24"/>
+          <w:szCs w:val="22"/>
+          <w:lang w:val="en-US"/>
+        </w:rPr>
+      </w:pPr>
+      <w:r>
+        <w:rPr>
+          <w:b/>
+          <w:bCs/>
+          <w:sz w:val="24"/>
+          <w:szCs w:val="22"/>
+          <w:lang w:val="en-US"/>
+        </w:rPr>
+        <w:t>Creating Cucumber Project</w:t>
+      </w:r>
+    </w:p>
+    <w:p>
+      <w:pPr>
+        <w:pStyle w:val="ListParagraph"/>
+        <w:numPr>
+          <w:ilvl w:val="0"/>
+          <w:numId w:val="39"/>
+        </w:numPr>
+        <w:tabs>
+          <w:tab w:val="left" w:pos="3559"/>
+        </w:tabs>
+        <w:rPr>
+          <w:sz w:val="24"/>
+          <w:szCs w:val="22"/>
+          <w:lang w:val="en-US"/>
+        </w:rPr>
+      </w:pPr>
+      <w:r>
+        <w:rPr>
+          <w:sz w:val="24"/>
+          <w:szCs w:val="22"/>
+          <w:lang w:val="en-US"/>
+        </w:rPr>
+        <w:t xml:space="preserve">File </w:t>
+      </w:r>
+      <w:r>
+        <w:rPr>
+          <w:sz w:val="24"/>
+          <w:szCs w:val="22"/>
+          <w:lang w:val="en-US"/>
+        </w:rPr>
+        <w:sym w:font="Wingdings" w:char="F0E0"/>
+      </w:r>
+      <w:r>
+        <w:rPr>
+          <w:sz w:val="24"/>
+          <w:szCs w:val="22"/>
+          <w:lang w:val="en-US"/>
+        </w:rPr>
+        <w:t xml:space="preserve"> New </w:t>
+      </w:r>
+      <w:r>
+        <w:rPr>
+          <w:sz w:val="24"/>
+          <w:szCs w:val="22"/>
+          <w:lang w:val="en-US"/>
+        </w:rPr>
+        <w:sym w:font="Wingdings" w:char="F0E0"/>
+      </w:r>
+      <w:r>
+        <w:rPr>
+          <w:sz w:val="24"/>
+          <w:szCs w:val="22"/>
+          <w:lang w:val="en-US"/>
+        </w:rPr>
+        <w:t xml:space="preserve"> Maven Project</w:t>
+      </w:r>
+    </w:p>
+    <w:p>
+      <w:pPr>
+        <w:pStyle w:val="ListParagraph"/>
+        <w:numPr>
+          <w:ilvl w:val="0"/>
+          <w:numId w:val="39"/>
+        </w:numPr>
+        <w:tabs>
+          <w:tab w:val="left" w:pos="3559"/>
+        </w:tabs>
+        <w:rPr>
+          <w:sz w:val="24"/>
+          <w:szCs w:val="22"/>
+          <w:lang w:val="en-US"/>
+        </w:rPr>
+      </w:pPr>
+      <w:r>
+        <w:rPr>
+          <w:sz w:val="24"/>
+          <w:szCs w:val="22"/>
+          <w:lang w:val="en-US"/>
+        </w:rPr>
+        <w:t>Select the 3</w:t>
+      </w:r>
+      <w:r>
+        <w:rPr>
+          <w:sz w:val="24"/>
+          <w:szCs w:val="22"/>
+          <w:vertAlign w:val="superscript"/>
+          <w:lang w:val="en-US"/>
+        </w:rPr>
+        <w:t>rd</w:t>
+      </w:r>
+      <w:r>
+        <w:rPr>
+          <w:sz w:val="24"/>
+          <w:szCs w:val="22"/>
+          <w:lang w:val="en-US"/>
+        </w:rPr>
+        <w:t xml:space="preserve"> checkbox (Add project to Working Set)</w:t>
+      </w:r>
+    </w:p>
+    <w:p>
+      <w:pPr>
+        <w:pStyle w:val="ListParagraph"/>
+        <w:numPr>
+          <w:ilvl w:val="0"/>
+          <w:numId w:val="39"/>
+        </w:numPr>
+        <w:tabs>
+          <w:tab w:val="left" w:pos="3559"/>
+        </w:tabs>
+        <w:rPr>
+          <w:sz w:val="24"/>
+          <w:szCs w:val="22"/>
+          <w:lang w:val="en-US"/>
+        </w:rPr>
+      </w:pPr>
+      <w:r>
+        <w:rPr>
+          <w:sz w:val="24"/>
+          <w:szCs w:val="22"/>
+          <w:lang w:val="en-US"/>
+        </w:rPr>
+        <w:t>Click on Next</w:t>
+      </w:r>
+    </w:p>
+    <w:p>
+      <w:pPr>
+        <w:pStyle w:val="ListParagraph"/>
+        <w:numPr>
+          <w:ilvl w:val="0"/>
+          <w:numId w:val="39"/>
+        </w:numPr>
+        <w:tabs>
+          <w:tab w:val="left" w:pos="3559"/>
+        </w:tabs>
+        <w:rPr>
+          <w:sz w:val="24"/>
+          <w:szCs w:val="22"/>
+          <w:lang w:val="en-US"/>
+        </w:rPr>
+      </w:pPr>
+      <w:r>
+        <w:rPr>
+          <w:sz w:val="24"/>
+          <w:szCs w:val="22"/>
+          <w:lang w:val="en-US"/>
+        </w:rPr>
+        <w:t xml:space="preserve">Add </w:t>
+      </w:r>
+      <w:proofErr w:type="spellStart"/>
+      <w:r>
+        <w:rPr>
+          <w:b/>
+          <w:bCs/>
+          <w:sz w:val="24"/>
+          <w:szCs w:val="22"/>
+          <w:lang w:val="en-US"/>
+        </w:rPr>
+        <w:t>io.cucumber</w:t>
+      </w:r>
+      <w:proofErr w:type="spellEnd"/>
+      <w:r>
+        <w:rPr>
+          <w:b/>
+          <w:bCs/>
+          <w:sz w:val="24"/>
+          <w:szCs w:val="22"/>
+          <w:lang w:val="en-US"/>
+        </w:rPr>
+        <w:t xml:space="preserve"> </w:t>
+      </w:r>
+      <w:r>
+        <w:rPr>
+          <w:sz w:val="24"/>
+          <w:szCs w:val="22"/>
+          <w:lang w:val="en-US"/>
+        </w:rPr>
+        <w:t>in filter box</w:t>
+      </w:r>
+    </w:p>
+    <w:p>
+      <w:pPr>
+        <w:pStyle w:val="ListParagraph"/>
+        <w:numPr>
+          <w:ilvl w:val="0"/>
+          <w:numId w:val="39"/>
+        </w:numPr>
+        <w:tabs>
+          <w:tab w:val="left" w:pos="3559"/>
+        </w:tabs>
+        <w:rPr>
+          <w:sz w:val="24"/>
+          <w:szCs w:val="22"/>
+          <w:lang w:val="en-US"/>
+        </w:rPr>
+      </w:pPr>
+      <w:r>
+        <w:rPr>
+          <w:sz w:val="24"/>
+          <w:szCs w:val="22"/>
+          <w:lang w:val="en-US"/>
+        </w:rPr>
+        <w:t>Click on the archetype you are getting</w:t>
+      </w:r>
+    </w:p>
+    <w:p>
+      <w:pPr>
+        <w:pStyle w:val="ListParagraph"/>
+        <w:numPr>
+          <w:ilvl w:val="0"/>
+          <w:numId w:val="39"/>
+        </w:numPr>
+        <w:tabs>
+          <w:tab w:val="left" w:pos="3559"/>
+        </w:tabs>
+        <w:rPr>
+          <w:sz w:val="24"/>
+          <w:szCs w:val="22"/>
+          <w:lang w:val="en-US"/>
+        </w:rPr>
+      </w:pPr>
+      <w:r>
+        <w:rPr>
+          <w:sz w:val="24"/>
+          <w:szCs w:val="22"/>
+          <w:lang w:val="en-US"/>
+        </w:rPr>
+        <w:t>Click on next</w:t>
+      </w:r>
+    </w:p>
+    <w:p>
+      <w:pPr>
+        <w:pStyle w:val="ListParagraph"/>
+        <w:numPr>
+          <w:ilvl w:val="0"/>
+          <w:numId w:val="39"/>
+        </w:numPr>
+        <w:tabs>
+          <w:tab w:val="left" w:pos="3559"/>
+        </w:tabs>
+        <w:rPr>
+          <w:sz w:val="24"/>
+          <w:szCs w:val="22"/>
+          <w:lang w:val="en-US"/>
+        </w:rPr>
+      </w:pPr>
+      <w:r>
+        <w:rPr>
+          <w:sz w:val="24"/>
+          <w:szCs w:val="22"/>
+          <w:lang w:val="en-US"/>
+        </w:rPr>
+        <w:t>Give Artifact Id &amp; Group ID</w:t>
+      </w:r>
+    </w:p>
+    <w:p>
+      <w:pPr>
+        <w:pStyle w:val="ListParagraph"/>
+        <w:numPr>
+          <w:ilvl w:val="0"/>
+          <w:numId w:val="39"/>
+        </w:numPr>
+        <w:tabs>
+          <w:tab w:val="left" w:pos="3559"/>
+        </w:tabs>
+        <w:rPr>
+          <w:sz w:val="24"/>
+          <w:szCs w:val="22"/>
+          <w:lang w:val="en-US"/>
+        </w:rPr>
+      </w:pPr>
+      <w:r>
+        <w:rPr>
+          <w:sz w:val="24"/>
+          <w:szCs w:val="22"/>
+          <w:lang w:val="en-US"/>
+        </w:rPr>
+        <w:t>Click on Finish</w:t>
+      </w:r>
+    </w:p>
+    <w:p>
+      <w:pPr>
+        <w:pStyle w:val="ListParagraph"/>
+        <w:numPr>
+          <w:ilvl w:val="0"/>
+          <w:numId w:val="39"/>
+        </w:numPr>
+        <w:tabs>
+          <w:tab w:val="left" w:pos="3559"/>
+        </w:tabs>
+        <w:rPr>
+          <w:sz w:val="24"/>
+          <w:szCs w:val="22"/>
+          <w:lang w:val="en-US"/>
+        </w:rPr>
+      </w:pPr>
+      <w:r>
+        <w:rPr>
+          <w:sz w:val="24"/>
+          <w:szCs w:val="22"/>
+          <w:lang w:val="en-US"/>
+        </w:rPr>
+        <w:t>Open pom.xml file</w:t>
+      </w:r>
+    </w:p>
+    <w:p>
+      <w:pPr>
+        <w:pStyle w:val="ListParagraph"/>
+        <w:numPr>
+          <w:ilvl w:val="0"/>
+          <w:numId w:val="39"/>
+        </w:numPr>
+        <w:tabs>
+          <w:tab w:val="left" w:pos="3559"/>
+        </w:tabs>
+        <w:rPr>
+          <w:sz w:val="24"/>
+          <w:szCs w:val="22"/>
+          <w:lang w:val="en-US"/>
+        </w:rPr>
+      </w:pPr>
+      <w:r>
+        <w:rPr>
+          <w:sz w:val="24"/>
+          <w:szCs w:val="22"/>
+          <w:lang w:val="en-US"/>
+        </w:rPr>
+        <w:t xml:space="preserve">Select the code from &lt;properties&gt; till &lt;/dependencies&gt; </w:t>
+      </w:r>
+      <w:r>
+        <w:rPr>
+          <w:sz w:val="24"/>
+          <w:szCs w:val="22"/>
+          <w:lang w:val="en-US"/>
+        </w:rPr>
+        <w:t>and delete this code</w:t>
+      </w:r>
+    </w:p>
+    <w:p>
+      <w:pPr>
+        <w:pStyle w:val="ListParagraph"/>
+        <w:numPr>
+          <w:ilvl w:val="0"/>
+          <w:numId w:val="39"/>
+        </w:numPr>
+        <w:tabs>
+          <w:tab w:val="left" w:pos="3559"/>
+        </w:tabs>
+        <w:rPr>
+          <w:sz w:val="24"/>
+          <w:szCs w:val="22"/>
+          <w:lang w:val="en-US"/>
+        </w:rPr>
+      </w:pPr>
+      <w:r>
+        <w:rPr>
+          <w:sz w:val="24"/>
+          <w:szCs w:val="22"/>
+          <w:lang w:val="en-US"/>
+        </w:rPr>
+        <w:t xml:space="preserve">Open </w:t>
+      </w:r>
+      <w:hyperlink r:id="rId16" w:history="1">
+        <w:r>
+          <w:rPr>
+            <w:rStyle w:val="Hyperlink"/>
+            <w:sz w:val="24"/>
+            <w:szCs w:val="22"/>
+            <w:lang w:val="en-US"/>
+          </w:rPr>
+          <w:t>https://github.com/cucumber/cucumber-java-skeleton/commit/d7249b50c570816eba27ce94557e1de7e9b0f97</w:t>
+        </w:r>
+      </w:hyperlink>
+    </w:p>
+    <w:p>
+      <w:pPr>
+        <w:pStyle w:val="ListParagraph"/>
+        <w:numPr>
+          <w:ilvl w:val="0"/>
+          <w:numId w:val="39"/>
+        </w:numPr>
+        <w:tabs>
+          <w:tab w:val="left" w:pos="3559"/>
+        </w:tabs>
+        <w:rPr>
+          <w:sz w:val="24"/>
+          <w:szCs w:val="22"/>
+          <w:lang w:val="en-US"/>
+        </w:rPr>
+      </w:pPr>
+      <w:r>
+        <w:rPr>
+          <w:sz w:val="24"/>
+          <w:szCs w:val="22"/>
+          <w:lang w:val="en-US"/>
+        </w:rPr>
+        <w:t>Select the code from &lt;properties&gt; till &lt;/dependencies&gt; (line no 11 to 41)</w:t>
+      </w:r>
+    </w:p>
+    <w:p>
+      <w:pPr>
+        <w:pStyle w:val="ListParagraph"/>
+        <w:numPr>
+          <w:ilvl w:val="0"/>
+          <w:numId w:val="39"/>
+        </w:numPr>
+        <w:tabs>
+          <w:tab w:val="left" w:pos="3559"/>
+        </w:tabs>
+        <w:rPr>
+          <w:sz w:val="24"/>
+          <w:szCs w:val="22"/>
+          <w:lang w:val="en-US"/>
+        </w:rPr>
+      </w:pPr>
+      <w:r>
+        <w:rPr>
+          <w:sz w:val="24"/>
+          <w:szCs w:val="22"/>
+          <w:lang w:val="en-US"/>
+        </w:rPr>
+        <w:t>And paste in the pom.xml file where you have deleted the code in earlier step.</w:t>
+      </w:r>
+    </w:p>
+    <w:p>
+      <w:pPr>
+        <w:pStyle w:val="ListParagraph"/>
+        <w:numPr>
+          <w:ilvl w:val="0"/>
+          <w:numId w:val="39"/>
+        </w:numPr>
+        <w:tabs>
+          <w:tab w:val="left" w:pos="3559"/>
+        </w:tabs>
+        <w:rPr>
+          <w:sz w:val="24"/>
+          <w:szCs w:val="22"/>
+          <w:lang w:val="en-US"/>
+        </w:rPr>
+      </w:pPr>
+      <w:r>
+        <w:rPr>
+          <w:sz w:val="24"/>
+          <w:szCs w:val="22"/>
+          <w:lang w:val="en-US"/>
+        </w:rPr>
+        <w:t>Save this file</w:t>
+      </w:r>
+    </w:p>
+    <w:p>
+      <w:pPr>
+        <w:pStyle w:val="ListParagraph"/>
+        <w:numPr>
+          <w:ilvl w:val="0"/>
+          <w:numId w:val="39"/>
+        </w:numPr>
+        <w:tabs>
+          <w:tab w:val="left" w:pos="3559"/>
+        </w:tabs>
+        <w:rPr>
+          <w:sz w:val="24"/>
+          <w:szCs w:val="22"/>
+          <w:lang w:val="en-US"/>
+        </w:rPr>
+      </w:pPr>
+      <w:r>
+        <w:rPr>
+          <w:sz w:val="24"/>
+          <w:szCs w:val="22"/>
+          <w:lang w:val="en-US"/>
+        </w:rPr>
+        <w:t>Change the Java version from the pom.xml file</w:t>
+      </w:r>
+      <w:r>
+        <w:rPr>
+          <w:sz w:val="24"/>
+          <w:szCs w:val="22"/>
+          <w:lang w:val="en-US"/>
+        </w:rPr>
+        <w:br/>
+      </w:r>
+      <w:r>
+        <w:rPr>
+          <w:rFonts w:ascii="Consolas" w:hAnsi="Consolas" w:cs="Consolas"/>
+          <w:color w:val="000000"/>
+          <w:sz w:val="28"/>
+          <w:szCs w:val="28"/>
+          <w:shd w:val="clear" w:color="auto" w:fill="E8F2FE"/>
+        </w:rPr>
+        <w:t>&lt;</w:t>
+      </w:r>
+      <w:proofErr w:type="spellStart"/>
+      <w:r>
+        <w:rPr>
+          <w:rFonts w:ascii="Consolas" w:hAnsi="Consolas" w:cs="Consolas"/>
+          <w:color w:val="268BD2"/>
+          <w:sz w:val="28"/>
+          <w:szCs w:val="28"/>
+          <w:shd w:val="clear" w:color="auto" w:fill="E8F2FE"/>
+        </w:rPr>
+        <w:t>java.version</w:t>
+      </w:r>
+      <w:proofErr w:type="spellEnd"/>
+      <w:r>
+        <w:rPr>
+          <w:rFonts w:ascii="Consolas" w:hAnsi="Consolas" w:cs="Consolas"/>
+          <w:color w:val="000000"/>
+          <w:sz w:val="28"/>
+          <w:szCs w:val="28"/>
+          <w:shd w:val="clear" w:color="auto" w:fill="E8F2FE"/>
+        </w:rPr>
+        <w:t>&gt;1.8&lt;/</w:t>
+      </w:r>
+      <w:proofErr w:type="spellStart"/>
+      <w:r>
+        <w:rPr>
+          <w:rFonts w:ascii="Consolas" w:hAnsi="Consolas" w:cs="Consolas"/>
+          <w:color w:val="268BD2"/>
+          <w:sz w:val="28"/>
+          <w:szCs w:val="28"/>
+          <w:shd w:val="clear" w:color="auto" w:fill="E8F2FE"/>
+        </w:rPr>
+        <w:t>java.version</w:t>
+      </w:r>
+      <w:proofErr w:type="spellEnd"/>
+      <w:r>
+        <w:rPr>
+          <w:rFonts w:ascii="Consolas" w:hAnsi="Consolas" w:cs="Consolas"/>
+          <w:color w:val="000000"/>
+          <w:sz w:val="28"/>
+          <w:szCs w:val="28"/>
+          <w:shd w:val="clear" w:color="auto" w:fill="E8F2FE"/>
+        </w:rPr>
+        <w:t>&gt;</w:t>
+      </w:r>
+    </w:p>
+    <w:p>
+      <w:pPr>
+        <w:autoSpaceDE w:val="0"/>
+        <w:autoSpaceDN w:val="0"/>
+        <w:adjustRightInd w:val="0"/>
+        <w:spacing w:after="0" w:line="240" w:lineRule="auto"/>
+        <w:ind w:left="720"/>
+        <w:rPr>
+          <w:rFonts w:ascii="Consolas" w:hAnsi="Consolas" w:cs="Consolas"/>
+          <w:color w:val="000000"/>
+          <w:sz w:val="24"/>
+          <w:szCs w:val="24"/>
+        </w:rPr>
+      </w:pPr>
+      <w:r>
+        <w:rPr>
+          <w:sz w:val="24"/>
+          <w:szCs w:val="22"/>
+          <w:lang w:val="en-US"/>
+        </w:rPr>
+        <w:t>Delete following lines</w:t>
+      </w:r>
+      <w:r>
+        <w:rPr>
+          <w:sz w:val="24"/>
+          <w:szCs w:val="22"/>
+          <w:lang w:val="en-US"/>
+        </w:rPr>
+        <w:br/>
+      </w:r>
+      <w:r>
+        <w:rPr>
+          <w:rFonts w:ascii="Consolas" w:hAnsi="Consolas" w:cs="Consolas"/>
+          <w:color w:val="000000"/>
+          <w:sz w:val="28"/>
+          <w:szCs w:val="28"/>
+          <w:shd w:val="clear" w:color="auto" w:fill="E8F2FE"/>
+        </w:rPr>
+        <w:t>&lt;</w:t>
+      </w:r>
+      <w:proofErr w:type="spellStart"/>
+      <w:r>
+        <w:rPr>
+          <w:rFonts w:ascii="Consolas" w:hAnsi="Consolas" w:cs="Consolas"/>
+          <w:color w:val="268BD2"/>
+          <w:sz w:val="28"/>
+          <w:szCs w:val="28"/>
+          <w:shd w:val="clear" w:color="auto" w:fill="E8F2FE"/>
+        </w:rPr>
+        <w:t>cucumber.version</w:t>
+      </w:r>
+      <w:proofErr w:type="spellEnd"/>
+      <w:r>
+        <w:rPr>
+          <w:rFonts w:ascii="Consolas" w:hAnsi="Consolas" w:cs="Consolas"/>
+          <w:color w:val="000000"/>
+          <w:sz w:val="28"/>
+          <w:szCs w:val="28"/>
+          <w:shd w:val="clear" w:color="auto" w:fill="E8F2FE"/>
+        </w:rPr>
+        <w:t>&gt;6.8.2&lt;/</w:t>
+      </w:r>
+      <w:proofErr w:type="spellStart"/>
+      <w:r>
+        <w:rPr>
+          <w:rFonts w:ascii="Consolas" w:hAnsi="Consolas" w:cs="Consolas"/>
+          <w:color w:val="268BD2"/>
+          <w:sz w:val="28"/>
+          <w:szCs w:val="28"/>
+          <w:shd w:val="clear" w:color="auto" w:fill="E8F2FE"/>
+        </w:rPr>
+        <w:t>cucumber.version</w:t>
+      </w:r>
+      <w:proofErr w:type="spellEnd"/>
+      <w:r>
+        <w:rPr>
+          <w:rFonts w:ascii="Consolas" w:hAnsi="Consolas" w:cs="Consolas"/>
+          <w:color w:val="000000"/>
+          <w:sz w:val="28"/>
+          <w:szCs w:val="28"/>
+          <w:shd w:val="clear" w:color="auto" w:fill="E8F2FE"/>
+        </w:rPr>
+        <w:t>&gt;</w:t>
+      </w:r>
+      <w:r>
+        <w:rPr>
+          <w:rFonts w:ascii="Consolas" w:hAnsi="Consolas" w:cs="Consolas"/>
+          <w:color w:val="000000"/>
+          <w:sz w:val="28"/>
+          <w:szCs w:val="28"/>
+          <w:shd w:val="clear" w:color="auto" w:fill="E8F2FE"/>
+        </w:rPr>
+        <w:br/>
+      </w:r>
+      <w:r>
+        <w:rPr>
+          <w:rFonts w:ascii="Consolas" w:hAnsi="Consolas" w:cs="Consolas"/>
+          <w:color w:val="000000"/>
+          <w:sz w:val="24"/>
+          <w:szCs w:val="24"/>
+        </w:rPr>
+        <w:t>&lt;</w:t>
+      </w:r>
+      <w:r>
+        <w:rPr>
+          <w:rFonts w:ascii="Consolas" w:hAnsi="Consolas" w:cs="Consolas"/>
+          <w:color w:val="268BD2"/>
+          <w:sz w:val="24"/>
+          <w:szCs w:val="24"/>
+        </w:rPr>
+        <w:t>maven.compiler.version</w:t>
+      </w:r>
+      <w:r>
+        <w:rPr>
+          <w:rFonts w:ascii="Consolas" w:hAnsi="Consolas" w:cs="Consolas"/>
+          <w:color w:val="000000"/>
+          <w:sz w:val="24"/>
+          <w:szCs w:val="24"/>
+        </w:rPr>
+        <w:t>&gt;3.8.1&lt;/</w:t>
+      </w:r>
+      <w:r>
+        <w:rPr>
+          <w:rFonts w:ascii="Consolas" w:hAnsi="Consolas" w:cs="Consolas"/>
+          <w:color w:val="268BD2"/>
+          <w:sz w:val="24"/>
+          <w:szCs w:val="24"/>
+        </w:rPr>
+        <w:t>maven.compiler.version</w:t>
+      </w:r>
+      <w:r>
+        <w:rPr>
+          <w:rFonts w:ascii="Consolas" w:hAnsi="Consolas" w:cs="Consolas"/>
+          <w:color w:val="000000"/>
+          <w:sz w:val="24"/>
+          <w:szCs w:val="24"/>
+        </w:rPr>
+        <w:t>&gt;</w:t>
+      </w:r>
+    </w:p>
+    <w:p>
+      <w:pPr>
+        <w:autoSpaceDE w:val="0"/>
+        <w:autoSpaceDN w:val="0"/>
+        <w:adjustRightInd w:val="0"/>
+        <w:spacing w:after="0" w:line="240" w:lineRule="auto"/>
+        <w:ind w:left="720"/>
+        <w:rPr>
+          <w:rFonts w:ascii="Consolas" w:hAnsi="Consolas" w:cs="Consolas"/>
+          <w:color w:val="000000"/>
+          <w:sz w:val="24"/>
+          <w:szCs w:val="24"/>
+        </w:rPr>
+      </w:pPr>
+      <w:r>
+        <w:rPr>
+          <w:rFonts w:ascii="Consolas" w:hAnsi="Consolas" w:cs="Consolas"/>
+          <w:color w:val="000000"/>
+          <w:sz w:val="24"/>
+          <w:szCs w:val="24"/>
+        </w:rPr>
+        <w:t>&lt;</w:t>
+      </w:r>
+      <w:proofErr w:type="spellStart"/>
+      <w:r>
+        <w:rPr>
+          <w:rFonts w:ascii="Consolas" w:hAnsi="Consolas" w:cs="Consolas"/>
+          <w:color w:val="268BD2"/>
+          <w:sz w:val="24"/>
+          <w:szCs w:val="24"/>
+        </w:rPr>
+        <w:t>maven.surefire.version</w:t>
+      </w:r>
+      <w:proofErr w:type="spellEnd"/>
+      <w:r>
+        <w:rPr>
+          <w:rFonts w:ascii="Consolas" w:hAnsi="Consolas" w:cs="Consolas"/>
+          <w:color w:val="000000"/>
+          <w:sz w:val="24"/>
+          <w:szCs w:val="24"/>
+        </w:rPr>
+        <w:t>&gt;2.22.2&lt;/</w:t>
+      </w:r>
+      <w:proofErr w:type="spellStart"/>
+      <w:r>
+        <w:rPr>
+          <w:rFonts w:ascii="Consolas" w:hAnsi="Consolas" w:cs="Consolas"/>
+          <w:color w:val="268BD2"/>
+          <w:sz w:val="24"/>
+          <w:szCs w:val="24"/>
+        </w:rPr>
+        <w:t>maven.surefire.version</w:t>
+      </w:r>
+      <w:proofErr w:type="spellEnd"/>
+      <w:r>
+        <w:rPr>
+          <w:rFonts w:ascii="Consolas" w:hAnsi="Consolas" w:cs="Consolas"/>
+          <w:color w:val="000000"/>
+          <w:sz w:val="24"/>
+          <w:szCs w:val="24"/>
+        </w:rPr>
+        <w:t>&gt;</w:t>
+      </w:r>
+    </w:p>
+    <w:p>
+      <w:pPr>
+        <w:autoSpaceDE w:val="0"/>
+        <w:autoSpaceDN w:val="0"/>
+        <w:adjustRightInd w:val="0"/>
+        <w:spacing w:after="0" w:line="240" w:lineRule="auto"/>
+        <w:rPr>
+          <w:rFonts w:ascii="Consolas" w:hAnsi="Consolas" w:cs="Consolas"/>
+          <w:sz w:val="24"/>
+          <w:szCs w:val="24"/>
+        </w:rPr>
+      </w:pPr>
+      <w:bookmarkStart w:id="0" w:name="_GoBack"/>
+      <w:bookmarkEnd w:id="0"/>
     </w:p>
     <w:sectPr>
       <w:pgSz w:w="11906" w:h="16838"/>
@@ -15322,6 +17069,119 @@
     </w:lvl>
   </w:abstractNum>
   <w:abstractNum w:abstractNumId="21">
+    <w:nsid w:val="48BE703B"/>
+    <w:multiLevelType w:val="hybridMultilevel"/>
+    <w:tmpl w:val="AE9E65F6"/>
+    <w:lvl w:ilvl="0" w:tplc="40090001">
+      <w:start w:val="1"/>
+      <w:numFmt w:val="bullet"/>
+      <w:lvlText w:val=""/>
+      <w:lvlJc w:val="left"/>
+      <w:pPr>
+        <w:ind w:left="720" w:hanging="360"/>
+      </w:pPr>
+      <w:rPr>
+        <w:rFonts w:ascii="Symbol" w:hAnsi="Symbol" w:hint="default"/>
+      </w:rPr>
+    </w:lvl>
+    <w:lvl w:ilvl="1" w:tplc="40090003">
+      <w:start w:val="1"/>
+      <w:numFmt w:val="bullet"/>
+      <w:lvlText w:val="o"/>
+      <w:lvlJc w:val="left"/>
+      <w:pPr>
+        <w:ind w:left="1440" w:hanging="360"/>
+      </w:pPr>
+      <w:rPr>
+        <w:rFonts w:ascii="Courier New" w:hAnsi="Courier New" w:cs="Courier New" w:hint="default"/>
+      </w:rPr>
+    </w:lvl>
+    <w:lvl w:ilvl="2" w:tplc="40090005" w:tentative="1">
+      <w:start w:val="1"/>
+      <w:numFmt w:val="bullet"/>
+      <w:lvlText w:val=""/>
+      <w:lvlJc w:val="left"/>
+      <w:pPr>
+        <w:ind w:left="2160" w:hanging="360"/>
+      </w:pPr>
+      <w:rPr>
+        <w:rFonts w:ascii="Wingdings" w:hAnsi="Wingdings" w:hint="default"/>
+      </w:rPr>
+    </w:lvl>
+    <w:lvl w:ilvl="3" w:tplc="40090001" w:tentative="1">
+      <w:start w:val="1"/>
+      <w:numFmt w:val="bullet"/>
+      <w:lvlText w:val=""/>
+      <w:lvlJc w:val="left"/>
+      <w:pPr>
+        <w:ind w:left="2880" w:hanging="360"/>
+      </w:pPr>
+      <w:rPr>
+        <w:rFonts w:ascii="Symbol" w:hAnsi="Symbol" w:hint="default"/>
+      </w:rPr>
+    </w:lvl>
+    <w:lvl w:ilvl="4" w:tplc="40090003" w:tentative="1">
+      <w:start w:val="1"/>
+      <w:numFmt w:val="bullet"/>
+      <w:lvlText w:val="o"/>
+      <w:lvlJc w:val="left"/>
+      <w:pPr>
+        <w:ind w:left="3600" w:hanging="360"/>
+      </w:pPr>
+      <w:rPr>
+        <w:rFonts w:ascii="Courier New" w:hAnsi="Courier New" w:cs="Courier New" w:hint="default"/>
+      </w:rPr>
+    </w:lvl>
+    <w:lvl w:ilvl="5" w:tplc="40090005" w:tentative="1">
+      <w:start w:val="1"/>
+      <w:numFmt w:val="bullet"/>
+      <w:lvlText w:val=""/>
+      <w:lvlJc w:val="left"/>
+      <w:pPr>
+        <w:ind w:left="4320" w:hanging="360"/>
+      </w:pPr>
+      <w:rPr>
+        <w:rFonts w:ascii="Wingdings" w:hAnsi="Wingdings" w:hint="default"/>
+      </w:rPr>
+    </w:lvl>
+    <w:lvl w:ilvl="6" w:tplc="40090001" w:tentative="1">
+      <w:start w:val="1"/>
+      <w:numFmt w:val="bullet"/>
+      <w:lvlText w:val=""/>
+      <w:lvlJc w:val="left"/>
+      <w:pPr>
+        <w:ind w:left="5040" w:hanging="360"/>
+      </w:pPr>
+      <w:rPr>
+        <w:rFonts w:ascii="Symbol" w:hAnsi="Symbol" w:hint="default"/>
+      </w:rPr>
+    </w:lvl>
+    <w:lvl w:ilvl="7" w:tplc="40090003" w:tentative="1">
+      <w:start w:val="1"/>
+      <w:numFmt w:val="bullet"/>
+      <w:lvlText w:val="o"/>
+      <w:lvlJc w:val="left"/>
+      <w:pPr>
+        <w:ind w:left="5760" w:hanging="360"/>
+      </w:pPr>
+      <w:rPr>
+        <w:rFonts w:ascii="Courier New" w:hAnsi="Courier New" w:cs="Courier New" w:hint="default"/>
+      </w:rPr>
+    </w:lvl>
+    <w:lvl w:ilvl="8" w:tplc="40090005" w:tentative="1">
+      <w:start w:val="1"/>
+      <w:numFmt w:val="bullet"/>
+      <w:lvlText w:val=""/>
+      <w:lvlJc w:val="left"/>
+      <w:pPr>
+        <w:ind w:left="6480" w:hanging="360"/>
+      </w:pPr>
+      <w:rPr>
+        <w:rFonts w:ascii="Wingdings" w:hAnsi="Wingdings" w:hint="default"/>
+      </w:rPr>
+    </w:lvl>
+  </w:abstractNum>
+  <w:abstractNum w:abstractNumId="22">
     <w:nsid w:val="51A02E55"/>
     <w:multiLevelType w:val="hybridMultilevel"/>
     <w:tmpl w:val="82B031BE"/>
@@ -15407,7 +17267,7 @@
       </w:pPr>
     </w:lvl>
   </w:abstractNum>
-  <w:abstractNum w:abstractNumId="22">
+  <w:abstractNum w:abstractNumId="23">
     <w:nsid w:val="55130EE9"/>
     <w:multiLevelType w:val="hybridMultilevel"/>
     <w:tmpl w:val="456A3FEE"/>
@@ -15496,7 +17356,7 @@
       </w:pPr>
     </w:lvl>
   </w:abstractNum>
-  <w:abstractNum w:abstractNumId="23">
+  <w:abstractNum w:abstractNumId="24">
     <w:nsid w:val="562D548B"/>
     <w:multiLevelType w:val="hybridMultilevel"/>
     <w:tmpl w:val="31B8F06A"/>
@@ -15582,7 +17442,7 @@
       </w:pPr>
     </w:lvl>
   </w:abstractNum>
-  <w:abstractNum w:abstractNumId="24">
+  <w:abstractNum w:abstractNumId="25">
     <w:nsid w:val="569F5872"/>
     <w:multiLevelType w:val="hybridMultilevel"/>
     <w:tmpl w:val="19E0E6AA"/>
@@ -15671,7 +17531,96 @@
       </w:pPr>
     </w:lvl>
   </w:abstractNum>
-  <w:abstractNum w:abstractNumId="25">
+  <w:abstractNum w:abstractNumId="26">
+    <w:nsid w:val="57621086"/>
+    <w:multiLevelType w:val="hybridMultilevel"/>
+    <w:tmpl w:val="4C027796"/>
+    <w:lvl w:ilvl="0" w:tplc="4009000F">
+      <w:start w:val="1"/>
+      <w:numFmt w:val="decimal"/>
+      <w:lvlText w:val="%1."/>
+      <w:lvlJc w:val="left"/>
+      <w:pPr>
+        <w:ind w:left="720" w:hanging="360"/>
+      </w:pPr>
+      <w:rPr>
+        <w:rFonts w:hint="default"/>
+      </w:rPr>
+    </w:lvl>
+    <w:lvl w:ilvl="1" w:tplc="40090019" w:tentative="1">
+      <w:start w:val="1"/>
+      <w:numFmt w:val="lowerLetter"/>
+      <w:lvlText w:val="%2."/>
+      <w:lvlJc w:val="left"/>
+      <w:pPr>
+        <w:ind w:left="1440" w:hanging="360"/>
+      </w:pPr>
+    </w:lvl>
+    <w:lvl w:ilvl="2" w:tplc="4009001B" w:tentative="1">
+      <w:start w:val="1"/>
+      <w:numFmt w:val="lowerRoman"/>
+      <w:lvlText w:val="%3."/>
+      <w:lvlJc w:val="right"/>
+      <w:pPr>
+        <w:ind w:left="2160" w:hanging="180"/>
+      </w:pPr>
+    </w:lvl>
+    <w:lvl w:ilvl="3" w:tplc="4009000F" w:tentative="1">
+      <w:start w:val="1"/>
+      <w:numFmt w:val="decimal"/>
+      <w:lvlText w:val="%4."/>
+      <w:lvlJc w:val="left"/>
+      <w:pPr>
+        <w:ind w:left="2880" w:hanging="360"/>
+      </w:pPr>
+    </w:lvl>
+    <w:lvl w:ilvl="4" w:tplc="40090019" w:tentative="1">
+      <w:start w:val="1"/>
+      <w:numFmt w:val="lowerLetter"/>
+      <w:lvlText w:val="%5."/>
+      <w:lvlJc w:val="left"/>
+      <w:pPr>
+        <w:ind w:left="3600" w:hanging="360"/>
+      </w:pPr>
+    </w:lvl>
+    <w:lvl w:ilvl="5" w:tplc="4009001B" w:tentative="1">
+      <w:start w:val="1"/>
+      <w:numFmt w:val="lowerRoman"/>
+      <w:lvlText w:val="%6."/>
+      <w:lvlJc w:val="right"/>
+      <w:pPr>
+        <w:ind w:left="4320" w:hanging="180"/>
+      </w:pPr>
+    </w:lvl>
+    <w:lvl w:ilvl="6" w:tplc="4009000F" w:tentative="1">
+      <w:start w:val="1"/>
+      <w:numFmt w:val="decimal"/>
+      <w:lvlText w:val="%7."/>
+      <w:lvlJc w:val="left"/>
+      <w:pPr>
+        <w:ind w:left="5040" w:hanging="360"/>
+      </w:pPr>
+    </w:lvl>
+    <w:lvl w:ilvl="7" w:tplc="40090019" w:tentative="1">
+      <w:start w:val="1"/>
+      <w:numFmt w:val="lowerLetter"/>
+      <w:lvlText w:val="%8."/>
+      <w:lvlJc w:val="left"/>
+      <w:pPr>
+        <w:ind w:left="5760" w:hanging="360"/>
+      </w:pPr>
+    </w:lvl>
+    <w:lvl w:ilvl="8" w:tplc="4009001B" w:tentative="1">
+      <w:start w:val="1"/>
+      <w:numFmt w:val="lowerRoman"/>
+      <w:lvlText w:val="%9."/>
+      <w:lvlJc w:val="right"/>
+      <w:pPr>
+        <w:ind w:left="6480" w:hanging="180"/>
+      </w:pPr>
+    </w:lvl>
+  </w:abstractNum>
+  <w:abstractNum w:abstractNumId="27">
     <w:nsid w:val="5863069B"/>
     <w:multiLevelType w:val="hybridMultilevel"/>
     <w:tmpl w:val="1A3E2D5E"/>
@@ -15760,7 +17709,7 @@
       </w:pPr>
     </w:lvl>
   </w:abstractNum>
-  <w:abstractNum w:abstractNumId="26">
+  <w:abstractNum w:abstractNumId="28">
     <w:nsid w:val="5DDE5AEA"/>
     <w:multiLevelType w:val="hybridMultilevel"/>
     <w:tmpl w:val="3F1C7158"/>
@@ -15873,7 +17822,7 @@
       </w:rPr>
     </w:lvl>
   </w:abstractNum>
-  <w:abstractNum w:abstractNumId="27">
+  <w:abstractNum w:abstractNumId="29">
     <w:nsid w:val="5F243673"/>
     <w:multiLevelType w:val="hybridMultilevel"/>
     <w:tmpl w:val="F0F6B838"/>
@@ -15962,7 +17911,7 @@
       </w:pPr>
     </w:lvl>
   </w:abstractNum>
-  <w:abstractNum w:abstractNumId="28">
+  <w:abstractNum w:abstractNumId="30">
     <w:nsid w:val="623553AF"/>
     <w:multiLevelType w:val="hybridMultilevel"/>
     <w:tmpl w:val="3586E7C8"/>
@@ -16048,7 +17997,7 @@
       </w:pPr>
     </w:lvl>
   </w:abstractNum>
-  <w:abstractNum w:abstractNumId="29">
+  <w:abstractNum w:abstractNumId="31">
     <w:nsid w:val="641370ED"/>
     <w:multiLevelType w:val="hybridMultilevel"/>
     <w:tmpl w:val="EA5A0A3C"/>
@@ -16137,7 +18086,7 @@
       </w:pPr>
     </w:lvl>
   </w:abstractNum>
-  <w:abstractNum w:abstractNumId="30">
+  <w:abstractNum w:abstractNumId="32">
     <w:nsid w:val="64CA60CF"/>
     <w:multiLevelType w:val="hybridMultilevel"/>
     <w:tmpl w:val="CE50784A"/>
@@ -16226,7 +18175,7 @@
       </w:pPr>
     </w:lvl>
   </w:abstractNum>
-  <w:abstractNum w:abstractNumId="31">
+  <w:abstractNum w:abstractNumId="33">
     <w:nsid w:val="69662B15"/>
     <w:multiLevelType w:val="hybridMultilevel"/>
     <w:tmpl w:val="E5A22472"/>
@@ -16339,7 +18288,7 @@
       </w:rPr>
     </w:lvl>
   </w:abstractNum>
-  <w:abstractNum w:abstractNumId="32">
+  <w:abstractNum w:abstractNumId="34">
     <w:nsid w:val="6C35034C"/>
     <w:multiLevelType w:val="hybridMultilevel"/>
     <w:tmpl w:val="6AF6DE5C"/>
@@ -16425,7 +18374,7 @@
       </w:pPr>
     </w:lvl>
   </w:abstractNum>
-  <w:abstractNum w:abstractNumId="33">
+  <w:abstractNum w:abstractNumId="35">
     <w:nsid w:val="705F36D2"/>
     <w:multiLevelType w:val="hybridMultilevel"/>
     <w:tmpl w:val="30AA3E8C"/>
@@ -16514,7 +18463,7 @@
       </w:pPr>
     </w:lvl>
   </w:abstractNum>
-  <w:abstractNum w:abstractNumId="34">
+  <w:abstractNum w:abstractNumId="36">
     <w:nsid w:val="7576105D"/>
     <w:multiLevelType w:val="hybridMultilevel"/>
     <w:tmpl w:val="DA7C6020"/>
@@ -16627,7 +18576,7 @@
       </w:rPr>
     </w:lvl>
   </w:abstractNum>
-  <w:abstractNum w:abstractNumId="35">
+  <w:abstractNum w:abstractNumId="37">
     <w:nsid w:val="76B600A9"/>
     <w:multiLevelType w:val="hybridMultilevel"/>
     <w:tmpl w:val="B8FE9350"/>
@@ -16716,7 +18665,7 @@
       </w:pPr>
     </w:lvl>
   </w:abstractNum>
-  <w:abstractNum w:abstractNumId="36">
+  <w:abstractNum w:abstractNumId="38">
     <w:nsid w:val="78C72E6D"/>
     <w:multiLevelType w:val="hybridMultilevel"/>
     <w:tmpl w:val="529A6186"/>
@@ -16805,8 +18754,97 @@
       </w:pPr>
     </w:lvl>
   </w:abstractNum>
+  <w:abstractNum w:abstractNumId="39">
+    <w:nsid w:val="79C849D6"/>
+    <w:multiLevelType w:val="hybridMultilevel"/>
+    <w:tmpl w:val="4C027796"/>
+    <w:lvl w:ilvl="0" w:tplc="4009000F">
+      <w:start w:val="1"/>
+      <w:numFmt w:val="decimal"/>
+      <w:lvlText w:val="%1."/>
+      <w:lvlJc w:val="left"/>
+      <w:pPr>
+        <w:ind w:left="720" w:hanging="360"/>
+      </w:pPr>
+      <w:rPr>
+        <w:rFonts w:hint="default"/>
+      </w:rPr>
+    </w:lvl>
+    <w:lvl w:ilvl="1" w:tplc="40090019" w:tentative="1">
+      <w:start w:val="1"/>
+      <w:numFmt w:val="lowerLetter"/>
+      <w:lvlText w:val="%2."/>
+      <w:lvlJc w:val="left"/>
+      <w:pPr>
+        <w:ind w:left="1440" w:hanging="360"/>
+      </w:pPr>
+    </w:lvl>
+    <w:lvl w:ilvl="2" w:tplc="4009001B" w:tentative="1">
+      <w:start w:val="1"/>
+      <w:numFmt w:val="lowerRoman"/>
+      <w:lvlText w:val="%3."/>
+      <w:lvlJc w:val="right"/>
+      <w:pPr>
+        <w:ind w:left="2160" w:hanging="180"/>
+      </w:pPr>
+    </w:lvl>
+    <w:lvl w:ilvl="3" w:tplc="4009000F" w:tentative="1">
+      <w:start w:val="1"/>
+      <w:numFmt w:val="decimal"/>
+      <w:lvlText w:val="%4."/>
+      <w:lvlJc w:val="left"/>
+      <w:pPr>
+        <w:ind w:left="2880" w:hanging="360"/>
+      </w:pPr>
+    </w:lvl>
+    <w:lvl w:ilvl="4" w:tplc="40090019" w:tentative="1">
+      <w:start w:val="1"/>
+      <w:numFmt w:val="lowerLetter"/>
+      <w:lvlText w:val="%5."/>
+      <w:lvlJc w:val="left"/>
+      <w:pPr>
+        <w:ind w:left="3600" w:hanging="360"/>
+      </w:pPr>
+    </w:lvl>
+    <w:lvl w:ilvl="5" w:tplc="4009001B" w:tentative="1">
+      <w:start w:val="1"/>
+      <w:numFmt w:val="lowerRoman"/>
+      <w:lvlText w:val="%6."/>
+      <w:lvlJc w:val="right"/>
+      <w:pPr>
+        <w:ind w:left="4320" w:hanging="180"/>
+      </w:pPr>
+    </w:lvl>
+    <w:lvl w:ilvl="6" w:tplc="4009000F" w:tentative="1">
+      <w:start w:val="1"/>
+      <w:numFmt w:val="decimal"/>
+      <w:lvlText w:val="%7."/>
+      <w:lvlJc w:val="left"/>
+      <w:pPr>
+        <w:ind w:left="5040" w:hanging="360"/>
+      </w:pPr>
+    </w:lvl>
+    <w:lvl w:ilvl="7" w:tplc="40090019" w:tentative="1">
+      <w:start w:val="1"/>
+      <w:numFmt w:val="lowerLetter"/>
+      <w:lvlText w:val="%8."/>
+      <w:lvlJc w:val="left"/>
+      <w:pPr>
+        <w:ind w:left="5760" w:hanging="360"/>
+      </w:pPr>
+    </w:lvl>
+    <w:lvl w:ilvl="8" w:tplc="4009001B" w:tentative="1">
+      <w:start w:val="1"/>
+      <w:numFmt w:val="lowerRoman"/>
+      <w:lvlText w:val="%9."/>
+      <w:lvlJc w:val="right"/>
+      <w:pPr>
+        <w:ind w:left="6480" w:hanging="180"/>
+      </w:pPr>
+    </w:lvl>
+  </w:abstractNum>
   <w:num w:numId="1">
-    <w:abstractNumId w:val="31"/>
+    <w:abstractNumId w:val="33"/>
   </w:num>
   <w:num w:numId="2">
     <w:abstractNumId w:val="9"/>
@@ -16815,52 +18853,52 @@
     <w:abstractNumId w:val="8"/>
   </w:num>
   <w:num w:numId="4">
-    <w:abstractNumId w:val="28"/>
+    <w:abstractNumId w:val="30"/>
   </w:num>
   <w:num w:numId="5">
     <w:abstractNumId w:val="16"/>
   </w:num>
   <w:num w:numId="6">
-    <w:abstractNumId w:val="34"/>
+    <w:abstractNumId w:val="36"/>
   </w:num>
   <w:num w:numId="7">
     <w:abstractNumId w:val="17"/>
   </w:num>
   <w:num w:numId="8">
-    <w:abstractNumId w:val="32"/>
+    <w:abstractNumId w:val="34"/>
   </w:num>
   <w:num w:numId="9">
-    <w:abstractNumId w:val="23"/>
+    <w:abstractNumId w:val="24"/>
   </w:num>
   <w:num w:numId="10">
     <w:abstractNumId w:val="1"/>
   </w:num>
   <w:num w:numId="11">
-    <w:abstractNumId w:val="27"/>
+    <w:abstractNumId w:val="29"/>
   </w:num>
   <w:num w:numId="12">
-    <w:abstractNumId w:val="30"/>
+    <w:abstractNumId w:val="32"/>
   </w:num>
   <w:num w:numId="13">
     <w:abstractNumId w:val="20"/>
   </w:num>
   <w:num w:numId="14">
-    <w:abstractNumId w:val="24"/>
+    <w:abstractNumId w:val="25"/>
   </w:num>
   <w:num w:numId="15">
-    <w:abstractNumId w:val="26"/>
+    <w:abstractNumId w:val="28"/>
   </w:num>
   <w:num w:numId="16">
     <w:abstractNumId w:val="3"/>
   </w:num>
   <w:num w:numId="17">
-    <w:abstractNumId w:val="21"/>
+    <w:abstractNumId w:val="22"/>
   </w:num>
   <w:num w:numId="18">
     <w:abstractNumId w:val="7"/>
   </w:num>
   <w:num w:numId="19">
-    <w:abstractNumId w:val="33"/>
+    <w:abstractNumId w:val="35"/>
   </w:num>
   <w:num w:numId="20">
     <w:abstractNumId w:val="11"/>
@@ -16878,7 +18916,7 @@
     <w:abstractNumId w:val="15"/>
   </w:num>
   <w:num w:numId="25">
-    <w:abstractNumId w:val="22"/>
+    <w:abstractNumId w:val="23"/>
   </w:num>
   <w:num w:numId="26">
     <w:abstractNumId w:val="6"/>
@@ -16890,10 +18928,10 @@
     <w:abstractNumId w:val="0"/>
   </w:num>
   <w:num w:numId="29">
-    <w:abstractNumId w:val="25"/>
+    <w:abstractNumId w:val="27"/>
   </w:num>
   <w:num w:numId="30">
-    <w:abstractNumId w:val="36"/>
+    <w:abstractNumId w:val="38"/>
   </w:num>
   <w:num w:numId="31">
     <w:abstractNumId w:val="4"/>
@@ -16902,7 +18940,7 @@
     <w:abstractNumId w:val="19"/>
   </w:num>
   <w:num w:numId="33">
-    <w:abstractNumId w:val="35"/>
+    <w:abstractNumId w:val="37"/>
   </w:num>
   <w:num w:numId="34">
     <w:abstractNumId w:val="18"/>
@@ -16914,7 +18952,16 @@
     <w:abstractNumId w:val="2"/>
   </w:num>
   <w:num w:numId="37">
-    <w:abstractNumId w:val="29"/>
+    <w:abstractNumId w:val="31"/>
+  </w:num>
+  <w:num w:numId="38">
+    <w:abstractNumId w:val="21"/>
+  </w:num>
+  <w:num w:numId="39">
+    <w:abstractNumId w:val="26"/>
+  </w:num>
+  <w:num w:numId="40">
+    <w:abstractNumId w:val="39"/>
   </w:num>
 </w:numbering>
 </file>
@@ -17318,7 +19365,6 @@
   <w:style w:type="character" w:default="1" w:styleId="DefaultParagraphFont">
     <w:name w:val="Default Paragraph Font"/>
     <w:uiPriority w:val="1"/>
-    <w:semiHidden/>
     <w:unhideWhenUsed/>
   </w:style>
   <w:style w:type="table" w:default="1" w:styleId="TableNormal">
@@ -18507,31 +20553,31 @@
     </dgm:pt>
   </dgm:ptLst>
   <dgm:cxnLst>
-    <dgm:cxn modelId="{F9570EA8-3EAE-4399-AA2F-19B56A9C70D4}" type="presOf" srcId="{1BA2441B-785D-4D49-91AC-1B9DF141D2CB}" destId="{2C2A83D5-7C13-4DD6-A2F2-278972EFC2B2}" srcOrd="0" destOrd="0" presId="urn:microsoft.com/office/officeart/2005/8/layout/process1"/>
-    <dgm:cxn modelId="{DC48D201-EAD7-4CBE-B820-B5A91493CD33}" type="presOf" srcId="{B78EBEAB-CCAC-4FE3-90B3-630CA686619F}" destId="{CE165F37-7E18-47D2-8539-2866C9F975CC}" srcOrd="0" destOrd="0" presId="urn:microsoft.com/office/officeart/2005/8/layout/process1"/>
-    <dgm:cxn modelId="{0C028231-2113-4D95-9426-2E1A59E1A9C6}" type="presOf" srcId="{B78EBEAB-CCAC-4FE3-90B3-630CA686619F}" destId="{06460A84-EE59-47CB-A250-EC10BDC610CB}" srcOrd="1" destOrd="0" presId="urn:microsoft.com/office/officeart/2005/8/layout/process1"/>
-    <dgm:cxn modelId="{23A70BCA-6434-4756-AC18-3C0578157D12}" type="presOf" srcId="{C1D7CF26-EEB0-4967-97EB-E8F434D3BADB}" destId="{EC2B308D-4526-4348-8CBC-B0687AD7321A}" srcOrd="1" destOrd="0" presId="urn:microsoft.com/office/officeart/2005/8/layout/process1"/>
-    <dgm:cxn modelId="{F26ADB1D-4DCE-42AF-9AB0-9F1D0EF34C1E}" type="presOf" srcId="{E2745D75-E9AE-4CA9-B5E9-2E8F31C2CA51}" destId="{C0C8A181-A2E9-4F4B-A7DB-A9AF08100F03}" srcOrd="0" destOrd="0" presId="urn:microsoft.com/office/officeart/2005/8/layout/process1"/>
-    <dgm:cxn modelId="{B78A2360-2F3B-40CA-B125-44A19241597E}" type="presOf" srcId="{842A4257-BF94-4051-9FC6-62ED0399DFAC}" destId="{4E161966-2D8E-4910-9216-A2C6BEB72B96}" srcOrd="0" destOrd="0" presId="urn:microsoft.com/office/officeart/2005/8/layout/process1"/>
-    <dgm:cxn modelId="{D3D2706A-B257-4BCC-8668-08C54B83F72B}" type="presOf" srcId="{FCF305BC-CFD1-4E52-A6EC-F9E91097B599}" destId="{ABE68582-02D9-4185-AABF-0DCF4D65013D}" srcOrd="0" destOrd="0" presId="urn:microsoft.com/office/officeart/2005/8/layout/process1"/>
-    <dgm:cxn modelId="{54F9FE51-C897-4B61-A1BE-E8A8F1B40DBB}" type="presOf" srcId="{7FBBFB0C-A1A9-40BA-BCC1-8AF472388A94}" destId="{233BD9ED-7373-4D34-A81B-78E0FB9E04F2}" srcOrd="1" destOrd="0" presId="urn:microsoft.com/office/officeart/2005/8/layout/process1"/>
-    <dgm:cxn modelId="{B20C9542-9EBF-4D8A-B9AB-7A434EFC9912}" type="presOf" srcId="{7FBBFB0C-A1A9-40BA-BCC1-8AF472388A94}" destId="{18E347EE-68ED-408E-B198-30107721AC2D}" srcOrd="0" destOrd="0" presId="urn:microsoft.com/office/officeart/2005/8/layout/process1"/>
+    <dgm:cxn modelId="{1A3329DA-427D-4E17-8A69-ED2B2347DA8B}" type="presOf" srcId="{7FBBFB0C-A1A9-40BA-BCC1-8AF472388A94}" destId="{18E347EE-68ED-408E-B198-30107721AC2D}" srcOrd="0" destOrd="0" presId="urn:microsoft.com/office/officeart/2005/8/layout/process1"/>
+    <dgm:cxn modelId="{54835F54-35E0-4CB7-BC3F-A916536AA2A7}" type="presOf" srcId="{B78EBEAB-CCAC-4FE3-90B3-630CA686619F}" destId="{CE165F37-7E18-47D2-8539-2866C9F975CC}" srcOrd="0" destOrd="0" presId="urn:microsoft.com/office/officeart/2005/8/layout/process1"/>
+    <dgm:cxn modelId="{718A0C7F-3DD9-4B73-B885-BE560CBBF8AB}" type="presOf" srcId="{C1D7CF26-EEB0-4967-97EB-E8F434D3BADB}" destId="{EC2B308D-4526-4348-8CBC-B0687AD7321A}" srcOrd="1" destOrd="0" presId="urn:microsoft.com/office/officeart/2005/8/layout/process1"/>
+    <dgm:cxn modelId="{50EA8DAB-D3A4-4E57-8BB5-665D0B1EF3F9}" type="presOf" srcId="{1BA2441B-785D-4D49-91AC-1B9DF141D2CB}" destId="{2C2A83D5-7C13-4DD6-A2F2-278972EFC2B2}" srcOrd="0" destOrd="0" presId="urn:microsoft.com/office/officeart/2005/8/layout/process1"/>
+    <dgm:cxn modelId="{7A9A5924-C01C-41AD-BBFB-2F6924211759}" type="presOf" srcId="{C9FC0E7C-9A3A-4E11-A03F-A00D7B4AFBCD}" destId="{5DBF1868-F5FA-4100-810D-C6A9D8EA3DB7}" srcOrd="0" destOrd="0" presId="urn:microsoft.com/office/officeart/2005/8/layout/process1"/>
     <dgm:cxn modelId="{13943800-0328-4261-A1C0-1C5065A0E704}" srcId="{C9FC0E7C-9A3A-4E11-A03F-A00D7B4AFBCD}" destId="{1BA2441B-785D-4D49-91AC-1B9DF141D2CB}" srcOrd="1" destOrd="0" parTransId="{9150F863-AA45-4D6C-A6A1-9E5577F34D87}" sibTransId="{B78EBEAB-CCAC-4FE3-90B3-630CA686619F}"/>
-    <dgm:cxn modelId="{DF3E3E67-6DFD-4DE0-BA89-DD98D5967F45}" type="presOf" srcId="{C9FC0E7C-9A3A-4E11-A03F-A00D7B4AFBCD}" destId="{5DBF1868-F5FA-4100-810D-C6A9D8EA3DB7}" srcOrd="0" destOrd="0" presId="urn:microsoft.com/office/officeart/2005/8/layout/process1"/>
-    <dgm:cxn modelId="{F608340D-C7A4-45B3-A757-BBDC781CDB8E}" type="presOf" srcId="{C1D7CF26-EEB0-4967-97EB-E8F434D3BADB}" destId="{9B3FA484-3A55-4A04-B75B-9F221B0D71E8}" srcOrd="0" destOrd="0" presId="urn:microsoft.com/office/officeart/2005/8/layout/process1"/>
+    <dgm:cxn modelId="{FCB89108-1106-4CBB-B80A-FDA551E6960A}" type="presOf" srcId="{FCF305BC-CFD1-4E52-A6EC-F9E91097B599}" destId="{ABE68582-02D9-4185-AABF-0DCF4D65013D}" srcOrd="0" destOrd="0" presId="urn:microsoft.com/office/officeart/2005/8/layout/process1"/>
+    <dgm:cxn modelId="{CBFB4133-7D6A-429B-B54A-7B7F442686FD}" type="presOf" srcId="{E2745D75-E9AE-4CA9-B5E9-2E8F31C2CA51}" destId="{C0C8A181-A2E9-4F4B-A7DB-A9AF08100F03}" srcOrd="0" destOrd="0" presId="urn:microsoft.com/office/officeart/2005/8/layout/process1"/>
+    <dgm:cxn modelId="{722239C2-B78B-48BB-BB03-6E4CE8F0D901}" type="presOf" srcId="{B78EBEAB-CCAC-4FE3-90B3-630CA686619F}" destId="{06460A84-EE59-47CB-A250-EC10BDC610CB}" srcOrd="1" destOrd="0" presId="urn:microsoft.com/office/officeart/2005/8/layout/process1"/>
+    <dgm:cxn modelId="{BF428D7A-4E14-46E7-88C6-C0DB33E3B6F8}" type="presOf" srcId="{C1D7CF26-EEB0-4967-97EB-E8F434D3BADB}" destId="{9B3FA484-3A55-4A04-B75B-9F221B0D71E8}" srcOrd="0" destOrd="0" presId="urn:microsoft.com/office/officeart/2005/8/layout/process1"/>
+    <dgm:cxn modelId="{2FEBC121-79A3-4F85-A0F7-7D3AC9DD869B}" type="presOf" srcId="{842A4257-BF94-4051-9FC6-62ED0399DFAC}" destId="{4E161966-2D8E-4910-9216-A2C6BEB72B96}" srcOrd="0" destOrd="0" presId="urn:microsoft.com/office/officeart/2005/8/layout/process1"/>
     <dgm:cxn modelId="{3ABBFCD9-89A5-4CC8-A625-4E96574DA2F3}" srcId="{C9FC0E7C-9A3A-4E11-A03F-A00D7B4AFBCD}" destId="{E2745D75-E9AE-4CA9-B5E9-2E8F31C2CA51}" srcOrd="0" destOrd="0" parTransId="{BBE17490-864F-4816-A53C-CD66C852F97A}" sibTransId="{7FBBFB0C-A1A9-40BA-BCC1-8AF472388A94}"/>
     <dgm:cxn modelId="{B49DB78F-39E9-494B-8838-213AC88C567C}" srcId="{C9FC0E7C-9A3A-4E11-A03F-A00D7B4AFBCD}" destId="{FCF305BC-CFD1-4E52-A6EC-F9E91097B599}" srcOrd="3" destOrd="0" parTransId="{BA94869B-7E67-4DDD-AFDC-08C595284C30}" sibTransId="{2E1282FD-F9C5-46C6-9F68-445A9AA862A1}"/>
     <dgm:cxn modelId="{6B98BFF1-2E49-406D-B5D8-F15618D834DD}" srcId="{C9FC0E7C-9A3A-4E11-A03F-A00D7B4AFBCD}" destId="{842A4257-BF94-4051-9FC6-62ED0399DFAC}" srcOrd="2" destOrd="0" parTransId="{2D0B371C-08BB-4E8B-81E3-39FE2E5A5355}" sibTransId="{C1D7CF26-EEB0-4967-97EB-E8F434D3BADB}"/>
-    <dgm:cxn modelId="{4D9B5DC3-6C2C-443E-A3DA-3543D6261E20}" type="presParOf" srcId="{5DBF1868-F5FA-4100-810D-C6A9D8EA3DB7}" destId="{C0C8A181-A2E9-4F4B-A7DB-A9AF08100F03}" srcOrd="0" destOrd="0" presId="urn:microsoft.com/office/officeart/2005/8/layout/process1"/>
-    <dgm:cxn modelId="{B1CC2796-13CA-4861-965D-DE136F784458}" type="presParOf" srcId="{5DBF1868-F5FA-4100-810D-C6A9D8EA3DB7}" destId="{18E347EE-68ED-408E-B198-30107721AC2D}" srcOrd="1" destOrd="0" presId="urn:microsoft.com/office/officeart/2005/8/layout/process1"/>
-    <dgm:cxn modelId="{A20C6FFD-7968-489E-9383-E7FE6259C64B}" type="presParOf" srcId="{18E347EE-68ED-408E-B198-30107721AC2D}" destId="{233BD9ED-7373-4D34-A81B-78E0FB9E04F2}" srcOrd="0" destOrd="0" presId="urn:microsoft.com/office/officeart/2005/8/layout/process1"/>
-    <dgm:cxn modelId="{C7517B05-2788-467A-8A14-D67F218FFCF1}" type="presParOf" srcId="{5DBF1868-F5FA-4100-810D-C6A9D8EA3DB7}" destId="{2C2A83D5-7C13-4DD6-A2F2-278972EFC2B2}" srcOrd="2" destOrd="0" presId="urn:microsoft.com/office/officeart/2005/8/layout/process1"/>
-    <dgm:cxn modelId="{A9B95BE3-43C4-4B43-B80C-D2833BEB17EF}" type="presParOf" srcId="{5DBF1868-F5FA-4100-810D-C6A9D8EA3DB7}" destId="{CE165F37-7E18-47D2-8539-2866C9F975CC}" srcOrd="3" destOrd="0" presId="urn:microsoft.com/office/officeart/2005/8/layout/process1"/>
-    <dgm:cxn modelId="{3337590D-57C9-4CA9-BBD9-8F3807F12B7B}" type="presParOf" srcId="{CE165F37-7E18-47D2-8539-2866C9F975CC}" destId="{06460A84-EE59-47CB-A250-EC10BDC610CB}" srcOrd="0" destOrd="0" presId="urn:microsoft.com/office/officeart/2005/8/layout/process1"/>
-    <dgm:cxn modelId="{51FB1AC6-4DAF-4416-8AE5-E8DCA281C577}" type="presParOf" srcId="{5DBF1868-F5FA-4100-810D-C6A9D8EA3DB7}" destId="{4E161966-2D8E-4910-9216-A2C6BEB72B96}" srcOrd="4" destOrd="0" presId="urn:microsoft.com/office/officeart/2005/8/layout/process1"/>
-    <dgm:cxn modelId="{6035BF50-8BB4-45F0-A972-2FE61C3F9E7A}" type="presParOf" srcId="{5DBF1868-F5FA-4100-810D-C6A9D8EA3DB7}" destId="{9B3FA484-3A55-4A04-B75B-9F221B0D71E8}" srcOrd="5" destOrd="0" presId="urn:microsoft.com/office/officeart/2005/8/layout/process1"/>
-    <dgm:cxn modelId="{77A0627A-757B-4A2A-B51B-DD21D6D4FFF5}" type="presParOf" srcId="{9B3FA484-3A55-4A04-B75B-9F221B0D71E8}" destId="{EC2B308D-4526-4348-8CBC-B0687AD7321A}" srcOrd="0" destOrd="0" presId="urn:microsoft.com/office/officeart/2005/8/layout/process1"/>
-    <dgm:cxn modelId="{4210193C-169B-449D-956C-8618C482B329}" type="presParOf" srcId="{5DBF1868-F5FA-4100-810D-C6A9D8EA3DB7}" destId="{ABE68582-02D9-4185-AABF-0DCF4D65013D}" srcOrd="6" destOrd="0" presId="urn:microsoft.com/office/officeart/2005/8/layout/process1"/>
+    <dgm:cxn modelId="{D2B01E2E-141C-496B-B5F4-BB6905CB65A7}" type="presOf" srcId="{7FBBFB0C-A1A9-40BA-BCC1-8AF472388A94}" destId="{233BD9ED-7373-4D34-A81B-78E0FB9E04F2}" srcOrd="1" destOrd="0" presId="urn:microsoft.com/office/officeart/2005/8/layout/process1"/>
+    <dgm:cxn modelId="{7BA54BE0-20A9-4344-A375-5A9799098FBE}" type="presParOf" srcId="{5DBF1868-F5FA-4100-810D-C6A9D8EA3DB7}" destId="{C0C8A181-A2E9-4F4B-A7DB-A9AF08100F03}" srcOrd="0" destOrd="0" presId="urn:microsoft.com/office/officeart/2005/8/layout/process1"/>
+    <dgm:cxn modelId="{9D59DC59-EFEA-4D88-97FC-C810682C6753}" type="presParOf" srcId="{5DBF1868-F5FA-4100-810D-C6A9D8EA3DB7}" destId="{18E347EE-68ED-408E-B198-30107721AC2D}" srcOrd="1" destOrd="0" presId="urn:microsoft.com/office/officeart/2005/8/layout/process1"/>
+    <dgm:cxn modelId="{F4711DEA-2FCE-40ED-8EDA-F2177B881D55}" type="presParOf" srcId="{18E347EE-68ED-408E-B198-30107721AC2D}" destId="{233BD9ED-7373-4D34-A81B-78E0FB9E04F2}" srcOrd="0" destOrd="0" presId="urn:microsoft.com/office/officeart/2005/8/layout/process1"/>
+    <dgm:cxn modelId="{E9FBFD33-0353-4049-8F35-27B19162A348}" type="presParOf" srcId="{5DBF1868-F5FA-4100-810D-C6A9D8EA3DB7}" destId="{2C2A83D5-7C13-4DD6-A2F2-278972EFC2B2}" srcOrd="2" destOrd="0" presId="urn:microsoft.com/office/officeart/2005/8/layout/process1"/>
+    <dgm:cxn modelId="{AEF86AE5-BA13-451A-8CB1-B56D0ADAA1F1}" type="presParOf" srcId="{5DBF1868-F5FA-4100-810D-C6A9D8EA3DB7}" destId="{CE165F37-7E18-47D2-8539-2866C9F975CC}" srcOrd="3" destOrd="0" presId="urn:microsoft.com/office/officeart/2005/8/layout/process1"/>
+    <dgm:cxn modelId="{888E2A5B-1824-4E0C-9CB9-A7D0B2291921}" type="presParOf" srcId="{CE165F37-7E18-47D2-8539-2866C9F975CC}" destId="{06460A84-EE59-47CB-A250-EC10BDC610CB}" srcOrd="0" destOrd="0" presId="urn:microsoft.com/office/officeart/2005/8/layout/process1"/>
+    <dgm:cxn modelId="{CD2B9974-20BC-4E1A-89CB-40F3F0890AEF}" type="presParOf" srcId="{5DBF1868-F5FA-4100-810D-C6A9D8EA3DB7}" destId="{4E161966-2D8E-4910-9216-A2C6BEB72B96}" srcOrd="4" destOrd="0" presId="urn:microsoft.com/office/officeart/2005/8/layout/process1"/>
+    <dgm:cxn modelId="{D87F8B9C-E365-4950-95FA-2997D9D9877F}" type="presParOf" srcId="{5DBF1868-F5FA-4100-810D-C6A9D8EA3DB7}" destId="{9B3FA484-3A55-4A04-B75B-9F221B0D71E8}" srcOrd="5" destOrd="0" presId="urn:microsoft.com/office/officeart/2005/8/layout/process1"/>
+    <dgm:cxn modelId="{797B2F8F-CF16-40EB-BA27-5A900D416AAC}" type="presParOf" srcId="{9B3FA484-3A55-4A04-B75B-9F221B0D71E8}" destId="{EC2B308D-4526-4348-8CBC-B0687AD7321A}" srcOrd="0" destOrd="0" presId="urn:microsoft.com/office/officeart/2005/8/layout/process1"/>
+    <dgm:cxn modelId="{C84B88BD-F90D-4DD1-A353-DCEBCC6DB2B6}" type="presParOf" srcId="{5DBF1868-F5FA-4100-810D-C6A9D8EA3DB7}" destId="{ABE68582-02D9-4185-AABF-0DCF4D65013D}" srcOrd="6" destOrd="0" presId="urn:microsoft.com/office/officeart/2005/8/layout/process1"/>
   </dgm:cxnLst>
   <dgm:bg/>
   <dgm:whole/>

</xml_diff>

<commit_message>
Date: 03 Nov 2025
</commit_message>
<xml_diff>
--- a/Notes_SA2507019.docx
+++ b/Notes_SA2507019.docx
@@ -8422,61 +8422,175 @@
           <w:lang w:val="en-US"/>
         </w:rPr>
         <w:lastRenderedPageBreak/>
-        <w:t>Handling Dropdown List or List Box</w:t>
-      </w:r>
-    </w:p>
-    <w:p>
-      <w:pPr>
-        <w:pStyle w:val="ListParagraph"/>
-        <w:numPr>
-          <w:ilvl w:val="0"/>
-          <w:numId w:val="22"/>
-        </w:numPr>
-        <w:rPr>
-          <w:sz w:val="24"/>
-          <w:szCs w:val="22"/>
-          <w:lang w:val="en-US"/>
-        </w:rPr>
-      </w:pPr>
-      <w:r>
-        <w:rPr>
-          <w:sz w:val="24"/>
-          <w:szCs w:val="22"/>
-          <w:lang w:val="en-US"/>
-        </w:rPr>
-        <w:t>If any one of the control is having &lt;select&gt; tag, then only Selenium treats such control as drop down list or list box.</w:t>
-      </w:r>
-    </w:p>
-    <w:p>
-      <w:pPr>
-        <w:pStyle w:val="ListParagraph"/>
-        <w:numPr>
-          <w:ilvl w:val="0"/>
-          <w:numId w:val="21"/>
-        </w:numPr>
-        <w:rPr>
-          <w:sz w:val="24"/>
-          <w:szCs w:val="22"/>
-          <w:lang w:val="en-US"/>
-        </w:rPr>
-      </w:pPr>
-      <w:r>
-        <w:rPr>
-          <w:sz w:val="24"/>
-          <w:szCs w:val="22"/>
-          <w:lang w:val="en-US"/>
-        </w:rPr>
-        <w:t xml:space="preserve">For </w:t>
-      </w:r>
-      <w:r>
-        <w:rPr>
-          <w:sz w:val="24"/>
-          <w:szCs w:val="22"/>
-          <w:lang w:val="en-US"/>
-        </w:rPr>
-        <w:t xml:space="preserve">handling drop down list or list box Selenium has provided special class called as </w:t>
-      </w:r>
-      <w:r>
+        <w:t>Some other types / methods of XPath</w:t>
+      </w:r>
+    </w:p>
+    <w:p>
+      <w:pPr>
+        <w:rPr>
+          <w:sz w:val="24"/>
+          <w:szCs w:val="22"/>
+          <w:lang w:val="en-US"/>
+        </w:rPr>
+      </w:pPr>
+      <w:r>
+        <w:rPr>
+          <w:sz w:val="24"/>
+          <w:szCs w:val="22"/>
+          <w:lang w:val="en-US"/>
+        </w:rPr>
+        <w:t>//span[contains(text(), "16")]</w:t>
+      </w:r>
+    </w:p>
+    <w:p>
+      <w:pPr>
+        <w:rPr>
+          <w:sz w:val="24"/>
+          <w:szCs w:val="22"/>
+          <w:lang w:val="en-US"/>
+        </w:rPr>
+      </w:pPr>
+      <w:r>
+        <w:rPr>
+          <w:sz w:val="24"/>
+          <w:szCs w:val="22"/>
+          <w:lang w:val="en-US"/>
+        </w:rPr>
+        <w:t>//input[starts-with(@id, "txt")][1]</w:t>
+      </w:r>
+    </w:p>
+    <w:p>
+      <w:pPr>
+        <w:rPr>
+          <w:sz w:val="24"/>
+          <w:szCs w:val="22"/>
+          <w:lang w:val="en-US"/>
+        </w:rPr>
+      </w:pPr>
+      <w:r>
+        <w:rPr>
+          <w:sz w:val="24"/>
+          <w:szCs w:val="22"/>
+          <w:lang w:val="en-US"/>
+        </w:rPr>
+        <w:t>//span[text()="Invalid Username/Password"]</w:t>
+      </w:r>
+    </w:p>
+    <w:p>
+      <w:pPr>
+        <w:rPr>
+          <w:sz w:val="24"/>
+          <w:szCs w:val="22"/>
+          <w:lang w:val="en-US"/>
+        </w:rPr>
+      </w:pPr>
+      <w:r>
+        <w:rPr>
+          <w:sz w:val="24"/>
+          <w:szCs w:val="22"/>
+          <w:lang w:val="en-US"/>
+        </w:rPr>
+        <w:t>//input[contains(@id, "But")]</w:t>
+      </w:r>
+    </w:p>
+    <w:p>
+      <w:pPr>
+        <w:rPr>
+          <w:sz w:val="24"/>
+          <w:szCs w:val="22"/>
+          <w:lang w:val="en-US"/>
+        </w:rPr>
+      </w:pPr>
+      <w:r>
+        <w:rPr>
+          <w:sz w:val="24"/>
+          <w:szCs w:val="22"/>
+          <w:lang w:val="en-US"/>
+        </w:rPr>
+        <w:t>//*[text()="The password that you've entered is incorrect. "]</w:t>
+      </w:r>
+    </w:p>
+    <w:p>
+      <w:pPr>
+        <w:rPr>
+          <w:sz w:val="24"/>
+          <w:szCs w:val="22"/>
+          <w:lang w:val="en-US"/>
+        </w:rPr>
+      </w:pPr>
+      <w:r>
+        <w:rPr>
+          <w:sz w:val="24"/>
+          <w:szCs w:val="22"/>
+          <w:lang w:val="en-US"/>
+        </w:rPr>
+        <w:t>//*[contains(text(), "password that")]</w:t>
+      </w:r>
+    </w:p>
+    <w:p>
+      <w:pPr>
+        <w:rPr>
+          <w:sz w:val="24"/>
+          <w:szCs w:val="22"/>
+          <w:lang w:val="en-US"/>
+        </w:rPr>
+      </w:pPr>
+      <w:r>
+        <w:rPr>
+          <w:sz w:val="24"/>
+          <w:szCs w:val="22"/>
+          <w:lang w:val="en-US"/>
+        </w:rPr>
+        <w:t>//*[@id="leftcontainer"]/table/tbody/tr[10]//preceding-sibling::tr/td[1]/a</w:t>
+      </w:r>
+    </w:p>
+    <w:p>
+      <w:pPr>
+        <w:rPr>
+          <w:sz w:val="24"/>
+          <w:szCs w:val="22"/>
+          <w:lang w:val="en-US"/>
+        </w:rPr>
+      </w:pPr>
+      <w:r>
+        <w:rPr>
+          <w:sz w:val="24"/>
+          <w:szCs w:val="22"/>
+          <w:lang w:val="en-US"/>
+        </w:rPr>
+        <w:t>//*[@id="leftcontainer"]/table/tbody/tr[10]//following-sibling::tr/td[1]/a</w:t>
+      </w:r>
+    </w:p>
+    <w:p>
+      <w:pPr>
+        <w:rPr>
+          <w:sz w:val="24"/>
+          <w:szCs w:val="22"/>
+          <w:lang w:val="en-US"/>
+        </w:rPr>
+      </w:pPr>
+      <w:r>
+        <w:rPr>
+          <w:sz w:val="24"/>
+          <w:szCs w:val="22"/>
+          <w:lang w:val="en-US"/>
+        </w:rPr>
+        <w:t>(//div[contains(@class, "placeHolderContainer___8dac15")])[1]</w:t>
+      </w:r>
+    </w:p>
+    <w:p>
+      <w:pPr>
+        <w:rPr>
+          <w:sz w:val="24"/>
+          <w:szCs w:val="22"/>
+          <w:lang w:val="en-US"/>
+        </w:rPr>
+      </w:pPr>
+      <w:bookmarkStart w:id="0" w:name="_GoBack"/>
+      <w:bookmarkEnd w:id="0"/>
+    </w:p>
+    <w:p>
+      <w:pPr>
         <w:rPr>
           <w:b/>
           <w:bCs/>
@@ -8484,579 +8598,8 @@
           <w:szCs w:val="22"/>
           <w:lang w:val="en-US"/>
         </w:rPr>
-        <w:t>Select</w:t>
-      </w:r>
-    </w:p>
-    <w:p>
-      <w:pPr>
-        <w:rPr>
-          <w:sz w:val="24"/>
-          <w:szCs w:val="22"/>
-          <w:lang w:val="en-US"/>
-        </w:rPr>
-      </w:pPr>
-      <w:r>
-        <w:rPr>
-          <w:sz w:val="24"/>
-          <w:szCs w:val="22"/>
-          <w:lang w:val="en-US"/>
-        </w:rPr>
-        <w:t>Operations</w:t>
-      </w:r>
-    </w:p>
-    <w:p>
-      <w:pPr>
-        <w:pStyle w:val="ListParagraph"/>
-        <w:numPr>
-          <w:ilvl w:val="0"/>
-          <w:numId w:val="21"/>
-        </w:numPr>
-        <w:rPr>
-          <w:sz w:val="24"/>
-          <w:szCs w:val="22"/>
-          <w:lang w:val="en-US"/>
-        </w:rPr>
-      </w:pPr>
-      <w:r>
-        <w:rPr>
-          <w:sz w:val="24"/>
-          <w:szCs w:val="22"/>
-          <w:lang w:val="en-US"/>
-        </w:rPr>
-        <w:t>Show selected country</w:t>
-      </w:r>
-    </w:p>
-    <w:p>
-      <w:pPr>
-        <w:pStyle w:val="ListParagraph"/>
-        <w:numPr>
-          <w:ilvl w:val="0"/>
-          <w:numId w:val="21"/>
-        </w:numPr>
-        <w:rPr>
-          <w:sz w:val="24"/>
-          <w:szCs w:val="22"/>
-          <w:lang w:val="en-US"/>
-        </w:rPr>
-      </w:pPr>
-      <w:r>
-        <w:rPr>
-          <w:sz w:val="24"/>
-          <w:szCs w:val="22"/>
-          <w:lang w:val="en-US"/>
-        </w:rPr>
-        <w:t>Show total no of countries</w:t>
-      </w:r>
-    </w:p>
-    <w:p>
-      <w:pPr>
-        <w:pStyle w:val="ListParagraph"/>
-        <w:numPr>
-          <w:ilvl w:val="0"/>
-          <w:numId w:val="21"/>
-        </w:numPr>
-        <w:rPr>
-          <w:sz w:val="24"/>
-          <w:szCs w:val="22"/>
-          <w:lang w:val="en-US"/>
-        </w:rPr>
-      </w:pPr>
-      <w:r>
-        <w:rPr>
-          <w:sz w:val="24"/>
-          <w:szCs w:val="22"/>
-          <w:lang w:val="en-US"/>
-        </w:rPr>
-        <w:t>Show list of all the countries</w:t>
-      </w:r>
-    </w:p>
-    <w:p>
-      <w:pPr>
-        <w:pStyle w:val="ListParagraph"/>
-        <w:numPr>
-          <w:ilvl w:val="0"/>
-          <w:numId w:val="21"/>
-        </w:numPr>
-        <w:rPr>
-          <w:sz w:val="24"/>
-          <w:szCs w:val="22"/>
-          <w:lang w:val="en-US"/>
-        </w:rPr>
-      </w:pPr>
-      <w:r>
-        <w:rPr>
-          <w:sz w:val="24"/>
-          <w:szCs w:val="22"/>
-          <w:lang w:val="en-US"/>
-        </w:rPr>
-        <w:t>Select Netherland</w:t>
-      </w:r>
-    </w:p>
-    <w:p>
-      <w:pPr>
-        <w:pStyle w:val="ListParagraph"/>
-        <w:numPr>
-          <w:ilvl w:val="0"/>
-          <w:numId w:val="21"/>
-        </w:numPr>
-        <w:rPr>
-          <w:sz w:val="24"/>
-          <w:szCs w:val="22"/>
-          <w:lang w:val="en-US"/>
-        </w:rPr>
-      </w:pPr>
-      <w:r>
-        <w:rPr>
-          <w:sz w:val="24"/>
-          <w:szCs w:val="22"/>
-          <w:lang w:val="en-US"/>
-        </w:rPr>
-        <w:t>Show selected country</w:t>
-      </w:r>
-    </w:p>
-    <w:p>
-      <w:pPr>
-        <w:rPr>
-          <w:sz w:val="24"/>
-          <w:szCs w:val="22"/>
-          <w:lang w:val="en-US"/>
-        </w:rPr>
-      </w:pPr>
-      <w:r>
-        <w:rPr>
-          <w:sz w:val="24"/>
-          <w:szCs w:val="22"/>
-          <w:lang w:val="en-US"/>
-        </w:rPr>
-        <w:t>Methods of Select Class</w:t>
-      </w:r>
-    </w:p>
-    <w:p>
-      <w:pPr>
-        <w:pStyle w:val="ListParagraph"/>
-        <w:numPr>
-          <w:ilvl w:val="0"/>
-          <w:numId w:val="23"/>
-        </w:numPr>
-        <w:rPr>
-          <w:sz w:val="24"/>
-          <w:szCs w:val="22"/>
-          <w:lang w:val="en-US"/>
-        </w:rPr>
-      </w:pPr>
-      <w:r>
-        <w:rPr>
-          <w:sz w:val="24"/>
-          <w:szCs w:val="22"/>
-          <w:lang w:val="en-US"/>
-        </w:rPr>
-        <w:t xml:space="preserve">getFirstSelectedOption() </w:t>
-      </w:r>
-      <w:r>
-        <w:rPr>
-          <w:sz w:val="24"/>
-          <w:szCs w:val="22"/>
-          <w:lang w:val="en-US"/>
-        </w:rPr>
-        <w:sym w:font="Wingdings" w:char="F0E0"/>
-      </w:r>
-      <w:r>
-        <w:rPr>
-          <w:sz w:val="24"/>
-          <w:szCs w:val="22"/>
-          <w:lang w:val="en-US"/>
-        </w:rPr>
-        <w:t xml:space="preserve"> Will return the option that is selected from drop down list. (</w:t>
-      </w:r>
-      <w:r>
-        <w:rPr>
-          <w:sz w:val="24"/>
-          <w:szCs w:val="22"/>
-          <w:lang w:val="en-US"/>
-        </w:rPr>
-        <w:t>WebElement)</w:t>
-      </w:r>
-    </w:p>
-    <w:p>
-      <w:pPr>
-        <w:pStyle w:val="ListParagraph"/>
-        <w:numPr>
-          <w:ilvl w:val="0"/>
-          <w:numId w:val="23"/>
-        </w:numPr>
-        <w:rPr>
-          <w:sz w:val="24"/>
-          <w:szCs w:val="22"/>
-          <w:lang w:val="en-US"/>
-        </w:rPr>
-      </w:pPr>
-      <w:r>
-        <w:rPr>
-          <w:sz w:val="24"/>
-          <w:szCs w:val="22"/>
-          <w:lang w:val="en-US"/>
-        </w:rPr>
-        <w:t xml:space="preserve">getOptions() </w:t>
-      </w:r>
-      <w:r>
-        <w:rPr>
-          <w:sz w:val="24"/>
-          <w:szCs w:val="22"/>
-          <w:lang w:val="en-US"/>
-        </w:rPr>
-        <w:sym w:font="Wingdings" w:char="F0E0"/>
-      </w:r>
-      <w:r>
-        <w:rPr>
-          <w:sz w:val="24"/>
-          <w:szCs w:val="22"/>
-          <w:lang w:val="en-US"/>
-        </w:rPr>
-        <w:t xml:space="preserve"> Will return list of all the options / elements from drop down list (List&lt;WebElement&gt;)</w:t>
-      </w:r>
-    </w:p>
-    <w:p>
-      <w:pPr>
-        <w:pStyle w:val="ListParagraph"/>
-        <w:numPr>
-          <w:ilvl w:val="0"/>
-          <w:numId w:val="23"/>
-        </w:numPr>
-        <w:rPr>
-          <w:sz w:val="24"/>
-          <w:szCs w:val="22"/>
-          <w:lang w:val="en-US"/>
-        </w:rPr>
-      </w:pPr>
-      <w:r>
-        <w:rPr>
-          <w:sz w:val="24"/>
-          <w:szCs w:val="22"/>
-          <w:lang w:val="en-US"/>
-        </w:rPr>
-        <w:t xml:space="preserve">selectByVisibleText() </w:t>
-      </w:r>
-      <w:r>
-        <w:rPr>
-          <w:sz w:val="24"/>
-          <w:szCs w:val="22"/>
-          <w:lang w:val="en-US"/>
-        </w:rPr>
-        <w:sym w:font="Wingdings" w:char="F0E0"/>
-      </w:r>
-    </w:p>
-    <w:p>
-      <w:pPr>
-        <w:pStyle w:val="ListParagraph"/>
-        <w:numPr>
-          <w:ilvl w:val="0"/>
-          <w:numId w:val="23"/>
-        </w:numPr>
-        <w:rPr>
-          <w:sz w:val="24"/>
-          <w:szCs w:val="22"/>
-          <w:lang w:val="en-US"/>
-        </w:rPr>
-      </w:pPr>
-      <w:r>
-        <w:rPr>
-          <w:sz w:val="24"/>
-          <w:szCs w:val="22"/>
-          <w:lang w:val="en-US"/>
-        </w:rPr>
-        <w:t xml:space="preserve">selectByContainsVisibleText() </w:t>
-      </w:r>
-      <w:r>
-        <w:rPr>
-          <w:sz w:val="24"/>
-          <w:szCs w:val="22"/>
-          <w:lang w:val="en-US"/>
-        </w:rPr>
-        <w:sym w:font="Wingdings" w:char="F0E0"/>
-      </w:r>
-    </w:p>
-    <w:p>
-      <w:pPr>
-        <w:pStyle w:val="ListParagraph"/>
-        <w:numPr>
-          <w:ilvl w:val="0"/>
-          <w:numId w:val="23"/>
-        </w:numPr>
-        <w:rPr>
-          <w:sz w:val="24"/>
-          <w:szCs w:val="22"/>
-          <w:lang w:val="en-US"/>
-        </w:rPr>
-      </w:pPr>
-      <w:r>
-        <w:rPr>
-          <w:sz w:val="24"/>
-          <w:szCs w:val="22"/>
-          <w:lang w:val="en-US"/>
-        </w:rPr>
-        <w:t xml:space="preserve">selectByValue() </w:t>
-      </w:r>
-      <w:r>
-        <w:rPr>
-          <w:sz w:val="24"/>
-          <w:szCs w:val="22"/>
-          <w:lang w:val="en-US"/>
-        </w:rPr>
-        <w:sym w:font="Wingdings" w:char="F0E0"/>
-      </w:r>
-      <w:r>
-        <w:rPr>
-          <w:sz w:val="24"/>
-          <w:szCs w:val="22"/>
-          <w:lang w:val="en-US"/>
-        </w:rPr>
-        <w:t xml:space="preserve"> </w:t>
-      </w:r>
-    </w:p>
-    <w:p>
-      <w:pPr>
-        <w:pStyle w:val="ListParagraph"/>
-        <w:numPr>
-          <w:ilvl w:val="0"/>
-          <w:numId w:val="23"/>
-        </w:numPr>
-        <w:rPr>
-          <w:sz w:val="24"/>
-          <w:szCs w:val="22"/>
-          <w:lang w:val="en-US"/>
-        </w:rPr>
-      </w:pPr>
-      <w:r>
-        <w:rPr>
-          <w:sz w:val="24"/>
-          <w:szCs w:val="22"/>
-          <w:lang w:val="en-US"/>
-        </w:rPr>
-        <w:t xml:space="preserve">selectByIndex() </w:t>
-      </w:r>
-      <w:r>
-        <w:rPr>
-          <w:sz w:val="24"/>
-          <w:szCs w:val="22"/>
-          <w:lang w:val="en-US"/>
-        </w:rPr>
-        <w:sym w:font="Wingdings" w:char="F0E0"/>
-      </w:r>
-    </w:p>
-    <w:p>
-      <w:pPr>
-        <w:pStyle w:val="ListParagraph"/>
-        <w:numPr>
-          <w:ilvl w:val="0"/>
-          <w:numId w:val="23"/>
-        </w:numPr>
-        <w:rPr>
-          <w:sz w:val="24"/>
-          <w:szCs w:val="22"/>
-          <w:lang w:val="en-US"/>
-        </w:rPr>
-      </w:pPr>
-      <w:r>
-        <w:rPr>
-          <w:sz w:val="24"/>
-          <w:szCs w:val="22"/>
-          <w:lang w:val="en-US"/>
-        </w:rPr>
-        <w:t xml:space="preserve">getAllSelectedOptions() </w:t>
-      </w:r>
-      <w:r>
-        <w:rPr>
-          <w:sz w:val="24"/>
-          <w:szCs w:val="22"/>
-          <w:lang w:val="en-US"/>
-        </w:rPr>
-        <w:sym w:font="Wingdings" w:char="F0E0"/>
-      </w:r>
-      <w:r>
-        <w:rPr>
-          <w:sz w:val="24"/>
-          <w:szCs w:val="22"/>
-          <w:lang w:val="en-US"/>
-        </w:rPr>
-        <w:t xml:space="preserve"> Will return list of all the selected options / elements form the list box (List&lt;WebElement&gt;)</w:t>
-      </w:r>
-    </w:p>
-    <w:p>
-      <w:pPr>
-        <w:pStyle w:val="ListParagraph"/>
-        <w:numPr>
-          <w:ilvl w:val="0"/>
-          <w:numId w:val="23"/>
-        </w:numPr>
-        <w:rPr>
-          <w:sz w:val="24"/>
-          <w:szCs w:val="22"/>
-          <w:lang w:val="en-US"/>
-        </w:rPr>
-      </w:pPr>
-      <w:r>
-        <w:rPr>
-          <w:sz w:val="24"/>
-          <w:szCs w:val="22"/>
-          <w:lang w:val="en-US"/>
-        </w:rPr>
-        <w:t xml:space="preserve">isMultiple() </w:t>
-      </w:r>
-      <w:r>
-        <w:rPr>
-          <w:sz w:val="24"/>
-          <w:szCs w:val="22"/>
-          <w:lang w:val="en-US"/>
-        </w:rPr>
-        <w:sym w:font="Wingdings" w:char="F0E0"/>
-      </w:r>
-      <w:r>
-        <w:rPr>
-          <w:sz w:val="24"/>
-          <w:szCs w:val="22"/>
-          <w:lang w:val="en-US"/>
-        </w:rPr>
-        <w:t xml:space="preserve"> Checks that whether the control allows to select multiple options or not (</w:t>
-      </w:r>
-      <w:r>
-        <w:rPr>
-          <w:sz w:val="24"/>
-          <w:szCs w:val="22"/>
-          <w:lang w:val="en-US"/>
-        </w:rPr>
-        <w:t>boolean)</w:t>
-      </w:r>
-    </w:p>
-    <w:p>
-      <w:pPr>
-        <w:pStyle w:val="ListParagraph"/>
-        <w:numPr>
-          <w:ilvl w:val="0"/>
-          <w:numId w:val="23"/>
-        </w:numPr>
-        <w:rPr>
-          <w:sz w:val="24"/>
-          <w:szCs w:val="22"/>
-          <w:lang w:val="en-US"/>
-        </w:rPr>
-      </w:pPr>
-      <w:r>
-        <w:rPr>
-          <w:sz w:val="24"/>
-          <w:szCs w:val="22"/>
-          <w:lang w:val="en-US"/>
-        </w:rPr>
-        <w:t>deselectByIndex()</w:t>
-      </w:r>
-    </w:p>
-    <w:p>
-      <w:pPr>
-        <w:pStyle w:val="ListParagraph"/>
-        <w:numPr>
-          <w:ilvl w:val="0"/>
-          <w:numId w:val="23"/>
-        </w:numPr>
-        <w:rPr>
-          <w:sz w:val="24"/>
-          <w:szCs w:val="22"/>
-          <w:lang w:val="en-US"/>
-        </w:rPr>
-      </w:pPr>
-      <w:r>
-        <w:rPr>
-          <w:sz w:val="24"/>
-          <w:szCs w:val="22"/>
-          <w:lang w:val="en-US"/>
-        </w:rPr>
-        <w:t>deselectByVisibleText()</w:t>
-      </w:r>
-    </w:p>
-    <w:p>
-      <w:pPr>
-        <w:pStyle w:val="ListParagraph"/>
-        <w:numPr>
-          <w:ilvl w:val="0"/>
-          <w:numId w:val="23"/>
-        </w:numPr>
-        <w:rPr>
-          <w:sz w:val="24"/>
-          <w:szCs w:val="22"/>
-          <w:lang w:val="en-US"/>
-        </w:rPr>
-      </w:pPr>
-      <w:r>
-        <w:rPr>
-          <w:sz w:val="24"/>
-          <w:szCs w:val="22"/>
-          <w:lang w:val="en-US"/>
-        </w:rPr>
-        <w:t>deselectByContainsVisibleText()</w:t>
-      </w:r>
-    </w:p>
-    <w:p>
-      <w:pPr>
-        <w:pStyle w:val="ListParagraph"/>
-        <w:numPr>
-          <w:ilvl w:val="0"/>
-          <w:numId w:val="23"/>
-        </w:numPr>
-        <w:rPr>
-          <w:sz w:val="24"/>
-          <w:szCs w:val="22"/>
-          <w:lang w:val="en-US"/>
-        </w:rPr>
-      </w:pPr>
-      <w:r>
-        <w:rPr>
-          <w:sz w:val="24"/>
-          <w:szCs w:val="22"/>
-          <w:lang w:val="en-US"/>
-        </w:rPr>
-        <w:t>deselectByValue()</w:t>
-      </w:r>
-    </w:p>
-    <w:p>
-      <w:pPr>
-        <w:pStyle w:val="ListParagraph"/>
-        <w:numPr>
-          <w:ilvl w:val="0"/>
-          <w:numId w:val="23"/>
-        </w:numPr>
-        <w:rPr>
-          <w:sz w:val="24"/>
-          <w:szCs w:val="22"/>
-          <w:lang w:val="en-US"/>
-        </w:rPr>
-      </w:pPr>
-      <w:r>
-        <w:rPr>
-          <w:sz w:val="24"/>
-          <w:szCs w:val="22"/>
-          <w:lang w:val="en-US"/>
-        </w:rPr>
-        <w:t>deselectAll()</w:t>
-      </w:r>
-    </w:p>
-    <w:p>
-      <w:pPr>
-        <w:rPr>
-          <w:sz w:val="24"/>
-          <w:szCs w:val="22"/>
-          <w:lang w:val="en-US"/>
-        </w:rPr>
-      </w:pPr>
-    </w:p>
-    <w:p>
-      <w:pPr>
-        <w:rPr>
-          <w:sz w:val="24"/>
-          <w:szCs w:val="22"/>
-          <w:lang w:val="en-US"/>
-        </w:rPr>
-      </w:pPr>
-    </w:p>
-    <w:p>
-      <w:pPr>
+      </w:pPr>
+      <w:r>
         <w:rPr>
           <w:b/>
           <w:bCs/>
@@ -9064,7 +8607,60 @@
           <w:szCs w:val="22"/>
           <w:lang w:val="en-US"/>
         </w:rPr>
-      </w:pPr>
+        <w:t>Handling Dropdown List or List Box</w:t>
+      </w:r>
+    </w:p>
+    <w:p>
+      <w:pPr>
+        <w:pStyle w:val="ListParagraph"/>
+        <w:numPr>
+          <w:ilvl w:val="0"/>
+          <w:numId w:val="22"/>
+        </w:numPr>
+        <w:rPr>
+          <w:sz w:val="24"/>
+          <w:szCs w:val="22"/>
+          <w:lang w:val="en-US"/>
+        </w:rPr>
+      </w:pPr>
+      <w:r>
+        <w:rPr>
+          <w:sz w:val="24"/>
+          <w:szCs w:val="22"/>
+          <w:lang w:val="en-US"/>
+        </w:rPr>
+        <w:t>If any one of the control is having &lt;select&gt; tag, then only Selenium treats such control as drop down list or list box.</w:t>
+      </w:r>
+    </w:p>
+    <w:p>
+      <w:pPr>
+        <w:pStyle w:val="ListParagraph"/>
+        <w:numPr>
+          <w:ilvl w:val="0"/>
+          <w:numId w:val="21"/>
+        </w:numPr>
+        <w:rPr>
+          <w:sz w:val="24"/>
+          <w:szCs w:val="22"/>
+          <w:lang w:val="en-US"/>
+        </w:rPr>
+      </w:pPr>
+      <w:r>
+        <w:rPr>
+          <w:sz w:val="24"/>
+          <w:szCs w:val="22"/>
+          <w:lang w:val="en-US"/>
+        </w:rPr>
+        <w:t xml:space="preserve">For </w:t>
+      </w:r>
+      <w:r>
+        <w:rPr>
+          <w:sz w:val="24"/>
+          <w:szCs w:val="22"/>
+          <w:lang w:val="en-US"/>
+        </w:rPr>
+        <w:t xml:space="preserve">handling drop down list or list box Selenium has provided special class called as </w:t>
+      </w:r>
       <w:r>
         <w:rPr>
           <w:b/>
@@ -9073,6 +8669,596 @@
           <w:szCs w:val="22"/>
           <w:lang w:val="en-US"/>
         </w:rPr>
+        <w:t>Select</w:t>
+      </w:r>
+    </w:p>
+    <w:p>
+      <w:pPr>
+        <w:rPr>
+          <w:sz w:val="24"/>
+          <w:szCs w:val="22"/>
+          <w:lang w:val="en-US"/>
+        </w:rPr>
+      </w:pPr>
+      <w:r>
+        <w:rPr>
+          <w:sz w:val="24"/>
+          <w:szCs w:val="22"/>
+          <w:lang w:val="en-US"/>
+        </w:rPr>
+        <w:t>Operations</w:t>
+      </w:r>
+    </w:p>
+    <w:p>
+      <w:pPr>
+        <w:pStyle w:val="ListParagraph"/>
+        <w:numPr>
+          <w:ilvl w:val="0"/>
+          <w:numId w:val="21"/>
+        </w:numPr>
+        <w:rPr>
+          <w:sz w:val="24"/>
+          <w:szCs w:val="22"/>
+          <w:lang w:val="en-US"/>
+        </w:rPr>
+      </w:pPr>
+      <w:r>
+        <w:rPr>
+          <w:sz w:val="24"/>
+          <w:szCs w:val="22"/>
+          <w:lang w:val="en-US"/>
+        </w:rPr>
+        <w:t>Show selected country</w:t>
+      </w:r>
+    </w:p>
+    <w:p>
+      <w:pPr>
+        <w:pStyle w:val="ListParagraph"/>
+        <w:numPr>
+          <w:ilvl w:val="0"/>
+          <w:numId w:val="21"/>
+        </w:numPr>
+        <w:rPr>
+          <w:sz w:val="24"/>
+          <w:szCs w:val="22"/>
+          <w:lang w:val="en-US"/>
+        </w:rPr>
+      </w:pPr>
+      <w:r>
+        <w:rPr>
+          <w:sz w:val="24"/>
+          <w:szCs w:val="22"/>
+          <w:lang w:val="en-US"/>
+        </w:rPr>
+        <w:t>Show total no of countries</w:t>
+      </w:r>
+    </w:p>
+    <w:p>
+      <w:pPr>
+        <w:pStyle w:val="ListParagraph"/>
+        <w:numPr>
+          <w:ilvl w:val="0"/>
+          <w:numId w:val="21"/>
+        </w:numPr>
+        <w:rPr>
+          <w:sz w:val="24"/>
+          <w:szCs w:val="22"/>
+          <w:lang w:val="en-US"/>
+        </w:rPr>
+      </w:pPr>
+      <w:r>
+        <w:rPr>
+          <w:sz w:val="24"/>
+          <w:szCs w:val="22"/>
+          <w:lang w:val="en-US"/>
+        </w:rPr>
+        <w:t>Show list of all the countries</w:t>
+      </w:r>
+    </w:p>
+    <w:p>
+      <w:pPr>
+        <w:pStyle w:val="ListParagraph"/>
+        <w:numPr>
+          <w:ilvl w:val="0"/>
+          <w:numId w:val="21"/>
+        </w:numPr>
+        <w:rPr>
+          <w:sz w:val="24"/>
+          <w:szCs w:val="22"/>
+          <w:lang w:val="en-US"/>
+        </w:rPr>
+      </w:pPr>
+      <w:r>
+        <w:rPr>
+          <w:sz w:val="24"/>
+          <w:szCs w:val="22"/>
+          <w:lang w:val="en-US"/>
+        </w:rPr>
+        <w:t>Select Netherland</w:t>
+      </w:r>
+    </w:p>
+    <w:p>
+      <w:pPr>
+        <w:pStyle w:val="ListParagraph"/>
+        <w:numPr>
+          <w:ilvl w:val="0"/>
+          <w:numId w:val="21"/>
+        </w:numPr>
+        <w:rPr>
+          <w:sz w:val="24"/>
+          <w:szCs w:val="22"/>
+          <w:lang w:val="en-US"/>
+        </w:rPr>
+      </w:pPr>
+      <w:r>
+        <w:rPr>
+          <w:sz w:val="24"/>
+          <w:szCs w:val="22"/>
+          <w:lang w:val="en-US"/>
+        </w:rPr>
+        <w:t>Show selected country</w:t>
+      </w:r>
+    </w:p>
+    <w:p>
+      <w:pPr>
+        <w:rPr>
+          <w:sz w:val="24"/>
+          <w:szCs w:val="22"/>
+          <w:lang w:val="en-US"/>
+        </w:rPr>
+      </w:pPr>
+      <w:r>
+        <w:rPr>
+          <w:sz w:val="24"/>
+          <w:szCs w:val="22"/>
+          <w:lang w:val="en-US"/>
+        </w:rPr>
+        <w:t>Methods of Select Class</w:t>
+      </w:r>
+    </w:p>
+    <w:p>
+      <w:pPr>
+        <w:pStyle w:val="ListParagraph"/>
+        <w:numPr>
+          <w:ilvl w:val="0"/>
+          <w:numId w:val="23"/>
+        </w:numPr>
+        <w:rPr>
+          <w:sz w:val="24"/>
+          <w:szCs w:val="22"/>
+          <w:lang w:val="en-US"/>
+        </w:rPr>
+      </w:pPr>
+      <w:r>
+        <w:rPr>
+          <w:sz w:val="24"/>
+          <w:szCs w:val="22"/>
+          <w:lang w:val="en-US"/>
+        </w:rPr>
+        <w:t xml:space="preserve">getFirstSelectedOption() </w:t>
+      </w:r>
+      <w:r>
+        <w:rPr>
+          <w:sz w:val="24"/>
+          <w:szCs w:val="22"/>
+          <w:lang w:val="en-US"/>
+        </w:rPr>
+        <w:sym w:font="Wingdings" w:char="F0E0"/>
+      </w:r>
+      <w:r>
+        <w:rPr>
+          <w:sz w:val="24"/>
+          <w:szCs w:val="22"/>
+          <w:lang w:val="en-US"/>
+        </w:rPr>
+        <w:t xml:space="preserve"> Will return the option that is selected from drop down list. (</w:t>
+      </w:r>
+      <w:r>
+        <w:rPr>
+          <w:sz w:val="24"/>
+          <w:szCs w:val="22"/>
+          <w:lang w:val="en-US"/>
+        </w:rPr>
+        <w:t>WebElement)</w:t>
+      </w:r>
+    </w:p>
+    <w:p>
+      <w:pPr>
+        <w:pStyle w:val="ListParagraph"/>
+        <w:numPr>
+          <w:ilvl w:val="0"/>
+          <w:numId w:val="23"/>
+        </w:numPr>
+        <w:rPr>
+          <w:sz w:val="24"/>
+          <w:szCs w:val="22"/>
+          <w:lang w:val="en-US"/>
+        </w:rPr>
+      </w:pPr>
+      <w:r>
+        <w:rPr>
+          <w:sz w:val="24"/>
+          <w:szCs w:val="22"/>
+          <w:lang w:val="en-US"/>
+        </w:rPr>
+        <w:t xml:space="preserve">getOptions() </w:t>
+      </w:r>
+      <w:r>
+        <w:rPr>
+          <w:sz w:val="24"/>
+          <w:szCs w:val="22"/>
+          <w:lang w:val="en-US"/>
+        </w:rPr>
+        <w:sym w:font="Wingdings" w:char="F0E0"/>
+      </w:r>
+      <w:r>
+        <w:rPr>
+          <w:sz w:val="24"/>
+          <w:szCs w:val="22"/>
+          <w:lang w:val="en-US"/>
+        </w:rPr>
+        <w:t xml:space="preserve"> Will return list of all the options / elements from drop down list (List&lt;WebElement&gt;)</w:t>
+      </w:r>
+    </w:p>
+    <w:p>
+      <w:pPr>
+        <w:pStyle w:val="ListParagraph"/>
+        <w:numPr>
+          <w:ilvl w:val="0"/>
+          <w:numId w:val="23"/>
+        </w:numPr>
+        <w:rPr>
+          <w:sz w:val="24"/>
+          <w:szCs w:val="22"/>
+          <w:lang w:val="en-US"/>
+        </w:rPr>
+      </w:pPr>
+      <w:r>
+        <w:rPr>
+          <w:sz w:val="24"/>
+          <w:szCs w:val="22"/>
+          <w:lang w:val="en-US"/>
+        </w:rPr>
+        <w:t xml:space="preserve">selectByVisibleText() </w:t>
+      </w:r>
+      <w:r>
+        <w:rPr>
+          <w:sz w:val="24"/>
+          <w:szCs w:val="22"/>
+          <w:lang w:val="en-US"/>
+        </w:rPr>
+        <w:sym w:font="Wingdings" w:char="F0E0"/>
+      </w:r>
+    </w:p>
+    <w:p>
+      <w:pPr>
+        <w:pStyle w:val="ListParagraph"/>
+        <w:numPr>
+          <w:ilvl w:val="0"/>
+          <w:numId w:val="23"/>
+        </w:numPr>
+        <w:rPr>
+          <w:sz w:val="24"/>
+          <w:szCs w:val="22"/>
+          <w:lang w:val="en-US"/>
+        </w:rPr>
+      </w:pPr>
+      <w:r>
+        <w:rPr>
+          <w:sz w:val="24"/>
+          <w:szCs w:val="22"/>
+          <w:lang w:val="en-US"/>
+        </w:rPr>
+        <w:t xml:space="preserve">selectByContainsVisibleText() </w:t>
+      </w:r>
+      <w:r>
+        <w:rPr>
+          <w:sz w:val="24"/>
+          <w:szCs w:val="22"/>
+          <w:lang w:val="en-US"/>
+        </w:rPr>
+        <w:sym w:font="Wingdings" w:char="F0E0"/>
+      </w:r>
+    </w:p>
+    <w:p>
+      <w:pPr>
+        <w:pStyle w:val="ListParagraph"/>
+        <w:numPr>
+          <w:ilvl w:val="0"/>
+          <w:numId w:val="23"/>
+        </w:numPr>
+        <w:rPr>
+          <w:sz w:val="24"/>
+          <w:szCs w:val="22"/>
+          <w:lang w:val="en-US"/>
+        </w:rPr>
+      </w:pPr>
+      <w:r>
+        <w:rPr>
+          <w:sz w:val="24"/>
+          <w:szCs w:val="22"/>
+          <w:lang w:val="en-US"/>
+        </w:rPr>
+        <w:t xml:space="preserve">selectByValue() </w:t>
+      </w:r>
+      <w:r>
+        <w:rPr>
+          <w:sz w:val="24"/>
+          <w:szCs w:val="22"/>
+          <w:lang w:val="en-US"/>
+        </w:rPr>
+        <w:sym w:font="Wingdings" w:char="F0E0"/>
+      </w:r>
+      <w:r>
+        <w:rPr>
+          <w:sz w:val="24"/>
+          <w:szCs w:val="22"/>
+          <w:lang w:val="en-US"/>
+        </w:rPr>
+        <w:t xml:space="preserve"> </w:t>
+      </w:r>
+    </w:p>
+    <w:p>
+      <w:pPr>
+        <w:pStyle w:val="ListParagraph"/>
+        <w:numPr>
+          <w:ilvl w:val="0"/>
+          <w:numId w:val="23"/>
+        </w:numPr>
+        <w:rPr>
+          <w:sz w:val="24"/>
+          <w:szCs w:val="22"/>
+          <w:lang w:val="en-US"/>
+        </w:rPr>
+      </w:pPr>
+      <w:r>
+        <w:rPr>
+          <w:sz w:val="24"/>
+          <w:szCs w:val="22"/>
+          <w:lang w:val="en-US"/>
+        </w:rPr>
+        <w:t xml:space="preserve">selectByIndex() </w:t>
+      </w:r>
+      <w:r>
+        <w:rPr>
+          <w:sz w:val="24"/>
+          <w:szCs w:val="22"/>
+          <w:lang w:val="en-US"/>
+        </w:rPr>
+        <w:sym w:font="Wingdings" w:char="F0E0"/>
+      </w:r>
+    </w:p>
+    <w:p>
+      <w:pPr>
+        <w:pStyle w:val="ListParagraph"/>
+        <w:numPr>
+          <w:ilvl w:val="0"/>
+          <w:numId w:val="23"/>
+        </w:numPr>
+        <w:rPr>
+          <w:sz w:val="24"/>
+          <w:szCs w:val="22"/>
+          <w:lang w:val="en-US"/>
+        </w:rPr>
+      </w:pPr>
+      <w:r>
+        <w:rPr>
+          <w:sz w:val="24"/>
+          <w:szCs w:val="22"/>
+          <w:lang w:val="en-US"/>
+        </w:rPr>
+        <w:t xml:space="preserve">getAllSelectedOptions() </w:t>
+      </w:r>
+      <w:r>
+        <w:rPr>
+          <w:sz w:val="24"/>
+          <w:szCs w:val="22"/>
+          <w:lang w:val="en-US"/>
+        </w:rPr>
+        <w:sym w:font="Wingdings" w:char="F0E0"/>
+      </w:r>
+      <w:r>
+        <w:rPr>
+          <w:sz w:val="24"/>
+          <w:szCs w:val="22"/>
+          <w:lang w:val="en-US"/>
+        </w:rPr>
+        <w:t xml:space="preserve"> Will return list of all the selected options / elements form the list box (List&lt;WebElement&gt;)</w:t>
+      </w:r>
+    </w:p>
+    <w:p>
+      <w:pPr>
+        <w:pStyle w:val="ListParagraph"/>
+        <w:numPr>
+          <w:ilvl w:val="0"/>
+          <w:numId w:val="23"/>
+        </w:numPr>
+        <w:rPr>
+          <w:sz w:val="24"/>
+          <w:szCs w:val="22"/>
+          <w:lang w:val="en-US"/>
+        </w:rPr>
+      </w:pPr>
+      <w:r>
+        <w:rPr>
+          <w:sz w:val="24"/>
+          <w:szCs w:val="22"/>
+          <w:lang w:val="en-US"/>
+        </w:rPr>
+        <w:t xml:space="preserve">isMultiple() </w:t>
+      </w:r>
+      <w:r>
+        <w:rPr>
+          <w:sz w:val="24"/>
+          <w:szCs w:val="22"/>
+          <w:lang w:val="en-US"/>
+        </w:rPr>
+        <w:sym w:font="Wingdings" w:char="F0E0"/>
+      </w:r>
+      <w:r>
+        <w:rPr>
+          <w:sz w:val="24"/>
+          <w:szCs w:val="22"/>
+          <w:lang w:val="en-US"/>
+        </w:rPr>
+        <w:t xml:space="preserve"> Checks that whether the control allows to select multiple options or not (</w:t>
+      </w:r>
+      <w:r>
+        <w:rPr>
+          <w:sz w:val="24"/>
+          <w:szCs w:val="22"/>
+          <w:lang w:val="en-US"/>
+        </w:rPr>
+        <w:t>boolean)</w:t>
+      </w:r>
+    </w:p>
+    <w:p>
+      <w:pPr>
+        <w:pStyle w:val="ListParagraph"/>
+        <w:numPr>
+          <w:ilvl w:val="0"/>
+          <w:numId w:val="23"/>
+        </w:numPr>
+        <w:rPr>
+          <w:sz w:val="24"/>
+          <w:szCs w:val="22"/>
+          <w:lang w:val="en-US"/>
+        </w:rPr>
+      </w:pPr>
+      <w:r>
+        <w:rPr>
+          <w:sz w:val="24"/>
+          <w:szCs w:val="22"/>
+          <w:lang w:val="en-US"/>
+        </w:rPr>
+        <w:lastRenderedPageBreak/>
+        <w:t>deselectByIndex()</w:t>
+      </w:r>
+    </w:p>
+    <w:p>
+      <w:pPr>
+        <w:pStyle w:val="ListParagraph"/>
+        <w:numPr>
+          <w:ilvl w:val="0"/>
+          <w:numId w:val="23"/>
+        </w:numPr>
+        <w:rPr>
+          <w:sz w:val="24"/>
+          <w:szCs w:val="22"/>
+          <w:lang w:val="en-US"/>
+        </w:rPr>
+      </w:pPr>
+      <w:r>
+        <w:rPr>
+          <w:sz w:val="24"/>
+          <w:szCs w:val="22"/>
+          <w:lang w:val="en-US"/>
+        </w:rPr>
+        <w:t>deselectByVisibleText()</w:t>
+      </w:r>
+    </w:p>
+    <w:p>
+      <w:pPr>
+        <w:pStyle w:val="ListParagraph"/>
+        <w:numPr>
+          <w:ilvl w:val="0"/>
+          <w:numId w:val="23"/>
+        </w:numPr>
+        <w:rPr>
+          <w:sz w:val="24"/>
+          <w:szCs w:val="22"/>
+          <w:lang w:val="en-US"/>
+        </w:rPr>
+      </w:pPr>
+      <w:r>
+        <w:rPr>
+          <w:sz w:val="24"/>
+          <w:szCs w:val="22"/>
+          <w:lang w:val="en-US"/>
+        </w:rPr>
+        <w:t>deselectByContainsVisibleText()</w:t>
+      </w:r>
+    </w:p>
+    <w:p>
+      <w:pPr>
+        <w:pStyle w:val="ListParagraph"/>
+        <w:numPr>
+          <w:ilvl w:val="0"/>
+          <w:numId w:val="23"/>
+        </w:numPr>
+        <w:rPr>
+          <w:sz w:val="24"/>
+          <w:szCs w:val="22"/>
+          <w:lang w:val="en-US"/>
+        </w:rPr>
+      </w:pPr>
+      <w:r>
+        <w:rPr>
+          <w:sz w:val="24"/>
+          <w:szCs w:val="22"/>
+          <w:lang w:val="en-US"/>
+        </w:rPr>
+        <w:t>deselectByValue()</w:t>
+      </w:r>
+    </w:p>
+    <w:p>
+      <w:pPr>
+        <w:pStyle w:val="ListParagraph"/>
+        <w:numPr>
+          <w:ilvl w:val="0"/>
+          <w:numId w:val="23"/>
+        </w:numPr>
+        <w:rPr>
+          <w:sz w:val="24"/>
+          <w:szCs w:val="22"/>
+          <w:lang w:val="en-US"/>
+        </w:rPr>
+      </w:pPr>
+      <w:r>
+        <w:rPr>
+          <w:sz w:val="24"/>
+          <w:szCs w:val="22"/>
+          <w:lang w:val="en-US"/>
+        </w:rPr>
+        <w:t>deselectAll()</w:t>
+      </w:r>
+    </w:p>
+    <w:p>
+      <w:pPr>
+        <w:rPr>
+          <w:sz w:val="24"/>
+          <w:szCs w:val="22"/>
+          <w:lang w:val="en-US"/>
+        </w:rPr>
+      </w:pPr>
+    </w:p>
+    <w:p>
+      <w:pPr>
+        <w:rPr>
+          <w:sz w:val="24"/>
+          <w:szCs w:val="22"/>
+          <w:lang w:val="en-US"/>
+        </w:rPr>
+      </w:pPr>
+    </w:p>
+    <w:p>
+      <w:pPr>
+        <w:rPr>
+          <w:b/>
+          <w:bCs/>
+          <w:sz w:val="24"/>
+          <w:szCs w:val="22"/>
+          <w:lang w:val="en-US"/>
+        </w:rPr>
+      </w:pPr>
+      <w:r>
+        <w:rPr>
+          <w:b/>
+          <w:bCs/>
+          <w:sz w:val="24"/>
+          <w:szCs w:val="22"/>
+          <w:lang w:val="en-US"/>
+        </w:rPr>
         <w:t>Synchronization (Waits in Selenium)</w:t>
       </w:r>
     </w:p>
@@ -9246,7 +9432,6 @@
           <w:szCs w:val="22"/>
           <w:lang w:val="en-US"/>
         </w:rPr>
-        <w:lastRenderedPageBreak/>
         <w:t>It is applicable throughout the script</w:t>
       </w:r>
     </w:p>
@@ -9670,6 +9855,7 @@
           <w:szCs w:val="22"/>
           <w:lang w:val="en-US"/>
         </w:rPr>
+        <w:lastRenderedPageBreak/>
         <w:t>Display any row randomly</w:t>
       </w:r>
     </w:p>
@@ -9898,7 +10084,6 @@
           <w:szCs w:val="22"/>
           <w:lang w:val="en-US"/>
         </w:rPr>
-        <w:lastRenderedPageBreak/>
         <w:t>For handling such al</w:t>
       </w:r>
       <w:r>
@@ -10452,6 +10637,7 @@
           <w:szCs w:val="22"/>
           <w:lang w:val="en-US"/>
         </w:rPr>
+        <w:lastRenderedPageBreak/>
         <w:t xml:space="preserve">moveToElement() </w:t>
       </w:r>
       <w:r>
@@ -15848,8 +16034,58 @@
         </w:rPr>
         <w:t>@After – Executed after every scenario</w:t>
       </w:r>
-      <w:bookmarkStart w:id="0" w:name="_GoBack"/>
-      <w:bookmarkEnd w:id="0"/>
+    </w:p>
+    <w:p>
+      <w:pPr>
+        <w:pStyle w:val="ListParagraph"/>
+        <w:numPr>
+          <w:ilvl w:val="1"/>
+          <w:numId w:val="45"/>
+        </w:numPr>
+        <w:autoSpaceDE w:val="0"/>
+        <w:autoSpaceDN w:val="0"/>
+        <w:adjustRightInd w:val="0"/>
+        <w:spacing w:after="0" w:line="240" w:lineRule="auto"/>
+        <w:rPr>
+          <w:rFonts w:ascii="Consolas" w:hAnsi="Consolas" w:cs="Consolas"/>
+          <w:sz w:val="24"/>
+          <w:szCs w:val="24"/>
+        </w:rPr>
+      </w:pPr>
+      <w:r>
+        <w:rPr>
+          <w:rFonts w:ascii="Consolas" w:hAnsi="Consolas" w:cs="Consolas"/>
+          <w:sz w:val="24"/>
+          <w:szCs w:val="24"/>
+        </w:rPr>
+        <w:t>@BeforeStep – Executed before every step (When)</w:t>
+      </w:r>
+    </w:p>
+    <w:p>
+      <w:pPr>
+        <w:pStyle w:val="ListParagraph"/>
+        <w:numPr>
+          <w:ilvl w:val="1"/>
+          <w:numId w:val="45"/>
+        </w:numPr>
+        <w:autoSpaceDE w:val="0"/>
+        <w:autoSpaceDN w:val="0"/>
+        <w:adjustRightInd w:val="0"/>
+        <w:spacing w:after="0" w:line="240" w:lineRule="auto"/>
+        <w:rPr>
+          <w:rFonts w:ascii="Consolas" w:hAnsi="Consolas" w:cs="Consolas"/>
+          <w:sz w:val="24"/>
+          <w:szCs w:val="24"/>
+        </w:rPr>
+      </w:pPr>
+      <w:r>
+        <w:rPr>
+          <w:rFonts w:ascii="Consolas" w:hAnsi="Consolas" w:cs="Consolas"/>
+          <w:sz w:val="24"/>
+          <w:szCs w:val="24"/>
+        </w:rPr>
+        <w:t>@AfterStep – Executed after every step</w:t>
+      </w:r>
     </w:p>
     <w:sectPr>
       <w:pgSz w:w="11906" w:h="16838"/>
@@ -22038,31 +22274,31 @@
     </dgm:pt>
   </dgm:ptLst>
   <dgm:cxnLst>
-    <dgm:cxn modelId="{7DD65CF3-37D2-42E5-8AE5-993AAC8421C1}" type="presOf" srcId="{C1D7CF26-EEB0-4967-97EB-E8F434D3BADB}" destId="{9B3FA484-3A55-4A04-B75B-9F221B0D71E8}" srcOrd="0" destOrd="0" presId="urn:microsoft.com/office/officeart/2005/8/layout/process1"/>
-    <dgm:cxn modelId="{4C390B14-63C1-4C3F-9DAD-398FF192BFB6}" type="presOf" srcId="{7FBBFB0C-A1A9-40BA-BCC1-8AF472388A94}" destId="{233BD9ED-7373-4D34-A81B-78E0FB9E04F2}" srcOrd="1" destOrd="0" presId="urn:microsoft.com/office/officeart/2005/8/layout/process1"/>
-    <dgm:cxn modelId="{5492AC08-E686-45B4-9FDC-C39E4F5ABB99}" type="presOf" srcId="{842A4257-BF94-4051-9FC6-62ED0399DFAC}" destId="{4E161966-2D8E-4910-9216-A2C6BEB72B96}" srcOrd="0" destOrd="0" presId="urn:microsoft.com/office/officeart/2005/8/layout/process1"/>
-    <dgm:cxn modelId="{0A26337B-7C19-4911-8E72-6F9280524B59}" type="presOf" srcId="{FCF305BC-CFD1-4E52-A6EC-F9E91097B599}" destId="{ABE68582-02D9-4185-AABF-0DCF4D65013D}" srcOrd="0" destOrd="0" presId="urn:microsoft.com/office/officeart/2005/8/layout/process1"/>
-    <dgm:cxn modelId="{6F49CDFA-92BF-4A7E-AD7E-DC232AB34811}" type="presOf" srcId="{B78EBEAB-CCAC-4FE3-90B3-630CA686619F}" destId="{CE165F37-7E18-47D2-8539-2866C9F975CC}" srcOrd="0" destOrd="0" presId="urn:microsoft.com/office/officeart/2005/8/layout/process1"/>
-    <dgm:cxn modelId="{3C4EB97F-509E-4974-8B31-29C873750559}" type="presOf" srcId="{7FBBFB0C-A1A9-40BA-BCC1-8AF472388A94}" destId="{18E347EE-68ED-408E-B198-30107721AC2D}" srcOrd="0" destOrd="0" presId="urn:microsoft.com/office/officeart/2005/8/layout/process1"/>
-    <dgm:cxn modelId="{47236AE7-E90B-44E2-B1B3-797BD25A69A3}" type="presOf" srcId="{1BA2441B-785D-4D49-91AC-1B9DF141D2CB}" destId="{2C2A83D5-7C13-4DD6-A2F2-278972EFC2B2}" srcOrd="0" destOrd="0" presId="urn:microsoft.com/office/officeart/2005/8/layout/process1"/>
-    <dgm:cxn modelId="{B57B4F16-3B12-483A-92B0-8691244FA054}" type="presOf" srcId="{B78EBEAB-CCAC-4FE3-90B3-630CA686619F}" destId="{06460A84-EE59-47CB-A250-EC10BDC610CB}" srcOrd="1" destOrd="0" presId="urn:microsoft.com/office/officeart/2005/8/layout/process1"/>
+    <dgm:cxn modelId="{28598AFA-9F48-43C9-825B-44CDC630681B}" type="presOf" srcId="{C1D7CF26-EEB0-4967-97EB-E8F434D3BADB}" destId="{9B3FA484-3A55-4A04-B75B-9F221B0D71E8}" srcOrd="0" destOrd="0" presId="urn:microsoft.com/office/officeart/2005/8/layout/process1"/>
+    <dgm:cxn modelId="{43BF8BEB-69CA-44CA-81BF-9C2D9FBEC3E9}" type="presOf" srcId="{C9FC0E7C-9A3A-4E11-A03F-A00D7B4AFBCD}" destId="{5DBF1868-F5FA-4100-810D-C6A9D8EA3DB7}" srcOrd="0" destOrd="0" presId="urn:microsoft.com/office/officeart/2005/8/layout/process1"/>
+    <dgm:cxn modelId="{5B6E0DD0-5176-404C-8AAC-3890C274184C}" type="presOf" srcId="{7FBBFB0C-A1A9-40BA-BCC1-8AF472388A94}" destId="{233BD9ED-7373-4D34-A81B-78E0FB9E04F2}" srcOrd="1" destOrd="0" presId="urn:microsoft.com/office/officeart/2005/8/layout/process1"/>
     <dgm:cxn modelId="{13943800-0328-4261-A1C0-1C5065A0E704}" srcId="{C9FC0E7C-9A3A-4E11-A03F-A00D7B4AFBCD}" destId="{1BA2441B-785D-4D49-91AC-1B9DF141D2CB}" srcOrd="1" destOrd="0" parTransId="{9150F863-AA45-4D6C-A6A1-9E5577F34D87}" sibTransId="{B78EBEAB-CCAC-4FE3-90B3-630CA686619F}"/>
-    <dgm:cxn modelId="{456BA0D7-9128-4AFD-81FB-33BD4FD54419}" type="presOf" srcId="{C9FC0E7C-9A3A-4E11-A03F-A00D7B4AFBCD}" destId="{5DBF1868-F5FA-4100-810D-C6A9D8EA3DB7}" srcOrd="0" destOrd="0" presId="urn:microsoft.com/office/officeart/2005/8/layout/process1"/>
-    <dgm:cxn modelId="{E49E9F50-8167-4340-A60F-92CA1DC40226}" type="presOf" srcId="{E2745D75-E9AE-4CA9-B5E9-2E8F31C2CA51}" destId="{C0C8A181-A2E9-4F4B-A7DB-A9AF08100F03}" srcOrd="0" destOrd="0" presId="urn:microsoft.com/office/officeart/2005/8/layout/process1"/>
-    <dgm:cxn modelId="{5D5F8F83-C5B7-4D3B-83F4-DA34E76B7B49}" type="presOf" srcId="{C1D7CF26-EEB0-4967-97EB-E8F434D3BADB}" destId="{EC2B308D-4526-4348-8CBC-B0687AD7321A}" srcOrd="1" destOrd="0" presId="urn:microsoft.com/office/officeart/2005/8/layout/process1"/>
+    <dgm:cxn modelId="{2A9979FB-078A-4C06-8571-F0AC495CC9A9}" type="presOf" srcId="{FCF305BC-CFD1-4E52-A6EC-F9E91097B599}" destId="{ABE68582-02D9-4185-AABF-0DCF4D65013D}" srcOrd="0" destOrd="0" presId="urn:microsoft.com/office/officeart/2005/8/layout/process1"/>
+    <dgm:cxn modelId="{125597B0-A210-4A27-8209-E55F6C715129}" type="presOf" srcId="{B78EBEAB-CCAC-4FE3-90B3-630CA686619F}" destId="{06460A84-EE59-47CB-A250-EC10BDC610CB}" srcOrd="1" destOrd="0" presId="urn:microsoft.com/office/officeart/2005/8/layout/process1"/>
+    <dgm:cxn modelId="{D21FAF84-3F79-450F-8C78-D31DE093DEC3}" type="presOf" srcId="{1BA2441B-785D-4D49-91AC-1B9DF141D2CB}" destId="{2C2A83D5-7C13-4DD6-A2F2-278972EFC2B2}" srcOrd="0" destOrd="0" presId="urn:microsoft.com/office/officeart/2005/8/layout/process1"/>
+    <dgm:cxn modelId="{499618C1-0E83-4ADC-8DF6-5CD3F72DD227}" type="presOf" srcId="{842A4257-BF94-4051-9FC6-62ED0399DFAC}" destId="{4E161966-2D8E-4910-9216-A2C6BEB72B96}" srcOrd="0" destOrd="0" presId="urn:microsoft.com/office/officeart/2005/8/layout/process1"/>
+    <dgm:cxn modelId="{9FF31A55-766E-46C2-9B45-F12DF630A1B4}" type="presOf" srcId="{7FBBFB0C-A1A9-40BA-BCC1-8AF472388A94}" destId="{18E347EE-68ED-408E-B198-30107721AC2D}" srcOrd="0" destOrd="0" presId="urn:microsoft.com/office/officeart/2005/8/layout/process1"/>
+    <dgm:cxn modelId="{71339D92-250C-45D3-9FD9-767A14A5BB86}" type="presOf" srcId="{E2745D75-E9AE-4CA9-B5E9-2E8F31C2CA51}" destId="{C0C8A181-A2E9-4F4B-A7DB-A9AF08100F03}" srcOrd="0" destOrd="0" presId="urn:microsoft.com/office/officeart/2005/8/layout/process1"/>
+    <dgm:cxn modelId="{DE3789E8-7875-4E6D-B1CE-E4C636FDF01D}" type="presOf" srcId="{C1D7CF26-EEB0-4967-97EB-E8F434D3BADB}" destId="{EC2B308D-4526-4348-8CBC-B0687AD7321A}" srcOrd="1" destOrd="0" presId="urn:microsoft.com/office/officeart/2005/8/layout/process1"/>
+    <dgm:cxn modelId="{3ABBFCD9-89A5-4CC8-A625-4E96574DA2F3}" srcId="{C9FC0E7C-9A3A-4E11-A03F-A00D7B4AFBCD}" destId="{E2745D75-E9AE-4CA9-B5E9-2E8F31C2CA51}" srcOrd="0" destOrd="0" parTransId="{BBE17490-864F-4816-A53C-CD66C852F97A}" sibTransId="{7FBBFB0C-A1A9-40BA-BCC1-8AF472388A94}"/>
     <dgm:cxn modelId="{B49DB78F-39E9-494B-8838-213AC88C567C}" srcId="{C9FC0E7C-9A3A-4E11-A03F-A00D7B4AFBCD}" destId="{FCF305BC-CFD1-4E52-A6EC-F9E91097B599}" srcOrd="3" destOrd="0" parTransId="{BA94869B-7E67-4DDD-AFDC-08C595284C30}" sibTransId="{2E1282FD-F9C5-46C6-9F68-445A9AA862A1}"/>
-    <dgm:cxn modelId="{3ABBFCD9-89A5-4CC8-A625-4E96574DA2F3}" srcId="{C9FC0E7C-9A3A-4E11-A03F-A00D7B4AFBCD}" destId="{E2745D75-E9AE-4CA9-B5E9-2E8F31C2CA51}" srcOrd="0" destOrd="0" parTransId="{BBE17490-864F-4816-A53C-CD66C852F97A}" sibTransId="{7FBBFB0C-A1A9-40BA-BCC1-8AF472388A94}"/>
+    <dgm:cxn modelId="{1855D088-EDC6-4E1E-BA37-DE4ADB87ACE5}" type="presOf" srcId="{B78EBEAB-CCAC-4FE3-90B3-630CA686619F}" destId="{CE165F37-7E18-47D2-8539-2866C9F975CC}" srcOrd="0" destOrd="0" presId="urn:microsoft.com/office/officeart/2005/8/layout/process1"/>
     <dgm:cxn modelId="{6B98BFF1-2E49-406D-B5D8-F15618D834DD}" srcId="{C9FC0E7C-9A3A-4E11-A03F-A00D7B4AFBCD}" destId="{842A4257-BF94-4051-9FC6-62ED0399DFAC}" srcOrd="2" destOrd="0" parTransId="{2D0B371C-08BB-4E8B-81E3-39FE2E5A5355}" sibTransId="{C1D7CF26-EEB0-4967-97EB-E8F434D3BADB}"/>
-    <dgm:cxn modelId="{373A7640-0A20-4075-869B-1C9A7FA5F9AF}" type="presParOf" srcId="{5DBF1868-F5FA-4100-810D-C6A9D8EA3DB7}" destId="{C0C8A181-A2E9-4F4B-A7DB-A9AF08100F03}" srcOrd="0" destOrd="0" presId="urn:microsoft.com/office/officeart/2005/8/layout/process1"/>
-    <dgm:cxn modelId="{D6B24AC7-03F2-43CC-B1FD-C3A95EBD3658}" type="presParOf" srcId="{5DBF1868-F5FA-4100-810D-C6A9D8EA3DB7}" destId="{18E347EE-68ED-408E-B198-30107721AC2D}" srcOrd="1" destOrd="0" presId="urn:microsoft.com/office/officeart/2005/8/layout/process1"/>
-    <dgm:cxn modelId="{FCE50C57-1985-49C3-82D9-920796290D5C}" type="presParOf" srcId="{18E347EE-68ED-408E-B198-30107721AC2D}" destId="{233BD9ED-7373-4D34-A81B-78E0FB9E04F2}" srcOrd="0" destOrd="0" presId="urn:microsoft.com/office/officeart/2005/8/layout/process1"/>
-    <dgm:cxn modelId="{411BEE61-629D-4256-9312-2455A4876AE2}" type="presParOf" srcId="{5DBF1868-F5FA-4100-810D-C6A9D8EA3DB7}" destId="{2C2A83D5-7C13-4DD6-A2F2-278972EFC2B2}" srcOrd="2" destOrd="0" presId="urn:microsoft.com/office/officeart/2005/8/layout/process1"/>
-    <dgm:cxn modelId="{FEE0D5ED-17A9-4339-9A43-BF2546BC08A7}" type="presParOf" srcId="{5DBF1868-F5FA-4100-810D-C6A9D8EA3DB7}" destId="{CE165F37-7E18-47D2-8539-2866C9F975CC}" srcOrd="3" destOrd="0" presId="urn:microsoft.com/office/officeart/2005/8/layout/process1"/>
-    <dgm:cxn modelId="{83AD9B1D-8159-404D-B7DC-B7361D127E94}" type="presParOf" srcId="{CE165F37-7E18-47D2-8539-2866C9F975CC}" destId="{06460A84-EE59-47CB-A250-EC10BDC610CB}" srcOrd="0" destOrd="0" presId="urn:microsoft.com/office/officeart/2005/8/layout/process1"/>
-    <dgm:cxn modelId="{657AA777-8F13-4ECA-A4E9-7BF5008F8BFE}" type="presParOf" srcId="{5DBF1868-F5FA-4100-810D-C6A9D8EA3DB7}" destId="{4E161966-2D8E-4910-9216-A2C6BEB72B96}" srcOrd="4" destOrd="0" presId="urn:microsoft.com/office/officeart/2005/8/layout/process1"/>
-    <dgm:cxn modelId="{CA3C663A-1D46-4E14-A4AE-2A3223D2EC6A}" type="presParOf" srcId="{5DBF1868-F5FA-4100-810D-C6A9D8EA3DB7}" destId="{9B3FA484-3A55-4A04-B75B-9F221B0D71E8}" srcOrd="5" destOrd="0" presId="urn:microsoft.com/office/officeart/2005/8/layout/process1"/>
-    <dgm:cxn modelId="{FF825BE0-C958-4BA0-99D1-2FA31A6A8E43}" type="presParOf" srcId="{9B3FA484-3A55-4A04-B75B-9F221B0D71E8}" destId="{EC2B308D-4526-4348-8CBC-B0687AD7321A}" srcOrd="0" destOrd="0" presId="urn:microsoft.com/office/officeart/2005/8/layout/process1"/>
-    <dgm:cxn modelId="{7D2F81E8-9730-43AE-96FB-1BE4875AD16D}" type="presParOf" srcId="{5DBF1868-F5FA-4100-810D-C6A9D8EA3DB7}" destId="{ABE68582-02D9-4185-AABF-0DCF4D65013D}" srcOrd="6" destOrd="0" presId="urn:microsoft.com/office/officeart/2005/8/layout/process1"/>
+    <dgm:cxn modelId="{E254260B-6909-4D78-8EF3-2880ABC2F013}" type="presParOf" srcId="{5DBF1868-F5FA-4100-810D-C6A9D8EA3DB7}" destId="{C0C8A181-A2E9-4F4B-A7DB-A9AF08100F03}" srcOrd="0" destOrd="0" presId="urn:microsoft.com/office/officeart/2005/8/layout/process1"/>
+    <dgm:cxn modelId="{6B155AE7-5511-4037-BCF6-9C1660E6F3C2}" type="presParOf" srcId="{5DBF1868-F5FA-4100-810D-C6A9D8EA3DB7}" destId="{18E347EE-68ED-408E-B198-30107721AC2D}" srcOrd="1" destOrd="0" presId="urn:microsoft.com/office/officeart/2005/8/layout/process1"/>
+    <dgm:cxn modelId="{E9D0CBFC-ADA1-4507-9411-EC426097E020}" type="presParOf" srcId="{18E347EE-68ED-408E-B198-30107721AC2D}" destId="{233BD9ED-7373-4D34-A81B-78E0FB9E04F2}" srcOrd="0" destOrd="0" presId="urn:microsoft.com/office/officeart/2005/8/layout/process1"/>
+    <dgm:cxn modelId="{9A1257AC-8C18-4A8E-8EC1-0233D3A71B5F}" type="presParOf" srcId="{5DBF1868-F5FA-4100-810D-C6A9D8EA3DB7}" destId="{2C2A83D5-7C13-4DD6-A2F2-278972EFC2B2}" srcOrd="2" destOrd="0" presId="urn:microsoft.com/office/officeart/2005/8/layout/process1"/>
+    <dgm:cxn modelId="{9B845A99-EE09-4BFC-B124-EFC2916FD965}" type="presParOf" srcId="{5DBF1868-F5FA-4100-810D-C6A9D8EA3DB7}" destId="{CE165F37-7E18-47D2-8539-2866C9F975CC}" srcOrd="3" destOrd="0" presId="urn:microsoft.com/office/officeart/2005/8/layout/process1"/>
+    <dgm:cxn modelId="{D466F721-5911-459F-9B85-C86CCECE1F92}" type="presParOf" srcId="{CE165F37-7E18-47D2-8539-2866C9F975CC}" destId="{06460A84-EE59-47CB-A250-EC10BDC610CB}" srcOrd="0" destOrd="0" presId="urn:microsoft.com/office/officeart/2005/8/layout/process1"/>
+    <dgm:cxn modelId="{20E9376D-7889-49CF-BEF2-69C538A0EF19}" type="presParOf" srcId="{5DBF1868-F5FA-4100-810D-C6A9D8EA3DB7}" destId="{4E161966-2D8E-4910-9216-A2C6BEB72B96}" srcOrd="4" destOrd="0" presId="urn:microsoft.com/office/officeart/2005/8/layout/process1"/>
+    <dgm:cxn modelId="{C2BE8B66-4AB9-4DB4-B421-00F625CCE6EA}" type="presParOf" srcId="{5DBF1868-F5FA-4100-810D-C6A9D8EA3DB7}" destId="{9B3FA484-3A55-4A04-B75B-9F221B0D71E8}" srcOrd="5" destOrd="0" presId="urn:microsoft.com/office/officeart/2005/8/layout/process1"/>
+    <dgm:cxn modelId="{B761A24A-03FF-48B1-AA0C-DCA297A4DC51}" type="presParOf" srcId="{9B3FA484-3A55-4A04-B75B-9F221B0D71E8}" destId="{EC2B308D-4526-4348-8CBC-B0687AD7321A}" srcOrd="0" destOrd="0" presId="urn:microsoft.com/office/officeart/2005/8/layout/process1"/>
+    <dgm:cxn modelId="{CEAD4F2C-21CF-42DD-80B7-835D44C55741}" type="presParOf" srcId="{5DBF1868-F5FA-4100-810D-C6A9D8EA3DB7}" destId="{ABE68582-02D9-4185-AABF-0DCF4D65013D}" srcOrd="6" destOrd="0" presId="urn:microsoft.com/office/officeart/2005/8/layout/process1"/>
   </dgm:cxnLst>
   <dgm:bg/>
   <dgm:whole/>

</xml_diff>